<commit_message>
Tag 4 - Backup Commit und Push
</commit_message>
<xml_diff>
--- a/IPA_2024.docx
+++ b/IPA_2024.docx
@@ -899,16 +899,7 @@
                           <w:bCs/>
                           <w:color w:val="7F7F7F" w:themeColor="text1" w:themeTint="80"/>
                         </w:rPr>
-                        <w:t xml:space="preserve">Andrei </w:t>
-                      </w:r>
-                      <w:r>
-                        <w:rPr>
-                          <w:rFonts w:ascii="Segoe UI" w:hAnsi="Segoe UI" w:cs="Segoe UI"/>
-                          <w:b/>
-                          <w:bCs/>
-                          <w:color w:val="7F7F7F" w:themeColor="text1" w:themeTint="80"/>
-                        </w:rPr>
-                        <w:t>Mititelu</w:t>
+                        <w:t>Andrei Mititelu</w:t>
                       </w:r>
                     </w:p>
                     <w:p>
@@ -1370,16 +1361,7 @@
                           <w:bCs/>
                           <w:color w:val="7F7F7F" w:themeColor="text1" w:themeTint="80"/>
                         </w:rPr>
-                        <w:t xml:space="preserve">Kandidat </w:t>
-                      </w:r>
-                      <w:r>
-                        <w:rPr>
-                          <w:rFonts w:ascii="Segoe UI" w:hAnsi="Segoe UI" w:cs="Segoe UI"/>
-                          <w:b/>
-                          <w:bCs/>
-                          <w:color w:val="7F7F7F" w:themeColor="text1" w:themeTint="80"/>
-                        </w:rPr>
-                        <w:t>/ Author:</w:t>
+                        <w:t>Kandidat / Author:</w:t>
                       </w:r>
                     </w:p>
                     <w:p>
@@ -1669,15 +1651,6 @@
       </w:r>
       <w:r>
         <w:fldChar w:fldCharType="separate"/>
-      </w:r>
-      <w:r>
-        <w:rPr>
-          <w:b w:val="0"/>
-          <w:bCs w:val="0"/>
-          <w:noProof/>
-          <w:lang w:val="en-US"/>
-        </w:rPr>
-        <w:t>Error! Bookmark not defined.</w:t>
       </w:r>
       <w:r>
         <w:fldChar w:fldCharType="end"/>
@@ -6698,20 +6671,7 @@
                           <w:szCs w:val="19"/>
                           <w14:ligatures w14:val="none"/>
                         </w:rPr>
-                        <w:t xml:space="preserve">Lehrbetrieb </w:t>
-                      </w:r>
-                      <w:r>
-                        <w:rPr>
-                          <w:rFonts w:eastAsia="Calibri"/>
-                          <w:b/>
-                          <w:bCs/>
-                          <w:color w:val="000000"/>
-                          <w:kern w:val="0"/>
-                          <w:sz w:val="24"/>
-                          <w:szCs w:val="19"/>
-                          <w14:ligatures w14:val="none"/>
-                        </w:rPr>
-                        <w:t>und Durchführungsort</w:t>
+                        <w:t>Lehrbetrieb und Durchführungsort</w:t>
                       </w:r>
                       <w:r>
                         <w:rPr>
@@ -13286,7 +13246,13 @@
       </w:pPr>
       <w:bookmarkStart w:id="93" w:name="_Toc163201974"/>
       <w:r>
-        <w:t xml:space="preserve">Tag 2: </w:t>
+        <w:t xml:space="preserve">Tag </w:t>
+      </w:r>
+      <w:r>
+        <w:t>3</w:t>
+      </w:r>
+      <w:r>
+        <w:t xml:space="preserve">: </w:t>
       </w:r>
       <w:r>
         <w:t>Freitag</w:t>
@@ -13422,6 +13388,18 @@
               <w:t>Entscheiden dokumentieren</w:t>
             </w:r>
           </w:p>
+          <w:p>
+            <w:pPr>
+              <w:pStyle w:val="LauftextGenerali"/>
+              <w:numPr>
+                <w:ilvl w:val="0"/>
+                <w:numId w:val="35"/>
+              </w:numPr>
+            </w:pPr>
+            <w:r>
+              <w:t>Dokumentation - Arbeitsjournal</w:t>
+            </w:r>
+          </w:p>
         </w:tc>
       </w:tr>
       <w:tr>
@@ -13526,7 +13504,20 @@
               <w:rPr>
                 <w:lang w:val="de-CH"/>
               </w:rPr>
-              <w:t>änger Zeit als erwartet, dies war weil ich gemerkt hatte, dass ich in der Dokumentation die falsche Schriftart für ein paar Kapiteln auswählte, ich musste dies korrigieren. Dies konnte ich mir aber leisten, da ich an der meine Lösungsvariante für die Detail Seite eine halbe Stunde schneller fertig hatte als gedacht. Heute war auch das erste Expertengespräch. Ich war recht nervös, aber weil meine Experten sehr freundlich waren konnte ich mich schnell beruhigen. Zuletzt musste ich dann noch die Lösungsvariante in meiner Dokumentation unter dem Kapitel Entscheiden dokumentieren, und schrieb dann zuletzt noch diese Reflexion.</w:t>
+              <w:t xml:space="preserve">änger Zeit als erwartet, dies war weil ich gemerkt hatte, dass ich in der Dokumentation die falsche Schriftart für ein paar Kapiteln auswählte, ich musste dies korrigieren. Dies konnte ich mir aber leisten, da ich an der meine </w:t>
+            </w:r>
+            <w:r>
+              <w:rPr>
+                <w:color w:val="FF0000"/>
+                <w:lang w:val="de-CH"/>
+              </w:rPr>
+              <w:t xml:space="preserve">Lösungsvariante </w:t>
+            </w:r>
+            <w:r>
+              <w:rPr>
+                <w:lang w:val="de-CH"/>
+              </w:rPr>
+              <w:t>für die Detail Seite eine halbe Stunde schneller fertig hatte als gedacht. Heute war auch das erste Expertengespräch. Ich war recht nervös, aber weil meine Experten sehr freundlich waren konnte ich mich schnell beruhigen. Zuletzt musste ich dann noch die Lösungsvariante in meiner Dokumentation unter dem Kapitel Entscheiden dokumentieren, und schrieb dann zuletzt noch diese Reflexion.</w:t>
             </w:r>
           </w:p>
           <w:p>
@@ -13629,6 +13620,387 @@
         <w:pStyle w:val="LauftextGenerali"/>
       </w:pPr>
     </w:p>
+    <w:p>
+      <w:pPr>
+        <w:pStyle w:val="LauftextGenerali"/>
+      </w:pPr>
+    </w:p>
+    <w:p>
+      <w:pPr>
+        <w:pStyle w:val="Heading3"/>
+      </w:pPr>
+      <w:r>
+        <w:t xml:space="preserve">Tag </w:t>
+      </w:r>
+      <w:r>
+        <w:t>4</w:t>
+      </w:r>
+      <w:r>
+        <w:t xml:space="preserve">: </w:t>
+      </w:r>
+      <w:r>
+        <w:t>Montag</w:t>
+      </w:r>
+      <w:r>
+        <w:t xml:space="preserve">, </w:t>
+      </w:r>
+      <w:r>
+        <w:t>0</w:t>
+      </w:r>
+      <w:r>
+        <w:t>8</w:t>
+      </w:r>
+      <w:r>
+        <w:t>.0</w:t>
+      </w:r>
+      <w:r>
+        <w:t>4</w:t>
+      </w:r>
+      <w:r>
+        <w:t>.2024</w:t>
+      </w:r>
+    </w:p>
+    <w:tbl>
+      <w:tblPr>
+        <w:tblStyle w:val="TableGrid"/>
+        <w:tblW w:w="9895" w:type="dxa"/>
+        <w:tblLook w:val="04A0" w:firstRow="1" w:lastRow="0" w:firstColumn="1" w:lastColumn="0" w:noHBand="0" w:noVBand="1"/>
+      </w:tblPr>
+      <w:tblGrid>
+        <w:gridCol w:w="2245"/>
+        <w:gridCol w:w="7650"/>
+      </w:tblGrid>
+      <w:tr>
+        <w:trPr>
+          <w:trHeight w:val="917"/>
+        </w:trPr>
+        <w:tc>
+          <w:tcPr>
+            <w:tcW w:w="2245" w:type="dxa"/>
+          </w:tcPr>
+          <w:p>
+            <w:pPr>
+              <w:pStyle w:val="LauftextGenerali"/>
+              <w:rPr>
+                <w:b/>
+                <w:bCs/>
+              </w:rPr>
+            </w:pPr>
+            <w:r>
+              <w:rPr>
+                <w:b/>
+                <w:bCs/>
+              </w:rPr>
+              <w:t>Tätigkeiten</w:t>
+            </w:r>
+          </w:p>
+        </w:tc>
+        <w:tc>
+          <w:tcPr>
+            <w:tcW w:w="7650" w:type="dxa"/>
+          </w:tcPr>
+          <w:p>
+            <w:pPr>
+              <w:pStyle w:val="LauftextGenerali"/>
+              <w:numPr>
+                <w:ilvl w:val="0"/>
+                <w:numId w:val="25"/>
+              </w:numPr>
+              <w:spacing w:after="0" w:line="240" w:lineRule="auto"/>
+            </w:pPr>
+            <w:r>
+              <w:t>Datenbank Anpassungen</w:t>
+            </w:r>
+          </w:p>
+          <w:p>
+            <w:pPr>
+              <w:pStyle w:val="LauftextGenerali"/>
+              <w:numPr>
+                <w:ilvl w:val="0"/>
+                <w:numId w:val="25"/>
+              </w:numPr>
+              <w:spacing w:after="0" w:line="240" w:lineRule="auto"/>
+            </w:pPr>
+            <w:r>
+              <w:t>Anpassungen Model und DTOs</w:t>
+            </w:r>
+          </w:p>
+          <w:p>
+            <w:pPr>
+              <w:pStyle w:val="LauftextGenerali"/>
+              <w:numPr>
+                <w:ilvl w:val="0"/>
+                <w:numId w:val="25"/>
+              </w:numPr>
+              <w:spacing w:after="0" w:line="240" w:lineRule="auto"/>
+            </w:pPr>
+            <w:r>
+              <w:t>Anpassungen an Controller und Services</w:t>
+            </w:r>
+          </w:p>
+          <w:p>
+            <w:pPr>
+              <w:pStyle w:val="LauftextGenerali"/>
+              <w:numPr>
+                <w:ilvl w:val="0"/>
+                <w:numId w:val="25"/>
+              </w:numPr>
+            </w:pPr>
+            <w:r>
+              <w:t>Realisieren dokumentieren</w:t>
+            </w:r>
+          </w:p>
+          <w:p>
+            <w:pPr>
+              <w:pStyle w:val="LauftextGenerali"/>
+              <w:numPr>
+                <w:ilvl w:val="0"/>
+                <w:numId w:val="25"/>
+              </w:numPr>
+            </w:pPr>
+            <w:r>
+              <w:t>Frontend : Anpassungen an der Create-Offer Seite</w:t>
+            </w:r>
+          </w:p>
+          <w:p>
+            <w:pPr>
+              <w:pStyle w:val="LauftextGenerali"/>
+              <w:numPr>
+                <w:ilvl w:val="0"/>
+                <w:numId w:val="25"/>
+              </w:numPr>
+            </w:pPr>
+            <w:r>
+              <w:t>Dokumentation - Arbeitsjournal</w:t>
+            </w:r>
+          </w:p>
+        </w:tc>
+      </w:tr>
+      <w:tr>
+        <w:trPr>
+          <w:trHeight w:val="710"/>
+        </w:trPr>
+        <w:tc>
+          <w:tcPr>
+            <w:tcW w:w="2245" w:type="dxa"/>
+          </w:tcPr>
+          <w:p>
+            <w:pPr>
+              <w:pStyle w:val="LauftextGenerali"/>
+              <w:rPr>
+                <w:b/>
+                <w:bCs/>
+              </w:rPr>
+            </w:pPr>
+            <w:r>
+              <w:rPr>
+                <w:b/>
+                <w:bCs/>
+              </w:rPr>
+              <w:t>Ausserplanmässige</w:t>
+            </w:r>
+          </w:p>
+          <w:p>
+            <w:pPr>
+              <w:pStyle w:val="LauftextGenerali"/>
+              <w:rPr>
+                <w:b/>
+                <w:bCs/>
+              </w:rPr>
+            </w:pPr>
+            <w:r>
+              <w:rPr>
+                <w:b/>
+                <w:bCs/>
+              </w:rPr>
+              <w:t>Arbeiten</w:t>
+            </w:r>
+          </w:p>
+        </w:tc>
+        <w:tc>
+          <w:tcPr>
+            <w:tcW w:w="7650" w:type="dxa"/>
+          </w:tcPr>
+          <w:p>
+            <w:pPr>
+              <w:pStyle w:val="LauftextGenerali"/>
+              <w:numPr>
+                <w:ilvl w:val="0"/>
+                <w:numId w:val="25"/>
+              </w:numPr>
+            </w:pPr>
+            <w:r>
+              <w:t>Frontend : Anpassungen an der Create-Offer Seite</w:t>
+            </w:r>
+          </w:p>
+        </w:tc>
+      </w:tr>
+      <w:tr>
+        <w:trPr>
+          <w:trHeight w:val="3680"/>
+        </w:trPr>
+        <w:tc>
+          <w:tcPr>
+            <w:tcW w:w="2245" w:type="dxa"/>
+          </w:tcPr>
+          <w:p>
+            <w:pPr>
+              <w:pStyle w:val="LauftextGenerali"/>
+              <w:rPr>
+                <w:b/>
+                <w:bCs/>
+              </w:rPr>
+            </w:pPr>
+            <w:r>
+              <w:rPr>
+                <w:b/>
+                <w:bCs/>
+              </w:rPr>
+              <w:t>Reflexion</w:t>
+            </w:r>
+          </w:p>
+        </w:tc>
+        <w:tc>
+          <w:tcPr>
+            <w:tcW w:w="7650" w:type="dxa"/>
+          </w:tcPr>
+          <w:p>
+            <w:pPr>
+              <w:pStyle w:val="LauftextGenerali"/>
+            </w:pPr>
+            <w:r>
+              <w:t xml:space="preserve">Ich startete heute mit der Realisierugnsphase meiner IPA. Am morgen ging es direkt los mit den Anpassungen an der Datenbank. Damit meine Datenbank mit meine Applikation harmonisiert musste ich dannach Models, DTOs, Mappers und Tests an den neuen Änderungen anpassen. Somit mussten dann auch die Controllers und Services leicht angepasst werden. </w:t>
+            </w:r>
+          </w:p>
+          <w:p>
+            <w:pPr>
+              <w:pStyle w:val="LauftextGenerali"/>
+            </w:pPr>
+            <w:r>
+              <w:t xml:space="preserve">In meiner IPA stehen zwei User Aktivitäten im Vordergrund. Die Validierung einer Offerte auf der Erstellungsseite und das Offertenvergleich auf der Detail Seite. Ich implementierte heute die Logik für beide in meinen Backend. Das Error Handling funktioniert jedoch nicht perfekt. </w:t>
+            </w:r>
+          </w:p>
+          <w:p>
+            <w:pPr>
+              <w:pStyle w:val="LauftextGenerali"/>
+            </w:pPr>
+            <w:r>
+              <w:t>Grund dafür ist eine kleine Abweichung vom Zeitplan.</w:t>
+            </w:r>
+          </w:p>
+          <w:p>
+            <w:pPr>
+              <w:pStyle w:val="LauftextGenerali"/>
+            </w:pPr>
+            <w:r>
+              <w:t xml:space="preserve">Nach dem ich die Möglichkeit hinzufügte, eine Offerte mit mehreren Vericherungssummen zu erstellen und diese zu validieren im Backend implementierte, habe ich entschieden, dass es Sinn machen würde, wenn ich </w:t>
+            </w:r>
+            <w:r>
+              <w:lastRenderedPageBreak/>
+              <w:t xml:space="preserve">die Create-Offer Seite auch schon anpasse. Dies damit ich meine Applikation auch gerade testen konnte, ohne Postman zu benutzen. </w:t>
+            </w:r>
+          </w:p>
+          <w:p>
+            <w:pPr>
+              <w:pStyle w:val="LauftextGenerali"/>
+            </w:pPr>
+            <w:r>
+              <w:t>Eine kurze Implementation war auch schnell erledigt. Ich fand dann heraus, dass die Implementation tatsächlich auch funktionierte. Somit muss ich das Error Handling im Backend Teil des Projektes aber am Dienstag oder am Mittwoch realisieren.</w:t>
+            </w:r>
+          </w:p>
+          <w:p>
+            <w:pPr>
+              <w:pStyle w:val="LauftextGenerali"/>
+              <w:rPr>
+                <w:lang w:val="de-CH"/>
+              </w:rPr>
+            </w:pPr>
+            <w:r>
+              <w:t xml:space="preserve">Zum Schluss implementierte ich auch noch, dass das Backend gleich drei Offerten berechnen kann, mittels Network Tool auf dem Browser konnte ich bestätigen, dass dies auch funtkionierte. Dies war schnell erledigt. </w:t>
+            </w:r>
+            <w:r>
+              <w:t>Am Schluss vom Tag dokumentierte ich das Erreichte</w:t>
+            </w:r>
+            <w:r>
+              <w:t>.</w:t>
+            </w:r>
+          </w:p>
+          <w:p>
+            <w:pPr>
+              <w:pStyle w:val="LauftextGenerali"/>
+            </w:pPr>
+          </w:p>
+        </w:tc>
+      </w:tr>
+      <w:tr>
+        <w:trPr>
+          <w:trHeight w:val="557"/>
+        </w:trPr>
+        <w:tc>
+          <w:tcPr>
+            <w:tcW w:w="2245" w:type="dxa"/>
+          </w:tcPr>
+          <w:p>
+            <w:pPr>
+              <w:pStyle w:val="LauftextGenerali"/>
+              <w:rPr>
+                <w:b/>
+                <w:bCs/>
+              </w:rPr>
+            </w:pPr>
+            <w:r>
+              <w:rPr>
+                <w:b/>
+                <w:bCs/>
+              </w:rPr>
+              <w:lastRenderedPageBreak/>
+              <w:t>Nächste Schritte</w:t>
+            </w:r>
+          </w:p>
+        </w:tc>
+        <w:tc>
+          <w:tcPr>
+            <w:tcW w:w="7650" w:type="dxa"/>
+          </w:tcPr>
+          <w:p>
+            <w:pPr>
+              <w:pStyle w:val="LauftextGenerali"/>
+              <w:numPr>
+                <w:ilvl w:val="0"/>
+                <w:numId w:val="35"/>
+              </w:numPr>
+            </w:pPr>
+            <w:r>
+              <w:t>Anpassungen an Controller und Services</w:t>
+            </w:r>
+          </w:p>
+          <w:p>
+            <w:pPr>
+              <w:pStyle w:val="LauftextGenerali"/>
+              <w:numPr>
+                <w:ilvl w:val="0"/>
+                <w:numId w:val="35"/>
+              </w:numPr>
+            </w:pPr>
+            <w:r>
+              <w:t>Anpassungen an der Create-Offer Seite</w:t>
+            </w:r>
+          </w:p>
+          <w:p>
+            <w:pPr>
+              <w:pStyle w:val="LauftextGenerali"/>
+              <w:numPr>
+                <w:ilvl w:val="0"/>
+                <w:numId w:val="35"/>
+              </w:numPr>
+            </w:pPr>
+            <w:r>
+              <w:t>Realisieren dokumentieren</w:t>
+            </w:r>
+          </w:p>
+        </w:tc>
+      </w:tr>
+    </w:tbl>
     <w:p>
       <w:pPr>
         <w:pStyle w:val="LauftextGenerali"/>
@@ -14367,7 +14739,7 @@
           <w:lang w:val="de-CH"/>
         </w:rPr>
         <w:drawing>
-          <wp:anchor distT="0" distB="0" distL="114300" distR="114300" simplePos="0" relativeHeight="251669504" behindDoc="1" locked="0" layoutInCell="1" allowOverlap="1" wp14:anchorId="0DDFD100" wp14:editId="4FFF798B">
+          <wp:anchor distT="0" distB="0" distL="114300" distR="114300" simplePos="0" relativeHeight="251669504" behindDoc="1" locked="0" layoutInCell="1" allowOverlap="1" wp14:anchorId="0DDFD100" wp14:editId="272ED21D">
             <wp:simplePos x="0" y="0"/>
             <wp:positionH relativeFrom="margin">
               <wp:align>center</wp:align>
@@ -14520,7 +14892,7 @@
           <w:noProof/>
         </w:rPr>
         <w:drawing>
-          <wp:anchor distT="0" distB="0" distL="114300" distR="114300" simplePos="0" relativeHeight="251670528" behindDoc="1" locked="0" layoutInCell="1" allowOverlap="1" wp14:anchorId="4F570BED" wp14:editId="2D84856D">
+          <wp:anchor distT="0" distB="0" distL="114300" distR="114300" simplePos="0" relativeHeight="251670528" behindDoc="1" locked="0" layoutInCell="1" allowOverlap="1" wp14:anchorId="4F570BED" wp14:editId="792BFA50">
             <wp:simplePos x="0" y="0"/>
             <wp:positionH relativeFrom="column">
               <wp:posOffset>-580030</wp:posOffset>
@@ -14618,7 +14990,7 @@
           <w:noProof/>
         </w:rPr>
         <w:drawing>
-          <wp:anchor distT="0" distB="0" distL="114300" distR="114300" simplePos="0" relativeHeight="251671552" behindDoc="1" locked="0" layoutInCell="1" allowOverlap="1" wp14:anchorId="050A5AB4" wp14:editId="7BF2D28E">
+          <wp:anchor distT="0" distB="0" distL="114300" distR="114300" simplePos="0" relativeHeight="251671552" behindDoc="1" locked="0" layoutInCell="1" allowOverlap="1" wp14:anchorId="050A5AB4" wp14:editId="3D22BFFC">
             <wp:simplePos x="0" y="0"/>
             <wp:positionH relativeFrom="column">
               <wp:posOffset>-634365</wp:posOffset>
@@ -14737,7 +15109,7 @@
           <w:noProof/>
         </w:rPr>
         <w:drawing>
-          <wp:anchor distT="0" distB="0" distL="114300" distR="114300" simplePos="0" relativeHeight="251672576" behindDoc="1" locked="0" layoutInCell="1" allowOverlap="1" wp14:anchorId="7264AA70" wp14:editId="54592BD1">
+          <wp:anchor distT="0" distB="0" distL="114300" distR="114300" simplePos="0" relativeHeight="251672576" behindDoc="1" locked="0" layoutInCell="1" allowOverlap="1" wp14:anchorId="7264AA70" wp14:editId="24BE8C8D">
             <wp:simplePos x="0" y="0"/>
             <wp:positionH relativeFrom="margin">
               <wp:align>center</wp:align>
@@ -14978,7 +15350,7 @@
           <w:noProof/>
         </w:rPr>
         <w:drawing>
-          <wp:inline distT="0" distB="0" distL="0" distR="0" wp14:anchorId="3322B978" wp14:editId="156EBD19">
+          <wp:inline distT="0" distB="0" distL="0" distR="0" wp14:anchorId="3322B978" wp14:editId="6CB2DC69">
             <wp:extent cx="5731510" cy="3106420"/>
             <wp:effectExtent l="0" t="0" r="2540" b="0"/>
             <wp:docPr id="1800840519" name="Picture 5" descr="A screenshot of a computer screen&#10;&#10;Description automatically generated"/>
@@ -15535,7 +15907,7 @@
           <w:noProof/>
         </w:rPr>
         <w:drawing>
-          <wp:inline distT="0" distB="0" distL="0" distR="0" wp14:anchorId="04673FEC" wp14:editId="37676A88">
+          <wp:inline distT="0" distB="0" distL="0" distR="0" wp14:anchorId="04673FEC" wp14:editId="635FC91A">
             <wp:extent cx="3812875" cy="1941499"/>
             <wp:effectExtent l="0" t="0" r="0" b="1905"/>
             <wp:docPr id="842203576" name="Picture 3" descr="A screenshot of a computer&#10;&#10;Description automatically generated"/>
@@ -24294,6 +24666,567 @@
       </w:r>
       <w:bookmarkEnd w:id="122"/>
     </w:p>
+    <w:p/>
+    <w:p>
+      <w:pPr>
+        <w:pStyle w:val="Heading3"/>
+      </w:pPr>
+      <w:r>
+        <w:rPr>
+          <w:lang w:val="de-CH"/>
+        </w:rPr>
+        <w:t>Datenbank</w:t>
+      </w:r>
+    </w:p>
+    <w:p>
+      <w:pPr>
+        <w:pStyle w:val="LauftextGenerali"/>
+      </w:pPr>
+    </w:p>
+    <w:p>
+      <w:pPr>
+        <w:pStyle w:val="LauftextGenerali"/>
+      </w:pPr>
+      <w:r>
+        <w:t xml:space="preserve">Es wurden wenige Änderungen an der Datenbank vorgenommen. </w:t>
+      </w:r>
+      <w:r>
+        <w:br/>
+        <w:t xml:space="preserve">Wie im vorherigen Kapitel geplannt, mussten zwei neue Felder in der </w:t>
+      </w:r>
+      <w:r>
+        <w:t>life_insurance_request</w:t>
+      </w:r>
+      <w:r>
+        <w:t xml:space="preserve"> Tabelle hinzugefügt werden. Ebenfalls wurde das bisher existierende Feld für Klarheit von VS auf VS1 umbenannt. Dies wurde durch löschen und neuerstellung des Columns erreicht.</w:t>
+      </w:r>
+    </w:p>
+    <w:p>
+      <w:pPr>
+        <w:pStyle w:val="LauftextGenerali"/>
+      </w:pPr>
+      <w:r>
+        <w:t xml:space="preserve">Für das Update der Datenbank wurde eine Flyway Migration benutzt. Das File musste richtig benannt werden: </w:t>
+      </w:r>
+      <w:r>
+        <w:br/>
+      </w:r>
+    </w:p>
+    <w:p>
+      <w:pPr>
+        <w:pStyle w:val="LauftextGenerali"/>
+      </w:pPr>
+      <w:r>
+        <w:t>&lt;Prefix&gt;&lt;Version&gt;__&lt;Description&gt;.sql</w:t>
+      </w:r>
+    </w:p>
+    <w:p>
+      <w:pPr>
+        <w:pStyle w:val="LauftextGenerali"/>
+      </w:pPr>
+      <w:r>
+        <w:t xml:space="preserve">In dem Fall wurde das File auf V1_0_17__extend_life_insurance_request_entity.sql genannt. </w:t>
+      </w:r>
+    </w:p>
+    <w:p>
+      <w:pPr>
+        <w:pStyle w:val="LauftextGenerali"/>
+      </w:pPr>
+      <w:r>
+        <w:t>Durch folgendes Code wurde die Migration dann fehlerfrei ausgeführt.</w:t>
+      </w:r>
+      <w:r>
+        <w:br/>
+      </w:r>
+    </w:p>
+    <w:p>
+      <w:pPr>
+        <w:shd w:val="clear" w:color="auto" w:fill="1E1F22"/>
+        <w:tabs>
+          <w:tab w:val="left" w:pos="916"/>
+          <w:tab w:val="left" w:pos="1832"/>
+          <w:tab w:val="left" w:pos="2748"/>
+          <w:tab w:val="left" w:pos="3664"/>
+          <w:tab w:val="left" w:pos="4580"/>
+          <w:tab w:val="left" w:pos="5496"/>
+          <w:tab w:val="left" w:pos="6412"/>
+          <w:tab w:val="left" w:pos="7328"/>
+          <w:tab w:val="left" w:pos="8244"/>
+          <w:tab w:val="left" w:pos="9160"/>
+          <w:tab w:val="left" w:pos="10076"/>
+          <w:tab w:val="left" w:pos="10992"/>
+          <w:tab w:val="left" w:pos="11908"/>
+          <w:tab w:val="left" w:pos="12824"/>
+          <w:tab w:val="left" w:pos="13740"/>
+          <w:tab w:val="left" w:pos="14656"/>
+        </w:tabs>
+        <w:spacing w:after="240" w:line="240" w:lineRule="auto"/>
+        <w:rPr>
+          <w:rFonts w:ascii="Courier New" w:eastAsia="Times New Roman" w:hAnsi="Courier New" w:cs="Courier New"/>
+          <w:color w:val="BCBEC4"/>
+          <w:kern w:val="0"/>
+          <w:sz w:val="20"/>
+          <w:szCs w:val="20"/>
+          <w:lang/>
+          <w14:ligatures w14:val="none"/>
+        </w:rPr>
+      </w:pPr>
+      <w:r>
+        <w:rPr>
+          <w:rFonts w:ascii="Courier New" w:eastAsia="Times New Roman" w:hAnsi="Courier New" w:cs="Courier New"/>
+          <w:color w:val="CF8E6D"/>
+          <w:kern w:val="0"/>
+          <w:sz w:val="20"/>
+          <w:szCs w:val="20"/>
+          <w:lang/>
+          <w14:ligatures w14:val="none"/>
+        </w:rPr>
+        <w:t xml:space="preserve">ALTER TABLE </w:t>
+      </w:r>
+      <w:r>
+        <w:rPr>
+          <w:rFonts w:ascii="Courier New" w:eastAsia="Times New Roman" w:hAnsi="Courier New" w:cs="Courier New"/>
+          <w:color w:val="BCBEC4"/>
+          <w:kern w:val="0"/>
+          <w:sz w:val="20"/>
+          <w:szCs w:val="20"/>
+          <w:lang/>
+          <w14:ligatures w14:val="none"/>
+        </w:rPr>
+        <w:t xml:space="preserve">if </w:t>
+      </w:r>
+      <w:r>
+        <w:rPr>
+          <w:rFonts w:ascii="Courier New" w:eastAsia="Times New Roman" w:hAnsi="Courier New" w:cs="Courier New"/>
+          <w:color w:val="CF8E6D"/>
+          <w:kern w:val="0"/>
+          <w:sz w:val="20"/>
+          <w:szCs w:val="20"/>
+          <w:lang/>
+          <w14:ligatures w14:val="none"/>
+        </w:rPr>
+        <w:t xml:space="preserve">exists </w:t>
+      </w:r>
+      <w:r>
+        <w:rPr>
+          <w:rFonts w:ascii="Courier New" w:eastAsia="Times New Roman" w:hAnsi="Courier New" w:cs="Courier New"/>
+          <w:color w:val="BCBEC4"/>
+          <w:kern w:val="0"/>
+          <w:sz w:val="20"/>
+          <w:szCs w:val="20"/>
+          <w:lang/>
+          <w14:ligatures w14:val="none"/>
+        </w:rPr>
+        <w:t>"life_insurance_request"</w:t>
+      </w:r>
+      <w:r>
+        <w:rPr>
+          <w:rFonts w:ascii="Courier New" w:eastAsia="Times New Roman" w:hAnsi="Courier New" w:cs="Courier New"/>
+          <w:color w:val="BCBEC4"/>
+          <w:kern w:val="0"/>
+          <w:sz w:val="20"/>
+          <w:szCs w:val="20"/>
+          <w:lang/>
+          <w14:ligatures w14:val="none"/>
+        </w:rPr>
+        <w:br/>
+      </w:r>
+      <w:r>
+        <w:rPr>
+          <w:rFonts w:ascii="Courier New" w:eastAsia="Times New Roman" w:hAnsi="Courier New" w:cs="Courier New"/>
+          <w:color w:val="CF8E6D"/>
+          <w:kern w:val="0"/>
+          <w:sz w:val="20"/>
+          <w:szCs w:val="20"/>
+          <w:lang/>
+          <w14:ligatures w14:val="none"/>
+        </w:rPr>
+        <w:t xml:space="preserve">DROP COLUMN </w:t>
+      </w:r>
+      <w:r>
+        <w:rPr>
+          <w:rFonts w:ascii="Courier New" w:eastAsia="Times New Roman" w:hAnsi="Courier New" w:cs="Courier New"/>
+          <w:color w:val="BCBEC4"/>
+          <w:kern w:val="0"/>
+          <w:sz w:val="20"/>
+          <w:szCs w:val="20"/>
+          <w:lang/>
+          <w14:ligatures w14:val="none"/>
+        </w:rPr>
+        <w:t>vs;</w:t>
+      </w:r>
+      <w:r>
+        <w:rPr>
+          <w:rFonts w:ascii="Courier New" w:eastAsia="Times New Roman" w:hAnsi="Courier New" w:cs="Courier New"/>
+          <w:color w:val="BCBEC4"/>
+          <w:kern w:val="0"/>
+          <w:sz w:val="20"/>
+          <w:szCs w:val="20"/>
+          <w:lang/>
+          <w14:ligatures w14:val="none"/>
+        </w:rPr>
+        <w:br/>
+      </w:r>
+      <w:r>
+        <w:rPr>
+          <w:rFonts w:ascii="Courier New" w:eastAsia="Times New Roman" w:hAnsi="Courier New" w:cs="Courier New"/>
+          <w:color w:val="BCBEC4"/>
+          <w:kern w:val="0"/>
+          <w:sz w:val="20"/>
+          <w:szCs w:val="20"/>
+          <w:lang/>
+          <w14:ligatures w14:val="none"/>
+        </w:rPr>
+        <w:br/>
+      </w:r>
+      <w:r>
+        <w:rPr>
+          <w:rFonts w:ascii="Courier New" w:eastAsia="Times New Roman" w:hAnsi="Courier New" w:cs="Courier New"/>
+          <w:color w:val="CF8E6D"/>
+          <w:kern w:val="0"/>
+          <w:sz w:val="20"/>
+          <w:szCs w:val="20"/>
+          <w:lang/>
+          <w14:ligatures w14:val="none"/>
+        </w:rPr>
+        <w:t xml:space="preserve">ALTER TABLE </w:t>
+      </w:r>
+      <w:r>
+        <w:rPr>
+          <w:rFonts w:ascii="Courier New" w:eastAsia="Times New Roman" w:hAnsi="Courier New" w:cs="Courier New"/>
+          <w:color w:val="BCBEC4"/>
+          <w:kern w:val="0"/>
+          <w:sz w:val="20"/>
+          <w:szCs w:val="20"/>
+          <w:lang/>
+          <w14:ligatures w14:val="none"/>
+        </w:rPr>
+        <w:t xml:space="preserve">if </w:t>
+      </w:r>
+      <w:r>
+        <w:rPr>
+          <w:rFonts w:ascii="Courier New" w:eastAsia="Times New Roman" w:hAnsi="Courier New" w:cs="Courier New"/>
+          <w:color w:val="CF8E6D"/>
+          <w:kern w:val="0"/>
+          <w:sz w:val="20"/>
+          <w:szCs w:val="20"/>
+          <w:lang/>
+          <w14:ligatures w14:val="none"/>
+        </w:rPr>
+        <w:t xml:space="preserve">exists </w:t>
+      </w:r>
+      <w:r>
+        <w:rPr>
+          <w:rFonts w:ascii="Courier New" w:eastAsia="Times New Roman" w:hAnsi="Courier New" w:cs="Courier New"/>
+          <w:color w:val="BCBEC4"/>
+          <w:kern w:val="0"/>
+          <w:sz w:val="20"/>
+          <w:szCs w:val="20"/>
+          <w:lang/>
+          <w14:ligatures w14:val="none"/>
+        </w:rPr>
+        <w:t>"life_insurance_request"</w:t>
+      </w:r>
+      <w:r>
+        <w:rPr>
+          <w:rFonts w:ascii="Courier New" w:eastAsia="Times New Roman" w:hAnsi="Courier New" w:cs="Courier New"/>
+          <w:color w:val="BCBEC4"/>
+          <w:kern w:val="0"/>
+          <w:sz w:val="20"/>
+          <w:szCs w:val="20"/>
+          <w:lang/>
+          <w14:ligatures w14:val="none"/>
+        </w:rPr>
+        <w:br/>
+        <w:t xml:space="preserve">  </w:t>
+      </w:r>
+      <w:r>
+        <w:rPr>
+          <w:rFonts w:ascii="Courier New" w:eastAsia="Times New Roman" w:hAnsi="Courier New" w:cs="Courier New"/>
+          <w:color w:val="CF8E6D"/>
+          <w:kern w:val="0"/>
+          <w:sz w:val="20"/>
+          <w:szCs w:val="20"/>
+          <w:lang/>
+          <w14:ligatures w14:val="none"/>
+        </w:rPr>
+        <w:t xml:space="preserve">ADD COLUMN </w:t>
+      </w:r>
+      <w:r>
+        <w:rPr>
+          <w:rFonts w:ascii="Courier New" w:eastAsia="Times New Roman" w:hAnsi="Courier New" w:cs="Courier New"/>
+          <w:color w:val="BCBEC4"/>
+          <w:kern w:val="0"/>
+          <w:sz w:val="20"/>
+          <w:szCs w:val="20"/>
+          <w:lang/>
+          <w14:ligatures w14:val="none"/>
+        </w:rPr>
+        <w:t xml:space="preserve">vs1 </w:t>
+      </w:r>
+      <w:r>
+        <w:rPr>
+          <w:rFonts w:ascii="Courier New" w:eastAsia="Times New Roman" w:hAnsi="Courier New" w:cs="Courier New"/>
+          <w:color w:val="CF8E6D"/>
+          <w:kern w:val="0"/>
+          <w:sz w:val="20"/>
+          <w:szCs w:val="20"/>
+          <w:lang/>
+          <w14:ligatures w14:val="none"/>
+        </w:rPr>
+        <w:t>INT</w:t>
+      </w:r>
+      <w:r>
+        <w:rPr>
+          <w:rFonts w:ascii="Courier New" w:eastAsia="Times New Roman" w:hAnsi="Courier New" w:cs="Courier New"/>
+          <w:color w:val="BCBEC4"/>
+          <w:kern w:val="0"/>
+          <w:sz w:val="20"/>
+          <w:szCs w:val="20"/>
+          <w:lang/>
+          <w14:ligatures w14:val="none"/>
+        </w:rPr>
+        <w:t>,</w:t>
+      </w:r>
+      <w:r>
+        <w:rPr>
+          <w:rFonts w:ascii="Courier New" w:eastAsia="Times New Roman" w:hAnsi="Courier New" w:cs="Courier New"/>
+          <w:color w:val="BCBEC4"/>
+          <w:kern w:val="0"/>
+          <w:sz w:val="20"/>
+          <w:szCs w:val="20"/>
+          <w:lang/>
+          <w14:ligatures w14:val="none"/>
+        </w:rPr>
+        <w:br/>
+        <w:t xml:space="preserve">  </w:t>
+      </w:r>
+      <w:r>
+        <w:rPr>
+          <w:rFonts w:ascii="Courier New" w:eastAsia="Times New Roman" w:hAnsi="Courier New" w:cs="Courier New"/>
+          <w:color w:val="CF8E6D"/>
+          <w:kern w:val="0"/>
+          <w:sz w:val="20"/>
+          <w:szCs w:val="20"/>
+          <w:lang/>
+          <w14:ligatures w14:val="none"/>
+        </w:rPr>
+        <w:t xml:space="preserve">ADD COLUMN </w:t>
+      </w:r>
+      <w:r>
+        <w:rPr>
+          <w:rFonts w:ascii="Courier New" w:eastAsia="Times New Roman" w:hAnsi="Courier New" w:cs="Courier New"/>
+          <w:color w:val="BCBEC4"/>
+          <w:kern w:val="0"/>
+          <w:sz w:val="20"/>
+          <w:szCs w:val="20"/>
+          <w:lang/>
+          <w14:ligatures w14:val="none"/>
+        </w:rPr>
+        <w:t xml:space="preserve">vs2 </w:t>
+      </w:r>
+      <w:r>
+        <w:rPr>
+          <w:rFonts w:ascii="Courier New" w:eastAsia="Times New Roman" w:hAnsi="Courier New" w:cs="Courier New"/>
+          <w:color w:val="CF8E6D"/>
+          <w:kern w:val="0"/>
+          <w:sz w:val="20"/>
+          <w:szCs w:val="20"/>
+          <w:lang/>
+          <w14:ligatures w14:val="none"/>
+        </w:rPr>
+        <w:t>INT</w:t>
+      </w:r>
+      <w:r>
+        <w:rPr>
+          <w:rFonts w:ascii="Courier New" w:eastAsia="Times New Roman" w:hAnsi="Courier New" w:cs="Courier New"/>
+          <w:color w:val="BCBEC4"/>
+          <w:kern w:val="0"/>
+          <w:sz w:val="20"/>
+          <w:szCs w:val="20"/>
+          <w:lang/>
+          <w14:ligatures w14:val="none"/>
+        </w:rPr>
+        <w:t>,</w:t>
+      </w:r>
+      <w:r>
+        <w:rPr>
+          <w:rFonts w:ascii="Courier New" w:eastAsia="Times New Roman" w:hAnsi="Courier New" w:cs="Courier New"/>
+          <w:color w:val="BCBEC4"/>
+          <w:kern w:val="0"/>
+          <w:sz w:val="20"/>
+          <w:szCs w:val="20"/>
+          <w:lang/>
+          <w14:ligatures w14:val="none"/>
+        </w:rPr>
+        <w:br/>
+        <w:t xml:space="preserve">  </w:t>
+      </w:r>
+      <w:r>
+        <w:rPr>
+          <w:rFonts w:ascii="Courier New" w:eastAsia="Times New Roman" w:hAnsi="Courier New" w:cs="Courier New"/>
+          <w:color w:val="CF8E6D"/>
+          <w:kern w:val="0"/>
+          <w:sz w:val="20"/>
+          <w:szCs w:val="20"/>
+          <w:lang/>
+          <w14:ligatures w14:val="none"/>
+        </w:rPr>
+        <w:t xml:space="preserve">ADD COLUMN </w:t>
+      </w:r>
+      <w:r>
+        <w:rPr>
+          <w:rFonts w:ascii="Courier New" w:eastAsia="Times New Roman" w:hAnsi="Courier New" w:cs="Courier New"/>
+          <w:color w:val="BCBEC4"/>
+          <w:kern w:val="0"/>
+          <w:sz w:val="20"/>
+          <w:szCs w:val="20"/>
+          <w:lang/>
+          <w14:ligatures w14:val="none"/>
+        </w:rPr>
+        <w:t xml:space="preserve">vs3 </w:t>
+      </w:r>
+      <w:r>
+        <w:rPr>
+          <w:rFonts w:ascii="Courier New" w:eastAsia="Times New Roman" w:hAnsi="Courier New" w:cs="Courier New"/>
+          <w:color w:val="CF8E6D"/>
+          <w:kern w:val="0"/>
+          <w:sz w:val="20"/>
+          <w:szCs w:val="20"/>
+          <w:lang/>
+          <w14:ligatures w14:val="none"/>
+        </w:rPr>
+        <w:t>INT</w:t>
+      </w:r>
+      <w:r>
+        <w:rPr>
+          <w:rFonts w:ascii="Courier New" w:eastAsia="Times New Roman" w:hAnsi="Courier New" w:cs="Courier New"/>
+          <w:color w:val="BCBEC4"/>
+          <w:kern w:val="0"/>
+          <w:sz w:val="20"/>
+          <w:szCs w:val="20"/>
+          <w:lang/>
+          <w14:ligatures w14:val="none"/>
+        </w:rPr>
+        <w:t>;</w:t>
+      </w:r>
+    </w:p>
+    <w:p>
+      <w:pPr>
+        <w:pStyle w:val="LauftextGenerali"/>
+      </w:pPr>
+    </w:p>
+    <w:p>
+      <w:pPr>
+        <w:pStyle w:val="Heading3"/>
+      </w:pPr>
+      <w:r>
+        <w:t>Backend</w:t>
+      </w:r>
+    </w:p>
+    <w:p>
+      <w:pPr>
+        <w:pStyle w:val="Heading4"/>
+        <w:rPr>
+          <w:lang w:val="en-US"/>
+        </w:rPr>
+      </w:pPr>
+      <w:r>
+        <w:rPr>
+          <w:lang w:val="de-CH"/>
+        </w:rPr>
+        <w:t>Änderungen an Models</w:t>
+      </w:r>
+      <w:r>
+        <w:rPr>
+          <w:lang w:val="de-CH"/>
+        </w:rPr>
+        <w:t xml:space="preserve"> und DTOs</w:t>
+      </w:r>
+    </w:p>
+    <w:p>
+      <w:pPr>
+        <w:pStyle w:val="LauftextGenerali"/>
+      </w:pPr>
+      <w:r>
+        <w:t xml:space="preserve">Wegen den Änderungen an der Datenbank und um die neue Funktionalitäten umzusetzen, mussten existente Models und DTOs angepasst werden. Die bestehende vs Variable musste mit eine vs1 Variable getauscht werden, und es mussten zwei neue Variabeln, vs1 und vs2 hinzugefügt werden. Dies musste in LifeInsruanceRequestPostDto und in LifeInsuranceRequestWithCustomerInfoGetDto gemacht werden. </w:t>
+      </w:r>
+    </w:p>
+    <w:p>
+      <w:pPr>
+        <w:pStyle w:val="LauftextGenerali"/>
+      </w:pPr>
+      <w:r>
+        <w:t>Im Model LifeInsuranceRequestWithCustomerInfo musste diese Änderung ebenfalls vorgenommen werden.</w:t>
+      </w:r>
+    </w:p>
+    <w:p>
+      <w:pPr>
+        <w:pStyle w:val="LauftextGenerali"/>
+      </w:pPr>
+      <w:r>
+        <w:t xml:space="preserve">Damit die Applikation noch läuft mussten auch sämtliche Tests angepasst werden. Das DataPopulationTest, welches für die Population der Datenbank zuständig ist, musste </w:t>
+      </w:r>
+      <w:r>
+        <w:lastRenderedPageBreak/>
+        <w:t>angepasst werden, es musste das Feld vs mit vs1 ersetzt werden.</w:t>
+      </w:r>
+      <w:r>
+        <w:t xml:space="preserve"> Das DtoMapperTest benötigte die gleichen Änderungen.</w:t>
+      </w:r>
+    </w:p>
+    <w:p>
+      <w:pPr>
+        <w:pStyle w:val="LauftextGenerali"/>
+      </w:pPr>
+    </w:p>
+    <w:p>
+      <w:pPr>
+        <w:pStyle w:val="LauftextGenerali"/>
+      </w:pPr>
+    </w:p>
+    <w:p>
+      <w:pPr>
+        <w:pStyle w:val="Heading3"/>
+      </w:pPr>
+      <w:r>
+        <w:t>Controller und Services</w:t>
+      </w:r>
+    </w:p>
+    <w:p>
+      <w:pPr>
+        <w:pStyle w:val="LauftextGenerali"/>
+      </w:pPr>
+    </w:p>
+    <w:p>
+      <w:pPr>
+        <w:pStyle w:val="LauftextGenerali"/>
+      </w:pPr>
+    </w:p>
+    <w:p>
+      <w:pPr>
+        <w:pStyle w:val="Heading3"/>
+      </w:pPr>
+      <w:r>
+        <w:t>Frontend</w:t>
+      </w:r>
+    </w:p>
+    <w:p>
+      <w:pPr>
+        <w:pStyle w:val="Heading3"/>
+      </w:pPr>
+      <w:r>
+        <w:t>Tracing</w:t>
+      </w:r>
+    </w:p>
+    <w:p>
+      <w:pPr>
+        <w:pStyle w:val="Heading3"/>
+      </w:pPr>
+      <w:r>
+        <w:t>Observability Logging</w:t>
+      </w:r>
+    </w:p>
     <w:p>
       <w:pPr>
         <w:rPr>
@@ -24481,11 +25414,84 @@
       </w:r>
       <w:bookmarkEnd w:id="134"/>
     </w:p>
+    <w:p/>
+    <w:p>
+      <w:r>
+        <w:t>Flyway db migration naming convention</w:t>
+      </w:r>
+    </w:p>
+    <w:p>
+      <w:hyperlink r:id="rId54" w:history="1">
+        <w:r>
+          <w:rPr>
+            <w:rStyle w:val="Hyperlink"/>
+          </w:rPr>
+          <w:t>Database Migrations with Flyway | Baeldung</w:t>
+        </w:r>
+      </w:hyperlink>
+    </w:p>
+    <w:p/>
+    <w:p>
+      <w:r>
+        <w:t>Rsc show message always</w:t>
+      </w:r>
+    </w:p>
+    <w:bookmarkStart w:id="135" w:name="_Toc163202016"/>
+    <w:p>
+      <w:pPr>
+        <w:pStyle w:val="LauftextGenerali"/>
+      </w:pPr>
+      <w:r>
+        <w:fldChar w:fldCharType="begin"/>
+      </w:r>
+      <w:r>
+        <w:instrText>HYPERLINK "https://stackoverflow.com/questions/62089792/how-to-display-error-message-into-a-json-using-responsestatusexception-on-spring"</w:instrText>
+      </w:r>
+      <w:r>
+        <w:fldChar w:fldCharType="separate"/>
+      </w:r>
+      <w:r>
+        <w:rPr>
+          <w:rStyle w:val="Hyperlink"/>
+        </w:rPr>
+        <w:t>https://stackoverflow.com/questions/62089792/how-to-display-error-message-into-a-json-using-responsestatusexception-on-spring</w:t>
+      </w:r>
+      <w:r>
+        <w:fldChar w:fldCharType="end"/>
+      </w:r>
+    </w:p>
+    <w:p>
+      <w:pPr>
+        <w:pStyle w:val="LauftextGenerali"/>
+      </w:pPr>
+    </w:p>
+    <w:p>
+      <w:pPr>
+        <w:pStyle w:val="LauftextGenerali"/>
+      </w:pPr>
+    </w:p>
+    <w:p>
+      <w:pPr>
+        <w:pStyle w:val="LauftextGenerali"/>
+        <w:rPr>
+          <w:lang w:val="de-CH"/>
+        </w:rPr>
+      </w:pPr>
+      <w:r>
+        <w:t>https://tailwindcss.com/docs/</w:t>
+      </w:r>
+    </w:p>
+    <w:p>
+      <w:pPr>
+        <w:rPr>
+          <w:lang w:val="en-US"/>
+        </w:rPr>
+      </w:pPr>
+    </w:p>
     <w:p>
       <w:pPr>
         <w:pStyle w:val="Heading3"/>
       </w:pPr>
-      <w:bookmarkStart w:id="135" w:name="_Toc163202016"/>
       <w:r>
         <w:t>Einsatz von generativen Tools</w:t>
       </w:r>
@@ -24510,8 +25516,8 @@
       <w:bookmarkEnd w:id="136"/>
     </w:p>
     <w:sectPr>
-      <w:headerReference w:type="first" r:id="rId54"/>
-      <w:footerReference w:type="first" r:id="rId55"/>
+      <w:headerReference w:type="first" r:id="rId55"/>
+      <w:footerReference w:type="first" r:id="rId56"/>
       <w:pgSz w:w="11906" w:h="16838"/>
       <w:pgMar w:top="1440" w:right="1440" w:bottom="1440" w:left="1440" w:header="720" w:footer="720" w:gutter="0"/>
       <w:cols w:space="720"/>
@@ -24973,14 +25979,7 @@
                         <w:rFonts w:ascii="Segoe UI" w:hAnsi="Segoe UI" w:cs="Segoe UI"/>
                         <w:color w:val="666666"/>
                       </w:rPr>
-                      <w:t xml:space="preserve">27. </w:t>
-                    </w:r>
-                    <w:r>
-                      <w:rPr>
-                        <w:rFonts w:ascii="Segoe UI" w:hAnsi="Segoe UI" w:cs="Segoe UI"/>
-                        <w:color w:val="666666"/>
-                      </w:rPr>
-                      <w:t>März 2024</w:t>
+                      <w:t>27. März 2024</w:t>
                     </w:r>
                   </w:p>
                 </w:txbxContent>
@@ -25266,14 +26265,7 @@
                         <w:rFonts w:ascii="Segoe UI" w:hAnsi="Segoe UI" w:cs="Segoe UI"/>
                         <w:color w:val="666666"/>
                       </w:rPr>
-                      <w:t xml:space="preserve">27. </w:t>
-                    </w:r>
-                    <w:r>
-                      <w:rPr>
-                        <w:rFonts w:ascii="Segoe UI" w:hAnsi="Segoe UI" w:cs="Segoe UI"/>
-                        <w:color w:val="666666"/>
-                      </w:rPr>
-                      <w:t>März 2024</w:t>
+                      <w:t>27. März 2024</w:t>
                     </w:r>
                   </w:p>
                 </w:txbxContent>
@@ -25562,14 +26554,7 @@
                         <w:rFonts w:ascii="Segoe UI" w:hAnsi="Segoe UI" w:cs="Segoe UI"/>
                         <w:color w:val="666666"/>
                       </w:rPr>
-                      <w:t xml:space="preserve">27. </w:t>
-                    </w:r>
-                    <w:r>
-                      <w:rPr>
-                        <w:rFonts w:ascii="Segoe UI" w:hAnsi="Segoe UI" w:cs="Segoe UI"/>
-                        <w:color w:val="666666"/>
-                      </w:rPr>
-                      <w:t>März 2024</w:t>
+                      <w:t>27. März 2024</w:t>
                     </w:r>
                   </w:p>
                 </w:txbxContent>
@@ -30439,7 +31424,7 @@
     <w:name w:val="Normal"/>
     <w:aliases w:val="Intro Pages"/>
     <w:qFormat/>
-    <w:rsid w:val="00084288"/>
+    <w:rsid w:val="001A5B81"/>
     <w:rPr>
       <w:lang w:val="de-DE"/>
     </w:rPr>
@@ -31784,6 +32769,60 @@
       <w:lang w:val="de-DE"/>
     </w:rPr>
   </w:style>
+  <w:style w:type="paragraph" w:styleId="HTMLPreformatted">
+    <w:name w:val="HTML Preformatted"/>
+    <w:basedOn w:val="Normal"/>
+    <w:link w:val="HTMLPreformattedChar"/>
+    <w:uiPriority w:val="99"/>
+    <w:semiHidden/>
+    <w:unhideWhenUsed/>
+    <w:rsid w:val="00A42086"/>
+    <w:pPr>
+      <w:tabs>
+        <w:tab w:val="left" w:pos="916"/>
+        <w:tab w:val="left" w:pos="1832"/>
+        <w:tab w:val="left" w:pos="2748"/>
+        <w:tab w:val="left" w:pos="3664"/>
+        <w:tab w:val="left" w:pos="4580"/>
+        <w:tab w:val="left" w:pos="5496"/>
+        <w:tab w:val="left" w:pos="6412"/>
+        <w:tab w:val="left" w:pos="7328"/>
+        <w:tab w:val="left" w:pos="8244"/>
+        <w:tab w:val="left" w:pos="9160"/>
+        <w:tab w:val="left" w:pos="10076"/>
+        <w:tab w:val="left" w:pos="10992"/>
+        <w:tab w:val="left" w:pos="11908"/>
+        <w:tab w:val="left" w:pos="12824"/>
+        <w:tab w:val="left" w:pos="13740"/>
+        <w:tab w:val="left" w:pos="14656"/>
+      </w:tabs>
+      <w:spacing w:after="0" w:line="240" w:lineRule="auto"/>
+    </w:pPr>
+    <w:rPr>
+      <w:rFonts w:ascii="Courier New" w:eastAsia="Times New Roman" w:hAnsi="Courier New" w:cs="Courier New"/>
+      <w:kern w:val="0"/>
+      <w:sz w:val="20"/>
+      <w:szCs w:val="20"/>
+      <w:lang/>
+      <w14:ligatures w14:val="none"/>
+    </w:rPr>
+  </w:style>
+  <w:style w:type="character" w:customStyle="1" w:styleId="HTMLPreformattedChar">
+    <w:name w:val="HTML Preformatted Char"/>
+    <w:basedOn w:val="DefaultParagraphFont"/>
+    <w:link w:val="HTMLPreformatted"/>
+    <w:uiPriority w:val="99"/>
+    <w:semiHidden/>
+    <w:rsid w:val="00A42086"/>
+    <w:rPr>
+      <w:rFonts w:ascii="Courier New" w:eastAsia="Times New Roman" w:hAnsi="Courier New" w:cs="Courier New"/>
+      <w:kern w:val="0"/>
+      <w:sz w:val="20"/>
+      <w:szCs w:val="20"/>
+      <w:lang/>
+      <w14:ligatures w14:val="none"/>
+    </w:rPr>
+  </w:style>
 </w:styles>
 </file>
 

</xml_diff>

<commit_message>
Tag 5 - Backup Commit und Push
</commit_message>
<xml_diff>
--- a/IPA_2024.docx
+++ b/IPA_2024.docx
@@ -355,7 +355,7 @@
                                 <w:sz w:val="24"/>
                                 <w:szCs w:val="24"/>
                               </w:rPr>
-                              <w:t>Validation in insurance offer creation</w:t>
+                              <w:t>Offerten-Vergleich</w:t>
                             </w:r>
                           </w:p>
                           <w:p>
@@ -379,7 +379,40 @@
                                 <w:sz w:val="24"/>
                                 <w:szCs w:val="24"/>
                               </w:rPr>
-                              <w:t>27.03.2024</w:t>
+                              <w:t>17</w:t>
+                            </w:r>
+                            <w:r>
+                              <w:rPr>
+                                <w:rFonts w:ascii="Segoe UI" w:hAnsi="Segoe UI" w:cs="Segoe UI"/>
+                                <w:b/>
+                                <w:bCs/>
+                                <w:color w:val="7F7F7F" w:themeColor="text1" w:themeTint="80"/>
+                                <w:sz w:val="24"/>
+                                <w:szCs w:val="24"/>
+                              </w:rPr>
+                              <w:t>.0</w:t>
+                            </w:r>
+                            <w:r>
+                              <w:rPr>
+                                <w:rFonts w:ascii="Segoe UI" w:hAnsi="Segoe UI" w:cs="Segoe UI"/>
+                                <w:b/>
+                                <w:bCs/>
+                                <w:color w:val="7F7F7F" w:themeColor="text1" w:themeTint="80"/>
+                                <w:sz w:val="24"/>
+                                <w:szCs w:val="24"/>
+                              </w:rPr>
+                              <w:t>4</w:t>
+                            </w:r>
+                            <w:r>
+                              <w:rPr>
+                                <w:rFonts w:ascii="Segoe UI" w:hAnsi="Segoe UI" w:cs="Segoe UI"/>
+                                <w:b/>
+                                <w:bCs/>
+                                <w:color w:val="7F7F7F" w:themeColor="text1" w:themeTint="80"/>
+                                <w:sz w:val="24"/>
+                                <w:szCs w:val="24"/>
+                              </w:rPr>
+                              <w:t>.2024</w:t>
                             </w:r>
                           </w:p>
                           <w:p>
@@ -473,7 +506,7 @@
                           <w:sz w:val="24"/>
                           <w:szCs w:val="24"/>
                         </w:rPr>
-                        <w:t>Validation in insurance offer creation</w:t>
+                        <w:t>Offerten-Vergleich</w:t>
                       </w:r>
                     </w:p>
                     <w:p>
@@ -497,7 +530,40 @@
                           <w:sz w:val="24"/>
                           <w:szCs w:val="24"/>
                         </w:rPr>
-                        <w:t>27.03.2024</w:t>
+                        <w:t>17</w:t>
+                      </w:r>
+                      <w:r>
+                        <w:rPr>
+                          <w:rFonts w:ascii="Segoe UI" w:hAnsi="Segoe UI" w:cs="Segoe UI"/>
+                          <w:b/>
+                          <w:bCs/>
+                          <w:color w:val="7F7F7F" w:themeColor="text1" w:themeTint="80"/>
+                          <w:sz w:val="24"/>
+                          <w:szCs w:val="24"/>
+                        </w:rPr>
+                        <w:t>.0</w:t>
+                      </w:r>
+                      <w:r>
+                        <w:rPr>
+                          <w:rFonts w:ascii="Segoe UI" w:hAnsi="Segoe UI" w:cs="Segoe UI"/>
+                          <w:b/>
+                          <w:bCs/>
+                          <w:color w:val="7F7F7F" w:themeColor="text1" w:themeTint="80"/>
+                          <w:sz w:val="24"/>
+                          <w:szCs w:val="24"/>
+                        </w:rPr>
+                        <w:t>4</w:t>
+                      </w:r>
+                      <w:r>
+                        <w:rPr>
+                          <w:rFonts w:ascii="Segoe UI" w:hAnsi="Segoe UI" w:cs="Segoe UI"/>
+                          <w:b/>
+                          <w:bCs/>
+                          <w:color w:val="7F7F7F" w:themeColor="text1" w:themeTint="80"/>
+                          <w:sz w:val="24"/>
+                          <w:szCs w:val="24"/>
+                        </w:rPr>
+                        <w:t>.2024</w:t>
                       </w:r>
                     </w:p>
                     <w:p>
@@ -12874,6 +12940,16 @@
     </w:p>
     <w:p>
       <w:pPr>
+        <w:tabs>
+          <w:tab w:val="left" w:pos="7743"/>
+        </w:tabs>
+      </w:pPr>
+      <w:r>
+        <w:tab/>
+      </w:r>
+    </w:p>
+    <w:p>
+      <w:pPr>
         <w:pStyle w:val="Heading3"/>
       </w:pPr>
       <w:bookmarkStart w:id="83" w:name="_Toc162464491"/>
@@ -13645,10 +13721,7 @@
         <w:t xml:space="preserve">, </w:t>
       </w:r>
       <w:r>
-        <w:t>0</w:t>
-      </w:r>
-      <w:r>
-        <w:t>8</w:t>
+        <w:t>08</w:t>
       </w:r>
       <w:r>
         <w:t>.0</w:t>
@@ -13706,7 +13779,6 @@
                 <w:ilvl w:val="0"/>
                 <w:numId w:val="25"/>
               </w:numPr>
-              <w:spacing w:after="0" w:line="240" w:lineRule="auto"/>
             </w:pPr>
             <w:r>
               <w:t>Datenbank Anpassungen</w:t>
@@ -13719,7 +13791,6 @@
                 <w:ilvl w:val="0"/>
                 <w:numId w:val="25"/>
               </w:numPr>
-              <w:spacing w:after="0" w:line="240" w:lineRule="auto"/>
             </w:pPr>
             <w:r>
               <w:t>Anpassungen Model und DTOs</w:t>
@@ -13732,7 +13803,6 @@
                 <w:ilvl w:val="0"/>
                 <w:numId w:val="25"/>
               </w:numPr>
-              <w:spacing w:after="0" w:line="240" w:lineRule="auto"/>
             </w:pPr>
             <w:r>
               <w:t>Anpassungen an Controller und Services</w:t>
@@ -14008,9 +14078,399 @@
     </w:p>
     <w:p>
       <w:pPr>
-        <w:pStyle w:val="LauftextGenerali"/>
-      </w:pPr>
-    </w:p>
+        <w:pStyle w:val="Heading3"/>
+      </w:pPr>
+      <w:r>
+        <w:t xml:space="preserve">Tag </w:t>
+      </w:r>
+      <w:r>
+        <w:t>5</w:t>
+      </w:r>
+      <w:r>
+        <w:t xml:space="preserve">: </w:t>
+      </w:r>
+      <w:r>
+        <w:t>Dienstag</w:t>
+      </w:r>
+      <w:r>
+        <w:t xml:space="preserve">, </w:t>
+      </w:r>
+      <w:r>
+        <w:t>0</w:t>
+      </w:r>
+      <w:r>
+        <w:t>9</w:t>
+      </w:r>
+      <w:r>
+        <w:t>.0</w:t>
+      </w:r>
+      <w:r>
+        <w:t>4</w:t>
+      </w:r>
+      <w:r>
+        <w:t>.2024</w:t>
+      </w:r>
+      <w:r>
+        <w:t xml:space="preserve"> - Halbtag</w:t>
+      </w:r>
+    </w:p>
+    <w:tbl>
+      <w:tblPr>
+        <w:tblStyle w:val="TableGrid"/>
+        <w:tblW w:w="9895" w:type="dxa"/>
+        <w:tblLook w:val="04A0" w:firstRow="1" w:lastRow="0" w:firstColumn="1" w:lastColumn="0" w:noHBand="0" w:noVBand="1"/>
+      </w:tblPr>
+      <w:tblGrid>
+        <w:gridCol w:w="2245"/>
+        <w:gridCol w:w="7650"/>
+      </w:tblGrid>
+      <w:tr>
+        <w:trPr>
+          <w:trHeight w:val="917"/>
+        </w:trPr>
+        <w:tc>
+          <w:tcPr>
+            <w:tcW w:w="2245" w:type="dxa"/>
+          </w:tcPr>
+          <w:p>
+            <w:pPr>
+              <w:pStyle w:val="LauftextGenerali"/>
+              <w:rPr>
+                <w:b/>
+                <w:bCs/>
+              </w:rPr>
+            </w:pPr>
+            <w:r>
+              <w:rPr>
+                <w:b/>
+                <w:bCs/>
+              </w:rPr>
+              <w:t>Tätigkeiten</w:t>
+            </w:r>
+          </w:p>
+        </w:tc>
+        <w:tc>
+          <w:tcPr>
+            <w:tcW w:w="7650" w:type="dxa"/>
+          </w:tcPr>
+          <w:p>
+            <w:pPr>
+              <w:pStyle w:val="LauftextGenerali"/>
+              <w:numPr>
+                <w:ilvl w:val="0"/>
+                <w:numId w:val="35"/>
+              </w:numPr>
+              <w:spacing w:after="0" w:line="240" w:lineRule="auto"/>
+            </w:pPr>
+            <w:r>
+              <w:t>Frontend : Anpassungen an Controller und Services</w:t>
+            </w:r>
+          </w:p>
+          <w:p>
+            <w:pPr>
+              <w:pStyle w:val="LauftextGenerali"/>
+              <w:numPr>
+                <w:ilvl w:val="0"/>
+                <w:numId w:val="35"/>
+              </w:numPr>
+            </w:pPr>
+            <w:r>
+              <w:t>Frontend : Anpassungen an der Create-Offer Seite</w:t>
+            </w:r>
+          </w:p>
+          <w:p>
+            <w:pPr>
+              <w:pStyle w:val="LauftextGenerali"/>
+              <w:numPr>
+                <w:ilvl w:val="0"/>
+                <w:numId w:val="35"/>
+              </w:numPr>
+              <w:spacing w:after="0" w:line="240" w:lineRule="auto"/>
+            </w:pPr>
+            <w:r>
+              <w:t>Frontend : Anpassungen an der Offer-Detail Seite</w:t>
+            </w:r>
+          </w:p>
+          <w:p>
+            <w:pPr>
+              <w:pStyle w:val="LauftextGenerali"/>
+              <w:ind w:left="360"/>
+            </w:pPr>
+            <w:r>
+              <w:t>-</w:t>
+            </w:r>
+            <w:r>
+              <w:tab/>
+              <w:t>Dokumentation - Arbeitsjournal</w:t>
+            </w:r>
+          </w:p>
+        </w:tc>
+      </w:tr>
+      <w:tr>
+        <w:trPr>
+          <w:trHeight w:val="710"/>
+        </w:trPr>
+        <w:tc>
+          <w:tcPr>
+            <w:tcW w:w="2245" w:type="dxa"/>
+          </w:tcPr>
+          <w:p>
+            <w:pPr>
+              <w:pStyle w:val="LauftextGenerali"/>
+              <w:rPr>
+                <w:b/>
+                <w:bCs/>
+              </w:rPr>
+            </w:pPr>
+            <w:r>
+              <w:rPr>
+                <w:b/>
+                <w:bCs/>
+              </w:rPr>
+              <w:t>Ausserplanmässige</w:t>
+            </w:r>
+          </w:p>
+          <w:p>
+            <w:pPr>
+              <w:pStyle w:val="LauftextGenerali"/>
+              <w:rPr>
+                <w:b/>
+                <w:bCs/>
+              </w:rPr>
+            </w:pPr>
+            <w:r>
+              <w:rPr>
+                <w:b/>
+                <w:bCs/>
+              </w:rPr>
+              <w:t>Arbeiten</w:t>
+            </w:r>
+          </w:p>
+        </w:tc>
+        <w:tc>
+          <w:tcPr>
+            <w:tcW w:w="7650" w:type="dxa"/>
+          </w:tcPr>
+          <w:p>
+            <w:pPr>
+              <w:pStyle w:val="LauftextGenerali"/>
+              <w:numPr>
+                <w:ilvl w:val="0"/>
+                <w:numId w:val="25"/>
+              </w:numPr>
+            </w:pPr>
+            <w:r>
+              <w:t xml:space="preserve">Frontend : Anpassungen an der </w:t>
+            </w:r>
+            <w:r>
+              <w:t>Offer-Detail Seite</w:t>
+            </w:r>
+          </w:p>
+          <w:p>
+            <w:pPr>
+              <w:pStyle w:val="LauftextGenerali"/>
+              <w:numPr>
+                <w:ilvl w:val="0"/>
+                <w:numId w:val="25"/>
+              </w:numPr>
+            </w:pPr>
+            <w:r>
+              <w:t>Anpassungen an Controller und Services</w:t>
+            </w:r>
+          </w:p>
+        </w:tc>
+      </w:tr>
+      <w:tr>
+        <w:trPr>
+          <w:trHeight w:val="710"/>
+        </w:trPr>
+        <w:tc>
+          <w:tcPr>
+            <w:tcW w:w="2245" w:type="dxa"/>
+          </w:tcPr>
+          <w:p>
+            <w:pPr>
+              <w:pStyle w:val="LauftextGenerali"/>
+              <w:rPr>
+                <w:b/>
+                <w:bCs/>
+              </w:rPr>
+            </w:pPr>
+            <w:r>
+              <w:rPr>
+                <w:b/>
+                <w:bCs/>
+              </w:rPr>
+              <w:t>Hilfestellung</w:t>
+            </w:r>
+          </w:p>
+        </w:tc>
+        <w:tc>
+          <w:tcPr>
+            <w:tcW w:w="7650" w:type="dxa"/>
+          </w:tcPr>
+          <w:p>
+            <w:pPr>
+              <w:pStyle w:val="LauftextGenerali"/>
+              <w:numPr>
+                <w:ilvl w:val="0"/>
+                <w:numId w:val="25"/>
+              </w:numPr>
+            </w:pPr>
+            <w:r>
+              <w:t>Tailwind CSS Dokumentation</w:t>
+            </w:r>
+          </w:p>
+        </w:tc>
+      </w:tr>
+      <w:tr>
+        <w:trPr>
+          <w:trHeight w:val="1250"/>
+        </w:trPr>
+        <w:tc>
+          <w:tcPr>
+            <w:tcW w:w="2245" w:type="dxa"/>
+          </w:tcPr>
+          <w:p>
+            <w:pPr>
+              <w:pStyle w:val="LauftextGenerali"/>
+              <w:rPr>
+                <w:b/>
+                <w:bCs/>
+              </w:rPr>
+            </w:pPr>
+            <w:r>
+              <w:rPr>
+                <w:b/>
+                <w:bCs/>
+              </w:rPr>
+              <w:t>Reflexion</w:t>
+            </w:r>
+          </w:p>
+        </w:tc>
+        <w:tc>
+          <w:tcPr>
+            <w:tcW w:w="7650" w:type="dxa"/>
+          </w:tcPr>
+          <w:p>
+            <w:pPr>
+              <w:pStyle w:val="LauftextGenerali"/>
+              <w:rPr>
+                <w:lang w:val="de-CH"/>
+              </w:rPr>
+            </w:pPr>
+            <w:r>
+              <w:t>Heute war mein erster Halbtag. Nach einem etwas stressigen Mittagessen kam ich in die Arbeit und legte los. Ich entschied heute bewusst, nicht zu dokumentieren. Dies war aus dem Grunde, dass ich entschieden habe die Anpassungen an Controller und Services zu verschieben, da es immer wieder Anpassungen brauchen w</w:t>
+            </w:r>
+            <w:r>
+              <w:rPr>
+                <w:lang w:val="de-CH"/>
+              </w:rPr>
+              <w:t xml:space="preserve">ürde, die ich erst merkte, als ich das Frontend implementierte. Ich legte heute eigentlich direkt mit den Controller und Services los, ich merkte am Tag zuvor, dass das Fehlerhandling bei der Validierung noch ungenügend war. Deshalb implementierte ich neues Fehlerhandling. Nach dem programmierte ich die noch kleinen notwendigen Änderungen im Frontend auf der Erstellungsseite, die Erstellungsseite war somit schneller fertig als erwartet, um etwa eine Stunde. Ich machte dann weiter mit der Offer-Detail Seite. Dort kam ich auch schnell vorwärts. Ich implementierte zuerst die Möglichkeit, eine Liste von Offerten zu empfangen. Nachher machte ich mich ans Darstellen der Offerten. Ich schrieb ein neues Component, welches ich auf der Detail Seite einsetzte. Um diesen Component zu schreiben musste ich die Dokumentation von TailwindCSS zur Hilfe nehmen, damit ich die Offerten auch nach meinem </w:t>
+            </w:r>
+            <w:r>
+              <w:rPr>
+                <w:lang w:val="de-CH"/>
+              </w:rPr>
+              <w:lastRenderedPageBreak/>
+              <w:t xml:space="preserve">Figma Design stylen konnte. Ich schaute ebenfalls darauf, dass der neue Komponente reusable ist. Nachdem ich den Komponenten fertig hatte, merkte ich, dass obwohl die Applikation funktionierte, noch viele Fehler auf der Detail Seite jetzt erschienen. </w:t>
+            </w:r>
+            <w:r>
+              <w:rPr>
+                <w:lang w:val="de-CH"/>
+              </w:rPr>
+              <w:t>Diese muss ich dann am folgenden Tag beheben. Auch muss das Fehlerhandling im Controller und Services für die Berechnungen geschrieben werden, so wie im Frontend.</w:t>
+            </w:r>
+          </w:p>
+        </w:tc>
+      </w:tr>
+      <w:tr>
+        <w:trPr>
+          <w:trHeight w:val="557"/>
+        </w:trPr>
+        <w:tc>
+          <w:tcPr>
+            <w:tcW w:w="2245" w:type="dxa"/>
+          </w:tcPr>
+          <w:p>
+            <w:pPr>
+              <w:pStyle w:val="LauftextGenerali"/>
+              <w:rPr>
+                <w:b/>
+                <w:bCs/>
+              </w:rPr>
+            </w:pPr>
+            <w:r>
+              <w:rPr>
+                <w:b/>
+                <w:bCs/>
+              </w:rPr>
+              <w:lastRenderedPageBreak/>
+              <w:t>Nächste Schritte</w:t>
+            </w:r>
+          </w:p>
+        </w:tc>
+        <w:tc>
+          <w:tcPr>
+            <w:tcW w:w="7650" w:type="dxa"/>
+          </w:tcPr>
+          <w:p>
+            <w:pPr>
+              <w:pStyle w:val="LauftextGenerali"/>
+              <w:numPr>
+                <w:ilvl w:val="0"/>
+                <w:numId w:val="35"/>
+              </w:numPr>
+            </w:pPr>
+            <w:r>
+              <w:t xml:space="preserve">Anpassungen an der </w:t>
+            </w:r>
+            <w:r>
+              <w:t>Offer-Detail</w:t>
+            </w:r>
+            <w:r>
+              <w:t xml:space="preserve"> Seite</w:t>
+            </w:r>
+          </w:p>
+          <w:p>
+            <w:pPr>
+              <w:pStyle w:val="LauftextGenerali"/>
+              <w:numPr>
+                <w:ilvl w:val="0"/>
+                <w:numId w:val="35"/>
+              </w:numPr>
+            </w:pPr>
+            <w:r>
+              <w:t>Anpassungen an Controller und Services</w:t>
+            </w:r>
+          </w:p>
+          <w:p>
+            <w:pPr>
+              <w:pStyle w:val="LauftextGenerali"/>
+              <w:numPr>
+                <w:ilvl w:val="0"/>
+                <w:numId w:val="35"/>
+              </w:numPr>
+            </w:pPr>
+            <w:r>
+              <w:t>Implementierung Logging</w:t>
+            </w:r>
+          </w:p>
+          <w:p>
+            <w:pPr>
+              <w:pStyle w:val="LauftextGenerali"/>
+              <w:numPr>
+                <w:ilvl w:val="0"/>
+                <w:numId w:val="35"/>
+              </w:numPr>
+            </w:pPr>
+            <w:r>
+              <w:t>Realisieren dokumentieren</w:t>
+            </w:r>
+          </w:p>
+        </w:tc>
+      </w:tr>
+    </w:tbl>
     <w:p>
       <w:pPr>
         <w:pStyle w:val="LauftextGenerali"/>
@@ -14072,11 +14532,7 @@
         <w:pStyle w:val="LauftextGenerali"/>
       </w:pPr>
       <w:r>
-        <w:rPr>
-          <w:kern w:val="0"/>
-          <w14:ligatures w14:val="none"/>
-        </w:rPr>
-        <w:t xml:space="preserve">In der Applikation OVWEB kann man schon eine Todesfallversicherung-Offerte erstellen. Jedoch ist ein Vergleich mittels verschiedene Versicherungssummen noch nicht möglich. Ziel dieser IPA ist, dem Berater und dem Kunden einen benutzerfreundlichen Vergleich zu präsentieren und die Erstellung dieser zu ermöglichen. </w:t>
+        <w:t>In der Anwendung OVWEB ist bereits die Erstellung eines Angebots für eine Todesfallversicherung möglich. Allerdings fehlt die Option, Angebote mit verschiedenen Versicherungssummen zu vergleichen. Das Ziel dieser IPA besteht darin, sowohl dem Berater als auch dem Kunden einen benutzerfreundlichen Vergleich anzubieten und dessen Erstellung zu ermöglichen.</w:t>
       </w:r>
     </w:p>
     <w:p>
@@ -14094,55 +14550,7 @@
         <w:pStyle w:val="LauftextGenerali"/>
       </w:pPr>
       <w:r>
-        <w:t>Die Realisierung des Projekts orientiert sich an der IPERKA-Methode. Mehr zu dieser Methodik finden Sie unter Kapitel 7.</w:t>
-      </w:r>
-    </w:p>
-    <w:p>
-      <w:pPr>
-        <w:pStyle w:val="LauftextGenerali"/>
-      </w:pPr>
-      <w:r>
-        <w:t>Nach eine detaillierte Informations- und Planungsphase, während der der IST-Zustand dokumentiert und der SOLL-Zustand definiert</w:t>
-      </w:r>
-      <w:r>
-        <w:t xml:space="preserve"> werden</w:t>
-      </w:r>
-      <w:r>
-        <w:t xml:space="preserve">, </w:t>
-      </w:r>
-      <w:r>
-        <w:t>wird</w:t>
-      </w:r>
-      <w:r>
-        <w:t xml:space="preserve"> es möglich mit einem deutlichen Verständnis der Ziele in die Umsetzungsphase zu starten. </w:t>
-      </w:r>
-    </w:p>
-    <w:p>
-      <w:pPr>
-        <w:pStyle w:val="LauftextGenerali"/>
-      </w:pPr>
-      <w:r>
-        <w:t>In der Realisierungsphase w</w:t>
-      </w:r>
-      <w:r>
-        <w:t>e</w:t>
-      </w:r>
-      <w:r>
-        <w:t xml:space="preserve">rden Änderungen am Controller und am Service vorgenommen. Um diese Änderungen zu benutzen werden auch das Models, DTOs und die Datenbank angepasst. </w:t>
-      </w:r>
-    </w:p>
-    <w:p>
-      <w:pPr>
-        <w:pStyle w:val="LauftextGenerali"/>
-      </w:pPr>
-      <w:r>
-        <w:t xml:space="preserve">Im Frontend Teil des Projektes </w:t>
-      </w:r>
-      <w:r>
-        <w:t>werden</w:t>
-      </w:r>
-      <w:r>
-        <w:t xml:space="preserve"> die Detail- und die Erstellungsseiten angepasst. Auf der Erstellungsseite brauch es neue Felder sowie Validation. Die Detailseite muss so angepasst werden, dass sie übersichtlich höchstens drei Offerten gleichzeitig anzeigen kann.</w:t>
+        <w:t>Die Durchführung des Projekts folgt der IPERKA-Methode, zu welcher Sie mehr Informationen in Kapitel 7 finden können. Nach einer eingehenden Informations- und Planungsphase, in der der aktuelle Zustand erfasst und der gewünschte Zustand definiert wird, ermöglicht dies den Start der Umsetzungsphase mit einem klaren Verständnis der Ziele. Während der Implementierungsphase erfolgen Anpassungen am Controller und am Service. Um diese Änderungen zu implementieren, werden ebenso die Modelle, DTOs und die Datenbank modifiziert. Im Frontend-Bereich des Projekts werden die Detailansicht und die Erstellungsseite angepasst. Für die Erstellungsseite sind neue Eingabefelder sowie Validierungen notwendig. Die Detailseite wird derart überarbeitet, dass sie übersichtlich bis zu drei Angebote gleichzeitig darstellen kann.</w:t>
       </w:r>
     </w:p>
     <w:p>
@@ -14220,6 +14628,7 @@
       </w:pPr>
       <w:bookmarkStart w:id="98" w:name="_Toc163201979"/>
       <w:r>
+        <w:lastRenderedPageBreak/>
         <w:t>Projektvorgehen</w:t>
       </w:r>
       <w:bookmarkEnd w:id="98"/>
@@ -14408,6 +14817,17 @@
     </w:p>
     <w:p>
       <w:pPr>
+        <w:rPr>
+          <w:rFonts w:ascii="Segoe UI" w:hAnsi="Segoe UI"/>
+          <w:szCs w:val="24"/>
+        </w:rPr>
+      </w:pPr>
+      <w:r>
+        <w:br w:type="page"/>
+      </w:r>
+    </w:p>
+    <w:p>
+      <w:pPr>
         <w:pStyle w:val="LauftextGenerali"/>
       </w:pPr>
     </w:p>
@@ -14417,7 +14837,6 @@
       </w:pPr>
       <w:bookmarkStart w:id="99" w:name="_Toc163201980"/>
       <w:r>
-        <w:lastRenderedPageBreak/>
         <w:t>Informieren</w:t>
       </w:r>
       <w:bookmarkEnd w:id="99"/>
@@ -14438,7 +14857,7 @@
         <w:pStyle w:val="LauftextGenerali"/>
       </w:pPr>
       <w:r>
-        <w:t>Das Ziel dieser Aufgabe ist es, dem Berater einen Prämienvergleich mit maximal drei Todesfallversicherungsofferten darzustellen. Auch sollte dem Berater eine Fehlermeldung gezeigt werden, falls die eingegebene Daten für die Erstellung der Offerte die Business-Rules verletzen.</w:t>
+        <w:t>Das Ziel dieser Aufgabe besteht darin, dem Berater einen Prämienvergleich mit bis zu drei Angeboten für Todesfallversicherungen zu präsentieren. Zudem soll dem Berater eine Fehlermeldung angezeigt werden, wenn die für die Erstellung des Angebots eingegebenen Daten gegen die Geschäftsregeln verstossen.</w:t>
       </w:r>
     </w:p>
     <w:p>
@@ -14461,13 +14880,13 @@
         <w:pStyle w:val="LauftextGenerali"/>
       </w:pPr>
       <w:r>
-        <w:t xml:space="preserve">Der Berater sollte in der Lage sein, bis zu drei verschiedene Versicherungssummen einzugeben. Auf der Detailseite sollte es dem Berater möglich sein, alle drei </w:t>
-      </w:r>
-      <w:r>
-        <w:t>Offerten</w:t>
-      </w:r>
-      <w:r>
-        <w:t xml:space="preserve"> gleichzeitig einzusehen, um diese präsentieren und vergleichen zu können. Die für die Offerte eingegebenen Daten müssen mittels des Rechenkerns der bestehenden Angebotssoftware validiert werden. Eventuell auftretende Fehler sollten im Frontend angezeigt werden, damit der Berater diese einsehen kann.</w:t>
+        <w:t>Der Berater muss in der Lage sein, bis zu drei unterschiedliche Versicherungssummen einzugeben. Auf der Detailseite soll es ihm möglich sein, alle drei Angebote gleichzeitig zu betrachten, um einen Vergleich anstellen und die Angebote präsentieren zu können. Die für das Angebot eingegebenen Daten müssen durch den Rechenkern der vorhandenen Angebotssoftware validiert werden. Sollten dabei Fehler auftreten, müssen diese im Frontend sichtbar gemacht werden, sodass der Berater sie überprüfen</w:t>
+      </w:r>
+      <w:r>
+        <w:t xml:space="preserve"> und beheben</w:t>
+      </w:r>
+      <w:r>
+        <w:t xml:space="preserve"> kann.</w:t>
       </w:r>
     </w:p>
     <w:p>
@@ -14487,27 +14906,16 @@
     </w:p>
     <w:p>
       <w:r>
-        <w:t>Im Moment kann man in der OVWEB Applikation eine Todesfallversicherung mittels Formular erstellen. Diese wird dann im Backend der OVWEB Applikation gespeichert. Im Frotnend wird nach der Erstellung auf der Detail</w:t>
-      </w:r>
-      <w:r>
-        <w:t>s</w:t>
-      </w:r>
-      <w:r>
-        <w:t>eite mit der Offerten-ID weitergeleitet, wo noch</w:t>
-      </w:r>
-      <w:r>
-        <w:t xml:space="preserve"> </w:t>
-      </w:r>
-      <w:r>
-        <w:t xml:space="preserve">mal ein Call auf die Datenbank gemacht wird, um </w:t>
-      </w:r>
-      <w:r>
-        <w:t>die Daten mittels Rechenkern der alten ANGEBOTSoftware zu berechnen. Diese Antwort wird dann zum Frontend auf der Detail-Seite weitergeleitet, wo diese angezeigt wird, egal ob ein Fehler oder eine Offerte zurückgegeben wird.</w:t>
-      </w:r>
-    </w:p>
-    <w:p>
-      <w:r>
-        <w:t>Neben dem gibt es auch eine Übersichtsseite für Offerten, wo alle bisher erstellte Offerten stehen. Wenn man auf diese klickt, wird man wieder auf die Detailseite der spezifischen Offerte weitergeleitet, mittels des gleichen Prozesses wie oben beschrieben.</w:t>
+        <w:t xml:space="preserve">Aktuell ermöglicht die OVWEB-Anwendung die Erstellung einer Todesfallversicherung über ein Formular, welches anschliessend im Backend der OVWEB-Anwendung gespeichert wird, egal ob sie die Geschäftsregeln verletzt oder nicht. </w:t>
+      </w:r>
+      <w:r>
+        <w:br/>
+        <w:t>Nach der Erstellung erfolgt eine Weiterleitung im Frontend zur Detailseite mit der Offerten-ID. Dort wird erneut eine Abfrage an die Datenbank gesendet, um die Daten mithilfe des Rechenkerns der bisherigen ANGEBOTSoftware zu verarbeiten. Das Ergebnis dieser Berechnung, sei es eine Offerte oder eine Fehlermeldung, wird dann auf der Detailseite im Frontend dargestellt.</w:t>
+      </w:r>
+    </w:p>
+    <w:p>
+      <w:r>
+        <w:t>Zusätzlich gibt es eine Übersichtsseite für Offerten, auf der alle bislang erstellten Angebote aufgelistet sind. Ein Klick auf eines dieser Angebote führt mittels des beschriebenen Prozesses zurück auf die Detailseite des spezifischen Angebots.</w:t>
       </w:r>
     </w:p>
     <w:p/>
@@ -14516,7 +14924,6 @@
     <w:p/>
     <w:p/>
     <w:p/>
-    <w:p/>
     <w:p>
       <w:pPr>
         <w:rPr>
@@ -14534,13 +14941,10 @@
       </w:r>
       <w:bookmarkEnd w:id="103"/>
     </w:p>
-    <w:p/>
-    <w:p>
-      <w:r>
-        <w:t>Das folgende Diagramm beschreibt übersichtlich die OVWEB Applikation so wie die Abhängigkeiten.</w:t>
-      </w:r>
-    </w:p>
-    <w:p>
+    <w:p>
+      <w:r>
+        <w:t>Das nachfolgende Diagramm bietet eine klare Darstellung der OVWEB-Anwendung sowie ihrer Abhängigkeiten.</w:t>
+      </w:r>
       <w:r>
         <w:rPr>
           <w:noProof/>
@@ -14608,24 +15012,21 @@
     <w:p/>
     <w:p/>
     <w:p/>
-    <w:p>
-      <w:r>
-        <w:t>Da die Erstellung einer</w:t>
-      </w:r>
-      <w:r>
-        <w:t xml:space="preserve"> </w:t>
-      </w:r>
-      <w:r>
-        <w:t>Offerte</w:t>
-      </w:r>
-      <w:r>
-        <w:t xml:space="preserve"> schon im jetzigen Zustand</w:t>
-      </w:r>
-      <w:r>
-        <w:t xml:space="preserve"> kompliziert ist, wurde ein Sequenzdiagramm gezeichnet, um diesen Prozess vereinfacht darzustellen.</w:t>
-      </w:r>
-    </w:p>
-    <w:p>
+    <w:p/>
+    <w:p>
+      <w:r>
+        <w:t>Aufgrund der Komplexität des aktuellen Prozesses zur Erstellung einer Offerte wurde ein Sequenzdiagramm erstellt, um diesen Vorgang vereinfacht zu visualisieren.</w:t>
+      </w:r>
+    </w:p>
+    <w:p>
+      <w:r>
+        <w:t>Das Diagramm dient der Übersicht und ist korrekt, beschreibt aber nicht jedes Detail das passiert.</w:t>
+      </w:r>
+    </w:p>
+    <w:p>
+      <w:r>
+        <w:br/>
+      </w:r>
       <w:r>
         <w:rPr>
           <w:noProof/>
@@ -14715,7 +15116,19 @@
         <w:pStyle w:val="LauftextGenerali"/>
       </w:pPr>
       <w:r>
-        <w:t>Hier werden die IPA relevante Seiten dargestellt.</w:t>
+        <w:t>Folgend befinden sich die</w:t>
+      </w:r>
+      <w:r>
+        <w:t xml:space="preserve"> IPA</w:t>
+      </w:r>
+      <w:r>
+        <w:t>-</w:t>
+      </w:r>
+      <w:r>
+        <w:t>relevante Seiten</w:t>
+      </w:r>
+      <w:r>
+        <w:t>.</w:t>
       </w:r>
     </w:p>
     <w:p>
@@ -14739,7 +15152,7 @@
           <w:lang w:val="de-CH"/>
         </w:rPr>
         <w:drawing>
-          <wp:anchor distT="0" distB="0" distL="114300" distR="114300" simplePos="0" relativeHeight="251669504" behindDoc="1" locked="0" layoutInCell="1" allowOverlap="1" wp14:anchorId="0DDFD100" wp14:editId="272ED21D">
+          <wp:anchor distT="0" distB="0" distL="114300" distR="114300" simplePos="0" relativeHeight="251669504" behindDoc="1" locked="0" layoutInCell="1" allowOverlap="1" wp14:anchorId="0DDFD100" wp14:editId="2A6D533C">
             <wp:simplePos x="0" y="0"/>
             <wp:positionH relativeFrom="margin">
               <wp:align>center</wp:align>
@@ -14892,7 +15305,7 @@
           <w:noProof/>
         </w:rPr>
         <w:drawing>
-          <wp:anchor distT="0" distB="0" distL="114300" distR="114300" simplePos="0" relativeHeight="251670528" behindDoc="1" locked="0" layoutInCell="1" allowOverlap="1" wp14:anchorId="4F570BED" wp14:editId="792BFA50">
+          <wp:anchor distT="0" distB="0" distL="114300" distR="114300" simplePos="0" relativeHeight="251670528" behindDoc="1" locked="0" layoutInCell="1" allowOverlap="1" wp14:anchorId="4F570BED" wp14:editId="1188067B">
             <wp:simplePos x="0" y="0"/>
             <wp:positionH relativeFrom="column">
               <wp:posOffset>-580030</wp:posOffset>
@@ -14990,7 +15403,7 @@
           <w:noProof/>
         </w:rPr>
         <w:drawing>
-          <wp:anchor distT="0" distB="0" distL="114300" distR="114300" simplePos="0" relativeHeight="251671552" behindDoc="1" locked="0" layoutInCell="1" allowOverlap="1" wp14:anchorId="050A5AB4" wp14:editId="3D22BFFC">
+          <wp:anchor distT="0" distB="0" distL="114300" distR="114300" simplePos="0" relativeHeight="251671552" behindDoc="1" locked="0" layoutInCell="1" allowOverlap="1" wp14:anchorId="050A5AB4" wp14:editId="68409B05">
             <wp:simplePos x="0" y="0"/>
             <wp:positionH relativeFrom="column">
               <wp:posOffset>-634365</wp:posOffset>
@@ -15109,7 +15522,7 @@
           <w:noProof/>
         </w:rPr>
         <w:drawing>
-          <wp:anchor distT="0" distB="0" distL="114300" distR="114300" simplePos="0" relativeHeight="251672576" behindDoc="1" locked="0" layoutInCell="1" allowOverlap="1" wp14:anchorId="7264AA70" wp14:editId="24BE8C8D">
+          <wp:anchor distT="0" distB="0" distL="114300" distR="114300" simplePos="0" relativeHeight="251672576" behindDoc="1" locked="0" layoutInCell="1" allowOverlap="1" wp14:anchorId="7264AA70" wp14:editId="67CAC050">
             <wp:simplePos x="0" y="0"/>
             <wp:positionH relativeFrom="margin">
               <wp:align>center</wp:align>
@@ -15200,13 +15613,8 @@
         <w:pStyle w:val="LauftextGenerali"/>
       </w:pPr>
       <w:r>
-        <w:t>Diese Klassendiagramme dienen dem Überblick und dem besseren Verständnis der Systemarchitektur und der Beziehungen bezüglich Offerten zwischen den verschiedenen Klassen.</w:t>
-      </w:r>
-    </w:p>
-    <w:p>
-      <w:pPr>
-        <w:pStyle w:val="LauftextGenerali"/>
-      </w:pPr>
+        <w:t>Die Klassendiagramme sind dazu bestimmt, einen Überblick zu verschaffen und das Verständnis der Systemarchitektur sowie der Beziehungen zwischen den verschiedenen Klassen in Bezug auf Offerten zu verbessern.</w:t>
+      </w:r>
     </w:p>
     <w:p>
       <w:pPr>
@@ -15279,10 +15687,183 @@
     <w:p>
       <w:pPr>
         <w:pStyle w:val="LauftextGenerali"/>
-      </w:pPr>
-      <w:r>
-        <w:t>Im Rahmen dieser IPA wird nur die Erstellung so wie die Berechnung einer Offerte in Detail betrachtet.</w:t>
-      </w:r>
+        <w:rPr>
+          <w:b/>
+          <w:bCs/>
+          <w:lang w:val="en-US"/>
+        </w:rPr>
+      </w:pPr>
+      <w:r>
+        <w:rPr>
+          <w:b/>
+          <w:bCs/>
+        </w:rPr>
+        <w:t>LifeInsuranceRequest  –</w:t>
+      </w:r>
+      <w:r>
+        <w:rPr>
+          <w:b/>
+          <w:bCs/>
+          <w:lang w:val="en-US"/>
+        </w:rPr>
+        <w:t>&gt; Verwaltung der Offerten</w:t>
+      </w:r>
+    </w:p>
+    <w:p>
+      <w:pPr>
+        <w:pStyle w:val="LauftextGenerali"/>
+        <w:rPr>
+          <w:b/>
+          <w:bCs/>
+          <w:lang w:val="en-US"/>
+        </w:rPr>
+      </w:pPr>
+      <w:r>
+        <w:rPr>
+          <w:b/>
+          <w:bCs/>
+          <w:lang w:val="en-US"/>
+        </w:rPr>
+        <w:t>LifeInsuranceCalculation -&gt; Berechnung der Offerten</w:t>
+      </w:r>
+    </w:p>
+    <w:p>
+      <w:pPr>
+        <w:pStyle w:val="LauftextGenerali"/>
+        <w:rPr>
+          <w:b/>
+          <w:bCs/>
+          <w:lang w:val="en-US"/>
+        </w:rPr>
+      </w:pPr>
+    </w:p>
+    <w:p>
+      <w:pPr>
+        <w:pStyle w:val="LauftextGenerali"/>
+      </w:pPr>
+      <w:r>
+        <w:t>Im Rahmen dieser IPA wird nur die Erstellung sowie die Berechnung einer Offerte in Detail betrachtet.</w:t>
+      </w:r>
+    </w:p>
+    <w:p>
+      <w:pPr>
+        <w:pStyle w:val="LauftextGenerali"/>
+      </w:pPr>
+      <w:r>
+        <w:t xml:space="preserve">Die Offerten werden zusammen mit den Kundendaten in der Datenbank gespeichert, ohne dass eine Berechnung stattfindet. Dies geschieht, weil die Kundendaten nach der Erstellung der Offerte unveränderlich sein müssen. </w:t>
+      </w:r>
+      <w:r>
+        <w:br/>
+        <w:t>Auch kann sich d</w:t>
+      </w:r>
+      <w:r>
+        <w:t>ie Berechnung der Offerte kann sich jedoch ändern, beispielsweise bei einer Prämienerhöhung im Jahr 2025. Aus diesem Grund wird die Offerte bei jedem Aufruf der Detailseite neu kalkuliert, anstatt sie dauerhaft</w:t>
+      </w:r>
+      <w:r>
+        <w:t xml:space="preserve"> kalkuliert</w:t>
+      </w:r>
+      <w:r>
+        <w:t xml:space="preserve"> zu speichern.</w:t>
+      </w:r>
+    </w:p>
+    <w:p>
+      <w:pPr>
+        <w:pStyle w:val="LauftextGenerali"/>
+        <w:rPr>
+          <w:sz w:val="24"/>
+          <w:szCs w:val="28"/>
+        </w:rPr>
+      </w:pPr>
+    </w:p>
+    <w:p>
+      <w:pPr>
+        <w:pStyle w:val="LauftextGenerali"/>
+        <w:rPr>
+          <w:sz w:val="24"/>
+          <w:szCs w:val="28"/>
+        </w:rPr>
+      </w:pPr>
+    </w:p>
+    <w:p>
+      <w:pPr>
+        <w:pStyle w:val="LauftextGenerali"/>
+        <w:rPr>
+          <w:sz w:val="24"/>
+          <w:szCs w:val="28"/>
+        </w:rPr>
+      </w:pPr>
+    </w:p>
+    <w:p>
+      <w:pPr>
+        <w:pStyle w:val="LauftextGenerali"/>
+        <w:rPr>
+          <w:sz w:val="24"/>
+          <w:szCs w:val="28"/>
+        </w:rPr>
+      </w:pPr>
+    </w:p>
+    <w:p>
+      <w:pPr>
+        <w:pStyle w:val="LauftextGenerali"/>
+        <w:rPr>
+          <w:sz w:val="24"/>
+          <w:szCs w:val="28"/>
+        </w:rPr>
+      </w:pPr>
+    </w:p>
+    <w:p>
+      <w:pPr>
+        <w:pStyle w:val="LauftextGenerali"/>
+        <w:rPr>
+          <w:sz w:val="24"/>
+          <w:szCs w:val="28"/>
+        </w:rPr>
+      </w:pPr>
+    </w:p>
+    <w:p>
+      <w:pPr>
+        <w:pStyle w:val="LauftextGenerali"/>
+        <w:rPr>
+          <w:sz w:val="24"/>
+          <w:szCs w:val="28"/>
+        </w:rPr>
+      </w:pPr>
+    </w:p>
+    <w:p>
+      <w:pPr>
+        <w:pStyle w:val="LauftextGenerali"/>
+        <w:rPr>
+          <w:sz w:val="24"/>
+          <w:szCs w:val="28"/>
+        </w:rPr>
+      </w:pPr>
+    </w:p>
+    <w:p>
+      <w:pPr>
+        <w:pStyle w:val="LauftextGenerali"/>
+        <w:rPr>
+          <w:sz w:val="24"/>
+          <w:szCs w:val="28"/>
+        </w:rPr>
+      </w:pPr>
+    </w:p>
+    <w:p>
+      <w:pPr>
+        <w:pStyle w:val="LauftextGenerali"/>
+        <w:rPr>
+          <w:sz w:val="24"/>
+          <w:szCs w:val="28"/>
+        </w:rPr>
+      </w:pPr>
+    </w:p>
+    <w:p>
+      <w:pPr>
+        <w:pStyle w:val="LauftextGenerali"/>
+        <w:rPr>
+          <w:sz w:val="24"/>
+          <w:szCs w:val="28"/>
+        </w:rPr>
+      </w:pPr>
     </w:p>
     <w:p>
       <w:pPr>
@@ -15327,32 +15908,34 @@
         <w:pStyle w:val="LauftextGenerali"/>
       </w:pPr>
       <w:r>
-        <w:t>Die Offerten werden nicht berechnet und inklussive der Kundendaten in der Datenbank gespeichert. Grund dafür ist, dass sich die Kundendaten nach der Erstellung der Offerte nicht geändert werden dürfen. Die Berechnung könnte sich jedoch ändern, zum Beispiel wenn in 2025 die Prämien steigen, deswegen wird die Offerte bei jedem Aufruf der Detail Seite neu berechnet, anstatt das Sie gespeichert wird.</w:t>
-      </w:r>
-    </w:p>
-    <w:p>
-      <w:pPr>
-        <w:pStyle w:val="LauftextGenerali"/>
-        <w:rPr>
-          <w:b/>
-          <w:bCs/>
-          <w:sz w:val="24"/>
-          <w:szCs w:val="28"/>
-        </w:rPr>
-      </w:pPr>
-    </w:p>
-    <w:p>
-      <w:pPr>
-        <w:pStyle w:val="LauftextGenerali"/>
-      </w:pPr>
+        <w:t xml:space="preserve">Folgend sind die Controller und Services für die </w:t>
+      </w:r>
+      <w:r>
+        <w:t>Verwaltung</w:t>
+      </w:r>
+      <w:r>
+        <w:t xml:space="preserve"> </w:t>
+      </w:r>
+      <w:r>
+        <w:t xml:space="preserve">der Offerten </w:t>
+      </w:r>
+      <w:r>
+        <w:t>aufgeführt. Diese sind im Rahmen der IPA für die Speicherung der Offerten verantwortlich. Sie umfassen die standardmä</w:t>
+      </w:r>
+      <w:r>
+        <w:t>ss</w:t>
+      </w:r>
+      <w:r>
+        <w:t>igen CRUD-Methoden sowie einen Mapper.</w:t>
+      </w:r>
       <w:r>
         <w:rPr>
           <w:noProof/>
         </w:rPr>
         <w:drawing>
-          <wp:inline distT="0" distB="0" distL="0" distR="0" wp14:anchorId="3322B978" wp14:editId="6CB2DC69">
-            <wp:extent cx="5731510" cy="3106420"/>
-            <wp:effectExtent l="0" t="0" r="2540" b="0"/>
+          <wp:inline distT="0" distB="0" distL="0" distR="0" wp14:anchorId="3322B978" wp14:editId="33EB5FE6">
+            <wp:extent cx="5270740" cy="2856688"/>
+            <wp:effectExtent l="0" t="0" r="6350" b="1270"/>
             <wp:docPr id="1800840519" name="Picture 5" descr="A screenshot of a computer screen&#10;&#10;Description automatically generated"/>
             <wp:cNvGraphicFramePr>
               <a:graphicFrameLocks xmlns:a="http://schemas.openxmlformats.org/drawingml/2006/main" noChangeAspect="1"/>
@@ -15382,7 +15965,7 @@
                   <pic:spPr bwMode="auto">
                     <a:xfrm>
                       <a:off x="0" y="0"/>
-                      <a:ext cx="5731510" cy="3106420"/>
+                      <a:ext cx="5283504" cy="2863606"/>
                     </a:xfrm>
                     <a:prstGeom prst="rect">
                       <a:avLst/>
@@ -15402,16 +15985,6 @@
     <w:p>
       <w:pPr>
         <w:pStyle w:val="LauftextGenerali"/>
-      </w:pPr>
-    </w:p>
-    <w:p>
-      <w:pPr>
-        <w:pStyle w:val="LauftextGenerali"/>
-      </w:pPr>
-    </w:p>
-    <w:p>
-      <w:pPr>
-        <w:pStyle w:val="LauftextGenerali"/>
         <w:rPr>
           <w:b/>
           <w:bCs/>
@@ -15446,14 +16019,24 @@
     <w:p>
       <w:pPr>
         <w:pStyle w:val="LauftextGenerali"/>
-      </w:pPr>
-    </w:p>
-    <w:p>
-      <w:pPr>
-        <w:pStyle w:val="LauftextGenerali"/>
-      </w:pPr>
-      <w:r>
-        <w:t>Diesen DTO benutzen wir, um die im Frontend eingegebenen Daten mittels Controller für die Offerte zu erfassen. Das Frontend gibt nur den Kunden ID weiter, nicht den ganzen Kunden.</w:t>
+        <w:rPr>
+          <w:lang w:val="de-CH"/>
+        </w:rPr>
+      </w:pPr>
+      <w:r>
+        <w:t>Das LifeInsuranceRequestPostDto dient dazu, die im Frontend eingegebenen Daten via Controller zur Offertenerstellung zu empfangen. Dabei wird die Kunden</w:t>
+      </w:r>
+      <w:r>
+        <w:t>-</w:t>
+      </w:r>
+      <w:r>
+        <w:t>ID übertragen und nicht die vollständigen Kundendaten, sowie die Berechnungsdaten f</w:t>
+      </w:r>
+      <w:r>
+        <w:rPr>
+          <w:lang w:val="de-CH"/>
+        </w:rPr>
+        <w:t>ür die Offerte.</w:t>
       </w:r>
     </w:p>
     <w:p>
@@ -15465,16 +16048,16 @@
           <w:noProof/>
         </w:rPr>
         <w:drawing>
-          <wp:anchor distT="0" distB="0" distL="114300" distR="114300" simplePos="0" relativeHeight="251674624" behindDoc="1" locked="0" layoutInCell="1" allowOverlap="1" wp14:anchorId="50F152BE" wp14:editId="7130103E">
+          <wp:anchor distT="0" distB="0" distL="114300" distR="114300" simplePos="0" relativeHeight="251674624" behindDoc="1" locked="0" layoutInCell="1" allowOverlap="1" wp14:anchorId="50F152BE" wp14:editId="20EB509D">
             <wp:simplePos x="0" y="0"/>
-            <wp:positionH relativeFrom="column">
-              <wp:posOffset>95249</wp:posOffset>
+            <wp:positionH relativeFrom="margin">
+              <wp:align>left</wp:align>
             </wp:positionH>
             <wp:positionV relativeFrom="paragraph">
-              <wp:posOffset>3175</wp:posOffset>
+              <wp:posOffset>95154</wp:posOffset>
             </wp:positionV>
-            <wp:extent cx="3088677" cy="2578100"/>
-            <wp:effectExtent l="0" t="0" r="0" b="0"/>
+            <wp:extent cx="3524175" cy="2941608"/>
+            <wp:effectExtent l="0" t="0" r="635" b="0"/>
             <wp:wrapNone/>
             <wp:docPr id="884445487" name="Picture 1" descr="A screenshot of a computer program&#10;&#10;Description automatically generated"/>
             <wp:cNvGraphicFramePr>
@@ -15502,7 +16085,7 @@
                   <pic:spPr>
                     <a:xfrm>
                       <a:off x="0" y="0"/>
-                      <a:ext cx="3089894" cy="2579116"/>
+                      <a:ext cx="3524175" cy="2941608"/>
                     </a:xfrm>
                     <a:prstGeom prst="rect">
                       <a:avLst/>
@@ -15565,8 +16148,32 @@
       <w:pPr>
         <w:pStyle w:val="LauftextGenerali"/>
       </w:pPr>
-      <w:r>
-        <w:t xml:space="preserve">Die Kunden ID, so wie das Keycloak ID des eingeloggten Beraters werden in separaten Variabeln gesetzt und dann dem Service mit dem obigen </w:t>
+    </w:p>
+    <w:p>
+      <w:pPr>
+        <w:pStyle w:val="LauftextGenerali"/>
+      </w:pPr>
+      <w:r>
+        <w:lastRenderedPageBreak/>
+        <w:t>Die Kunden ID</w:t>
+      </w:r>
+      <w:r>
+        <w:t xml:space="preserve"> wird </w:t>
+      </w:r>
+      <w:r>
+        <w:t xml:space="preserve">in </w:t>
+      </w:r>
+      <w:r>
+        <w:t>der customerId</w:t>
+      </w:r>
+      <w:r>
+        <w:t xml:space="preserve"> Variab</w:t>
+      </w:r>
+      <w:r>
+        <w:t>le</w:t>
+      </w:r>
+      <w:r>
+        <w:t xml:space="preserve"> gesetzt und dann dem Service mit dem obigen </w:t>
       </w:r>
       <w:r>
         <w:t xml:space="preserve">Offertendaten aus dem </w:t>
@@ -15583,56 +16190,9 @@
       <w:r>
         <w:t xml:space="preserve"> Ebenfalls wird die ID des Beraters aus der Sponsor Tabelle mittels Keycloak ID herausgesucht.</w:t>
       </w:r>
-    </w:p>
-    <w:p>
-      <w:pPr>
-        <w:pStyle w:val="LauftextGenerali"/>
-      </w:pPr>
-    </w:p>
-    <w:p>
-      <w:pPr>
-        <w:pStyle w:val="LauftextGenerali"/>
-      </w:pPr>
-    </w:p>
-    <w:p>
-      <w:pPr>
-        <w:pStyle w:val="LauftextGenerali"/>
-      </w:pPr>
-    </w:p>
-    <w:p>
-      <w:pPr>
-        <w:pStyle w:val="LauftextGenerali"/>
-      </w:pPr>
-    </w:p>
-    <w:p>
-      <w:pPr>
-        <w:pStyle w:val="LauftextGenerali"/>
-      </w:pPr>
-    </w:p>
-    <w:p>
-      <w:pPr>
-        <w:pStyle w:val="LauftextGenerali"/>
-      </w:pPr>
-    </w:p>
-    <w:p>
-      <w:pPr>
-        <w:pStyle w:val="LauftextGenerali"/>
-      </w:pPr>
-    </w:p>
-    <w:p>
-      <w:pPr>
-        <w:pStyle w:val="LauftextGenerali"/>
-      </w:pPr>
-    </w:p>
-    <w:p>
-      <w:pPr>
-        <w:pStyle w:val="LauftextGenerali"/>
-      </w:pPr>
-    </w:p>
-    <w:p>
-      <w:pPr>
-        <w:pStyle w:val="LauftextGenerali"/>
-      </w:pPr>
+      <w:r>
+        <w:t xml:space="preserve"> Das Keycloak Id des Beraters wird mit dem JWT auch dem Controller übergeben.</w:t>
+      </w:r>
     </w:p>
     <w:p>
       <w:pPr>
@@ -15641,14 +16201,54 @@
           <w:lang w:val="de-CH"/>
         </w:rPr>
       </w:pPr>
-    </w:p>
-    <w:p>
-      <w:pPr>
-        <w:pStyle w:val="LauftextGenerali"/>
+      <w:r>
         <w:rPr>
           <w:lang w:val="de-CH"/>
         </w:rPr>
-      </w:pPr>
+        <w:t>Die Kunden-ID wird in der Variable customerId gespeichert und anschlie</w:t>
+      </w:r>
+      <w:r>
+        <w:rPr>
+          <w:lang w:val="de-CH"/>
+        </w:rPr>
+        <w:t>ss</w:t>
+      </w:r>
+      <w:r>
+        <w:rPr>
+          <w:lang w:val="de-CH"/>
+        </w:rPr>
+        <w:t>end zusammen mit den Offertendaten aus dem DTO an den Service weitergeleitet. Dort erfolgt die Abfrage der Kundendaten aus der Datenbank unter Verwendung der zuvor genannten ID.</w:t>
+      </w:r>
+    </w:p>
+    <w:p>
+      <w:pPr>
+        <w:pStyle w:val="LauftextGenerali"/>
+        <w:rPr>
+          <w:lang w:val="de-CH"/>
+        </w:rPr>
+      </w:pPr>
+      <w:r>
+        <w:rPr>
+          <w:lang w:val="de-CH"/>
+        </w:rPr>
+        <w:t>Zusätlzich wird die Sponsor-ID abgespeichert. Diese ist ein Fremdschlüssel für die Sponsor Tabelle, welche unsere registrierte Berater beinhaltet. Diese Sponsor-ID wird mittels JWT, welches bei der CRUD Operation für die Authentifizierung notwendig ist, aus der Datenbank herausgesucht.</w:t>
+      </w:r>
+    </w:p>
+    <w:p>
+      <w:pPr>
+        <w:pStyle w:val="LauftextGenerali"/>
+        <w:rPr>
+          <w:lang w:val="de-CH"/>
+        </w:rPr>
+      </w:pPr>
+    </w:p>
+    <w:p>
+      <w:pPr>
+        <w:pStyle w:val="LauftextGenerali"/>
+      </w:pPr>
+      <w:r>
+        <w:t>Zusammen mit den Offertendaten aus dem DTO und der Sponsor-ID werden die Kundendaten in diesem Modell zugeordnet. Dafür nutzen wir die Methode mapToLifeInsuranceRequest, die im LifeInsuranceRequestService implementiert ist.</w:t>
+      </w:r>
     </w:p>
     <w:p>
       <w:pPr>
@@ -15659,16 +16259,16 @@
           <w:noProof/>
         </w:rPr>
         <w:drawing>
-          <wp:anchor distT="0" distB="0" distL="114300" distR="114300" simplePos="0" relativeHeight="251675648" behindDoc="1" locked="0" layoutInCell="1" allowOverlap="1" wp14:anchorId="1D448F37" wp14:editId="7C2ECC9F">
+          <wp:anchor distT="0" distB="0" distL="114300" distR="114300" simplePos="0" relativeHeight="251675648" behindDoc="1" locked="0" layoutInCell="1" allowOverlap="1" wp14:anchorId="1D448F37" wp14:editId="6F2DEFFC">
             <wp:simplePos x="0" y="0"/>
             <wp:positionH relativeFrom="margin">
-              <wp:posOffset>-6350</wp:posOffset>
+              <wp:align>left</wp:align>
             </wp:positionH>
             <wp:positionV relativeFrom="paragraph">
-              <wp:posOffset>491490</wp:posOffset>
+              <wp:posOffset>3570</wp:posOffset>
             </wp:positionV>
-            <wp:extent cx="2851785" cy="3225241"/>
-            <wp:effectExtent l="0" t="0" r="5715" b="0"/>
+            <wp:extent cx="3371376" cy="3812875"/>
+            <wp:effectExtent l="0" t="0" r="635" b="0"/>
             <wp:wrapNone/>
             <wp:docPr id="12390142" name="Picture 7" descr="A screenshot of a computer&#10;&#10;Description automatically generated"/>
             <wp:cNvGraphicFramePr>
@@ -15699,7 +16299,7 @@
                   <pic:spPr bwMode="auto">
                     <a:xfrm>
                       <a:off x="0" y="0"/>
-                      <a:ext cx="2851785" cy="3225241"/>
+                      <a:ext cx="3376212" cy="3818344"/>
                     </a:xfrm>
                     <a:prstGeom prst="rect">
                       <a:avLst/>
@@ -15721,146 +16321,149 @@
           </wp:anchor>
         </w:drawing>
       </w:r>
-      <w:r>
-        <w:t xml:space="preserve">Zusammen mit den Offertendaten aus dem DTO und dem </w:t>
-      </w:r>
-      <w:r>
-        <w:t xml:space="preserve">Sponsor </w:t>
-      </w:r>
-      <w:r>
-        <w:t>ID des Beraters, werden die Kundendaten in diesem Model gemappt.</w:t>
-      </w:r>
-    </w:p>
-    <w:p>
-      <w:pPr>
-        <w:pStyle w:val="LauftextGenerali"/>
-      </w:pPr>
-    </w:p>
-    <w:p>
-      <w:pPr>
-        <w:pStyle w:val="LauftextGenerali"/>
-      </w:pPr>
-    </w:p>
-    <w:p>
-      <w:pPr>
-        <w:pStyle w:val="LauftextGenerali"/>
-      </w:pPr>
-    </w:p>
-    <w:p>
-      <w:pPr>
-        <w:pStyle w:val="LauftextGenerali"/>
-      </w:pPr>
-    </w:p>
-    <w:p>
-      <w:pPr>
-        <w:pStyle w:val="LauftextGenerali"/>
-      </w:pPr>
-    </w:p>
-    <w:p>
-      <w:pPr>
-        <w:pStyle w:val="LauftextGenerali"/>
-      </w:pPr>
-    </w:p>
-    <w:p>
-      <w:pPr>
-        <w:pStyle w:val="LauftextGenerali"/>
-      </w:pPr>
-    </w:p>
-    <w:p>
-      <w:pPr>
-        <w:pStyle w:val="LauftextGenerali"/>
-      </w:pPr>
-    </w:p>
-    <w:p>
-      <w:pPr>
-        <w:pStyle w:val="LauftextGenerali"/>
-      </w:pPr>
-    </w:p>
-    <w:p>
-      <w:pPr>
-        <w:pStyle w:val="LauftextGenerali"/>
-      </w:pPr>
-    </w:p>
-    <w:p>
-      <w:pPr>
-        <w:pStyle w:val="LauftextGenerali"/>
-      </w:pPr>
-    </w:p>
-    <w:p>
-      <w:pPr>
-        <w:pStyle w:val="LauftextGenerali"/>
-      </w:pPr>
-    </w:p>
-    <w:p>
-      <w:pPr>
-        <w:pStyle w:val="LauftextGenerali"/>
-      </w:pPr>
-      <w:r>
-        <w:t>Diese Daten werden dann mittels Repository in der Datenbank abgespeichert, und das automatisch generierte Offerten ID wird zurückgegeben und am Frontend weitergeleitet. Dort wird mittels dieses ID</w:t>
-      </w:r>
-      <w:r>
-        <w:t>‘</w:t>
-      </w:r>
-      <w:r>
-        <w:t xml:space="preserve">s die entsprechende Detail Seite aufgerufen. </w:t>
-      </w:r>
-      <w:r>
+    </w:p>
+    <w:p>
+      <w:pPr>
+        <w:pStyle w:val="LauftextGenerali"/>
+      </w:pPr>
+    </w:p>
+    <w:p>
+      <w:pPr>
+        <w:pStyle w:val="LauftextGenerali"/>
+      </w:pPr>
+    </w:p>
+    <w:p>
+      <w:pPr>
+        <w:pStyle w:val="LauftextGenerali"/>
+      </w:pPr>
+    </w:p>
+    <w:p>
+      <w:pPr>
+        <w:pStyle w:val="LauftextGenerali"/>
+      </w:pPr>
+    </w:p>
+    <w:p>
+      <w:pPr>
+        <w:pStyle w:val="LauftextGenerali"/>
+      </w:pPr>
+    </w:p>
+    <w:p>
+      <w:pPr>
+        <w:pStyle w:val="LauftextGenerali"/>
+      </w:pPr>
+    </w:p>
+    <w:p>
+      <w:pPr>
+        <w:pStyle w:val="LauftextGenerali"/>
+      </w:pPr>
+    </w:p>
+    <w:p>
+      <w:pPr>
+        <w:pStyle w:val="LauftextGenerali"/>
+      </w:pPr>
+    </w:p>
+    <w:p>
+      <w:pPr>
+        <w:pStyle w:val="LauftextGenerali"/>
+      </w:pPr>
+    </w:p>
+    <w:p>
+      <w:pPr>
+        <w:pStyle w:val="LauftextGenerali"/>
+      </w:pPr>
+    </w:p>
+    <w:p>
+      <w:pPr>
+        <w:pStyle w:val="LauftextGenerali"/>
+      </w:pPr>
+    </w:p>
+    <w:p>
+      <w:pPr>
+        <w:pStyle w:val="LauftextGenerali"/>
+      </w:pPr>
+    </w:p>
+    <w:p>
+      <w:pPr>
+        <w:pStyle w:val="LauftextGenerali"/>
+      </w:pPr>
+      <w:r>
+        <w:t>Diese Daten werden anschliessend über das Repository in der Datenbank gespeichert, wobei die automatisch generierte Offerten-ID zurückgegeben und an das Frontend weitergeleitet wird. Mit dieser ID wird dann die entsprechende Detailseite aufgerufen.</w:t>
+      </w:r>
+    </w:p>
+    <w:p>
+      <w:pPr>
+        <w:pStyle w:val="LauftextGenerali"/>
+      </w:pPr>
+    </w:p>
+    <w:p>
+      <w:pPr>
+        <w:pStyle w:val="LauftextGenerali"/>
+        <w:rPr>
+          <w:lang w:val="de-CH"/>
+        </w:rPr>
+      </w:pPr>
+    </w:p>
+    <w:p>
+      <w:pPr>
+        <w:pStyle w:val="LauftextGenerali"/>
+        <w:rPr>
+          <w:lang w:val="en-US"/>
+        </w:rPr>
+      </w:pPr>
+      <w:r>
+        <w:rPr>
+          <w:lang w:val="de-CH"/>
+        </w:rPr>
+        <w:t>Die Detailseite initiiert mit der Offerten-ID einen Aufruf des Endpunkt</w:t>
+      </w:r>
+      <w:r>
+        <w:rPr>
+          <w:lang w:val="de-CH"/>
+        </w:rPr>
+        <w:t xml:space="preserve">s </w:t>
+      </w:r>
+      <w:r>
+        <w:rPr>
+          <w:lang w:val="de-CH"/>
+        </w:rPr>
         <w:br/>
       </w:r>
-    </w:p>
-    <w:p>
-      <w:pPr>
-        <w:pStyle w:val="LauftextGenerali"/>
+      <w:r>
+        <w:rPr>
+          <w:lang w:val="en-US"/>
+        </w:rPr>
+        <w:t>”</w:t>
+      </w:r>
+      <w:r>
         <w:rPr>
           <w:lang w:val="de-CH"/>
         </w:rPr>
-      </w:pPr>
+        <w:t>/get-offer-details</w:t>
+      </w:r>
+      <w:r>
+        <w:rPr>
+          <w:lang w:val="en-US"/>
+        </w:rPr>
+        <w:t>{id}”</w:t>
+      </w:r>
       <w:r>
         <w:rPr>
           <w:lang w:val="de-CH"/>
         </w:rPr>
-        <w:t>Die Detail Seite ruft mit der Offerten ID das Endpoint auf, welches die Offerte mittels ANGEBOTSoftware berechnet. Diese Berechnung kann bei Verletzung der Business-Rules im Moment auch einen Fehler zurückgeben, wie im Kapitel 8.3.2 abgebildet.</w:t>
-      </w:r>
-    </w:p>
-    <w:p>
-      <w:pPr>
-        <w:pStyle w:val="LauftextGenerali"/>
-      </w:pPr>
-    </w:p>
-    <w:p>
-      <w:pPr>
-        <w:pStyle w:val="LauftextGenerali"/>
-      </w:pPr>
-    </w:p>
-    <w:p>
-      <w:pPr>
-        <w:pStyle w:val="LauftextGenerali"/>
-      </w:pPr>
-    </w:p>
-    <w:p>
-      <w:pPr>
-        <w:pStyle w:val="LauftextGenerali"/>
-      </w:pPr>
-    </w:p>
-    <w:p>
-      <w:pPr>
-        <w:pStyle w:val="LauftextGenerali"/>
-      </w:pPr>
-    </w:p>
-    <w:p>
-      <w:pPr>
-        <w:pStyle w:val="LauftextGenerali"/>
-      </w:pPr>
-    </w:p>
-    <w:p>
-      <w:pPr>
-        <w:pStyle w:val="LauftextGenerali"/>
-      </w:pPr>
-    </w:p>
-    <w:p>
-      <w:pPr>
-        <w:pStyle w:val="LauftextGenerali"/>
-      </w:pPr>
+        <w:t>, der die Offerte mit Hilfe der</w:t>
+      </w:r>
+      <w:r>
+        <w:rPr>
+          <w:lang w:val="de-CH"/>
+        </w:rPr>
+        <w:t xml:space="preserve"> externen</w:t>
+      </w:r>
+      <w:r>
+        <w:rPr>
+          <w:lang w:val="de-CH"/>
+        </w:rPr>
+        <w:t xml:space="preserve"> ANGEBOTSoftware berechnet. Diese Berechnung kann, wie in Kapitel 8.3.2 dargestellt, bei einer Verletzung der Geschäftsregeln auch einen Fehler zurückgeben.</w:t>
+      </w:r>
     </w:p>
     <w:p>
       <w:pPr>
@@ -15890,26 +16493,15 @@
     <w:p>
       <w:pPr>
         <w:pStyle w:val="LauftextGenerali"/>
-        <w:rPr>
-          <w:b/>
-          <w:bCs/>
-          <w:sz w:val="24"/>
-          <w:szCs w:val="28"/>
-        </w:rPr>
-      </w:pPr>
-    </w:p>
-    <w:p>
-      <w:pPr>
-        <w:pStyle w:val="LauftextGenerali"/>
       </w:pPr>
       <w:r>
         <w:rPr>
           <w:noProof/>
         </w:rPr>
         <w:drawing>
-          <wp:inline distT="0" distB="0" distL="0" distR="0" wp14:anchorId="04673FEC" wp14:editId="635FC91A">
-            <wp:extent cx="3812875" cy="1941499"/>
-            <wp:effectExtent l="0" t="0" r="0" b="1905"/>
+          <wp:inline distT="0" distB="0" distL="0" distR="0" wp14:anchorId="04673FEC" wp14:editId="3FD39AEE">
+            <wp:extent cx="4209691" cy="2143555"/>
+            <wp:effectExtent l="0" t="0" r="635" b="9525"/>
             <wp:docPr id="842203576" name="Picture 3" descr="A screenshot of a computer&#10;&#10;Description automatically generated"/>
             <wp:cNvGraphicFramePr>
               <a:graphicFrameLocks xmlns:a="http://schemas.openxmlformats.org/drawingml/2006/main" noChangeAspect="1"/>
@@ -15939,7 +16531,7 @@
                   <pic:spPr bwMode="auto">
                     <a:xfrm>
                       <a:off x="0" y="0"/>
-                      <a:ext cx="3816953" cy="1943575"/>
+                      <a:ext cx="4240760" cy="2159375"/>
                     </a:xfrm>
                     <a:prstGeom prst="rect">
                       <a:avLst/>
@@ -15961,53 +16553,26 @@
         <w:pStyle w:val="LauftextGenerali"/>
       </w:pPr>
       <w:r>
-        <w:t xml:space="preserve">Im Controller wird der Request mit der Path Variable ID der Offerte empfangen. Mittels dieser ID wird dann die </w:t>
-      </w:r>
-      <w:r>
-        <w:t>C</w:t>
-      </w:r>
-      <w:r>
-        <w:t>alculate Offer Methode im Service aufgerufen.</w:t>
-      </w:r>
-    </w:p>
-    <w:p>
-      <w:pPr>
-        <w:pStyle w:val="LauftextGenerali"/>
-      </w:pPr>
-      <w:r>
-        <w:t>Dort werden in der im Repository abgespeicherten Daten wieder ausgesucht, diese werden mittels der mapToFosoftRequest</w:t>
-      </w:r>
-      <w:r>
-        <w:t xml:space="preserve"> Methode</w:t>
-      </w:r>
-      <w:r>
-        <w:t xml:space="preserve"> so angepasst, dass sie die richtige Struktur für die ANGEBOTSoftware API haben. </w:t>
-      </w:r>
-      <w:r>
-        <w:br/>
-      </w:r>
-    </w:p>
-    <w:p>
-      <w:pPr>
-        <w:pStyle w:val="LauftextGenerali"/>
-      </w:pPr>
-      <w:r>
-        <w:t>Folgend die Struktur des Requests und des Responses.</w:t>
-      </w:r>
-    </w:p>
-    <w:p>
-      <w:pPr>
-        <w:pStyle w:val="LauftextGenerali"/>
+        <w:t>Im Controller wird der Request zusammen mit der Offerten-ID empfangen. Anhand dieser ID wird anschliessend die Methode calculateOffer im Service aufgerufen. In diesem Service werden die im Repository gespeicherten Daten abgerufen und mittels der Methode mapToFosoftRequest so aufbereitet, dass sie die erforderliche Struktur für die API der ANGEBOTSoftware aufweisen.</w:t>
+      </w:r>
+    </w:p>
+    <w:p>
+      <w:pPr>
+        <w:pStyle w:val="LauftextGenerali"/>
+      </w:pPr>
+      <w:r>
+        <w:t>Anschliessend wird die Struktur des Requests und des Responses dargelegt.</w:t>
+      </w:r>
+    </w:p>
+    <w:p>
+      <w:pPr>
+        <w:pStyle w:val="LauftextGenerali"/>
+      </w:pPr>
+      <w:r>
         <w:rPr>
           <w:b/>
           <w:bCs/>
         </w:rPr>
-      </w:pPr>
-      <w:r>
-        <w:rPr>
-          <w:b/>
-          <w:bCs/>
-        </w:rPr>
         <w:t xml:space="preserve">Request: </w:t>
       </w:r>
     </w:p>
@@ -16020,9 +16585,17 @@
           <w:noProof/>
         </w:rPr>
         <w:drawing>
-          <wp:inline distT="0" distB="0" distL="0" distR="0" wp14:anchorId="137B2FA9" wp14:editId="075C6C36">
-            <wp:extent cx="3126160" cy="2734574"/>
-            <wp:effectExtent l="0" t="0" r="0" b="8890"/>
+          <wp:anchor distT="0" distB="0" distL="114300" distR="114300" simplePos="0" relativeHeight="251688960" behindDoc="1" locked="0" layoutInCell="1" allowOverlap="1" wp14:anchorId="4B5D9BA0" wp14:editId="646ED8F6">
+            <wp:simplePos x="0" y="0"/>
+            <wp:positionH relativeFrom="margin">
+              <wp:align>left</wp:align>
+            </wp:positionH>
+            <wp:positionV relativeFrom="paragraph">
+              <wp:posOffset>4445</wp:posOffset>
+            </wp:positionV>
+            <wp:extent cx="2908935" cy="2544445"/>
+            <wp:effectExtent l="0" t="0" r="5715" b="8255"/>
+            <wp:wrapNone/>
             <wp:docPr id="106536540" name="Picture 1" descr="A screenshot of a computer code&#10;&#10;Description automatically generated"/>
             <wp:cNvGraphicFramePr>
               <a:graphicFrameLocks xmlns:a="http://schemas.openxmlformats.org/drawingml/2006/main" noChangeAspect="1"/>
@@ -16035,7 +16608,13 @@
                     <pic:cNvPicPr/>
                   </pic:nvPicPr>
                   <pic:blipFill>
-                    <a:blip r:embed="rId42"/>
+                    <a:blip r:embed="rId42">
+                      <a:extLst>
+                        <a:ext uri="{28A0092B-C50C-407E-A947-70E740481C1C}">
+                          <a14:useLocalDpi xmlns:a14="http://schemas.microsoft.com/office/drawing/2010/main" val="0"/>
+                        </a:ext>
+                      </a:extLst>
+                    </a:blip>
                     <a:stretch>
                       <a:fillRect/>
                     </a:stretch>
@@ -16043,7 +16622,7 @@
                   <pic:spPr>
                     <a:xfrm>
                       <a:off x="0" y="0"/>
-                      <a:ext cx="3135112" cy="2742405"/>
+                      <a:ext cx="2908935" cy="2544445"/>
                     </a:xfrm>
                     <a:prstGeom prst="rect">
                       <a:avLst/>
@@ -16052,19 +16631,20 @@
                 </pic:pic>
               </a:graphicData>
             </a:graphic>
-          </wp:inline>
+          </wp:anchor>
         </w:drawing>
       </w:r>
     </w:p>
     <w:p>
       <w:pPr>
-        <w:pStyle w:val="LauftextGenerali"/>
-      </w:pPr>
-    </w:p>
-    <w:p>
-      <w:pPr>
-        <w:pStyle w:val="LauftextGenerali"/>
-      </w:pPr>
+        <w:rPr>
+          <w:rFonts w:ascii="Segoe UI" w:hAnsi="Segoe UI"/>
+          <w:szCs w:val="24"/>
+        </w:rPr>
+      </w:pPr>
+      <w:r>
+        <w:br w:type="page"/>
+      </w:r>
     </w:p>
     <w:p>
       <w:pPr>
@@ -16376,21 +16956,9 @@
     <w:p>
       <w:pPr>
         <w:pStyle w:val="LauftextGenerali"/>
-        <w:rPr>
-          <w:lang w:val="de-CH"/>
-        </w:rPr>
-      </w:pPr>
-      <w:r>
-        <w:t xml:space="preserve">Diese Responses werden dann durch den OVWEB Backend wieder am Frontend als Antwort zurückgewiesen, wo sie </w:t>
-      </w:r>
-      <w:r>
-        <w:rPr>
-          <w:lang w:val="de-CH"/>
-        </w:rPr>
-        <w:t xml:space="preserve">für den Berater </w:t>
-      </w:r>
-      <w:r>
-        <w:t>dargestellt werden.</w:t>
+      </w:pPr>
+      <w:r>
+        <w:t>Die Response wird vom OVWEB-Backend an das Frontend zurückgesendet und dort für den Berater visualisiert.</w:t>
       </w:r>
     </w:p>
     <w:p>
@@ -16708,115 +17276,75 @@
       <w:bookmarkEnd w:id="107"/>
     </w:p>
     <w:p>
-      <w:pPr>
-        <w:rPr>
-          <w:lang w:val="de-CH"/>
-        </w:rPr>
-      </w:pPr>
-      <w:r>
-        <w:t>Das ANGEBOTsoftware ist eine bestehende Applikation und kann somit nicht ge</w:t>
-      </w:r>
-      <w:r>
-        <w:rPr>
-          <w:lang w:val="de-CH"/>
-        </w:rPr>
-        <w:t>ändert</w:t>
-      </w:r>
-      <w:r>
-        <w:rPr>
-          <w:lang w:val="de-CH"/>
-        </w:rPr>
-        <w:t xml:space="preserve"> bzw. angepasst</w:t>
-      </w:r>
-      <w:r>
-        <w:rPr>
-          <w:lang w:val="de-CH"/>
-        </w:rPr>
-        <w:t xml:space="preserve"> werden. Wir greifen auf dem </w:t>
+      <w:r>
+        <w:t xml:space="preserve">Die ANGEBOTsoftware ist eine bereits etablierte Applikation, deren Modifikation oder Anpassung nicht möglich ist. Der Zugriff erfolgt über den </w:t>
       </w:r>
       <w:r>
         <w:rPr>
           <w:b/>
           <w:bCs/>
+        </w:rPr>
+        <w:t>Endpoint D2</w:t>
+      </w:r>
+      <w:r>
+        <w:t>, der für die Berechnung und Überprüfung der Todesfallversicherungen zuständig ist. Die Daten für Anfragen und Antworten sind in Kapitel 8.3.3 dokumentiert.</w:t>
+      </w:r>
+    </w:p>
+    <w:p>
+      <w:pPr>
+        <w:rPr>
           <w:lang w:val="de-CH"/>
         </w:rPr>
-        <w:t>Endpoint</w:t>
-      </w:r>
-      <w:r>
-        <w:rPr>
-          <w:b/>
-          <w:bCs/>
+      </w:pPr>
+    </w:p>
+    <w:p>
+      <w:pPr>
+        <w:pStyle w:val="Heading4"/>
+      </w:pPr>
+      <w:bookmarkStart w:id="108" w:name="_Toc163201989"/>
+      <w:r>
+        <w:t>Systemgrenzen</w:t>
+      </w:r>
+      <w:bookmarkEnd w:id="108"/>
+    </w:p>
+    <w:p>
+      <w:r>
+        <w:t>Diese Arbeit zielt</w:t>
+      </w:r>
+      <w:r>
+        <w:t xml:space="preserve"> auf die Erstellung, Berechnung, Validierung und Anzeige mehrer Todesfallversicherungsofferten. Daher gehört das ANGEBOTSoftware, spezifisch das Rechenkern davon, als Abhängigkeit zu </w:t>
+      </w:r>
+      <w:r>
+        <w:t>dieser</w:t>
+      </w:r>
+      <w:r>
+        <w:t xml:space="preserve"> </w:t>
+      </w:r>
+      <w:r>
+        <w:t>Aufgabe</w:t>
+      </w:r>
+      <w:r>
+        <w:t>.</w:t>
+      </w:r>
+    </w:p>
+    <w:p>
+      <w:pPr>
+        <w:rPr>
           <w:lang w:val="de-CH"/>
         </w:rPr>
-        <w:t xml:space="preserve"> </w:t>
-      </w:r>
-      <w:r>
-        <w:rPr>
-          <w:b/>
-          <w:bCs/>
-          <w:lang w:val="en-US"/>
-        </w:rPr>
-        <w:t>D2</w:t>
-      </w:r>
+      </w:pPr>
       <w:r>
         <w:rPr>
           <w:lang w:val="de-CH"/>
         </w:rPr>
-        <w:t xml:space="preserve"> </w:t>
-      </w:r>
-      <w:r>
+        <w:t>Es ist wichtig zu erwähnen, dass SendGrid, welches für E-Mails implementiert ist, und Keycloak, nicht Teil der Systemgrenzen dieser Aufgabe sind.</w:t>
+      </w:r>
+    </w:p>
+    <w:p>
+      <w:pPr>
         <w:rPr>
           <w:lang w:val="de-CH"/>
         </w:rPr>
-        <w:t>zu, welches für die Berechnung und Validierung der Todesfallversicherungen zuständig ist. Die Request und Response Daten sind in Kapitel 8.3.3 dokumentiert.</w:t>
-      </w:r>
-      <w:r>
-        <w:rPr>
-          <w:lang w:val="de-CH"/>
-        </w:rPr>
-        <w:br/>
-      </w:r>
-    </w:p>
-    <w:p>
-      <w:pPr>
-        <w:rPr>
-          <w:lang w:val="de-CH"/>
-        </w:rPr>
-      </w:pPr>
-    </w:p>
-    <w:p>
-      <w:pPr>
-        <w:pStyle w:val="Heading4"/>
-      </w:pPr>
-      <w:bookmarkStart w:id="108" w:name="_Toc163201989"/>
-      <w:r>
-        <w:t>Systemgrenzen</w:t>
-      </w:r>
-      <w:bookmarkEnd w:id="108"/>
-    </w:p>
-    <w:p>
-      <w:r>
-        <w:t>Im Rahmen dieser Arbeit liegt der Fokus auf die Erstellung, Berechnung, Validierung und Anzeige mehrer Todesfallversicherungsofferten. Daher gehört das ANGEBOTSoftware, spezifisch das Rechenkern davon, als Abhängigkeit zu dem Projekt.</w:t>
-      </w:r>
-    </w:p>
-    <w:p>
-      <w:pPr>
-        <w:rPr>
-          <w:lang w:val="de-CH"/>
-        </w:rPr>
-      </w:pPr>
-      <w:r>
-        <w:rPr>
-          <w:lang w:val="de-CH"/>
-        </w:rPr>
-        <w:t>Es ist wichtig zu erwähnen, dass SendGrid, welches für E-Mails implementiert ist, und Keycloak, nicht Teil der Systemgrenzen dieser spezifischen Aufgabe sind.</w:t>
-      </w:r>
-    </w:p>
-    <w:p>
-      <w:pPr>
-        <w:rPr>
-          <w:lang w:val="de-CH"/>
-        </w:rPr>
       </w:pPr>
     </w:p>
     <w:p/>
@@ -16832,7 +17360,7 @@
     </w:p>
     <w:p>
       <w:r>
-        <w:t>Im folgenden Kapitel werden die Anforderung aus der Aufgabenstellung aufgeschlüsselt und genauer analysiert. Dies geschieht mit dem Definieren der User Stories, welche durch Akzeptanzkriterien überprüft werden können.</w:t>
+        <w:t>Im nachfolgenden Kapitel erfolgt eine detaillierte Analyse und Aufschlüsselung der Anforderungen aus der Aufgabenstellung. Dies wird durch die Definition von User Stories erreicht, die anhand von Akzeptanzkriterien überprüft werden können.</w:t>
       </w:r>
     </w:p>
     <w:p/>
@@ -16926,6 +17454,10 @@
           <w:p>
             <w:pPr>
               <w:pStyle w:val="LauftextGenerali"/>
+              <w:rPr>
+                <w:b/>
+                <w:bCs/>
+              </w:rPr>
             </w:pPr>
             <w:r>
               <w:rPr>
@@ -16941,38 +17473,20 @@
           <w:p>
             <w:pPr>
               <w:pStyle w:val="LauftextGenerali"/>
-            </w:pPr>
-            <w:r>
-              <w:rPr>
-                <w:b/>
-                <w:bCs/>
-              </w:rPr>
-              <w:t>Möchte</w:t>
-            </w:r>
-            <w:r>
-              <w:t xml:space="preserve"> </w:t>
-            </w:r>
-            <w:r>
-              <w:rPr>
-                <w:b/>
-                <w:bCs/>
-              </w:rPr>
-              <w:t>ich</w:t>
-            </w:r>
-            <w:r>
-              <w:t xml:space="preserve"> eine Offerte mit maximal drei Versicherungssummen </w:t>
-            </w:r>
-            <w:r>
-              <w:t>hinzuf</w:t>
-            </w:r>
-            <w:r>
-              <w:rPr>
-                <w:lang w:val="de-CH"/>
-              </w:rPr>
-              <w:t>ügen</w:t>
-            </w:r>
-            <w:r>
-              <w:t xml:space="preserve"> können,</w:t>
+              <w:rPr>
+                <w:b/>
+                <w:bCs/>
+              </w:rPr>
+            </w:pPr>
+            <w:r>
+              <w:rPr>
+                <w:b/>
+                <w:bCs/>
+              </w:rPr>
+              <w:t xml:space="preserve">möchte ich </w:t>
+            </w:r>
+            <w:r>
+              <w:t>die Möglichkeit haben, eine Offerte mit bis zu drei verschiedenen Versicherungssummen hinzufügen zu können,</w:t>
             </w:r>
           </w:p>
           <w:p>
@@ -16987,10 +17501,10 @@
                 <w:b/>
                 <w:bCs/>
               </w:rPr>
-              <w:t>um</w:t>
-            </w:r>
-            <w:r>
-              <w:t xml:space="preserve"> für meinem Kunden einen Vergleich erstellen zu können. </w:t>
+              <w:t>damit</w:t>
+            </w:r>
+            <w:r>
+              <w:t xml:space="preserve"> ich für meinen Kunden einen Vergleich anbieten kann.</w:t>
             </w:r>
           </w:p>
         </w:tc>
@@ -17058,13 +17572,16 @@
               <w:t>.1:</w:t>
             </w:r>
             <w:r>
-              <w:t xml:space="preserve"> Ein Berater findet auf der Offer </w:t>
-            </w:r>
-            <w:r>
-              <w:t>Erstellungsseite</w:t>
-            </w:r>
-            <w:r>
-              <w:t xml:space="preserve"> drei Felder für die Versicherungssumme.</w:t>
+              <w:t xml:space="preserve"> </w:t>
+            </w:r>
+            <w:r>
+              <w:t xml:space="preserve">Ein Berater </w:t>
+            </w:r>
+            <w:r>
+              <w:t>findet</w:t>
+            </w:r>
+            <w:r>
+              <w:t xml:space="preserve"> auf der Seite zur Erstellung von Offerten auf drei Eingabefelder für die Versicherungssumme.</w:t>
             </w:r>
           </w:p>
         </w:tc>
@@ -17118,13 +17635,10 @@
               <w:t>:</w:t>
             </w:r>
             <w:r>
-              <w:t xml:space="preserve"> Ein Berater kann </w:t>
-            </w:r>
-            <w:r>
-              <w:t xml:space="preserve">bis zu drei </w:t>
-            </w:r>
-            <w:r>
-              <w:t>Versicherungssummen eingeben.</w:t>
+              <w:t xml:space="preserve"> </w:t>
+            </w:r>
+            <w:r>
+              <w:t>Ein Berater ist in der Lage, bis zu drei Versicherungssummen einzugeben.</w:t>
             </w:r>
           </w:p>
         </w:tc>
@@ -17225,16 +17739,20 @@
           <w:p>
             <w:pPr>
               <w:pStyle w:val="LauftextGenerali"/>
-            </w:pPr>
-            <w:r>
-              <w:rPr>
-                <w:b/>
-                <w:bCs/>
-              </w:rPr>
-              <w:t>Als</w:t>
-            </w:r>
-            <w:r>
-              <w:t xml:space="preserve"> Versicherungsberater</w:t>
+              <w:rPr>
+                <w:b/>
+                <w:bCs/>
+              </w:rPr>
+            </w:pPr>
+            <w:r>
+              <w:rPr>
+                <w:b/>
+                <w:bCs/>
+              </w:rPr>
+              <w:t xml:space="preserve">Als </w:t>
+            </w:r>
+            <w:r>
+              <w:t>Versicherungsberater</w:t>
             </w:r>
           </w:p>
           <w:p>
@@ -17246,27 +17764,10 @@
                 <w:b/>
                 <w:bCs/>
               </w:rPr>
-              <w:t>Möchte</w:t>
-            </w:r>
-            <w:r>
-              <w:t xml:space="preserve"> </w:t>
-            </w:r>
-            <w:r>
-              <w:rPr>
-                <w:b/>
-                <w:bCs/>
-              </w:rPr>
-              <w:t>ich</w:t>
-            </w:r>
-            <w:r>
-              <w:rPr>
-                <w:b/>
-                <w:bCs/>
-              </w:rPr>
-              <w:t xml:space="preserve"> </w:t>
-            </w:r>
-            <w:r>
-              <w:t>einen Vergleich zwischen den vorher erstellten Offerten sehen,</w:t>
+              <w:t xml:space="preserve">möchte ich </w:t>
+            </w:r>
+            <w:r>
+              <w:t>die Möglichkeit haben, einen Vergleich zwischen den zuvor erstellten Offerten einsehen zu können,</w:t>
             </w:r>
           </w:p>
           <w:p>
@@ -17281,10 +17782,10 @@
                 <w:b/>
                 <w:bCs/>
               </w:rPr>
-              <w:t>um</w:t>
-            </w:r>
-            <w:r>
-              <w:t xml:space="preserve"> diese mit dem Kunden zu vergleichen.</w:t>
+              <w:t>damit</w:t>
+            </w:r>
+            <w:r>
+              <w:t xml:space="preserve"> ich diese gemeinsam mit dem Kunden vergleichen kann.</w:t>
             </w:r>
           </w:p>
         </w:tc>
@@ -17359,17 +17860,12 @@
               <w:t xml:space="preserve">: </w:t>
             </w:r>
             <w:r>
-              <w:t>Falls der Berater eine Offerte mit mehrern Versicherungssummen erstellt hat, sollte er eine Übersicht über die drei Berechnungen haben, wo er diese mit dem Kunden vergleichen kann.</w:t>
+              <w:t>Wenn der Berater eine Offerte mit mehreren Versicherungssummen erstellt hat, sollte ihm eine Übersicht über die drei Berechnungen zur Verfügung stehen, damit er diese gemeinsam mit dem Kunden vergleichen kann.</w:t>
             </w:r>
           </w:p>
         </w:tc>
       </w:tr>
     </w:tbl>
-    <w:p>
-      <w:pPr>
-        <w:pStyle w:val="LauftextGenerali"/>
-      </w:pPr>
-    </w:p>
     <w:p>
       <w:pPr>
         <w:pStyle w:val="LauftextGenerali"/>
@@ -17459,16 +17955,20 @@
           <w:p>
             <w:pPr>
               <w:pStyle w:val="LauftextGenerali"/>
-            </w:pPr>
-            <w:r>
-              <w:rPr>
-                <w:b/>
-                <w:bCs/>
-              </w:rPr>
-              <w:t>Als</w:t>
-            </w:r>
-            <w:r>
-              <w:t xml:space="preserve"> Versicherungsberater</w:t>
+              <w:rPr>
+                <w:b/>
+                <w:bCs/>
+              </w:rPr>
+            </w:pPr>
+            <w:r>
+              <w:rPr>
+                <w:b/>
+                <w:bCs/>
+              </w:rPr>
+              <w:t xml:space="preserve">Als </w:t>
+            </w:r>
+            <w:r>
+              <w:t>Versicherungsberater</w:t>
             </w:r>
           </w:p>
           <w:p>
@@ -17484,10 +17984,7 @@
                 <w:b/>
                 <w:bCs/>
               </w:rPr>
-              <w:t>Möchte</w:t>
-            </w:r>
-            <w:r>
-              <w:t xml:space="preserve"> </w:t>
+              <w:t xml:space="preserve">möchte </w:t>
             </w:r>
             <w:r>
               <w:rPr>
@@ -17497,14 +17994,7 @@
               <w:t>ich</w:t>
             </w:r>
             <w:r>
-              <w:rPr>
-                <w:b/>
-                <w:bCs/>
-              </w:rPr>
-              <w:t xml:space="preserve">, </w:t>
-            </w:r>
-            <w:r>
-              <w:t>dass ich keine fehlerhaften Offerten erstellen kann,</w:t>
+              <w:t xml:space="preserve"> sicherstellen, dass ich keine fehlerhaften Offerten erstellen kann,</w:t>
             </w:r>
           </w:p>
           <w:p>
@@ -17519,10 +18009,10 @@
                 <w:b/>
                 <w:bCs/>
               </w:rPr>
-              <w:t xml:space="preserve">damit </w:t>
-            </w:r>
-            <w:r>
-              <w:t>ich dem Kunden vor Ort eine Offerte erstellen kann.</w:t>
+              <w:t xml:space="preserve">um </w:t>
+            </w:r>
+            <w:r>
+              <w:t>dem Kunden vor Ort sofort eine korrekte Offerte präsentieren zu können.</w:t>
             </w:r>
           </w:p>
         </w:tc>
@@ -17597,10 +18087,7 @@
               <w:t xml:space="preserve">: </w:t>
             </w:r>
             <w:r>
-              <w:t xml:space="preserve">Falls </w:t>
-            </w:r>
-            <w:r>
-              <w:t>ein Berater eine Offerte mit fehlerhaften Daten erstellt, sollten diese nicht abgespeichert werden.</w:t>
+              <w:t>Wenn ein Berater eine Offerte mit fehlerhaften Daten erstellt, sollten diese nicht in der Datenbank gespeichert werden.</w:t>
             </w:r>
           </w:p>
         </w:tc>
@@ -17647,10 +18134,7 @@
               <w:t xml:space="preserve">2: </w:t>
             </w:r>
             <w:r>
-              <w:t xml:space="preserve">Falls </w:t>
-            </w:r>
-            <w:r>
-              <w:t>ein Berater eine Offerte mit fehlerhaften Daten erstellt, sollte der Berater nicht auf der Detail Seite weitergeleitet werden.</w:t>
+              <w:t>Wenn ein Berater eine Offerte mit fehlerhaften Daten erstellt, sollte eine Weiterleitung auf die Detailseite unterbleiben.</w:t>
             </w:r>
           </w:p>
         </w:tc>
@@ -17708,10 +18192,7 @@
               <w:t xml:space="preserve">: </w:t>
             </w:r>
             <w:r>
-              <w:t xml:space="preserve">Falls </w:t>
-            </w:r>
-            <w:r>
-              <w:t>ein Berater eine Offerte mit fehlerhaften Daten erstellt, sollte eine Benutzerinterkation stattfinden, wo beschrieben wird, was mit der Offerte falsch ist.</w:t>
+              <w:t>Erstellt ein Berater eine Offerte mit fehlerhaften Daten, sollte eine Benutzerinteraktion erfolgen, die genau erläutert, was an der Offerte fehlerhaft ist.</w:t>
             </w:r>
           </w:p>
         </w:tc>
@@ -17809,48 +18290,39 @@
           <w:p>
             <w:pPr>
               <w:pStyle w:val="LauftextGenerali"/>
-            </w:pPr>
-            <w:r>
-              <w:rPr>
-                <w:b/>
-                <w:bCs/>
-              </w:rPr>
-              <w:t>Als</w:t>
-            </w:r>
-            <w:r>
-              <w:t xml:space="preserve"> Versicherungsberater</w:t>
+              <w:rPr>
+                <w:b/>
+                <w:bCs/>
+              </w:rPr>
+            </w:pPr>
+            <w:r>
+              <w:rPr>
+                <w:b/>
+                <w:bCs/>
+              </w:rPr>
+              <w:t xml:space="preserve">Als </w:t>
+            </w:r>
+            <w:r>
+              <w:t>Versicherungsberater</w:t>
             </w:r>
           </w:p>
           <w:p>
             <w:pPr>
               <w:pStyle w:val="LauftextGenerali"/>
-            </w:pPr>
-            <w:r>
-              <w:rPr>
-                <w:b/>
-                <w:bCs/>
-              </w:rPr>
-              <w:t>Möchte</w:t>
-            </w:r>
-            <w:r>
-              <w:t xml:space="preserve"> </w:t>
-            </w:r>
-            <w:r>
-              <w:rPr>
-                <w:b/>
-                <w:bCs/>
-              </w:rPr>
-              <w:t>ich</w:t>
-            </w:r>
-            <w:r>
-              <w:rPr>
-                <w:b/>
-                <w:bCs/>
-              </w:rPr>
-              <w:t xml:space="preserve"> </w:t>
-            </w:r>
-            <w:r>
-              <w:t>das meine Offerten einfach miteinander zu vergleichen sind,</w:t>
+              <w:rPr>
+                <w:b/>
+                <w:bCs/>
+              </w:rPr>
+            </w:pPr>
+            <w:r>
+              <w:rPr>
+                <w:b/>
+                <w:bCs/>
+              </w:rPr>
+              <w:t>möchte ich</w:t>
+            </w:r>
+            <w:r>
+              <w:t>, dass meine Offerten leicht miteinander vergleichbar sind,</w:t>
             </w:r>
           </w:p>
           <w:p>
@@ -17868,7 +18340,7 @@
               <w:t xml:space="preserve">damit </w:t>
             </w:r>
             <w:r>
-              <w:t>der Kunde diese auch verstehen kann.</w:t>
+              <w:t>der Kunde sie auch verstehen kann.</w:t>
             </w:r>
           </w:p>
         </w:tc>
@@ -17943,19 +18415,7 @@
               <w:t xml:space="preserve">: </w:t>
             </w:r>
             <w:r>
-              <w:t>Die</w:t>
-            </w:r>
-            <w:r>
-              <w:t xml:space="preserve"> verschiedene Offerten sind</w:t>
-            </w:r>
-            <w:r>
-              <w:t xml:space="preserve"> </w:t>
-            </w:r>
-            <w:r>
-              <w:t>einfach zu vergleichen.</w:t>
-            </w:r>
-            <w:r>
-              <w:t xml:space="preserve"> Das heisst, dass die wichtigen Daten so wie die Prämie auf der gleichen Höhe stehen und klar dargestellt sind. </w:t>
+              <w:t>Die verschiedenen Offerten sind leicht miteinander zu vergleichen. Das bedeutet, dass die wichtigen Informationen, wie die Prämien, auf gleicher Höhe angeordnet und klar ersichtlich sind.</w:t>
             </w:r>
           </w:p>
         </w:tc>
@@ -17999,7 +18459,7 @@
               <w:t xml:space="preserve">.2: </w:t>
             </w:r>
             <w:r>
-              <w:t>Fehlermeldungen bei der Erstellung einer Offerte sind klar dargestellt und einfach zu verstehen.</w:t>
+              <w:t>Fehlermeldungen bei der Erstellung einer Offerte sind eindeutig dargestellt und leicht verständlich.</w:t>
             </w:r>
           </w:p>
         </w:tc>
@@ -18085,16 +18545,20 @@
           <w:p>
             <w:pPr>
               <w:pStyle w:val="LauftextGenerali"/>
-            </w:pPr>
-            <w:r>
-              <w:rPr>
-                <w:b/>
-                <w:bCs/>
-              </w:rPr>
-              <w:t>Als</w:t>
-            </w:r>
-            <w:r>
-              <w:t xml:space="preserve"> Systemadministrator</w:t>
+              <w:rPr>
+                <w:b/>
+                <w:bCs/>
+              </w:rPr>
+            </w:pPr>
+            <w:r>
+              <w:rPr>
+                <w:b/>
+                <w:bCs/>
+              </w:rPr>
+              <w:t xml:space="preserve">Als </w:t>
+            </w:r>
+            <w:r>
+              <w:t>Systemadministrator</w:t>
             </w:r>
           </w:p>
           <w:p>
@@ -18106,30 +18570,10 @@
                 <w:b/>
                 <w:bCs/>
               </w:rPr>
-              <w:t>Möchte</w:t>
-            </w:r>
-            <w:r>
-              <w:t xml:space="preserve"> </w:t>
-            </w:r>
-            <w:r>
-              <w:rPr>
-                <w:b/>
-                <w:bCs/>
-              </w:rPr>
-              <w:t>ich</w:t>
-            </w:r>
-            <w:r>
-              <w:rPr>
-                <w:b/>
-                <w:bCs/>
-              </w:rPr>
-              <w:t xml:space="preserve"> </w:t>
-            </w:r>
-            <w:r>
-              <w:t>detaillierte Logs über fehlgeschlagene Offertenerstellungen so wie Berechnungen erhalte</w:t>
-            </w:r>
-            <w:r>
-              <w:t>n,</w:t>
+              <w:t xml:space="preserve">möchte </w:t>
+            </w:r>
+            <w:r>
+              <w:t>ich detaillierte Logs über fehlgeschlagene Offertenerstellungen sowie Berechnungen erhalten,</w:t>
             </w:r>
           </w:p>
           <w:p>
@@ -18144,10 +18588,10 @@
                 <w:b/>
                 <w:bCs/>
               </w:rPr>
-              <w:t>um</w:t>
-            </w:r>
-            <w:r>
-              <w:t xml:space="preserve"> mögliche Probleme bei der Erstellung so wie bei der Berechnung analysieren und beheben zu können.</w:t>
+              <w:t xml:space="preserve">um </w:t>
+            </w:r>
+            <w:r>
+              <w:t>mögliche Probleme bei der Erstellung und bei der Berechnung analysieren und beheben zu können.</w:t>
             </w:r>
           </w:p>
         </w:tc>
@@ -18222,7 +18666,10 @@
               <w:t>:</w:t>
             </w:r>
             <w:r>
-              <w:t xml:space="preserve"> Das Logging innerhalb des Systems muss strukturiert folgen. Die log Nachrichten haben ein einheitliches Format und relevanten Daten sind aufgezeichnet.</w:t>
+              <w:t xml:space="preserve"> </w:t>
+            </w:r>
+            <w:r>
+              <w:t>Das Logging innerhalb des Systems erfolgt strukturiert. Die Log-Nachrichten weisen ein einheitliches Format auf, und alle relevanten Daten sind erfasst.</w:t>
             </w:r>
           </w:p>
         </w:tc>
@@ -18262,7 +18709,7 @@
               <w:t xml:space="preserve">.2: </w:t>
             </w:r>
             <w:r>
-              <w:t>Die Implementierung des Loggings ist durchgängig über alle Komponenten des Systems gewährleistet, damit die Logs auch nachvollziehbar sind.</w:t>
+              <w:t>Die Implementierung des Loggings ist systemübergreifend in allen Komponenten des Systems sichergestellt, um eine nachvollziehbare Protokollierung zu gewährleisten.</w:t>
             </w:r>
           </w:p>
         </w:tc>
@@ -18303,13 +18750,10 @@
               <w:t xml:space="preserve">.3: </w:t>
             </w:r>
             <w:r>
-              <w:t>Alle Logs enthalten die notwendigen Informationen, um das Verhalten des</w:t>
-            </w:r>
-            <w:r>
-              <w:br/>
-            </w:r>
-            <w:r>
-              <w:t>Systems zu verstehen und bei Bedarf Fehlersuche vornehmen zu können.</w:t>
+              <w:t>Alle Log-Einträge enthalten die erforderlichen Informationen, um das Verhalten des Systems nachvollziehen und bei Bedarf eine Fehlersuche durchführen zu können</w:t>
+            </w:r>
+            <w:r>
+              <w:t>.</w:t>
             </w:r>
           </w:p>
         </w:tc>
@@ -18326,6 +18770,10 @@
           <w:p>
             <w:pPr>
               <w:pStyle w:val="LauftextGenerali"/>
+              <w:rPr>
+                <w:b/>
+                <w:bCs/>
+              </w:rPr>
             </w:pPr>
             <w:r>
               <w:rPr>
@@ -18349,26 +18797,7 @@
               <w:t xml:space="preserve">.4: </w:t>
             </w:r>
             <w:r>
-              <w:t xml:space="preserve">Sensible Daten, insbesondere Passwörter und personenbezogene Daten, </w:t>
-            </w:r>
-          </w:p>
-          <w:p>
-            <w:pPr>
-              <w:pStyle w:val="LauftextGenerali"/>
-              <w:rPr>
-                <w:b/>
-                <w:bCs/>
-              </w:rPr>
-            </w:pPr>
-            <w:r>
-              <w:t>werden zu keinem Zeitpunkt in den Logdateien wiedergegeben.</w:t>
-            </w:r>
-            <w:r>
-              <w:rPr>
-                <w:b/>
-                <w:bCs/>
-              </w:rPr>
-              <w:t xml:space="preserve">  </w:t>
+              <w:t>Sensible Daten, insbesondere Passwörter und personenbezogene Informationen, werden zu keinem Zeitpunkt in den Logdateien gespeichert.</w:t>
             </w:r>
           </w:p>
         </w:tc>
@@ -18469,52 +18898,31 @@
             <w:r>
               <w:t>Entwickler</w:t>
             </w:r>
-            <w:r>
-              <w:rPr>
-                <w:b/>
-                <w:bCs/>
-              </w:rPr>
+          </w:p>
+          <w:p>
+            <w:pPr>
+              <w:pStyle w:val="LauftextGenerali"/>
+            </w:pPr>
+            <w:r>
+              <w:rPr>
+                <w:b/>
+                <w:bCs/>
+              </w:rPr>
+              <w:t xml:space="preserve">möchte ich </w:t>
+            </w:r>
+            <w:r>
+              <w:t>die Möglichkeit haben, jede Systemanfrage mittels einer einzigartigen Trace-ID in Grafana</w:t>
+            </w:r>
+            <w:r>
               <w:t xml:space="preserve"> </w:t>
             </w:r>
+            <w:r>
+              <w:t>nachverfolgen zu können,</w:t>
+            </w:r>
           </w:p>
           <w:p>
             <w:pPr>
               <w:pStyle w:val="LauftextGenerali"/>
-            </w:pPr>
-            <w:r>
-              <w:rPr>
-                <w:b/>
-                <w:bCs/>
-              </w:rPr>
-              <w:t xml:space="preserve">Möchte ich, </w:t>
-            </w:r>
-            <w:r>
-              <w:t>dass ich jede Systemanfrage mittels einer einzigartigen Trace-I</w:t>
-            </w:r>
-            <w:r>
-              <w:t>D in Grafana</w:t>
-            </w:r>
-          </w:p>
-          <w:p>
-            <w:pPr>
-              <w:pStyle w:val="LauftextGenerali"/>
-            </w:pPr>
-            <w:r>
-              <w:t>z</w:t>
-            </w:r>
-            <w:r>
-              <w:t>urückverfolg</w:t>
-            </w:r>
-            <w:r>
-              <w:t>t werden</w:t>
-            </w:r>
-            <w:r>
-              <w:t xml:space="preserve"> kann,  </w:t>
-            </w:r>
-          </w:p>
-          <w:p>
-            <w:pPr>
-              <w:pStyle w:val="LauftextGenerali"/>
               <w:rPr>
                 <w:lang w:val="en-US"/>
               </w:rPr>
@@ -18524,23 +18932,10 @@
                 <w:b/>
                 <w:bCs/>
               </w:rPr>
-              <w:t>u</w:t>
-            </w:r>
-            <w:r>
-              <w:rPr>
-                <w:b/>
-                <w:bCs/>
-              </w:rPr>
-              <w:t xml:space="preserve">m </w:t>
-            </w:r>
-            <w:r>
-              <w:t>die</w:t>
-            </w:r>
-            <w:r>
-              <w:t xml:space="preserve"> Fehlerbehebung zu ermöglichen</w:t>
-            </w:r>
-            <w:r>
-              <w:t>.</w:t>
+              <w:t xml:space="preserve">um </w:t>
+            </w:r>
+            <w:r>
+              <w:t>eine effiziente Fehlerbehebung zu ermöglichen.</w:t>
             </w:r>
           </w:p>
         </w:tc>
@@ -18608,10 +19003,7 @@
               <w:t xml:space="preserve">.1: </w:t>
             </w:r>
             <w:r>
-              <w:t xml:space="preserve">Für jede </w:t>
-            </w:r>
-            <w:r>
-              <w:t>Anfrage im Frontend wird eine Trace-ID generiert und wird am Backend weitergegeben.</w:t>
+              <w:t>Bei jeder Anfrage im Frontend wird eine Trace-ID generiert, die dann an das Backend weitergeleitet wird.</w:t>
             </w:r>
           </w:p>
         </w:tc>
@@ -18628,6 +19020,10 @@
           <w:p>
             <w:pPr>
               <w:pStyle w:val="LauftextGenerali"/>
+              <w:rPr>
+                <w:b/>
+                <w:bCs/>
+              </w:rPr>
             </w:pPr>
             <w:r>
               <w:rPr>
@@ -18651,27 +19047,7 @@
               <w:t xml:space="preserve">.2: </w:t>
             </w:r>
             <w:r>
-              <w:t xml:space="preserve">Die generierte Trace-ID wird konsequent in den Logs aller Dienste, die an </w:t>
-            </w:r>
-          </w:p>
-          <w:p>
-            <w:pPr>
-              <w:pStyle w:val="LauftextGenerali"/>
-            </w:pPr>
-            <w:r>
-              <w:t xml:space="preserve">der Bearbeitung der Anfrage beteiligt sind, aufgezeichnet. Dies erleichtert die </w:t>
-            </w:r>
-          </w:p>
-          <w:p>
-            <w:pPr>
-              <w:pStyle w:val="LauftextGenerali"/>
-              <w:rPr>
-                <w:b/>
-                <w:bCs/>
-              </w:rPr>
-            </w:pPr>
-            <w:r>
-              <w:t>Nachverfolgung und Diagnose durch das Logging.</w:t>
+              <w:t>Die generierte Trace-ID wird konsequent in den Logs aller beteiligten Dienste festgehalten. Dies verbessert die Nachverfolgbarkeit und erleichtert die Diagnose durch das Logging.</w:t>
             </w:r>
           </w:p>
         </w:tc>
@@ -18688,6 +19064,10 @@
           <w:p>
             <w:pPr>
               <w:pStyle w:val="LauftextGenerali"/>
+              <w:rPr>
+                <w:b/>
+                <w:bCs/>
+              </w:rPr>
             </w:pPr>
             <w:r>
               <w:rPr>
@@ -18711,32 +19091,20 @@
               <w:t>.3:</w:t>
             </w:r>
             <w:r>
-              <w:t xml:space="preserve"> Auf Basis der durchgängigen Trace-IDs ist es möglich, ein detailliertes </w:t>
-            </w:r>
-          </w:p>
-          <w:p>
-            <w:pPr>
-              <w:pStyle w:val="LauftextGenerali"/>
-            </w:pPr>
-            <w:r>
-              <w:t xml:space="preserve">Diagramm der Service-Aufrufe zu erstellen, welches die Interaktionen und den </w:t>
-            </w:r>
-          </w:p>
-          <w:p>
-            <w:pPr>
-              <w:pStyle w:val="LauftextGenerali"/>
-              <w:rPr>
-                <w:b/>
-                <w:bCs/>
-              </w:rPr>
-            </w:pPr>
-            <w:r>
-              <w:t>Datenfluss zwischen den verschiedenen Diensten visualisiert.</w:t>
+              <w:t xml:space="preserve"> </w:t>
+            </w:r>
+            <w:r>
+              <w:t>Die lückenlose Dokumentation der Trace-IDs ermöglicht die Erstellung detaillierter Diagramme der Service-Aufrufe, welche die Interaktionen und den Datenfluss zwischen den verschiedenen Diensten visualisieren.</w:t>
             </w:r>
           </w:p>
         </w:tc>
       </w:tr>
     </w:tbl>
+    <w:p>
+      <w:pPr>
+        <w:pStyle w:val="LauftextGenerali"/>
+      </w:pPr>
+    </w:p>
     <w:p>
       <w:pPr>
         <w:pStyle w:val="LauftextGenerali"/>
@@ -18797,7 +19165,6 @@
                 <w:color w:val="FFFFFF" w:themeColor="background1"/>
                 <w:szCs w:val="22"/>
               </w:rPr>
-              <w:lastRenderedPageBreak/>
               <w:t xml:space="preserve">User </w:t>
             </w:r>
             <w:r>
@@ -18871,13 +19238,6 @@
             <w:r>
               <w:t>Entwickler</w:t>
             </w:r>
-            <w:r>
-              <w:rPr>
-                <w:b/>
-                <w:bCs/>
-              </w:rPr>
-              <w:t xml:space="preserve"> </w:t>
-            </w:r>
           </w:p>
           <w:p>
             <w:pPr>
@@ -18888,16 +19248,10 @@
                 <w:b/>
                 <w:bCs/>
               </w:rPr>
-              <w:t xml:space="preserve">Möchte ich, </w:t>
-            </w:r>
-            <w:r>
-              <w:t>dass jede neu</w:t>
-            </w:r>
-            <w:r>
-              <w:t>e Funktion sowohl im Frontend als auch im Backend dur</w:t>
-            </w:r>
-            <w:r>
-              <w:t>ch automatisierte Tests abgedeckt ist,</w:t>
+              <w:t>möchte ich</w:t>
+            </w:r>
+            <w:r>
+              <w:t>, dass jede neue Funktion, egal ob im Frontend oder im Backend, durch automatisierte Tests abgesichert ist,</w:t>
             </w:r>
           </w:p>
           <w:p>
@@ -18909,17 +19263,10 @@
                 <w:b/>
                 <w:bCs/>
               </w:rPr>
-              <w:t>d</w:t>
-            </w:r>
-            <w:r>
-              <w:rPr>
-                <w:b/>
-                <w:bCs/>
-              </w:rPr>
-              <w:t xml:space="preserve">amit </w:t>
-            </w:r>
-            <w:r>
-              <w:t xml:space="preserve">die Zuverlässigkeit und Funktionalität des Systems gewährleistet sind und </w:t>
+              <w:t xml:space="preserve">um </w:t>
+            </w:r>
+            <w:r>
+              <w:t>die Zuverlässigkeit und Funktionsfähigkeit des Systems zu garantieren und</w:t>
             </w:r>
           </w:p>
           <w:p>
@@ -18927,10 +19274,7 @@
               <w:pStyle w:val="LauftextGenerali"/>
             </w:pPr>
             <w:r>
-              <w:t>Fehler frühzeitig erkannt und behoben werden können</w:t>
-            </w:r>
-            <w:r>
-              <w:t>.</w:t>
+              <w:t>Fehler frühzeitig identifizieren und beheben zu können.</w:t>
             </w:r>
           </w:p>
         </w:tc>
@@ -18998,30 +19342,7 @@
               <w:t xml:space="preserve">.1: </w:t>
             </w:r>
             <w:r>
-              <w:t>Die Testfälle decken</w:t>
-            </w:r>
-            <w:r>
-              <w:t xml:space="preserve"> </w:t>
-            </w:r>
-            <w:r>
-              <w:t xml:space="preserve">positiver und </w:t>
-            </w:r>
-          </w:p>
-          <w:p>
-            <w:pPr>
-              <w:pStyle w:val="LauftextGenerali"/>
-            </w:pPr>
-            <w:r>
-              <w:t>negativer Szenarien</w:t>
-            </w:r>
-            <w:r>
-              <w:t xml:space="preserve"> so wie</w:t>
-            </w:r>
-            <w:r>
-              <w:t xml:space="preserve"> Tests mit Null- und Nicht-Null-Skalarwerten</w:t>
-            </w:r>
-            <w:r>
-              <w:t>.</w:t>
+              <w:t>Die Testfälle umfassen sowohl positive als auch negative Szenarien sowie Tests mit Null- und Nicht-Null-Skalarwerten.</w:t>
             </w:r>
           </w:p>
         </w:tc>
@@ -19037,7 +19358,11 @@
           </w:tcPr>
           <w:p>
             <w:pPr>
-              <w:pStyle w:val="LauftextGenerali"/>
+              <w:spacing w:after="160" w:line="259" w:lineRule="auto"/>
+              <w:rPr>
+                <w:rFonts w:ascii="Segoe UI" w:hAnsi="Segoe UI"/>
+                <w:szCs w:val="24"/>
+              </w:rPr>
             </w:pPr>
             <w:r>
               <w:rPr>
@@ -19061,25 +19386,11 @@
               <w:t xml:space="preserve">.2: </w:t>
             </w:r>
             <w:r>
-              <w:t>Es werden keine</w:t>
-            </w:r>
-            <w:r>
-              <w:t xml:space="preserve"> I</w:t>
-            </w:r>
-            <w:r>
-              <w:t>ntegrationstests für</w:t>
-            </w:r>
-            <w:r>
-              <w:t xml:space="preserve"> neue</w:t>
-            </w:r>
-            <w:r>
-              <w:t xml:space="preserve"> Funktionen implementiert, die effektiv und effizient durch Unit-Tests </w:t>
-            </w:r>
-            <w:r>
-              <w:t>getestet</w:t>
-            </w:r>
-            <w:r>
-              <w:t xml:space="preserve"> werden können.</w:t>
+              <w:rPr>
+                <w:rFonts w:ascii="Segoe UI" w:hAnsi="Segoe UI"/>
+                <w:szCs w:val="24"/>
+              </w:rPr>
+              <w:t>Für neue Funktionen, die effektiv und effizient durch Unit-Tests geprüft werden können, werden keine Integrationstests implementiert.</w:t>
             </w:r>
           </w:p>
         </w:tc>
@@ -19127,13 +19438,7 @@
               <w:t xml:space="preserve"> </w:t>
             </w:r>
             <w:r>
-              <w:t>Es m</w:t>
-            </w:r>
-            <w:r>
-              <w:rPr>
-                <w:lang w:val="de-CH"/>
-              </w:rPr>
-              <w:t>üssen alle neu implementierte Funtkionalitäten getestet werden, sowohl im Frontend als auch im Backend.</w:t>
+              <w:t>Alle neu implementierten Funktionalitäten müssen getestet werden, sowohl im Frontend als auch im Backend.</w:t>
             </w:r>
           </w:p>
         </w:tc>
@@ -20341,20 +20646,8 @@
           <w:bCs/>
           <w:lang w:val="en-US"/>
         </w:rPr>
-        <w:t xml:space="preserve">Model und DTO </w:t>
-      </w:r>
-      <w:proofErr w:type="spellStart"/>
-      <w:proofErr w:type="gramStart"/>
-      <w:r>
-        <w:rPr>
-          <w:b/>
-          <w:bCs/>
-          <w:lang w:val="en-US"/>
-        </w:rPr>
-        <w:t>Änderungen</w:t>
-      </w:r>
-      <w:proofErr w:type="spellEnd"/>
-      <w:proofErr w:type="gramEnd"/>
+        <w:t>Model und DTO Änderungen</w:t>
+      </w:r>
     </w:p>
     <w:p>
       <w:pPr>
@@ -20371,116 +20664,8 @@
         <w:rPr>
           <w:lang w:val="en-US"/>
         </w:rPr>
-        <w:t xml:space="preserve">Die Models und DTOs </w:t>
-      </w:r>
-      <w:proofErr w:type="spellStart"/>
-      <w:r>
-        <w:rPr>
-          <w:lang w:val="en-US"/>
-        </w:rPr>
-        <w:t>müssen</w:t>
-      </w:r>
-      <w:proofErr w:type="spellEnd"/>
-      <w:r>
-        <w:rPr>
-          <w:lang w:val="en-US"/>
-        </w:rPr>
-        <w:t xml:space="preserve"> so </w:t>
-      </w:r>
-      <w:proofErr w:type="spellStart"/>
-      <w:r>
-        <w:rPr>
-          <w:lang w:val="en-US"/>
-        </w:rPr>
-        <w:t>angepasst</w:t>
-      </w:r>
-      <w:proofErr w:type="spellEnd"/>
-      <w:r>
-        <w:rPr>
-          <w:lang w:val="en-US"/>
-        </w:rPr>
-        <w:t xml:space="preserve"> warden, </w:t>
-      </w:r>
-      <w:proofErr w:type="spellStart"/>
-      <w:r>
-        <w:rPr>
-          <w:lang w:val="en-US"/>
-        </w:rPr>
-        <w:t>dass</w:t>
-      </w:r>
-      <w:proofErr w:type="spellEnd"/>
-      <w:r>
-        <w:rPr>
-          <w:lang w:val="en-US"/>
-        </w:rPr>
-        <w:t xml:space="preserve"> </w:t>
-      </w:r>
-      <w:proofErr w:type="spellStart"/>
-      <w:r>
-        <w:rPr>
-          <w:lang w:val="en-US"/>
-        </w:rPr>
-        <w:t>sie</w:t>
-      </w:r>
-      <w:proofErr w:type="spellEnd"/>
-      <w:r>
-        <w:rPr>
-          <w:lang w:val="en-US"/>
-        </w:rPr>
-        <w:t xml:space="preserve"> </w:t>
-      </w:r>
-      <w:proofErr w:type="spellStart"/>
-      <w:r>
-        <w:rPr>
-          <w:lang w:val="en-US"/>
-        </w:rPr>
-        <w:t>drei</w:t>
-      </w:r>
-      <w:proofErr w:type="spellEnd"/>
-      <w:r>
-        <w:rPr>
-          <w:lang w:val="en-US"/>
-        </w:rPr>
-        <w:t xml:space="preserve"> </w:t>
-      </w:r>
-      <w:proofErr w:type="spellStart"/>
-      <w:r>
-        <w:rPr>
-          <w:lang w:val="en-US"/>
-        </w:rPr>
-        <w:t>Versicherungssummen</w:t>
-      </w:r>
-      <w:proofErr w:type="spellEnd"/>
-      <w:r>
-        <w:rPr>
-          <w:lang w:val="en-US"/>
-        </w:rPr>
-        <w:t xml:space="preserve"> </w:t>
-      </w:r>
-      <w:proofErr w:type="spellStart"/>
-      <w:r>
-        <w:rPr>
-          <w:lang w:val="en-US"/>
-        </w:rPr>
-        <w:t>handeln</w:t>
-      </w:r>
-      <w:proofErr w:type="spellEnd"/>
-      <w:r>
-        <w:rPr>
-          <w:lang w:val="en-US"/>
-        </w:rPr>
-        <w:t xml:space="preserve"> </w:t>
-      </w:r>
-      <w:proofErr w:type="spellStart"/>
-      <w:proofErr w:type="gramStart"/>
-      <w:r>
-        <w:rPr>
-          <w:lang w:val="en-US"/>
-        </w:rPr>
-        <w:t>können</w:t>
-      </w:r>
-      <w:proofErr w:type="spellEnd"/>
-      <w:proofErr w:type="gramEnd"/>
+        <w:t>Die Models und DTOs müssen so angepasst warden, dass sie drei Versicherungssummen handeln können</w:t>
+      </w:r>
     </w:p>
     <w:p>
       <w:pPr>
@@ -20497,118 +20682,9 @@
         <w:rPr>
           <w:lang w:val="en-US"/>
         </w:rPr>
-        <w:t xml:space="preserve">Es </w:t>
-      </w:r>
-      <w:proofErr w:type="spellStart"/>
-      <w:r>
-        <w:rPr>
-          <w:lang w:val="en-US"/>
-        </w:rPr>
-        <w:t>braucht</w:t>
-      </w:r>
-      <w:proofErr w:type="spellEnd"/>
-      <w:r>
-        <w:rPr>
-          <w:lang w:val="en-US"/>
-        </w:rPr>
-        <w:t xml:space="preserve"> </w:t>
-      </w:r>
-      <w:proofErr w:type="spellStart"/>
-      <w:r>
-        <w:rPr>
-          <w:lang w:val="en-US"/>
-        </w:rPr>
-        <w:t>ein</w:t>
-      </w:r>
-      <w:proofErr w:type="spellEnd"/>
-      <w:r>
-        <w:rPr>
-          <w:lang w:val="en-US"/>
-        </w:rPr>
-        <w:t xml:space="preserve"> </w:t>
-      </w:r>
-      <w:proofErr w:type="spellStart"/>
-      <w:r>
-        <w:rPr>
-          <w:lang w:val="en-US"/>
-        </w:rPr>
-        <w:t>neues</w:t>
-      </w:r>
-      <w:proofErr w:type="spellEnd"/>
-      <w:r>
-        <w:rPr>
-          <w:lang w:val="en-US"/>
-        </w:rPr>
-        <w:t xml:space="preserve"> DTO, um die </w:t>
-      </w:r>
-      <w:proofErr w:type="spellStart"/>
-      <w:r>
-        <w:rPr>
-          <w:lang w:val="en-US"/>
-        </w:rPr>
-        <w:t>berechnete</w:t>
-      </w:r>
-      <w:proofErr w:type="spellEnd"/>
-      <w:r>
-        <w:rPr>
-          <w:lang w:val="en-US"/>
-        </w:rPr>
-        <w:t xml:space="preserve">, </w:t>
-      </w:r>
-      <w:proofErr w:type="spellStart"/>
-      <w:r>
-        <w:rPr>
-          <w:lang w:val="en-US"/>
-        </w:rPr>
-        <w:t>zusammengeführte</w:t>
-      </w:r>
-      <w:proofErr w:type="spellEnd"/>
-      <w:r>
-        <w:rPr>
-          <w:lang w:val="en-US"/>
-        </w:rPr>
-        <w:t xml:space="preserve"> </w:t>
-      </w:r>
-      <w:proofErr w:type="spellStart"/>
-      <w:r>
-        <w:rPr>
-          <w:lang w:val="en-US"/>
-        </w:rPr>
-        <w:t>Offerten</w:t>
-      </w:r>
-      <w:proofErr w:type="spellEnd"/>
-      <w:r>
-        <w:rPr>
-          <w:lang w:val="en-US"/>
-        </w:rPr>
-        <w:t xml:space="preserve"> </w:t>
-      </w:r>
-      <w:proofErr w:type="spellStart"/>
-      <w:r>
-        <w:rPr>
-          <w:lang w:val="en-US"/>
-        </w:rPr>
-        <w:t>zu</w:t>
-      </w:r>
-      <w:proofErr w:type="spellEnd"/>
-      <w:r>
-        <w:rPr>
-          <w:lang w:val="en-US"/>
-        </w:rPr>
-        <w:t xml:space="preserve"> </w:t>
-      </w:r>
-      <w:proofErr w:type="spellStart"/>
-      <w:proofErr w:type="gramStart"/>
-      <w:r>
-        <w:rPr>
-          <w:lang w:val="en-US"/>
-        </w:rPr>
-        <w:t>verschicken</w:t>
-      </w:r>
-      <w:proofErr w:type="spellEnd"/>
-      <w:proofErr w:type="gramEnd"/>
-    </w:p>
-    <w:p/>
+        <w:t>Es braucht ein neues DTO, um die berechnete, zusammengeführte Offerten zu verschicken</w:t>
+      </w:r>
+    </w:p>
     <w:p>
       <w:pPr>
         <w:pStyle w:val="LauftextGenerali"/>
@@ -20625,13 +20701,22 @@
         <w:t>Tracing und Logging</w:t>
       </w:r>
     </w:p>
-    <w:p/>
     <w:p>
       <w:pPr>
         <w:pStyle w:val="LauftextGenerali"/>
         <w:rPr>
           <w:b/>
           <w:bCs/>
+        </w:rPr>
+      </w:pPr>
+    </w:p>
+    <w:p>
+      <w:pPr>
+        <w:pStyle w:val="LauftextGenerali"/>
+        <w:rPr>
+          <w:b/>
+          <w:bCs/>
+          <w:lang w:val="en-US"/>
         </w:rPr>
       </w:pPr>
       <w:r>
@@ -23764,7 +23849,13 @@
         <w:pStyle w:val="LauftextGenerali"/>
       </w:pPr>
       <w:r>
-        <w:t>In diesem Kapitel werden die Kriterien für die Entscheidungsphase definiert. Es wird entschieden werden, welches der zwei Varianten der Offer Details Seite im Kapitel 9.2 implementiert werden sollte.</w:t>
+        <w:t>In diesem Kapitel werden die Kriterien</w:t>
+      </w:r>
+      <w:r>
+        <w:t xml:space="preserve"> und deren Gewichtung</w:t>
+      </w:r>
+      <w:r>
+        <w:t xml:space="preserve"> für die Entscheidungsphase definiert. Es wird entschieden, welches der zwei Varianten der Offer Details Seite im Kapitel 9.2 implementiert werden sollte.</w:t>
       </w:r>
       <w:r>
         <w:t xml:space="preserve"> Jede Variante sollte eine Note zwischen 1 und 5 für jedes Kriterium bekommen.</w:t>
@@ -23777,9 +23868,9 @@
         <w:tblLook w:val="04A0" w:firstRow="1" w:lastRow="0" w:firstColumn="1" w:lastColumn="0" w:noHBand="0" w:noVBand="1"/>
       </w:tblPr>
       <w:tblGrid>
-        <w:gridCol w:w="3224"/>
+        <w:gridCol w:w="3226"/>
         <w:gridCol w:w="1456"/>
-        <w:gridCol w:w="4336"/>
+        <w:gridCol w:w="4334"/>
       </w:tblGrid>
       <w:tr>
         <w:trPr>
@@ -23880,7 +23971,7 @@
                 <w:b/>
                 <w:bCs/>
               </w:rPr>
-              <w:t>GUI Design</w:t>
+              <w:t>Benutzerfreundlichkeit</w:t>
             </w:r>
           </w:p>
         </w:tc>
@@ -23915,7 +24006,13 @@
               <w:t>Benutzbarkeit</w:t>
             </w:r>
             <w:r>
-              <w:t xml:space="preserve"> steht im Fordergrund, da dies einer Kriterium der IPA ist.</w:t>
+              <w:t xml:space="preserve"> steht im </w:t>
+            </w:r>
+            <w:r>
+              <w:t>V</w:t>
+            </w:r>
+            <w:r>
+              <w:t>ordergrund, da dies einer Kriterium der IPA ist.</w:t>
             </w:r>
             <w:r>
               <w:t xml:space="preserve"> Es ist wichtig, dass die Prämien zum Vergleich im Vordergrund stehen.</w:t>
@@ -23972,9 +24069,15 @@
           <w:p>
             <w:pPr>
               <w:pStyle w:val="LauftextGenerali"/>
-            </w:pPr>
-            <w:r>
-              <w:t>Wenn die Implementation einfacher ist, bleibt mehr Zeit für andere Aufgaben.</w:t>
+              <w:rPr>
+                <w:lang w:val="de-CH"/>
+              </w:rPr>
+            </w:pPr>
+            <w:r>
+              <w:t>Wenn die Implementation einfacher ist, bleibt mehr Zeit für andere Aufgabe</w:t>
+            </w:r>
+            <w:r>
+              <w:t>n.</w:t>
             </w:r>
           </w:p>
         </w:tc>
@@ -24039,7 +24142,13 @@
               <w:t>s</w:t>
             </w:r>
             <w:r>
-              <w:t>ie am wenigsten gewichtet</w:t>
+              <w:t xml:space="preserve">ie </w:t>
+            </w:r>
+            <w:r>
+              <w:t xml:space="preserve">auch weniger </w:t>
+            </w:r>
+            <w:r>
+              <w:t>gewichtet</w:t>
             </w:r>
             <w:r>
               <w:t>. Sie ist aber trotzdem wichtig für eine gute Benutzererfahrung und Klarheit.</w:t>
@@ -24533,7 +24642,13 @@
         <w:pStyle w:val="LauftextGenerali"/>
       </w:pPr>
       <w:r>
-        <w:t>In der Variante 1 steht die Prämie mehr im Vordergrund, da alle andere Daten viel kleiner sind. In der 2. Variante steht sie zwar auch im Vordergrund, da die andere Daten grösser sind und die Tabelle auch ein wenig ablenkt, könnte es sein, dass man nicht zuerst auf die Prämie schaut.</w:t>
+        <w:t xml:space="preserve">In der Variante 1 steht die Prämie mehr im Vordergrund, da alle andere Daten viel kleiner sind. In der </w:t>
+      </w:r>
+      <w:r>
+        <w:t>zweiten</w:t>
+      </w:r>
+      <w:r>
+        <w:t xml:space="preserve"> Variante steht sie zwar auch im Vordergrund, da die andere Daten grösser sind und die Tabelle auch ein wenig ablenkt, könnte es sein, dass man nicht zuerst auf die Prämie schaut.</w:t>
       </w:r>
     </w:p>
     <w:p>
@@ -24767,7 +24882,6 @@
           <w:kern w:val="0"/>
           <w:sz w:val="20"/>
           <w:szCs w:val="20"/>
-          <w:lang/>
           <w14:ligatures w14:val="none"/>
         </w:rPr>
       </w:pPr>
@@ -24778,7 +24892,6 @@
           <w:kern w:val="0"/>
           <w:sz w:val="20"/>
           <w:szCs w:val="20"/>
-          <w:lang/>
           <w14:ligatures w14:val="none"/>
         </w:rPr>
         <w:t xml:space="preserve">ALTER TABLE </w:t>
@@ -24790,7 +24903,6 @@
           <w:kern w:val="0"/>
           <w:sz w:val="20"/>
           <w:szCs w:val="20"/>
-          <w:lang/>
           <w14:ligatures w14:val="none"/>
         </w:rPr>
         <w:t xml:space="preserve">if </w:t>
@@ -24802,7 +24914,6 @@
           <w:kern w:val="0"/>
           <w:sz w:val="20"/>
           <w:szCs w:val="20"/>
-          <w:lang/>
           <w14:ligatures w14:val="none"/>
         </w:rPr>
         <w:t xml:space="preserve">exists </w:t>
@@ -24814,7 +24925,6 @@
           <w:kern w:val="0"/>
           <w:sz w:val="20"/>
           <w:szCs w:val="20"/>
-          <w:lang/>
           <w14:ligatures w14:val="none"/>
         </w:rPr>
         <w:t>"life_insurance_request"</w:t>
@@ -24826,7 +24936,6 @@
           <w:kern w:val="0"/>
           <w:sz w:val="20"/>
           <w:szCs w:val="20"/>
-          <w:lang/>
           <w14:ligatures w14:val="none"/>
         </w:rPr>
         <w:br/>
@@ -24838,7 +24947,6 @@
           <w:kern w:val="0"/>
           <w:sz w:val="20"/>
           <w:szCs w:val="20"/>
-          <w:lang/>
           <w14:ligatures w14:val="none"/>
         </w:rPr>
         <w:t xml:space="preserve">DROP COLUMN </w:t>
@@ -24850,7 +24958,6 @@
           <w:kern w:val="0"/>
           <w:sz w:val="20"/>
           <w:szCs w:val="20"/>
-          <w:lang/>
           <w14:ligatures w14:val="none"/>
         </w:rPr>
         <w:t>vs;</w:t>
@@ -24862,7 +24969,6 @@
           <w:kern w:val="0"/>
           <w:sz w:val="20"/>
           <w:szCs w:val="20"/>
-          <w:lang/>
           <w14:ligatures w14:val="none"/>
         </w:rPr>
         <w:br/>
@@ -24874,7 +24980,6 @@
           <w:kern w:val="0"/>
           <w:sz w:val="20"/>
           <w:szCs w:val="20"/>
-          <w:lang/>
           <w14:ligatures w14:val="none"/>
         </w:rPr>
         <w:br/>
@@ -24886,7 +24991,6 @@
           <w:kern w:val="0"/>
           <w:sz w:val="20"/>
           <w:szCs w:val="20"/>
-          <w:lang/>
           <w14:ligatures w14:val="none"/>
         </w:rPr>
         <w:t xml:space="preserve">ALTER TABLE </w:t>
@@ -24898,7 +25002,6 @@
           <w:kern w:val="0"/>
           <w:sz w:val="20"/>
           <w:szCs w:val="20"/>
-          <w:lang/>
           <w14:ligatures w14:val="none"/>
         </w:rPr>
         <w:t xml:space="preserve">if </w:t>
@@ -24910,7 +25013,6 @@
           <w:kern w:val="0"/>
           <w:sz w:val="20"/>
           <w:szCs w:val="20"/>
-          <w:lang/>
           <w14:ligatures w14:val="none"/>
         </w:rPr>
         <w:t xml:space="preserve">exists </w:t>
@@ -24922,7 +25024,6 @@
           <w:kern w:val="0"/>
           <w:sz w:val="20"/>
           <w:szCs w:val="20"/>
-          <w:lang/>
           <w14:ligatures w14:val="none"/>
         </w:rPr>
         <w:t>"life_insurance_request"</w:t>
@@ -24934,7 +25035,6 @@
           <w:kern w:val="0"/>
           <w:sz w:val="20"/>
           <w:szCs w:val="20"/>
-          <w:lang/>
           <w14:ligatures w14:val="none"/>
         </w:rPr>
         <w:br/>
@@ -24947,7 +25047,6 @@
           <w:kern w:val="0"/>
           <w:sz w:val="20"/>
           <w:szCs w:val="20"/>
-          <w:lang/>
           <w14:ligatures w14:val="none"/>
         </w:rPr>
         <w:t xml:space="preserve">ADD COLUMN </w:t>
@@ -24959,7 +25058,6 @@
           <w:kern w:val="0"/>
           <w:sz w:val="20"/>
           <w:szCs w:val="20"/>
-          <w:lang/>
           <w14:ligatures w14:val="none"/>
         </w:rPr>
         <w:t xml:space="preserve">vs1 </w:t>
@@ -24971,7 +25069,6 @@
           <w:kern w:val="0"/>
           <w:sz w:val="20"/>
           <w:szCs w:val="20"/>
-          <w:lang/>
           <w14:ligatures w14:val="none"/>
         </w:rPr>
         <w:t>INT</w:t>
@@ -24983,7 +25080,6 @@
           <w:kern w:val="0"/>
           <w:sz w:val="20"/>
           <w:szCs w:val="20"/>
-          <w:lang/>
           <w14:ligatures w14:val="none"/>
         </w:rPr>
         <w:t>,</w:t>
@@ -24995,7 +25091,6 @@
           <w:kern w:val="0"/>
           <w:sz w:val="20"/>
           <w:szCs w:val="20"/>
-          <w:lang/>
           <w14:ligatures w14:val="none"/>
         </w:rPr>
         <w:br/>
@@ -25008,7 +25103,6 @@
           <w:kern w:val="0"/>
           <w:sz w:val="20"/>
           <w:szCs w:val="20"/>
-          <w:lang/>
           <w14:ligatures w14:val="none"/>
         </w:rPr>
         <w:t xml:space="preserve">ADD COLUMN </w:t>
@@ -25020,7 +25114,6 @@
           <w:kern w:val="0"/>
           <w:sz w:val="20"/>
           <w:szCs w:val="20"/>
-          <w:lang/>
           <w14:ligatures w14:val="none"/>
         </w:rPr>
         <w:t xml:space="preserve">vs2 </w:t>
@@ -25032,7 +25125,6 @@
           <w:kern w:val="0"/>
           <w:sz w:val="20"/>
           <w:szCs w:val="20"/>
-          <w:lang/>
           <w14:ligatures w14:val="none"/>
         </w:rPr>
         <w:t>INT</w:t>
@@ -25044,7 +25136,6 @@
           <w:kern w:val="0"/>
           <w:sz w:val="20"/>
           <w:szCs w:val="20"/>
-          <w:lang/>
           <w14:ligatures w14:val="none"/>
         </w:rPr>
         <w:t>,</w:t>
@@ -25056,7 +25147,6 @@
           <w:kern w:val="0"/>
           <w:sz w:val="20"/>
           <w:szCs w:val="20"/>
-          <w:lang/>
           <w14:ligatures w14:val="none"/>
         </w:rPr>
         <w:br/>
@@ -25069,7 +25159,6 @@
           <w:kern w:val="0"/>
           <w:sz w:val="20"/>
           <w:szCs w:val="20"/>
-          <w:lang/>
           <w14:ligatures w14:val="none"/>
         </w:rPr>
         <w:t xml:space="preserve">ADD COLUMN </w:t>
@@ -25081,7 +25170,6 @@
           <w:kern w:val="0"/>
           <w:sz w:val="20"/>
           <w:szCs w:val="20"/>
-          <w:lang/>
           <w14:ligatures w14:val="none"/>
         </w:rPr>
         <w:t xml:space="preserve">vs3 </w:t>
@@ -25093,7 +25181,6 @@
           <w:kern w:val="0"/>
           <w:sz w:val="20"/>
           <w:szCs w:val="20"/>
-          <w:lang/>
           <w14:ligatures w14:val="none"/>
         </w:rPr>
         <w:t>INT</w:t>
@@ -25105,7 +25192,6 @@
           <w:kern w:val="0"/>
           <w:sz w:val="20"/>
           <w:szCs w:val="20"/>
-          <w:lang/>
           <w14:ligatures w14:val="none"/>
         </w:rPr>
         <w:t>;</w:t>
@@ -25642,14 +25728,16 @@
                             <w:jc w:val="center"/>
                             <w:rPr>
                               <w:rFonts w:ascii="Segoe UI" w:hAnsi="Segoe UI" w:cs="Segoe UI"/>
+                              <w:lang w:val="en-US"/>
                             </w:rPr>
                           </w:pPr>
                           <w:r>
                             <w:rPr>
                               <w:rFonts w:ascii="Segoe UI" w:hAnsi="Segoe UI" w:cs="Segoe UI"/>
                               <w:color w:val="666666"/>
+                              <w:lang w:val="en-US"/>
                             </w:rPr>
-                            <w:t>27. März 2024</w:t>
+                            <w:t>17. April 2024</w:t>
                           </w:r>
                         </w:p>
                       </w:txbxContent>
@@ -25685,14 +25773,16 @@
                       <w:jc w:val="center"/>
                       <w:rPr>
                         <w:rFonts w:ascii="Segoe UI" w:hAnsi="Segoe UI" w:cs="Segoe UI"/>
+                        <w:lang w:val="en-US"/>
                       </w:rPr>
                     </w:pPr>
                     <w:r>
                       <w:rPr>
                         <w:rFonts w:ascii="Segoe UI" w:hAnsi="Segoe UI" w:cs="Segoe UI"/>
                         <w:color w:val="666666"/>
+                        <w:lang w:val="en-US"/>
                       </w:rPr>
-                      <w:t>27. März 2024</w:t>
+                      <w:t>17. April 2024</w:t>
                     </w:r>
                   </w:p>
                 </w:txbxContent>
@@ -25839,7 +25929,16 @@
       <w:pStyle w:val="Footer"/>
     </w:pPr>
   </w:p>
-  <w:p/>
+  <w:p>
+    <w:pPr>
+      <w:tabs>
+        <w:tab w:val="left" w:pos="7037"/>
+      </w:tabs>
+    </w:pPr>
+    <w:r>
+      <w:tab/>
+    </w:r>
+  </w:p>
 </w:ftr>
 </file>
 
@@ -25936,7 +26035,28 @@
                               <w:rFonts w:ascii="Segoe UI" w:hAnsi="Segoe UI" w:cs="Segoe UI"/>
                               <w:color w:val="666666"/>
                             </w:rPr>
-                            <w:t>27. März 2024</w:t>
+                            <w:t>17</w:t>
+                          </w:r>
+                          <w:r>
+                            <w:rPr>
+                              <w:rFonts w:ascii="Segoe UI" w:hAnsi="Segoe UI" w:cs="Segoe UI"/>
+                              <w:color w:val="666666"/>
+                            </w:rPr>
+                            <w:t xml:space="preserve">. </w:t>
+                          </w:r>
+                          <w:r>
+                            <w:rPr>
+                              <w:rFonts w:ascii="Segoe UI" w:hAnsi="Segoe UI" w:cs="Segoe UI"/>
+                              <w:color w:val="666666"/>
+                            </w:rPr>
+                            <w:t>April</w:t>
+                          </w:r>
+                          <w:r>
+                            <w:rPr>
+                              <w:rFonts w:ascii="Segoe UI" w:hAnsi="Segoe UI" w:cs="Segoe UI"/>
+                              <w:color w:val="666666"/>
+                            </w:rPr>
+                            <w:t xml:space="preserve"> 2024</w:t>
                           </w:r>
                         </w:p>
                       </w:txbxContent>
@@ -25979,7 +26099,28 @@
                         <w:rFonts w:ascii="Segoe UI" w:hAnsi="Segoe UI" w:cs="Segoe UI"/>
                         <w:color w:val="666666"/>
                       </w:rPr>
-                      <w:t>27. März 2024</w:t>
+                      <w:t>17</w:t>
+                    </w:r>
+                    <w:r>
+                      <w:rPr>
+                        <w:rFonts w:ascii="Segoe UI" w:hAnsi="Segoe UI" w:cs="Segoe UI"/>
+                        <w:color w:val="666666"/>
+                      </w:rPr>
+                      <w:t xml:space="preserve">. </w:t>
+                    </w:r>
+                    <w:r>
+                      <w:rPr>
+                        <w:rFonts w:ascii="Segoe UI" w:hAnsi="Segoe UI" w:cs="Segoe UI"/>
+                        <w:color w:val="666666"/>
+                      </w:rPr>
+                      <w:t>April</w:t>
+                    </w:r>
+                    <w:r>
+                      <w:rPr>
+                        <w:rFonts w:ascii="Segoe UI" w:hAnsi="Segoe UI" w:cs="Segoe UI"/>
+                        <w:color w:val="666666"/>
+                      </w:rPr>
+                      <w:t xml:space="preserve"> 2024</w:t>
                     </w:r>
                   </w:p>
                 </w:txbxContent>
@@ -26215,14 +26356,16 @@
                             <w:jc w:val="center"/>
                             <w:rPr>
                               <w:rFonts w:ascii="Segoe UI" w:hAnsi="Segoe UI" w:cs="Segoe UI"/>
+                              <w:lang w:val="en-US"/>
                             </w:rPr>
                           </w:pPr>
                           <w:r>
                             <w:rPr>
                               <w:rFonts w:ascii="Segoe UI" w:hAnsi="Segoe UI" w:cs="Segoe UI"/>
                               <w:color w:val="666666"/>
+                              <w:lang w:val="en-US"/>
                             </w:rPr>
-                            <w:t>27. März 2024</w:t>
+                            <w:t>17. April 2024</w:t>
                           </w:r>
                         </w:p>
                       </w:txbxContent>
@@ -26258,14 +26401,16 @@
                       <w:jc w:val="center"/>
                       <w:rPr>
                         <w:rFonts w:ascii="Segoe UI" w:hAnsi="Segoe UI" w:cs="Segoe UI"/>
+                        <w:lang w:val="en-US"/>
                       </w:rPr>
                     </w:pPr>
                     <w:r>
                       <w:rPr>
                         <w:rFonts w:ascii="Segoe UI" w:hAnsi="Segoe UI" w:cs="Segoe UI"/>
                         <w:color w:val="666666"/>
+                        <w:lang w:val="en-US"/>
                       </w:rPr>
-                      <w:t>27. März 2024</w:t>
+                      <w:t>17. April 2024</w:t>
                     </w:r>
                   </w:p>
                 </w:txbxContent>
@@ -26426,7 +26571,7 @@
       </w:pBdr>
       <w:tabs>
         <w:tab w:val="left" w:pos="270"/>
-        <w:tab w:val="left" w:pos="7560"/>
+        <w:tab w:val="left" w:pos="7470"/>
       </w:tabs>
       <w:spacing w:line="156" w:lineRule="exact"/>
       <w:rPr>
@@ -26443,16 +26588,16 @@
       <mc:AlternateContent>
         <mc:Choice Requires="wps">
           <w:drawing>
-            <wp:anchor distT="0" distB="114300" distL="0" distR="889000" simplePos="0" relativeHeight="251716096" behindDoc="0" locked="0" layoutInCell="0" allowOverlap="1" wp14:anchorId="622A5DA0" wp14:editId="0E56AB0E">
+            <wp:anchor distT="0" distB="114300" distL="0" distR="889000" simplePos="0" relativeHeight="251716096" behindDoc="0" locked="0" layoutInCell="0" allowOverlap="1" wp14:anchorId="622A5DA0" wp14:editId="10E078C6">
               <wp:simplePos x="0" y="0"/>
               <wp:positionH relativeFrom="margin">
-                <wp:posOffset>0</wp:posOffset>
+                <wp:align>left</wp:align>
               </wp:positionH>
               <wp:positionV relativeFrom="bottomMargin">
-                <wp:posOffset>113665</wp:posOffset>
+                <wp:posOffset>79159</wp:posOffset>
               </wp:positionV>
               <wp:extent cx="1007745" cy="250190"/>
-              <wp:effectExtent l="0" t="3175" r="1905" b="3810"/>
+              <wp:effectExtent l="0" t="0" r="0" b="16510"/>
               <wp:wrapNone/>
               <wp:docPr id="1418072599" name="TITUSE1footer"/>
               <wp:cNvGraphicFramePr>
@@ -26511,7 +26656,28 @@
                               <w:rFonts w:ascii="Segoe UI" w:hAnsi="Segoe UI" w:cs="Segoe UI"/>
                               <w:color w:val="666666"/>
                             </w:rPr>
-                            <w:t>27. März 2024</w:t>
+                            <w:t>1</w:t>
+                          </w:r>
+                          <w:r>
+                            <w:rPr>
+                              <w:rFonts w:ascii="Segoe UI" w:hAnsi="Segoe UI" w:cs="Segoe UI"/>
+                              <w:color w:val="666666"/>
+                            </w:rPr>
+                            <w:t xml:space="preserve">7. </w:t>
+                          </w:r>
+                          <w:r>
+                            <w:rPr>
+                              <w:rFonts w:ascii="Segoe UI" w:hAnsi="Segoe UI" w:cs="Segoe UI"/>
+                              <w:color w:val="666666"/>
+                            </w:rPr>
+                            <w:t>April</w:t>
+                          </w:r>
+                          <w:r>
+                            <w:rPr>
+                              <w:rFonts w:ascii="Segoe UI" w:hAnsi="Segoe UI" w:cs="Segoe UI"/>
+                              <w:color w:val="666666"/>
+                            </w:rPr>
+                            <w:t xml:space="preserve"> 2024</w:t>
                           </w:r>
                         </w:p>
                       </w:txbxContent>
@@ -26537,7 +26703,7 @@
               <v:stroke joinstyle="miter"/>
               <v:path gradientshapeok="t" o:connecttype="rect"/>
             </v:shapetype>
-            <v:shape id="_x0000_s1035" type="#_x0000_t202" style="position:absolute;margin-left:0;margin-top:8.95pt;width:79.35pt;height:19.7pt;z-index:251716096;visibility:visible;mso-wrap-style:none;mso-width-percent:0;mso-height-percent:0;mso-wrap-distance-left:0;mso-wrap-distance-top:0;mso-wrap-distance-right:70pt;mso-wrap-distance-bottom:9pt;mso-position-horizontal:absolute;mso-position-horizontal-relative:margin;mso-position-vertical:absolute;mso-position-vertical-relative:bottom-margin-area;mso-width-percent:0;mso-height-percent:0;mso-width-relative:page;mso-height-relative:page;v-text-anchor:top" o:gfxdata="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" o:allowincell="f" filled="f" stroked="f" strokeweight=".5pt">
+            <v:shape id="_x0000_s1035" type="#_x0000_t202" style="position:absolute;margin-left:0;margin-top:6.25pt;width:79.35pt;height:19.7pt;z-index:251716096;visibility:visible;mso-wrap-style:none;mso-width-percent:0;mso-height-percent:0;mso-wrap-distance-left:0;mso-wrap-distance-top:0;mso-wrap-distance-right:70pt;mso-wrap-distance-bottom:9pt;mso-position-horizontal:left;mso-position-horizontal-relative:margin;mso-position-vertical:absolute;mso-position-vertical-relative:bottom-margin-area;mso-width-percent:0;mso-height-percent:0;mso-width-relative:page;mso-height-relative:page;v-text-anchor:top" o:gfxdata="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" o:allowincell="f" filled="f" stroked="f" strokeweight=".5pt">
               <v:path arrowok="t"/>
               <v:textbox inset="0,0,9pt,0">
                 <w:txbxContent>
@@ -26554,7 +26720,28 @@
                         <w:rFonts w:ascii="Segoe UI" w:hAnsi="Segoe UI" w:cs="Segoe UI"/>
                         <w:color w:val="666666"/>
                       </w:rPr>
-                      <w:t>27. März 2024</w:t>
+                      <w:t>1</w:t>
+                    </w:r>
+                    <w:r>
+                      <w:rPr>
+                        <w:rFonts w:ascii="Segoe UI" w:hAnsi="Segoe UI" w:cs="Segoe UI"/>
+                        <w:color w:val="666666"/>
+                      </w:rPr>
+                      <w:t xml:space="preserve">7. </w:t>
+                    </w:r>
+                    <w:r>
+                      <w:rPr>
+                        <w:rFonts w:ascii="Segoe UI" w:hAnsi="Segoe UI" w:cs="Segoe UI"/>
+                        <w:color w:val="666666"/>
+                      </w:rPr>
+                      <w:t>April</w:t>
+                    </w:r>
+                    <w:r>
+                      <w:rPr>
+                        <w:rFonts w:ascii="Segoe UI" w:hAnsi="Segoe UI" w:cs="Segoe UI"/>
+                        <w:color w:val="666666"/>
+                      </w:rPr>
+                      <w:t xml:space="preserve"> 2024</w:t>
                     </w:r>
                   </w:p>
                 </w:txbxContent>
@@ -26821,7 +27008,15 @@
         <w:b/>
         <w:bCs/>
       </w:rPr>
-      <w:t>-Validierung</w:t>
+      <w:t>-</w:t>
+    </w:r>
+    <w:r>
+      <w:rPr>
+        <w:rFonts w:ascii="Segoe UI" w:hAnsi="Segoe UI" w:cs="Segoe UI"/>
+        <w:b/>
+        <w:bCs/>
+      </w:rPr>
+      <w:t>Vergleich</w:t>
     </w:r>
     <w:r>
       <w:rPr>
@@ -27189,7 +27384,14 @@
         <w:b/>
         <w:bCs/>
       </w:rPr>
-      <w:t>-Validierung</w:t>
+      <w:t>-</w:t>
+    </w:r>
+    <w:r>
+      <w:rPr>
+        <w:b/>
+        <w:bCs/>
+      </w:rPr>
+      <w:t>Vergleich</w:t>
     </w:r>
     <w:r>
       <w:tab/>
@@ -27294,7 +27496,14 @@
         <w:b/>
         <w:bCs/>
       </w:rPr>
-      <w:t>Offerten-Validierung</w:t>
+      <w:t>Offerten-</w:t>
+    </w:r>
+    <w:r>
+      <w:rPr>
+        <w:b/>
+        <w:bCs/>
+      </w:rPr>
+      <w:t>Vergleich</w:t>
     </w:r>
     <w:r>
       <w:tab/>
@@ -27390,6 +27599,119 @@
 <file path=word/numbering.xml><?xml version="1.0" encoding="utf-8"?>
 <w:numbering xmlns:wpc="http://schemas.microsoft.com/office/word/2010/wordprocessingCanvas" xmlns:cx="http://schemas.microsoft.com/office/drawing/2014/chartex" xmlns:cx1="http://schemas.microsoft.com/office/drawing/2015/9/8/chartex" xmlns:cx2="http://schemas.microsoft.com/office/drawing/2015/10/21/chartex" xmlns:cx3="http://schemas.microsoft.com/office/drawing/2016/5/9/chartex" xmlns:cx4="http://schemas.microsoft.com/office/drawing/2016/5/10/chartex" xmlns:cx5="http://schemas.microsoft.com/office/drawing/2016/5/11/chartex" xmlns:cx6="http://schemas.microsoft.com/office/drawing/2016/5/12/chartex" xmlns:cx7="http://schemas.microsoft.com/office/drawing/2016/5/13/chartex" xmlns:cx8="http://schemas.microsoft.com/office/drawing/2016/5/14/chartex" xmlns:mc="http://schemas.openxmlformats.org/markup-compatibility/2006" xmlns:aink="http://schemas.microsoft.com/office/drawing/2016/ink" xmlns:am3d="http://schemas.microsoft.com/office/drawing/2017/model3d" xmlns:o="urn:schemas-microsoft-com:office:office" xmlns:oel="http://schemas.microsoft.com/office/2019/extlst" xmlns:r="http://schemas.openxmlformats.org/officeDocument/2006/relationships" xmlns:m="http://schemas.openxmlformats.org/officeDocument/2006/math" xmlns:v="urn:schemas-microsoft-com:vml" xmlns:wp14="http://schemas.microsoft.com/office/word/2010/wordprocessingDrawing" xmlns:wp="http://schemas.openxmlformats.org/drawingml/2006/wordprocessingDrawing" xmlns:w10="urn:schemas-microsoft-com:office:word" xmlns:w="http://schemas.openxmlformats.org/wordprocessingml/2006/main" xmlns:w14="http://schemas.microsoft.com/office/word/2010/wordml" xmlns:w15="http://schemas.microsoft.com/office/word/2012/wordml" xmlns:w16cex="http://schemas.microsoft.com/office/word/2018/wordml/cex" xmlns:w16cid="http://schemas.microsoft.com/office/word/2016/wordml/cid" xmlns:w16="http://schemas.microsoft.com/office/word/2018/wordml" xmlns:w16sdtdh="http://schemas.microsoft.com/office/word/2020/wordml/sdtdatahash" xmlns:w16se="http://schemas.microsoft.com/office/word/2015/wordml/symex" xmlns:wpg="http://schemas.microsoft.com/office/word/2010/wordprocessingGroup" xmlns:wpi="http://schemas.microsoft.com/office/word/2010/wordprocessingInk" xmlns:wne="http://schemas.microsoft.com/office/word/2006/wordml" xmlns:wps="http://schemas.microsoft.com/office/word/2010/wordprocessingShape" mc:Ignorable="w14 w15 w16se w16cid w16 w16cex w16sdtdh wp14">
   <w:abstractNum w:abstractNumId="0" w15:restartNumberingAfterBreak="0">
+    <w:nsid w:val="0B6B2CCA"/>
+    <w:multiLevelType w:val="hybridMultilevel"/>
+    <w:tmpl w:val="163EB058"/>
+    <w:lvl w:ilvl="0" w:tplc="10000001">
+      <w:start w:val="1"/>
+      <w:numFmt w:val="bullet"/>
+      <w:lvlText w:val=""/>
+      <w:lvlJc w:val="left"/>
+      <w:pPr>
+        <w:ind w:left="720" w:hanging="360"/>
+      </w:pPr>
+      <w:rPr>
+        <w:rFonts w:ascii="Symbol" w:hAnsi="Symbol" w:hint="default"/>
+      </w:rPr>
+    </w:lvl>
+    <w:lvl w:ilvl="1" w:tplc="10000003" w:tentative="1">
+      <w:start w:val="1"/>
+      <w:numFmt w:val="bullet"/>
+      <w:lvlText w:val="o"/>
+      <w:lvlJc w:val="left"/>
+      <w:pPr>
+        <w:ind w:left="1440" w:hanging="360"/>
+      </w:pPr>
+      <w:rPr>
+        <w:rFonts w:ascii="Courier New" w:hAnsi="Courier New" w:cs="Courier New" w:hint="default"/>
+      </w:rPr>
+    </w:lvl>
+    <w:lvl w:ilvl="2" w:tplc="10000005" w:tentative="1">
+      <w:start w:val="1"/>
+      <w:numFmt w:val="bullet"/>
+      <w:lvlText w:val=""/>
+      <w:lvlJc w:val="left"/>
+      <w:pPr>
+        <w:ind w:left="2160" w:hanging="360"/>
+      </w:pPr>
+      <w:rPr>
+        <w:rFonts w:ascii="Wingdings" w:hAnsi="Wingdings" w:hint="default"/>
+      </w:rPr>
+    </w:lvl>
+    <w:lvl w:ilvl="3" w:tplc="10000001" w:tentative="1">
+      <w:start w:val="1"/>
+      <w:numFmt w:val="bullet"/>
+      <w:lvlText w:val=""/>
+      <w:lvlJc w:val="left"/>
+      <w:pPr>
+        <w:ind w:left="2880" w:hanging="360"/>
+      </w:pPr>
+      <w:rPr>
+        <w:rFonts w:ascii="Symbol" w:hAnsi="Symbol" w:hint="default"/>
+      </w:rPr>
+    </w:lvl>
+    <w:lvl w:ilvl="4" w:tplc="10000003" w:tentative="1">
+      <w:start w:val="1"/>
+      <w:numFmt w:val="bullet"/>
+      <w:lvlText w:val="o"/>
+      <w:lvlJc w:val="left"/>
+      <w:pPr>
+        <w:ind w:left="3600" w:hanging="360"/>
+      </w:pPr>
+      <w:rPr>
+        <w:rFonts w:ascii="Courier New" w:hAnsi="Courier New" w:cs="Courier New" w:hint="default"/>
+      </w:rPr>
+    </w:lvl>
+    <w:lvl w:ilvl="5" w:tplc="10000005" w:tentative="1">
+      <w:start w:val="1"/>
+      <w:numFmt w:val="bullet"/>
+      <w:lvlText w:val=""/>
+      <w:lvlJc w:val="left"/>
+      <w:pPr>
+        <w:ind w:left="4320" w:hanging="360"/>
+      </w:pPr>
+      <w:rPr>
+        <w:rFonts w:ascii="Wingdings" w:hAnsi="Wingdings" w:hint="default"/>
+      </w:rPr>
+    </w:lvl>
+    <w:lvl w:ilvl="6" w:tplc="10000001" w:tentative="1">
+      <w:start w:val="1"/>
+      <w:numFmt w:val="bullet"/>
+      <w:lvlText w:val=""/>
+      <w:lvlJc w:val="left"/>
+      <w:pPr>
+        <w:ind w:left="5040" w:hanging="360"/>
+      </w:pPr>
+      <w:rPr>
+        <w:rFonts w:ascii="Symbol" w:hAnsi="Symbol" w:hint="default"/>
+      </w:rPr>
+    </w:lvl>
+    <w:lvl w:ilvl="7" w:tplc="10000003" w:tentative="1">
+      <w:start w:val="1"/>
+      <w:numFmt w:val="bullet"/>
+      <w:lvlText w:val="o"/>
+      <w:lvlJc w:val="left"/>
+      <w:pPr>
+        <w:ind w:left="5760" w:hanging="360"/>
+      </w:pPr>
+      <w:rPr>
+        <w:rFonts w:ascii="Courier New" w:hAnsi="Courier New" w:cs="Courier New" w:hint="default"/>
+      </w:rPr>
+    </w:lvl>
+    <w:lvl w:ilvl="8" w:tplc="10000005" w:tentative="1">
+      <w:start w:val="1"/>
+      <w:numFmt w:val="bullet"/>
+      <w:lvlText w:val=""/>
+      <w:lvlJc w:val="left"/>
+      <w:pPr>
+        <w:ind w:left="6480" w:hanging="360"/>
+      </w:pPr>
+      <w:rPr>
+        <w:rFonts w:ascii="Wingdings" w:hAnsi="Wingdings" w:hint="default"/>
+      </w:rPr>
+    </w:lvl>
+  </w:abstractNum>
+  <w:abstractNum w:abstractNumId="1" w15:restartNumberingAfterBreak="0">
     <w:nsid w:val="0F1308C6"/>
     <w:multiLevelType w:val="hybridMultilevel"/>
     <w:tmpl w:val="97425762"/>
@@ -27502,7 +27824,7 @@
       </w:rPr>
     </w:lvl>
   </w:abstractNum>
-  <w:abstractNum w:abstractNumId="1" w15:restartNumberingAfterBreak="0">
+  <w:abstractNum w:abstractNumId="2" w15:restartNumberingAfterBreak="0">
     <w:nsid w:val="0FCD66EB"/>
     <w:multiLevelType w:val="hybridMultilevel"/>
     <w:tmpl w:val="098233A0"/>
@@ -27614,7 +27936,7 @@
       </w:rPr>
     </w:lvl>
   </w:abstractNum>
-  <w:abstractNum w:abstractNumId="2" w15:restartNumberingAfterBreak="0">
+  <w:abstractNum w:abstractNumId="3" w15:restartNumberingAfterBreak="0">
     <w:nsid w:val="100250EA"/>
     <w:multiLevelType w:val="hybridMultilevel"/>
     <w:tmpl w:val="8F843D28"/>
@@ -27726,7 +28048,7 @@
       </w:rPr>
     </w:lvl>
   </w:abstractNum>
-  <w:abstractNum w:abstractNumId="3" w15:restartNumberingAfterBreak="0">
+  <w:abstractNum w:abstractNumId="4" w15:restartNumberingAfterBreak="0">
     <w:nsid w:val="10677FEA"/>
     <w:multiLevelType w:val="multilevel"/>
     <w:tmpl w:val="D00623FE"/>
@@ -27839,7 +28161,7 @@
       </w:rPr>
     </w:lvl>
   </w:abstractNum>
-  <w:abstractNum w:abstractNumId="4" w15:restartNumberingAfterBreak="0">
+  <w:abstractNum w:abstractNumId="5" w15:restartNumberingAfterBreak="0">
     <w:nsid w:val="1BEB3AFF"/>
     <w:multiLevelType w:val="multilevel"/>
     <w:tmpl w:val="7E108F40"/>
@@ -27952,7 +28274,7 @@
       </w:rPr>
     </w:lvl>
   </w:abstractNum>
-  <w:abstractNum w:abstractNumId="5" w15:restartNumberingAfterBreak="0">
+  <w:abstractNum w:abstractNumId="6" w15:restartNumberingAfterBreak="0">
     <w:nsid w:val="1C6330D6"/>
     <w:multiLevelType w:val="hybridMultilevel"/>
     <w:tmpl w:val="9C7EF89E"/>
@@ -28064,7 +28386,7 @@
       </w:rPr>
     </w:lvl>
   </w:abstractNum>
-  <w:abstractNum w:abstractNumId="6" w15:restartNumberingAfterBreak="0">
+  <w:abstractNum w:abstractNumId="7" w15:restartNumberingAfterBreak="0">
     <w:nsid w:val="1DDF39B4"/>
     <w:multiLevelType w:val="hybridMultilevel"/>
     <w:tmpl w:val="F7C29644"/>
@@ -28176,7 +28498,7 @@
       </w:rPr>
     </w:lvl>
   </w:abstractNum>
-  <w:abstractNum w:abstractNumId="7" w15:restartNumberingAfterBreak="0">
+  <w:abstractNum w:abstractNumId="8" w15:restartNumberingAfterBreak="0">
     <w:nsid w:val="1DFA293B"/>
     <w:multiLevelType w:val="multilevel"/>
     <w:tmpl w:val="DC0E9B3C"/>
@@ -28297,7 +28619,7 @@
       </w:rPr>
     </w:lvl>
   </w:abstractNum>
-  <w:abstractNum w:abstractNumId="8" w15:restartNumberingAfterBreak="0">
+  <w:abstractNum w:abstractNumId="9" w15:restartNumberingAfterBreak="0">
     <w:nsid w:val="22C46B99"/>
     <w:multiLevelType w:val="hybridMultilevel"/>
     <w:tmpl w:val="475C0328"/>
@@ -28410,7 +28732,7 @@
       </w:rPr>
     </w:lvl>
   </w:abstractNum>
-  <w:abstractNum w:abstractNumId="9" w15:restartNumberingAfterBreak="0">
+  <w:abstractNum w:abstractNumId="10" w15:restartNumberingAfterBreak="0">
     <w:nsid w:val="25A85CBE"/>
     <w:multiLevelType w:val="hybridMultilevel"/>
     <w:tmpl w:val="623E7530"/>
@@ -28522,7 +28844,7 @@
       </w:rPr>
     </w:lvl>
   </w:abstractNum>
-  <w:abstractNum w:abstractNumId="10" w15:restartNumberingAfterBreak="0">
+  <w:abstractNum w:abstractNumId="11" w15:restartNumberingAfterBreak="0">
     <w:nsid w:val="2CDA5EB8"/>
     <w:multiLevelType w:val="hybridMultilevel"/>
     <w:tmpl w:val="DA0A3A3A"/>
@@ -28634,7 +28956,7 @@
       </w:rPr>
     </w:lvl>
   </w:abstractNum>
-  <w:abstractNum w:abstractNumId="11" w15:restartNumberingAfterBreak="0">
+  <w:abstractNum w:abstractNumId="12" w15:restartNumberingAfterBreak="0">
     <w:nsid w:val="3A7C62B3"/>
     <w:multiLevelType w:val="hybridMultilevel"/>
     <w:tmpl w:val="7E367BAE"/>
@@ -28747,7 +29069,7 @@
       </w:rPr>
     </w:lvl>
   </w:abstractNum>
-  <w:abstractNum w:abstractNumId="12" w15:restartNumberingAfterBreak="0">
+  <w:abstractNum w:abstractNumId="13" w15:restartNumberingAfterBreak="0">
     <w:nsid w:val="3C112787"/>
     <w:multiLevelType w:val="hybridMultilevel"/>
     <w:tmpl w:val="7FAA33E4"/>
@@ -28837,7 +29159,7 @@
       </w:pPr>
     </w:lvl>
   </w:abstractNum>
-  <w:abstractNum w:abstractNumId="13" w15:restartNumberingAfterBreak="0">
+  <w:abstractNum w:abstractNumId="14" w15:restartNumberingAfterBreak="0">
     <w:nsid w:val="3DD2641D"/>
     <w:multiLevelType w:val="hybridMultilevel"/>
     <w:tmpl w:val="6C0EB19C"/>
@@ -28949,7 +29271,7 @@
       </w:rPr>
     </w:lvl>
   </w:abstractNum>
-  <w:abstractNum w:abstractNumId="14" w15:restartNumberingAfterBreak="0">
+  <w:abstractNum w:abstractNumId="15" w15:restartNumberingAfterBreak="0">
     <w:nsid w:val="44164496"/>
     <w:multiLevelType w:val="multilevel"/>
     <w:tmpl w:val="732CB9EE"/>
@@ -29062,7 +29384,120 @@
       </w:rPr>
     </w:lvl>
   </w:abstractNum>
-  <w:abstractNum w:abstractNumId="15" w15:restartNumberingAfterBreak="0">
+  <w:abstractNum w:abstractNumId="16" w15:restartNumberingAfterBreak="0">
+    <w:nsid w:val="457F63C3"/>
+    <w:multiLevelType w:val="hybridMultilevel"/>
+    <w:tmpl w:val="0A663B6E"/>
+    <w:lvl w:ilvl="0" w:tplc="10000001">
+      <w:start w:val="1"/>
+      <w:numFmt w:val="bullet"/>
+      <w:lvlText w:val=""/>
+      <w:lvlJc w:val="left"/>
+      <w:pPr>
+        <w:ind w:left="720" w:hanging="360"/>
+      </w:pPr>
+      <w:rPr>
+        <w:rFonts w:ascii="Symbol" w:hAnsi="Symbol" w:hint="default"/>
+      </w:rPr>
+    </w:lvl>
+    <w:lvl w:ilvl="1" w:tplc="10000003" w:tentative="1">
+      <w:start w:val="1"/>
+      <w:numFmt w:val="bullet"/>
+      <w:lvlText w:val="o"/>
+      <w:lvlJc w:val="left"/>
+      <w:pPr>
+        <w:ind w:left="1440" w:hanging="360"/>
+      </w:pPr>
+      <w:rPr>
+        <w:rFonts w:ascii="Courier New" w:hAnsi="Courier New" w:cs="Courier New" w:hint="default"/>
+      </w:rPr>
+    </w:lvl>
+    <w:lvl w:ilvl="2" w:tplc="10000005" w:tentative="1">
+      <w:start w:val="1"/>
+      <w:numFmt w:val="bullet"/>
+      <w:lvlText w:val=""/>
+      <w:lvlJc w:val="left"/>
+      <w:pPr>
+        <w:ind w:left="2160" w:hanging="360"/>
+      </w:pPr>
+      <w:rPr>
+        <w:rFonts w:ascii="Wingdings" w:hAnsi="Wingdings" w:hint="default"/>
+      </w:rPr>
+    </w:lvl>
+    <w:lvl w:ilvl="3" w:tplc="10000001" w:tentative="1">
+      <w:start w:val="1"/>
+      <w:numFmt w:val="bullet"/>
+      <w:lvlText w:val=""/>
+      <w:lvlJc w:val="left"/>
+      <w:pPr>
+        <w:ind w:left="2880" w:hanging="360"/>
+      </w:pPr>
+      <w:rPr>
+        <w:rFonts w:ascii="Symbol" w:hAnsi="Symbol" w:hint="default"/>
+      </w:rPr>
+    </w:lvl>
+    <w:lvl w:ilvl="4" w:tplc="10000003" w:tentative="1">
+      <w:start w:val="1"/>
+      <w:numFmt w:val="bullet"/>
+      <w:lvlText w:val="o"/>
+      <w:lvlJc w:val="left"/>
+      <w:pPr>
+        <w:ind w:left="3600" w:hanging="360"/>
+      </w:pPr>
+      <w:rPr>
+        <w:rFonts w:ascii="Courier New" w:hAnsi="Courier New" w:cs="Courier New" w:hint="default"/>
+      </w:rPr>
+    </w:lvl>
+    <w:lvl w:ilvl="5" w:tplc="10000005" w:tentative="1">
+      <w:start w:val="1"/>
+      <w:numFmt w:val="bullet"/>
+      <w:lvlText w:val=""/>
+      <w:lvlJc w:val="left"/>
+      <w:pPr>
+        <w:ind w:left="4320" w:hanging="360"/>
+      </w:pPr>
+      <w:rPr>
+        <w:rFonts w:ascii="Wingdings" w:hAnsi="Wingdings" w:hint="default"/>
+      </w:rPr>
+    </w:lvl>
+    <w:lvl w:ilvl="6" w:tplc="10000001" w:tentative="1">
+      <w:start w:val="1"/>
+      <w:numFmt w:val="bullet"/>
+      <w:lvlText w:val=""/>
+      <w:lvlJc w:val="left"/>
+      <w:pPr>
+        <w:ind w:left="5040" w:hanging="360"/>
+      </w:pPr>
+      <w:rPr>
+        <w:rFonts w:ascii="Symbol" w:hAnsi="Symbol" w:hint="default"/>
+      </w:rPr>
+    </w:lvl>
+    <w:lvl w:ilvl="7" w:tplc="10000003" w:tentative="1">
+      <w:start w:val="1"/>
+      <w:numFmt w:val="bullet"/>
+      <w:lvlText w:val="o"/>
+      <w:lvlJc w:val="left"/>
+      <w:pPr>
+        <w:ind w:left="5760" w:hanging="360"/>
+      </w:pPr>
+      <w:rPr>
+        <w:rFonts w:ascii="Courier New" w:hAnsi="Courier New" w:cs="Courier New" w:hint="default"/>
+      </w:rPr>
+    </w:lvl>
+    <w:lvl w:ilvl="8" w:tplc="10000005" w:tentative="1">
+      <w:start w:val="1"/>
+      <w:numFmt w:val="bullet"/>
+      <w:lvlText w:val=""/>
+      <w:lvlJc w:val="left"/>
+      <w:pPr>
+        <w:ind w:left="6480" w:hanging="360"/>
+      </w:pPr>
+      <w:rPr>
+        <w:rFonts w:ascii="Wingdings" w:hAnsi="Wingdings" w:hint="default"/>
+      </w:rPr>
+    </w:lvl>
+  </w:abstractNum>
+  <w:abstractNum w:abstractNumId="17" w15:restartNumberingAfterBreak="0">
     <w:nsid w:val="47A13627"/>
     <w:multiLevelType w:val="hybridMultilevel"/>
     <w:tmpl w:val="8EBE8028"/>
@@ -29175,7 +29610,7 @@
       </w:rPr>
     </w:lvl>
   </w:abstractNum>
-  <w:abstractNum w:abstractNumId="16" w15:restartNumberingAfterBreak="0">
+  <w:abstractNum w:abstractNumId="18" w15:restartNumberingAfterBreak="0">
     <w:nsid w:val="49FE6CCD"/>
     <w:multiLevelType w:val="multilevel"/>
     <w:tmpl w:val="D5E682EC"/>
@@ -29292,7 +29727,7 @@
       </w:rPr>
     </w:lvl>
   </w:abstractNum>
-  <w:abstractNum w:abstractNumId="17" w15:restartNumberingAfterBreak="0">
+  <w:abstractNum w:abstractNumId="19" w15:restartNumberingAfterBreak="0">
     <w:nsid w:val="4D5320B3"/>
     <w:multiLevelType w:val="hybridMultilevel"/>
     <w:tmpl w:val="72FEFEE4"/>
@@ -29404,7 +29839,7 @@
       </w:rPr>
     </w:lvl>
   </w:abstractNum>
-  <w:abstractNum w:abstractNumId="18" w15:restartNumberingAfterBreak="0">
+  <w:abstractNum w:abstractNumId="20" w15:restartNumberingAfterBreak="0">
     <w:nsid w:val="565A0F6C"/>
     <w:multiLevelType w:val="hybridMultilevel"/>
     <w:tmpl w:val="22EC13EE"/>
@@ -29494,7 +29929,7 @@
       </w:pPr>
     </w:lvl>
   </w:abstractNum>
-  <w:abstractNum w:abstractNumId="19" w15:restartNumberingAfterBreak="0">
+  <w:abstractNum w:abstractNumId="21" w15:restartNumberingAfterBreak="0">
     <w:nsid w:val="59C808C8"/>
     <w:multiLevelType w:val="hybridMultilevel"/>
     <w:tmpl w:val="20386470"/>
@@ -29607,7 +30042,7 @@
       </w:rPr>
     </w:lvl>
   </w:abstractNum>
-  <w:abstractNum w:abstractNumId="20" w15:restartNumberingAfterBreak="0">
+  <w:abstractNum w:abstractNumId="22" w15:restartNumberingAfterBreak="0">
     <w:nsid w:val="5CBD7825"/>
     <w:multiLevelType w:val="hybridMultilevel"/>
     <w:tmpl w:val="1F08F20C"/>
@@ -29720,7 +30155,7 @@
       </w:rPr>
     </w:lvl>
   </w:abstractNum>
-  <w:abstractNum w:abstractNumId="21" w15:restartNumberingAfterBreak="0">
+  <w:abstractNum w:abstractNumId="23" w15:restartNumberingAfterBreak="0">
     <w:nsid w:val="5D35083D"/>
     <w:multiLevelType w:val="hybridMultilevel"/>
     <w:tmpl w:val="8F16B0F2"/>
@@ -29832,7 +30267,7 @@
       </w:rPr>
     </w:lvl>
   </w:abstractNum>
-  <w:abstractNum w:abstractNumId="22" w15:restartNumberingAfterBreak="0">
+  <w:abstractNum w:abstractNumId="24" w15:restartNumberingAfterBreak="0">
     <w:nsid w:val="644B50F8"/>
     <w:multiLevelType w:val="hybridMultilevel"/>
     <w:tmpl w:val="994A45FC"/>
@@ -29921,7 +30356,7 @@
       </w:pPr>
     </w:lvl>
   </w:abstractNum>
-  <w:abstractNum w:abstractNumId="23" w15:restartNumberingAfterBreak="0">
+  <w:abstractNum w:abstractNumId="25" w15:restartNumberingAfterBreak="0">
     <w:nsid w:val="670B5E64"/>
     <w:multiLevelType w:val="hybridMultilevel"/>
     <w:tmpl w:val="08A05648"/>
@@ -30034,7 +30469,7 @@
       </w:rPr>
     </w:lvl>
   </w:abstractNum>
-  <w:abstractNum w:abstractNumId="24" w15:restartNumberingAfterBreak="0">
+  <w:abstractNum w:abstractNumId="26" w15:restartNumberingAfterBreak="0">
     <w:nsid w:val="6BBE373D"/>
     <w:multiLevelType w:val="hybridMultilevel"/>
     <w:tmpl w:val="DA5EF052"/>
@@ -30147,7 +30582,7 @@
       </w:rPr>
     </w:lvl>
   </w:abstractNum>
-  <w:abstractNum w:abstractNumId="25" w15:restartNumberingAfterBreak="0">
+  <w:abstractNum w:abstractNumId="27" w15:restartNumberingAfterBreak="0">
     <w:nsid w:val="6E3D7826"/>
     <w:multiLevelType w:val="multilevel"/>
     <w:tmpl w:val="1286228E"/>
@@ -30260,7 +30695,7 @@
       </w:rPr>
     </w:lvl>
   </w:abstractNum>
-  <w:abstractNum w:abstractNumId="26" w15:restartNumberingAfterBreak="0">
+  <w:abstractNum w:abstractNumId="28" w15:restartNumberingAfterBreak="0">
     <w:nsid w:val="73682A29"/>
     <w:multiLevelType w:val="hybridMultilevel"/>
     <w:tmpl w:val="684E052C"/>
@@ -30372,7 +30807,7 @@
       </w:rPr>
     </w:lvl>
   </w:abstractNum>
-  <w:abstractNum w:abstractNumId="27" w15:restartNumberingAfterBreak="0">
+  <w:abstractNum w:abstractNumId="29" w15:restartNumberingAfterBreak="0">
     <w:nsid w:val="74E5482C"/>
     <w:multiLevelType w:val="hybridMultilevel"/>
     <w:tmpl w:val="26B655F4"/>
@@ -30484,7 +30919,7 @@
       </w:rPr>
     </w:lvl>
   </w:abstractNum>
-  <w:abstractNum w:abstractNumId="28" w15:restartNumberingAfterBreak="0">
+  <w:abstractNum w:abstractNumId="30" w15:restartNumberingAfterBreak="0">
     <w:nsid w:val="78E95E0E"/>
     <w:multiLevelType w:val="hybridMultilevel"/>
     <w:tmpl w:val="23549FB2"/>
@@ -30596,7 +31031,7 @@
       </w:rPr>
     </w:lvl>
   </w:abstractNum>
-  <w:abstractNum w:abstractNumId="29" w15:restartNumberingAfterBreak="0">
+  <w:abstractNum w:abstractNumId="31" w15:restartNumberingAfterBreak="0">
     <w:nsid w:val="7AB00C40"/>
     <w:multiLevelType w:val="hybridMultilevel"/>
     <w:tmpl w:val="4254DB58"/>
@@ -30709,7 +31144,7 @@
       </w:rPr>
     </w:lvl>
   </w:abstractNum>
-  <w:abstractNum w:abstractNumId="30" w15:restartNumberingAfterBreak="0">
+  <w:abstractNum w:abstractNumId="32" w15:restartNumberingAfterBreak="0">
     <w:nsid w:val="7AD641C8"/>
     <w:multiLevelType w:val="multilevel"/>
     <w:tmpl w:val="DE04DC36"/>
@@ -30829,16 +31264,16 @@
     </w:lvl>
   </w:abstractNum>
   <w:num w:numId="1" w16cid:durableId="547109384">
-    <w:abstractNumId w:val="22"/>
+    <w:abstractNumId w:val="24"/>
   </w:num>
   <w:num w:numId="2" w16cid:durableId="2050759437">
-    <w:abstractNumId w:val="7"/>
+    <w:abstractNumId w:val="8"/>
   </w:num>
   <w:num w:numId="3" w16cid:durableId="1414474733">
-    <w:abstractNumId w:val="25"/>
+    <w:abstractNumId w:val="27"/>
   </w:num>
   <w:num w:numId="4" w16cid:durableId="665061092">
-    <w:abstractNumId w:val="25"/>
+    <w:abstractNumId w:val="27"/>
     <w:lvlOverride w:ilvl="0">
       <w:startOverride w:val="1"/>
     </w:lvlOverride>
@@ -30868,13 +31303,13 @@
     </w:lvlOverride>
   </w:num>
   <w:num w:numId="5" w16cid:durableId="2103184549">
-    <w:abstractNumId w:val="14"/>
+    <w:abstractNumId w:val="15"/>
   </w:num>
   <w:num w:numId="6" w16cid:durableId="1115367376">
-    <w:abstractNumId w:val="4"/>
+    <w:abstractNumId w:val="5"/>
   </w:num>
   <w:num w:numId="7" w16cid:durableId="48113558">
-    <w:abstractNumId w:val="25"/>
+    <w:abstractNumId w:val="27"/>
     <w:lvlOverride w:ilvl="0">
       <w:startOverride w:val="1"/>
     </w:lvlOverride>
@@ -30904,10 +31339,10 @@
     </w:lvlOverride>
   </w:num>
   <w:num w:numId="8" w16cid:durableId="1154252399">
-    <w:abstractNumId w:val="16"/>
+    <w:abstractNumId w:val="18"/>
   </w:num>
   <w:num w:numId="9" w16cid:durableId="1828665828">
-    <w:abstractNumId w:val="16"/>
+    <w:abstractNumId w:val="18"/>
     <w:lvlOverride w:ilvl="0">
       <w:startOverride w:val="1"/>
     </w:lvlOverride>
@@ -30937,16 +31372,16 @@
     </w:lvlOverride>
   </w:num>
   <w:num w:numId="10" w16cid:durableId="319232258">
-    <w:abstractNumId w:val="3"/>
+    <w:abstractNumId w:val="4"/>
   </w:num>
   <w:num w:numId="11" w16cid:durableId="54276487">
-    <w:abstractNumId w:val="18"/>
+    <w:abstractNumId w:val="20"/>
   </w:num>
   <w:num w:numId="12" w16cid:durableId="2007249213">
-    <w:abstractNumId w:val="30"/>
+    <w:abstractNumId w:val="32"/>
   </w:num>
   <w:num w:numId="13" w16cid:durableId="804540538">
-    <w:abstractNumId w:val="30"/>
+    <w:abstractNumId w:val="32"/>
     <w:lvlOverride w:ilvl="0">
       <w:startOverride w:val="2"/>
     </w:lvlOverride>
@@ -30955,70 +31390,76 @@
     </w:lvlOverride>
   </w:num>
   <w:num w:numId="14" w16cid:durableId="907544177">
+    <w:abstractNumId w:val="13"/>
+  </w:num>
+  <w:num w:numId="15" w16cid:durableId="1910725068">
+    <w:abstractNumId w:val="11"/>
+  </w:num>
+  <w:num w:numId="16" w16cid:durableId="834150588">
+    <w:abstractNumId w:val="7"/>
+  </w:num>
+  <w:num w:numId="17" w16cid:durableId="2047757890">
+    <w:abstractNumId w:val="25"/>
+  </w:num>
+  <w:num w:numId="18" w16cid:durableId="1944603629">
+    <w:abstractNumId w:val="22"/>
+  </w:num>
+  <w:num w:numId="19" w16cid:durableId="634919565">
     <w:abstractNumId w:val="12"/>
   </w:num>
-  <w:num w:numId="15" w16cid:durableId="1910725068">
+  <w:num w:numId="20" w16cid:durableId="919944050">
+    <w:abstractNumId w:val="17"/>
+  </w:num>
+  <w:num w:numId="21" w16cid:durableId="1084255465">
+    <w:abstractNumId w:val="3"/>
+  </w:num>
+  <w:num w:numId="22" w16cid:durableId="1882091470">
+    <w:abstractNumId w:val="28"/>
+  </w:num>
+  <w:num w:numId="23" w16cid:durableId="211622058">
+    <w:abstractNumId w:val="23"/>
+  </w:num>
+  <w:num w:numId="24" w16cid:durableId="1815176596">
     <w:abstractNumId w:val="10"/>
   </w:num>
-  <w:num w:numId="16" w16cid:durableId="834150588">
+  <w:num w:numId="25" w16cid:durableId="311370496">
+    <w:abstractNumId w:val="29"/>
+  </w:num>
+  <w:num w:numId="26" w16cid:durableId="1047879556">
     <w:abstractNumId w:val="6"/>
   </w:num>
-  <w:num w:numId="17" w16cid:durableId="2047757890">
-    <w:abstractNumId w:val="23"/>
-  </w:num>
-  <w:num w:numId="18" w16cid:durableId="1944603629">
-    <w:abstractNumId w:val="20"/>
-  </w:num>
-  <w:num w:numId="19" w16cid:durableId="634919565">
-    <w:abstractNumId w:val="11"/>
-  </w:num>
-  <w:num w:numId="20" w16cid:durableId="919944050">
-    <w:abstractNumId w:val="15"/>
-  </w:num>
-  <w:num w:numId="21" w16cid:durableId="1084255465">
+  <w:num w:numId="27" w16cid:durableId="459107408">
     <w:abstractNumId w:val="2"/>
   </w:num>
-  <w:num w:numId="22" w16cid:durableId="1882091470">
+  <w:num w:numId="28" w16cid:durableId="1801990813">
     <w:abstractNumId w:val="26"/>
   </w:num>
-  <w:num w:numId="23" w16cid:durableId="211622058">
+  <w:num w:numId="29" w16cid:durableId="1522746709">
+    <w:abstractNumId w:val="1"/>
+  </w:num>
+  <w:num w:numId="30" w16cid:durableId="888031207">
+    <w:abstractNumId w:val="9"/>
+  </w:num>
+  <w:num w:numId="31" w16cid:durableId="2009362571">
     <w:abstractNumId w:val="21"/>
   </w:num>
-  <w:num w:numId="24" w16cid:durableId="1815176596">
-    <w:abstractNumId w:val="9"/>
+  <w:num w:numId="32" w16cid:durableId="1402604417">
+    <w:abstractNumId w:val="31"/>
   </w:num>
-  <w:num w:numId="25" w16cid:durableId="311370496">
-    <w:abstractNumId w:val="27"/>
+  <w:num w:numId="33" w16cid:durableId="297030634">
+    <w:abstractNumId w:val="30"/>
   </w:num>
-  <w:num w:numId="26" w16cid:durableId="1047879556">
-    <w:abstractNumId w:val="5"/>
+  <w:num w:numId="34" w16cid:durableId="1828285422">
+    <w:abstractNumId w:val="19"/>
   </w:num>
-  <w:num w:numId="27" w16cid:durableId="459107408">
-    <w:abstractNumId w:val="1"/>
+  <w:num w:numId="35" w16cid:durableId="257374576">
+    <w:abstractNumId w:val="14"/>
   </w:num>
-  <w:num w:numId="28" w16cid:durableId="1801990813">
-    <w:abstractNumId w:val="24"/>
-  </w:num>
-  <w:num w:numId="29" w16cid:durableId="1522746709">
+  <w:num w:numId="36" w16cid:durableId="522399096">
     <w:abstractNumId w:val="0"/>
   </w:num>
-  <w:num w:numId="30" w16cid:durableId="888031207">
-    <w:abstractNumId w:val="8"/>
-  </w:num>
-  <w:num w:numId="31" w16cid:durableId="2009362571">
-    <w:abstractNumId w:val="19"/>
-  </w:num>
-  <w:num w:numId="32" w16cid:durableId="1402604417">
-    <w:abstractNumId w:val="29"/>
-  </w:num>
-  <w:num w:numId="33" w16cid:durableId="297030634">
-    <w:abstractNumId w:val="28"/>
-  </w:num>
-  <w:num w:numId="34" w16cid:durableId="1828285422">
-    <w:abstractNumId w:val="17"/>
-  </w:num>
-  <w:num w:numId="35" w16cid:durableId="257374576">
-    <w:abstractNumId w:val="13"/>
+  <w:num w:numId="37" w16cid:durableId="642001413">
+    <w:abstractNumId w:val="16"/>
   </w:num>
 </w:numbering>
 </file>
@@ -31424,7 +31865,7 @@
     <w:name w:val="Normal"/>
     <w:aliases w:val="Intro Pages"/>
     <w:qFormat/>
-    <w:rsid w:val="001A5B81"/>
+    <w:rsid w:val="008963F8"/>
     <w:rPr>
       <w:lang w:val="de-DE"/>
     </w:rPr>
@@ -32803,7 +33244,6 @@
       <w:kern w:val="0"/>
       <w:sz w:val="20"/>
       <w:szCs w:val="20"/>
-      <w:lang/>
       <w14:ligatures w14:val="none"/>
     </w:rPr>
   </w:style>
@@ -32819,7 +33259,6 @@
       <w:kern w:val="0"/>
       <w:sz w:val="20"/>
       <w:szCs w:val="20"/>
-      <w:lang/>
       <w14:ligatures w14:val="none"/>
     </w:rPr>
   </w:style>

</xml_diff>

<commit_message>
Tag 6 - Backup Commit und Push
</commit_message>
<xml_diff>
--- a/IPA_2024.docx
+++ b/IPA_2024.docx
@@ -753,7 +753,16 @@
                                 <w:bCs/>
                                 <w:color w:val="7F7F7F" w:themeColor="text1" w:themeTint="80"/>
                               </w:rPr>
-                              <w:t>Andrei Mititelu</w:t>
+                              <w:t xml:space="preserve">Andrei </w:t>
+                            </w:r>
+                            <w:r>
+                              <w:rPr>
+                                <w:rFonts w:ascii="Segoe UI" w:hAnsi="Segoe UI" w:cs="Segoe UI"/>
+                                <w:b/>
+                                <w:bCs/>
+                                <w:color w:val="7F7F7F" w:themeColor="text1" w:themeTint="80"/>
+                              </w:rPr>
+                              <w:t>Mititelu</w:t>
                             </w:r>
                           </w:p>
                           <w:p>
@@ -965,7 +974,16 @@
                           <w:bCs/>
                           <w:color w:val="7F7F7F" w:themeColor="text1" w:themeTint="80"/>
                         </w:rPr>
-                        <w:t>Andrei Mititelu</w:t>
+                        <w:t xml:space="preserve">Andrei </w:t>
+                      </w:r>
+                      <w:r>
+                        <w:rPr>
+                          <w:rFonts w:ascii="Segoe UI" w:hAnsi="Segoe UI" w:cs="Segoe UI"/>
+                          <w:b/>
+                          <w:bCs/>
+                          <w:color w:val="7F7F7F" w:themeColor="text1" w:themeTint="80"/>
+                        </w:rPr>
+                        <w:t>Mititelu</w:t>
                       </w:r>
                     </w:p>
                     <w:p>
@@ -1215,7 +1233,16 @@
                                 <w:bCs/>
                                 <w:color w:val="7F7F7F" w:themeColor="text1" w:themeTint="80"/>
                               </w:rPr>
-                              <w:t>Kandidat / Author:</w:t>
+                              <w:t xml:space="preserve">Kandidat </w:t>
+                            </w:r>
+                            <w:r>
+                              <w:rPr>
+                                <w:rFonts w:ascii="Segoe UI" w:hAnsi="Segoe UI" w:cs="Segoe UI"/>
+                                <w:b/>
+                                <w:bCs/>
+                                <w:color w:val="7F7F7F" w:themeColor="text1" w:themeTint="80"/>
+                              </w:rPr>
+                              <w:t>/ Author:</w:t>
                             </w:r>
                           </w:p>
                           <w:p>
@@ -1427,7 +1454,16 @@
                           <w:bCs/>
                           <w:color w:val="7F7F7F" w:themeColor="text1" w:themeTint="80"/>
                         </w:rPr>
-                        <w:t>Kandidat / Author:</w:t>
+                        <w:t xml:space="preserve">Kandidat </w:t>
+                      </w:r>
+                      <w:r>
+                        <w:rPr>
+                          <w:rFonts w:ascii="Segoe UI" w:hAnsi="Segoe UI" w:cs="Segoe UI"/>
+                          <w:b/>
+                          <w:bCs/>
+                          <w:color w:val="7F7F7F" w:themeColor="text1" w:themeTint="80"/>
+                        </w:rPr>
+                        <w:t>/ Author:</w:t>
                       </w:r>
                     </w:p>
                     <w:p>
@@ -6115,7 +6151,20 @@
                                 <w:szCs w:val="19"/>
                                 <w14:ligatures w14:val="none"/>
                               </w:rPr>
-                              <w:t>Lehrbetrieb und Durchführungsort</w:t>
+                              <w:t xml:space="preserve">Lehrbetrieb </w:t>
+                            </w:r>
+                            <w:r>
+                              <w:rPr>
+                                <w:rFonts w:eastAsia="Calibri"/>
+                                <w:b/>
+                                <w:bCs/>
+                                <w:color w:val="000000"/>
+                                <w:kern w:val="0"/>
+                                <w:sz w:val="24"/>
+                                <w:szCs w:val="19"/>
+                                <w14:ligatures w14:val="none"/>
+                              </w:rPr>
+                              <w:t>und Durchführungsort</w:t>
                             </w:r>
                             <w:r>
                               <w:rPr>
@@ -6737,7 +6786,20 @@
                           <w:szCs w:val="19"/>
                           <w14:ligatures w14:val="none"/>
                         </w:rPr>
-                        <w:t>Lehrbetrieb und Durchführungsort</w:t>
+                        <w:t xml:space="preserve">Lehrbetrieb </w:t>
+                      </w:r>
+                      <w:r>
+                        <w:rPr>
+                          <w:rFonts w:eastAsia="Calibri"/>
+                          <w:b/>
+                          <w:bCs/>
+                          <w:color w:val="000000"/>
+                          <w:kern w:val="0"/>
+                          <w:sz w:val="24"/>
+                          <w:szCs w:val="19"/>
+                          <w14:ligatures w14:val="none"/>
+                        </w:rPr>
+                        <w:t>und Durchführungsort</w:t>
                       </w:r>
                       <w:r>
                         <w:rPr>
@@ -13698,11 +13760,6 @@
     </w:p>
     <w:p>
       <w:pPr>
-        <w:pStyle w:val="LauftextGenerali"/>
-      </w:pPr>
-    </w:p>
-    <w:p>
-      <w:pPr>
         <w:pStyle w:val="Heading3"/>
       </w:pPr>
       <w:r>
@@ -13963,18 +14020,15 @@
               <w:pStyle w:val="LauftextGenerali"/>
             </w:pPr>
             <w:r>
-              <w:t xml:space="preserve">Nach dem ich die Möglichkeit hinzufügte, eine Offerte mit mehreren Vericherungssummen zu erstellen und diese zu validieren im Backend implementierte, habe ich entschieden, dass es Sinn machen würde, wenn ich </w:t>
-            </w:r>
+              <w:t xml:space="preserve">Nach dem ich die Möglichkeit hinzufügte, eine Offerte mit mehreren Vericherungssummen zu erstellen und diese zu validieren im Backend implementierte, habe ich entschieden, dass es Sinn machen würde, wenn ich die Create-Offer Seite auch schon anpasse. Dies damit ich meine Applikation auch gerade testen konnte, ohne Postman zu benutzen. </w:t>
+            </w:r>
+          </w:p>
+          <w:p>
+            <w:pPr>
+              <w:pStyle w:val="LauftextGenerali"/>
+            </w:pPr>
             <w:r>
               <w:lastRenderedPageBreak/>
-              <w:t xml:space="preserve">die Create-Offer Seite auch schon anpasse. Dies damit ich meine Applikation auch gerade testen konnte, ohne Postman zu benutzen. </w:t>
-            </w:r>
-          </w:p>
-          <w:p>
-            <w:pPr>
-              <w:pStyle w:val="LauftextGenerali"/>
-            </w:pPr>
-            <w:r>
               <w:t>Eine kurze Implementation war auch schnell erledigt. Ich fand dann heraus, dass die Implementation tatsächlich auch funktionierte. Somit muss ich das Error Handling im Backend Teil des Projektes aber am Dienstag oder am Mittwoch realisieren.</w:t>
             </w:r>
           </w:p>
@@ -14160,7 +14214,6 @@
                 <w:ilvl w:val="0"/>
                 <w:numId w:val="35"/>
               </w:numPr>
-              <w:spacing w:after="0" w:line="240" w:lineRule="auto"/>
             </w:pPr>
             <w:r>
               <w:t>Frontend : Anpassungen an Controller und Services</w:t>
@@ -14185,7 +14238,6 @@
                 <w:ilvl w:val="0"/>
                 <w:numId w:val="35"/>
               </w:numPr>
-              <w:spacing w:after="0" w:line="240" w:lineRule="auto"/>
             </w:pPr>
             <w:r>
               <w:t>Frontend : Anpassungen an der Offer-Detail Seite</w:t>
@@ -14482,6 +14534,477 @@
       </w:pPr>
     </w:p>
     <w:p>
+      <w:pPr>
+        <w:pStyle w:val="Heading3"/>
+      </w:pPr>
+      <w:r>
+        <w:t xml:space="preserve">Tag </w:t>
+      </w:r>
+      <w:r>
+        <w:t>6</w:t>
+      </w:r>
+      <w:r>
+        <w:t xml:space="preserve">: </w:t>
+      </w:r>
+      <w:r>
+        <w:t>Mittwoch</w:t>
+      </w:r>
+      <w:r>
+        <w:t xml:space="preserve">, </w:t>
+      </w:r>
+      <w:r>
+        <w:t>10</w:t>
+      </w:r>
+      <w:r>
+        <w:t>.0</w:t>
+      </w:r>
+      <w:r>
+        <w:t>4</w:t>
+      </w:r>
+      <w:r>
+        <w:t>.2024</w:t>
+      </w:r>
+    </w:p>
+    <w:tbl>
+      <w:tblPr>
+        <w:tblStyle w:val="TableGrid"/>
+        <w:tblW w:w="9895" w:type="dxa"/>
+        <w:tblLook w:val="04A0" w:firstRow="1" w:lastRow="0" w:firstColumn="1" w:lastColumn="0" w:noHBand="0" w:noVBand="1"/>
+      </w:tblPr>
+      <w:tblGrid>
+        <w:gridCol w:w="2245"/>
+        <w:gridCol w:w="7650"/>
+      </w:tblGrid>
+      <w:tr>
+        <w:trPr>
+          <w:trHeight w:val="917"/>
+        </w:trPr>
+        <w:tc>
+          <w:tcPr>
+            <w:tcW w:w="2245" w:type="dxa"/>
+          </w:tcPr>
+          <w:p>
+            <w:pPr>
+              <w:pStyle w:val="LauftextGenerali"/>
+              <w:rPr>
+                <w:b/>
+                <w:bCs/>
+              </w:rPr>
+            </w:pPr>
+            <w:r>
+              <w:rPr>
+                <w:b/>
+                <w:bCs/>
+              </w:rPr>
+              <w:t>Tätigkeiten</w:t>
+            </w:r>
+          </w:p>
+        </w:tc>
+        <w:tc>
+          <w:tcPr>
+            <w:tcW w:w="7650" w:type="dxa"/>
+          </w:tcPr>
+          <w:p>
+            <w:pPr>
+              <w:pStyle w:val="LauftextGenerali"/>
+              <w:numPr>
+                <w:ilvl w:val="0"/>
+                <w:numId w:val="21"/>
+              </w:numPr>
+            </w:pPr>
+            <w:r>
+              <w:t>Anpassungen an der Offer-Detail Seite</w:t>
+            </w:r>
+          </w:p>
+          <w:p>
+            <w:pPr>
+              <w:pStyle w:val="LauftextGenerali"/>
+              <w:numPr>
+                <w:ilvl w:val="0"/>
+                <w:numId w:val="21"/>
+              </w:numPr>
+              <w:spacing w:after="0" w:line="240" w:lineRule="auto"/>
+            </w:pPr>
+            <w:r>
+              <w:t xml:space="preserve">Anpassungen an der </w:t>
+            </w:r>
+            <w:r>
+              <w:t>Create</w:t>
+            </w:r>
+            <w:r>
+              <w:t>-</w:t>
+            </w:r>
+            <w:r>
+              <w:t xml:space="preserve"> </w:t>
+            </w:r>
+            <w:r>
+              <w:t>Offer</w:t>
+            </w:r>
+            <w:r>
+              <w:t xml:space="preserve"> </w:t>
+            </w:r>
+            <w:r>
+              <w:t>Seite</w:t>
+            </w:r>
+          </w:p>
+          <w:p>
+            <w:pPr>
+              <w:pStyle w:val="LauftextGenerali"/>
+              <w:numPr>
+                <w:ilvl w:val="0"/>
+                <w:numId w:val="21"/>
+              </w:numPr>
+              <w:spacing w:after="0" w:line="240" w:lineRule="auto"/>
+            </w:pPr>
+            <w:r>
+              <w:t>Anpassungen an Controller und Services</w:t>
+            </w:r>
+          </w:p>
+          <w:p>
+            <w:pPr>
+              <w:pStyle w:val="LauftextGenerali"/>
+              <w:numPr>
+                <w:ilvl w:val="0"/>
+                <w:numId w:val="21"/>
+              </w:numPr>
+              <w:spacing w:after="0" w:line="240" w:lineRule="auto"/>
+            </w:pPr>
+            <w:r>
+              <w:t>Implementierung Logging</w:t>
+            </w:r>
+          </w:p>
+          <w:p>
+            <w:pPr>
+              <w:pStyle w:val="LauftextGenerali"/>
+              <w:numPr>
+                <w:ilvl w:val="0"/>
+                <w:numId w:val="21"/>
+              </w:numPr>
+            </w:pPr>
+            <w:r>
+              <w:t>Realisieren dokumentieren</w:t>
+            </w:r>
+          </w:p>
+          <w:p>
+            <w:pPr>
+              <w:pStyle w:val="LauftextGenerali"/>
+              <w:numPr>
+                <w:ilvl w:val="0"/>
+                <w:numId w:val="21"/>
+              </w:numPr>
+            </w:pPr>
+            <w:r>
+              <w:t>Arbeitsjournal schreiben</w:t>
+            </w:r>
+          </w:p>
+        </w:tc>
+      </w:tr>
+      <w:tr>
+        <w:trPr>
+          <w:trHeight w:val="683"/>
+        </w:trPr>
+        <w:tc>
+          <w:tcPr>
+            <w:tcW w:w="2245" w:type="dxa"/>
+          </w:tcPr>
+          <w:p>
+            <w:pPr>
+              <w:pStyle w:val="LauftextGenerali"/>
+              <w:rPr>
+                <w:b/>
+                <w:bCs/>
+              </w:rPr>
+            </w:pPr>
+            <w:r>
+              <w:rPr>
+                <w:b/>
+                <w:bCs/>
+              </w:rPr>
+              <w:t>Ausserplanmässige</w:t>
+            </w:r>
+          </w:p>
+          <w:p>
+            <w:pPr>
+              <w:pStyle w:val="LauftextGenerali"/>
+              <w:rPr>
+                <w:b/>
+                <w:bCs/>
+              </w:rPr>
+            </w:pPr>
+            <w:r>
+              <w:rPr>
+                <w:b/>
+                <w:bCs/>
+              </w:rPr>
+              <w:t>Arbeiten</w:t>
+            </w:r>
+          </w:p>
+        </w:tc>
+        <w:tc>
+          <w:tcPr>
+            <w:tcW w:w="7650" w:type="dxa"/>
+          </w:tcPr>
+          <w:p>
+            <w:pPr>
+              <w:pStyle w:val="LauftextGenerali"/>
+              <w:numPr>
+                <w:ilvl w:val="0"/>
+                <w:numId w:val="21"/>
+              </w:numPr>
+            </w:pPr>
+            <w:r>
+              <w:t>Unit Tests schreiben</w:t>
+            </w:r>
+          </w:p>
+        </w:tc>
+      </w:tr>
+      <w:tr>
+        <w:trPr>
+          <w:trHeight w:val="386"/>
+        </w:trPr>
+        <w:tc>
+          <w:tcPr>
+            <w:tcW w:w="2245" w:type="dxa"/>
+          </w:tcPr>
+          <w:p>
+            <w:pPr>
+              <w:pStyle w:val="LauftextGenerali"/>
+              <w:rPr>
+                <w:b/>
+                <w:bCs/>
+              </w:rPr>
+            </w:pPr>
+            <w:r>
+              <w:rPr>
+                <w:b/>
+                <w:bCs/>
+              </w:rPr>
+              <w:t>Hilfestellung</w:t>
+            </w:r>
+          </w:p>
+        </w:tc>
+        <w:tc>
+          <w:tcPr>
+            <w:tcW w:w="7650" w:type="dxa"/>
+          </w:tcPr>
+          <w:p>
+            <w:pPr>
+              <w:pStyle w:val="LauftextGenerali"/>
+              <w:numPr>
+                <w:ilvl w:val="0"/>
+                <w:numId w:val="21"/>
+              </w:numPr>
+            </w:pPr>
+            <w:r>
+              <w:t>Tailwind CSS Dokumentation</w:t>
+            </w:r>
+          </w:p>
+          <w:p>
+            <w:pPr>
+              <w:pStyle w:val="LauftextGenerali"/>
+              <w:numPr>
+                <w:ilvl w:val="0"/>
+                <w:numId w:val="21"/>
+              </w:numPr>
+            </w:pPr>
+            <w:r>
+              <w:t>React-Hook-Form Dokumentation</w:t>
+            </w:r>
+          </w:p>
+        </w:tc>
+      </w:tr>
+      <w:tr>
+        <w:trPr>
+          <w:trHeight w:val="1781"/>
+        </w:trPr>
+        <w:tc>
+          <w:tcPr>
+            <w:tcW w:w="2245" w:type="dxa"/>
+          </w:tcPr>
+          <w:p>
+            <w:pPr>
+              <w:pStyle w:val="LauftextGenerali"/>
+              <w:rPr>
+                <w:b/>
+                <w:bCs/>
+              </w:rPr>
+            </w:pPr>
+            <w:r>
+              <w:rPr>
+                <w:b/>
+                <w:bCs/>
+              </w:rPr>
+              <w:t>Reflexion</w:t>
+            </w:r>
+          </w:p>
+        </w:tc>
+        <w:tc>
+          <w:tcPr>
+            <w:tcW w:w="7650" w:type="dxa"/>
+          </w:tcPr>
+          <w:p>
+            <w:pPr>
+              <w:pStyle w:val="LauftextGenerali"/>
+              <w:rPr>
+                <w:lang w:val="de-CH"/>
+              </w:rPr>
+            </w:pPr>
+            <w:r>
+              <w:rPr>
+                <w:lang w:val="de-CH"/>
+              </w:rPr>
+              <w:t>Den heutigen Tag find ich heute mit der Fertigstellung der Erstellungsseite an. Es mussten noch ein paar Änderungen an dem Fehlerhandling vorgenommen werden, nämlich eine leichte Korrektur an der Art der Fehlerhandling. Weil ich nicht genau wusst wie die Implementation aussah, nahm ich die Reach-Hook-Form Dokumentation zur Hilfe</w:t>
+            </w:r>
+            <w:r>
+              <w:rPr>
+                <w:lang w:val="de-CH"/>
+              </w:rPr>
+              <w:t xml:space="preserve">. Ich machte dann mit der Umsetzung der Detail Seite weiter. Heute war das Ziel das Design so nah wie möglich an dem Figma Mockup zu bringen. Dafür benutzte ich wieder die Dokumentation von Tailwind CSS. Als ich das Testen wollte merkte ich aber, dass mein Backend nicht mehr richtig lief. Dies war aus dem Grund, dass die schon bestehende Tests fehlgeschlagten, weil diese nicht mit den neuen Versicherungssummen versehen wurde. Dies musste repariert werden, somit musste ich schon jetzt eine halbe Stunde in den Tests einsetzen. Nachdem dies repariert war entwickelte ich im Backend weiter. Ich musste ein Model anpassen, damit meine Validierung im Frontend richtig funktionierte. Nach all diesen Änderungen wollte ich dokumentieren, es machte Sinn dies zu tun, bevor ich mit dem Logging und Tracing anfangen müsste. Ich merkte aber, dass es bei der Dokumentation mehr Aufwand braucht, Sie sinnvoll zu schreiben, damit eine Person die nichts mit dem Projekt zu tun hat diese auch verstehen kann, als gedacht. </w:t>
+            </w:r>
+          </w:p>
+          <w:p>
+            <w:pPr>
+              <w:pStyle w:val="LauftextGenerali"/>
+              <w:rPr>
+                <w:lang w:val="de-CH"/>
+              </w:rPr>
+            </w:pPr>
+            <w:r>
+              <w:rPr>
+                <w:lang w:val="de-CH"/>
+              </w:rPr>
+              <w:t xml:space="preserve">Zuletzt implementierte ich ein wenig am Logging in den neuen Funktionen. </w:t>
+            </w:r>
+          </w:p>
+          <w:p>
+            <w:pPr>
+              <w:pStyle w:val="LauftextGenerali"/>
+              <w:rPr>
+                <w:lang w:val="de-CH"/>
+              </w:rPr>
+            </w:pPr>
+            <w:r>
+              <w:rPr>
+                <w:lang w:val="de-CH"/>
+              </w:rPr>
+              <w:lastRenderedPageBreak/>
+              <w:t>Ich merkte dabei, dass viel Logging und Tracing schon implementiert ist. Im Rahmen dieser IPA werden viele Methoden umgeschrieben, und nicht neugeschrieben, aus dem Grund scheint viel im Tracing und Logging schon gemacht zu sein und wird wahrscheinlich weniger dauern als gemeint. Dies ist aber gut, weil ich denke, dass ich mehr Zeit an der Dokumentation brauchen muss.</w:t>
+            </w:r>
+          </w:p>
+        </w:tc>
+      </w:tr>
+      <w:tr>
+        <w:trPr>
+          <w:trHeight w:val="557"/>
+        </w:trPr>
+        <w:tc>
+          <w:tcPr>
+            <w:tcW w:w="2245" w:type="dxa"/>
+          </w:tcPr>
+          <w:p>
+            <w:pPr>
+              <w:pStyle w:val="LauftextGenerali"/>
+              <w:rPr>
+                <w:b/>
+                <w:bCs/>
+              </w:rPr>
+            </w:pPr>
+            <w:r>
+              <w:rPr>
+                <w:b/>
+                <w:bCs/>
+              </w:rPr>
+              <w:lastRenderedPageBreak/>
+              <w:t>Nächste Schritte</w:t>
+            </w:r>
+          </w:p>
+        </w:tc>
+        <w:tc>
+          <w:tcPr>
+            <w:tcW w:w="7650" w:type="dxa"/>
+          </w:tcPr>
+          <w:p>
+            <w:pPr>
+              <w:pStyle w:val="LauftextGenerali"/>
+              <w:numPr>
+                <w:ilvl w:val="0"/>
+                <w:numId w:val="25"/>
+              </w:numPr>
+            </w:pPr>
+            <w:r>
+              <w:t>Realisieren Dokumentieren</w:t>
+            </w:r>
+          </w:p>
+          <w:p>
+            <w:pPr>
+              <w:pStyle w:val="LauftextGenerali"/>
+              <w:numPr>
+                <w:ilvl w:val="0"/>
+                <w:numId w:val="25"/>
+              </w:numPr>
+            </w:pPr>
+            <w:r>
+              <w:t>Implementierung Tracing</w:t>
+            </w:r>
+          </w:p>
+          <w:p>
+            <w:pPr>
+              <w:pStyle w:val="LauftextGenerali"/>
+              <w:numPr>
+                <w:ilvl w:val="0"/>
+                <w:numId w:val="25"/>
+              </w:numPr>
+            </w:pPr>
+            <w:r>
+              <w:t>Implementierung Logging</w:t>
+            </w:r>
+          </w:p>
+          <w:p>
+            <w:pPr>
+              <w:pStyle w:val="LauftextGenerali"/>
+              <w:numPr>
+                <w:ilvl w:val="0"/>
+                <w:numId w:val="25"/>
+              </w:numPr>
+            </w:pPr>
+            <w:r>
+              <w:t>Unit Tests schreiben</w:t>
+            </w:r>
+          </w:p>
+          <w:p>
+            <w:pPr>
+              <w:pStyle w:val="LauftextGenerali"/>
+              <w:numPr>
+                <w:ilvl w:val="0"/>
+                <w:numId w:val="25"/>
+              </w:numPr>
+            </w:pPr>
+            <w:r>
+              <w:t>2. Experteninterview</w:t>
+            </w:r>
+          </w:p>
+          <w:p>
+            <w:pPr>
+              <w:pStyle w:val="LauftextGenerali"/>
+              <w:ind w:left="360"/>
+            </w:pPr>
+          </w:p>
+        </w:tc>
+      </w:tr>
+    </w:tbl>
+    <w:p>
+      <w:pPr>
+        <w:pStyle w:val="LauftextGenerali"/>
+      </w:pPr>
+    </w:p>
+    <w:p/>
+    <w:p/>
+    <w:p/>
+    <w:p/>
+    <w:p/>
+    <w:p/>
+    <w:p/>
+    <w:p>
       <w:r>
         <w:br w:type="page"/>
       </w:r>
@@ -14617,6 +15140,11 @@
     <w:p>
       <w:pPr>
         <w:pStyle w:val="LauftextGenerali"/>
+      </w:pPr>
+    </w:p>
+    <w:p>
+      <w:pPr>
+        <w:pStyle w:val="LauftextGenerali"/>
         <w:rPr>
           <w:lang w:val="en-US"/>
         </w:rPr>
@@ -14628,7 +15156,6 @@
       </w:pPr>
       <w:bookmarkStart w:id="98" w:name="_Toc163201979"/>
       <w:r>
-        <w:lastRenderedPageBreak/>
         <w:t>Projektvorgehen</w:t>
       </w:r>
       <w:bookmarkEnd w:id="98"/>
@@ -15152,7 +15679,7 @@
           <w:lang w:val="de-CH"/>
         </w:rPr>
         <w:drawing>
-          <wp:anchor distT="0" distB="0" distL="114300" distR="114300" simplePos="0" relativeHeight="251669504" behindDoc="1" locked="0" layoutInCell="1" allowOverlap="1" wp14:anchorId="0DDFD100" wp14:editId="2A6D533C">
+          <wp:anchor distT="0" distB="0" distL="114300" distR="114300" simplePos="0" relativeHeight="251669504" behindDoc="1" locked="0" layoutInCell="1" allowOverlap="1" wp14:anchorId="0DDFD100" wp14:editId="2E6E53A7">
             <wp:simplePos x="0" y="0"/>
             <wp:positionH relativeFrom="margin">
               <wp:align>center</wp:align>
@@ -15305,7 +15832,7 @@
           <w:noProof/>
         </w:rPr>
         <w:drawing>
-          <wp:anchor distT="0" distB="0" distL="114300" distR="114300" simplePos="0" relativeHeight="251670528" behindDoc="1" locked="0" layoutInCell="1" allowOverlap="1" wp14:anchorId="4F570BED" wp14:editId="1188067B">
+          <wp:anchor distT="0" distB="0" distL="114300" distR="114300" simplePos="0" relativeHeight="251670528" behindDoc="1" locked="0" layoutInCell="1" allowOverlap="1" wp14:anchorId="4F570BED" wp14:editId="608A2305">
             <wp:simplePos x="0" y="0"/>
             <wp:positionH relativeFrom="column">
               <wp:posOffset>-580030</wp:posOffset>
@@ -15403,7 +15930,7 @@
           <w:noProof/>
         </w:rPr>
         <w:drawing>
-          <wp:anchor distT="0" distB="0" distL="114300" distR="114300" simplePos="0" relativeHeight="251671552" behindDoc="1" locked="0" layoutInCell="1" allowOverlap="1" wp14:anchorId="050A5AB4" wp14:editId="68409B05">
+          <wp:anchor distT="0" distB="0" distL="114300" distR="114300" simplePos="0" relativeHeight="251671552" behindDoc="1" locked="0" layoutInCell="1" allowOverlap="1" wp14:anchorId="050A5AB4" wp14:editId="5BEAFA1D">
             <wp:simplePos x="0" y="0"/>
             <wp:positionH relativeFrom="column">
               <wp:posOffset>-634365</wp:posOffset>
@@ -15522,7 +16049,7 @@
           <w:noProof/>
         </w:rPr>
         <w:drawing>
-          <wp:anchor distT="0" distB="0" distL="114300" distR="114300" simplePos="0" relativeHeight="251672576" behindDoc="1" locked="0" layoutInCell="1" allowOverlap="1" wp14:anchorId="7264AA70" wp14:editId="67CAC050">
+          <wp:anchor distT="0" distB="0" distL="114300" distR="114300" simplePos="0" relativeHeight="251672576" behindDoc="1" locked="0" layoutInCell="1" allowOverlap="1" wp14:anchorId="7264AA70" wp14:editId="0CD4D48E">
             <wp:simplePos x="0" y="0"/>
             <wp:positionH relativeFrom="margin">
               <wp:align>center</wp:align>
@@ -15706,26 +16233,92 @@
           <w:bCs/>
           <w:lang w:val="en-US"/>
         </w:rPr>
-        <w:t>&gt; Verwaltung der Offerten</w:t>
-      </w:r>
-    </w:p>
-    <w:p>
-      <w:pPr>
-        <w:pStyle w:val="LauftextGenerali"/>
+        <w:t xml:space="preserve">&gt; </w:t>
+      </w:r>
+      <w:proofErr w:type="spellStart"/>
+      <w:r>
         <w:rPr>
           <w:b/>
           <w:bCs/>
           <w:lang w:val="en-US"/>
         </w:rPr>
-      </w:pPr>
+        <w:t>Verwaltung</w:t>
+      </w:r>
+      <w:proofErr w:type="spellEnd"/>
       <w:r>
         <w:rPr>
           <w:b/>
           <w:bCs/>
           <w:lang w:val="en-US"/>
         </w:rPr>
-        <w:t>LifeInsuranceCalculation -&gt; Berechnung der Offerten</w:t>
-      </w:r>
+        <w:t xml:space="preserve"> der </w:t>
+      </w:r>
+      <w:proofErr w:type="spellStart"/>
+      <w:r>
+        <w:rPr>
+          <w:b/>
+          <w:bCs/>
+          <w:lang w:val="en-US"/>
+        </w:rPr>
+        <w:t>Offerten</w:t>
+      </w:r>
+      <w:proofErr w:type="spellEnd"/>
+    </w:p>
+    <w:p>
+      <w:pPr>
+        <w:pStyle w:val="LauftextGenerali"/>
+        <w:rPr>
+          <w:b/>
+          <w:bCs/>
+          <w:lang w:val="en-US"/>
+        </w:rPr>
+      </w:pPr>
+      <w:proofErr w:type="spellStart"/>
+      <w:r>
+        <w:rPr>
+          <w:b/>
+          <w:bCs/>
+          <w:lang w:val="en-US"/>
+        </w:rPr>
+        <w:t>LifeInsuranceCalculation</w:t>
+      </w:r>
+      <w:proofErr w:type="spellEnd"/>
+      <w:r>
+        <w:rPr>
+          <w:b/>
+          <w:bCs/>
+          <w:lang w:val="en-US"/>
+        </w:rPr>
+        <w:t xml:space="preserve"> -&gt; </w:t>
+      </w:r>
+      <w:proofErr w:type="spellStart"/>
+      <w:r>
+        <w:rPr>
+          <w:b/>
+          <w:bCs/>
+          <w:lang w:val="en-US"/>
+        </w:rPr>
+        <w:t>Berechnung</w:t>
+      </w:r>
+      <w:proofErr w:type="spellEnd"/>
+      <w:r>
+        <w:rPr>
+          <w:b/>
+          <w:bCs/>
+          <w:lang w:val="en-US"/>
+        </w:rPr>
+        <w:t xml:space="preserve"> der </w:t>
+      </w:r>
+      <w:proofErr w:type="spellStart"/>
+      <w:r>
+        <w:rPr>
+          <w:b/>
+          <w:bCs/>
+          <w:lang w:val="en-US"/>
+        </w:rPr>
+        <w:t>Offerten</w:t>
+      </w:r>
+      <w:proofErr w:type="spellEnd"/>
     </w:p>
     <w:p>
       <w:pPr>
@@ -15933,7 +16526,7 @@
           <w:noProof/>
         </w:rPr>
         <w:drawing>
-          <wp:inline distT="0" distB="0" distL="0" distR="0" wp14:anchorId="3322B978" wp14:editId="33EB5FE6">
+          <wp:inline distT="0" distB="0" distL="0" distR="0" wp14:anchorId="3322B978" wp14:editId="4BD38652">
             <wp:extent cx="5270740" cy="2856688"/>
             <wp:effectExtent l="0" t="0" r="6350" b="1270"/>
             <wp:docPr id="1800840519" name="Picture 5" descr="A screenshot of a computer screen&#10;&#10;Description automatically generated"/>
@@ -16499,7 +17092,7 @@
           <w:noProof/>
         </w:rPr>
         <w:drawing>
-          <wp:inline distT="0" distB="0" distL="0" distR="0" wp14:anchorId="04673FEC" wp14:editId="3FD39AEE">
+          <wp:inline distT="0" distB="0" distL="0" distR="0" wp14:anchorId="04673FEC" wp14:editId="53179C49">
             <wp:extent cx="4209691" cy="2143555"/>
             <wp:effectExtent l="0" t="0" r="635" b="9525"/>
             <wp:docPr id="842203576" name="Picture 3" descr="A screenshot of a computer&#10;&#10;Description automatically generated"/>
@@ -19811,11 +20404,6 @@
     </w:p>
     <w:p>
       <w:pPr>
-        <w:pStyle w:val="LauftextGenerali"/>
-      </w:pPr>
-    </w:p>
-    <w:p>
-      <w:pPr>
         <w:pStyle w:val="Heading2"/>
       </w:pPr>
       <w:bookmarkStart w:id="112" w:name="_Toc163201993"/>
@@ -20177,6 +20765,82 @@
       <w:r>
         <w:t>dazugehörige Mockups.</w:t>
       </w:r>
+      <w:r>
+        <w:t xml:space="preserve"> Die neuen Komponenten werden der Mockups entsprechen.</w:t>
+      </w:r>
+    </w:p>
+    <w:p>
+      <w:pPr>
+        <w:rPr>
+          <w:b/>
+          <w:bCs/>
+        </w:rPr>
+      </w:pPr>
+    </w:p>
+    <w:p>
+      <w:pPr>
+        <w:pStyle w:val="LauftextGenerali"/>
+        <w:rPr>
+          <w:b/>
+          <w:bCs/>
+        </w:rPr>
+      </w:pPr>
+      <w:r>
+        <w:rPr>
+          <w:b/>
+          <w:bCs/>
+        </w:rPr>
+        <w:t>Storybook Anpassungen</w:t>
+      </w:r>
+    </w:p>
+    <w:p>
+      <w:pPr>
+        <w:pStyle w:val="LauftextGenerali"/>
+        <w:rPr>
+          <w:lang w:val="de-CH"/>
+        </w:rPr>
+      </w:pPr>
+      <w:r>
+        <w:t>Alle neue Komponenten m</w:t>
+      </w:r>
+      <w:r>
+        <w:rPr>
+          <w:lang w:val="de-CH"/>
+        </w:rPr>
+        <w:t>üssen im Storybook erfasst werden.</w:t>
+      </w:r>
+    </w:p>
+    <w:p>
+      <w:pPr>
+        <w:pStyle w:val="LauftextGenerali"/>
+        <w:rPr>
+          <w:lang w:val="de-CH"/>
+        </w:rPr>
+      </w:pPr>
+    </w:p>
+    <w:p>
+      <w:pPr>
+        <w:pStyle w:val="LauftextGenerali"/>
+        <w:rPr>
+          <w:b/>
+          <w:bCs/>
+        </w:rPr>
+      </w:pPr>
+      <w:r>
+        <w:rPr>
+          <w:b/>
+          <w:bCs/>
+        </w:rPr>
+        <w:t>Tracing</w:t>
+      </w:r>
+    </w:p>
+    <w:p>
+      <w:pPr>
+        <w:pStyle w:val="LauftextGenerali"/>
+      </w:pPr>
+      <w:r>
+        <w:t>Für jedes Request wird eine Tracing ID genertiert.</w:t>
+      </w:r>
     </w:p>
     <w:p>
       <w:pPr>
@@ -20322,43 +20986,8 @@
     <w:p>
       <w:pPr>
         <w:pStyle w:val="LauftextGenerali"/>
-        <w:rPr>
-          <w:b/>
-          <w:bCs/>
-        </w:rPr>
-      </w:pPr>
-      <w:r>
-        <w:rPr>
-          <w:b/>
-          <w:bCs/>
-        </w:rPr>
-        <w:t>Storybook Anpassungen</w:t>
-      </w:r>
-    </w:p>
-    <w:p>
-      <w:pPr>
-        <w:pStyle w:val="LauftextGenerali"/>
-        <w:rPr>
-          <w:b/>
-          <w:bCs/>
-        </w:rPr>
-      </w:pPr>
-    </w:p>
-    <w:p>
-      <w:pPr>
-        <w:pStyle w:val="LauftextGenerali"/>
-        <w:rPr>
-          <w:b/>
-          <w:bCs/>
-        </w:rPr>
-      </w:pPr>
-      <w:r>
-        <w:rPr>
-          <w:b/>
-          <w:bCs/>
-        </w:rPr>
-        <w:t>Tracing</w:t>
-      </w:r>
+        <w:ind w:left="360"/>
+      </w:pPr>
     </w:p>
     <w:p/>
     <w:p/>
@@ -20369,11 +20998,6 @@
     <w:p/>
     <w:p/>
     <w:p/>
-    <w:p/>
-    <w:p/>
-    <w:p/>
-    <w:p/>
-    <w:p/>
     <w:p>
       <w:pPr>
         <w:pStyle w:val="Heading4"/>
@@ -20431,6 +21055,21 @@
       <w:r>
         <w:t>, dies wird durch eine Flyway Migration ausgeführ</w:t>
       </w:r>
+      <w:r>
+        <w:t xml:space="preserve">t. Das </w:t>
+      </w:r>
+      <w:r>
+        <w:rPr>
+          <w:color w:val="4EA72E" w:themeColor="accent6"/>
+        </w:rPr>
+        <w:t xml:space="preserve">bestehende Feld </w:t>
+      </w:r>
+      <w:r>
+        <w:t xml:space="preserve">„vs“ </w:t>
+      </w:r>
+      <w:r>
+        <w:t>wird zu „vs1“ umbenannt</w:t>
+      </w:r>
     </w:p>
     <w:p>
       <w:pPr>
@@ -20440,6 +21079,88 @@
           <w:bCs/>
         </w:rPr>
       </w:pPr>
+      <w:r>
+        <w:rPr>
+          <w:b/>
+          <w:bCs/>
+          <w:noProof/>
+        </w:rPr>
+        <mc:AlternateContent>
+          <mc:Choice Requires="wps">
+            <w:drawing>
+              <wp:anchor distT="0" distB="0" distL="114300" distR="114300" simplePos="0" relativeHeight="251691008" behindDoc="0" locked="0" layoutInCell="1" allowOverlap="1" wp14:anchorId="240C1DD5" wp14:editId="40D3E3A9">
+                <wp:simplePos x="0" y="0"/>
+                <wp:positionH relativeFrom="column">
+                  <wp:posOffset>259307</wp:posOffset>
+                </wp:positionH>
+                <wp:positionV relativeFrom="paragraph">
+                  <wp:posOffset>561217</wp:posOffset>
+                </wp:positionV>
+                <wp:extent cx="1407634" cy="101486"/>
+                <wp:effectExtent l="0" t="0" r="21590" b="13335"/>
+                <wp:wrapNone/>
+                <wp:docPr id="172754059" name="Rectangle 2"/>
+                <wp:cNvGraphicFramePr/>
+                <a:graphic xmlns:a="http://schemas.openxmlformats.org/drawingml/2006/main">
+                  <a:graphicData uri="http://schemas.microsoft.com/office/word/2010/wordprocessingShape">
+                    <wps:wsp>
+                      <wps:cNvSpPr/>
+                      <wps:spPr>
+                        <a:xfrm>
+                          <a:off x="0" y="0"/>
+                          <a:ext cx="1407634" cy="101486"/>
+                        </a:xfrm>
+                        <a:prstGeom prst="rect">
+                          <a:avLst/>
+                        </a:prstGeom>
+                        <a:noFill/>
+                        <a:ln>
+                          <a:solidFill>
+                            <a:schemeClr val="accent6"/>
+                          </a:solidFill>
+                        </a:ln>
+                      </wps:spPr>
+                      <wps:style>
+                        <a:lnRef idx="2">
+                          <a:schemeClr val="accent1">
+                            <a:shade val="15000"/>
+                          </a:schemeClr>
+                        </a:lnRef>
+                        <a:fillRef idx="1">
+                          <a:schemeClr val="accent1"/>
+                        </a:fillRef>
+                        <a:effectRef idx="0">
+                          <a:schemeClr val="accent1"/>
+                        </a:effectRef>
+                        <a:fontRef idx="minor">
+                          <a:schemeClr val="lt1"/>
+                        </a:fontRef>
+                      </wps:style>
+                      <wps:bodyPr rot="0" spcFirstLastPara="0" vertOverflow="overflow" horzOverflow="overflow" vert="horz" wrap="square" lIns="91440" tIns="45720" rIns="91440" bIns="45720" numCol="1" spcCol="0" rtlCol="0" fromWordArt="0" anchor="ctr" anchorCtr="0" forceAA="0" compatLnSpc="1">
+                        <a:prstTxWarp prst="textNoShape">
+                          <a:avLst/>
+                        </a:prstTxWarp>
+                        <a:noAutofit/>
+                      </wps:bodyPr>
+                    </wps:wsp>
+                  </a:graphicData>
+                </a:graphic>
+                <wp14:sizeRelH relativeFrom="margin">
+                  <wp14:pctWidth>0</wp14:pctWidth>
+                </wp14:sizeRelH>
+                <wp14:sizeRelV relativeFrom="margin">
+                  <wp14:pctHeight>0</wp14:pctHeight>
+                </wp14:sizeRelV>
+              </wp:anchor>
+            </w:drawing>
+          </mc:Choice>
+          <mc:Fallback>
+            <w:pict>
+              <v:rect w14:anchorId="4D15EB15" id="Rectangle 2" o:spid="_x0000_s1026" style="position:absolute;margin-left:20.4pt;margin-top:44.2pt;width:110.85pt;height:8pt;z-index:251691008;visibility:visible;mso-wrap-style:square;mso-width-percent:0;mso-height-percent:0;mso-wrap-distance-left:9pt;mso-wrap-distance-top:0;mso-wrap-distance-right:9pt;mso-wrap-distance-bottom:0;mso-position-horizontal:absolute;mso-position-horizontal-relative:text;mso-position-vertical:absolute;mso-position-vertical-relative:text;mso-width-percent:0;mso-height-percent:0;mso-width-relative:margin;mso-height-relative:margin;v-text-anchor:middle" o:gfxdata="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" filled="f" strokecolor="#4ea72e [3209]" strokeweight="1pt"/>
+            </w:pict>
+          </mc:Fallback>
+        </mc:AlternateContent>
+      </w:r>
       <w:r>
         <w:rPr>
           <w:b/>
@@ -20580,6 +21301,15 @@
     </w:p>
     <w:p>
       <w:pPr>
+        <w:ind w:left="360"/>
+        <w:rPr>
+          <w:b/>
+          <w:bCs/>
+        </w:rPr>
+      </w:pPr>
+    </w:p>
+    <w:p>
+      <w:pPr>
         <w:pStyle w:val="LauftextGenerali"/>
         <w:rPr>
           <w:b/>
@@ -20603,13 +21333,49 @@
         </w:numPr>
       </w:pPr>
       <w:r>
-        <w:t>Die bestehende Services und Controllers müssen angepasst werden, so dass er die Offerte zuerst validiert, bevor er diese ab</w:t>
+        <w:t>Das</w:t>
+      </w:r>
+      <w:r>
+        <w:t xml:space="preserve"> bestehende Service und</w:t>
+      </w:r>
+      <w:r>
+        <w:t xml:space="preserve"> der</w:t>
+      </w:r>
+      <w:r>
+        <w:t xml:space="preserve"> Controller müssen</w:t>
+      </w:r>
+      <w:r>
+        <w:t xml:space="preserve"> so</w:t>
+      </w:r>
+      <w:r>
+        <w:t xml:space="preserve"> angepasst werden, so dass </w:t>
+      </w:r>
+      <w:r>
+        <w:t>diese</w:t>
+      </w:r>
+      <w:r>
+        <w:t xml:space="preserve"> die Offerte zuerst </w:t>
+      </w:r>
+      <w:r>
+        <w:t>validieren</w:t>
+      </w:r>
+      <w:r>
+        <w:t>, bevor</w:t>
+      </w:r>
+      <w:r>
+        <w:t xml:space="preserve"> </w:t>
+      </w:r>
+      <w:r>
+        <w:t>diese ab</w:t>
       </w:r>
       <w:r>
         <w:t>ge</w:t>
       </w:r>
       <w:r>
         <w:t>speichert wird</w:t>
+      </w:r>
+      <w:r>
+        <w:t>, die Methode dafür wird im LifeInsuranceCalculationService implementiert, da sie in direkten Kontakt mit der externen API ist, wird aber im LifeInsuranceRequestService aufgerufen, da diese Methode nicht für die Erstellung zuständig ist, sondern für die Validierung</w:t>
       </w:r>
     </w:p>
     <w:p>
@@ -20621,13 +21387,62 @@
         </w:numPr>
       </w:pPr>
       <w:r>
-        <w:t>Es braucht eine Funktion</w:t>
-      </w:r>
-      <w:r>
-        <w:t xml:space="preserve"> im Service</w:t>
-      </w:r>
-      <w:r>
-        <w:t>, um die berechnete Offerte zusammen zu einem Response zu führen</w:t>
+        <w:t>Das bestehende Service und der Controller müssen bis zu drei Offerten empfangen und bearbeiten können</w:t>
+      </w:r>
+    </w:p>
+    <w:p>
+      <w:pPr>
+        <w:pStyle w:val="LauftextGenerali"/>
+        <w:numPr>
+          <w:ilvl w:val="0"/>
+          <w:numId w:val="29"/>
+        </w:numPr>
+      </w:pPr>
+      <w:r>
+        <w:t>Tracing und Logging müssen implementiert werden</w:t>
+      </w:r>
+    </w:p>
+    <w:p>
+      <w:pPr>
+        <w:pStyle w:val="LauftextGenerali"/>
+        <w:numPr>
+          <w:ilvl w:val="0"/>
+          <w:numId w:val="29"/>
+        </w:numPr>
+      </w:pPr>
+      <w:r>
+        <w:t>Die Mapping Methoden müssen entsprechend angepasst werden</w:t>
+      </w:r>
+    </w:p>
+    <w:p>
+      <w:pPr>
+        <w:pStyle w:val="LauftextGenerali"/>
+      </w:pPr>
+    </w:p>
+    <w:p>
+      <w:pPr>
+        <w:pStyle w:val="LauftextGenerali"/>
+      </w:pPr>
+    </w:p>
+    <w:p>
+      <w:pPr>
+        <w:pStyle w:val="LauftextGenerali"/>
+      </w:pPr>
+    </w:p>
+    <w:p>
+      <w:pPr>
+        <w:pStyle w:val="LauftextGenerali"/>
+      </w:pPr>
+    </w:p>
+    <w:p>
+      <w:pPr>
+        <w:pStyle w:val="LauftextGenerali"/>
+      </w:pPr>
+      <w:r>
+        <w:t>Für die Validation muss ein Call am Rechenkern der ANGEBOTSoftware gemacht werden. Der gleiche Endpunkt wird benutzt, wie bei der Erstellung einer Offerte. Aus diesem Grund können wir in der neue Validierungsmethode die schon bestehende Methode calculateOffer aus dem LifeInsuranceCalculationController benutzen.</w:t>
+      </w:r>
+      <w:r>
+        <w:t xml:space="preserve"> </w:t>
       </w:r>
     </w:p>
     <w:p/>
@@ -20646,8 +21461,20 @@
           <w:bCs/>
           <w:lang w:val="en-US"/>
         </w:rPr>
-        <w:t>Model und DTO Änderungen</w:t>
-      </w:r>
+        <w:t xml:space="preserve">Model und DTO </w:t>
+      </w:r>
+      <w:proofErr w:type="spellStart"/>
+      <w:proofErr w:type="gramStart"/>
+      <w:r>
+        <w:rPr>
+          <w:b/>
+          <w:bCs/>
+          <w:lang w:val="en-US"/>
+        </w:rPr>
+        <w:t>Änderungen</w:t>
+      </w:r>
+      <w:proofErr w:type="spellEnd"/>
+      <w:proofErr w:type="gramEnd"/>
     </w:p>
     <w:p>
       <w:pPr>
@@ -20664,8 +21491,116 @@
         <w:rPr>
           <w:lang w:val="en-US"/>
         </w:rPr>
-        <w:t>Die Models und DTOs müssen so angepasst warden, dass sie drei Versicherungssummen handeln können</w:t>
-      </w:r>
+        <w:t xml:space="preserve">Die Models und DTOs </w:t>
+      </w:r>
+      <w:proofErr w:type="spellStart"/>
+      <w:r>
+        <w:rPr>
+          <w:lang w:val="en-US"/>
+        </w:rPr>
+        <w:t>müssen</w:t>
+      </w:r>
+      <w:proofErr w:type="spellEnd"/>
+      <w:r>
+        <w:rPr>
+          <w:lang w:val="en-US"/>
+        </w:rPr>
+        <w:t xml:space="preserve"> so </w:t>
+      </w:r>
+      <w:proofErr w:type="spellStart"/>
+      <w:r>
+        <w:rPr>
+          <w:lang w:val="en-US"/>
+        </w:rPr>
+        <w:t>angepasst</w:t>
+      </w:r>
+      <w:proofErr w:type="spellEnd"/>
+      <w:r>
+        <w:rPr>
+          <w:lang w:val="en-US"/>
+        </w:rPr>
+        <w:t xml:space="preserve"> warden, </w:t>
+      </w:r>
+      <w:proofErr w:type="spellStart"/>
+      <w:r>
+        <w:rPr>
+          <w:lang w:val="en-US"/>
+        </w:rPr>
+        <w:t>dass</w:t>
+      </w:r>
+      <w:proofErr w:type="spellEnd"/>
+      <w:r>
+        <w:rPr>
+          <w:lang w:val="en-US"/>
+        </w:rPr>
+        <w:t xml:space="preserve"> </w:t>
+      </w:r>
+      <w:proofErr w:type="spellStart"/>
+      <w:r>
+        <w:rPr>
+          <w:lang w:val="en-US"/>
+        </w:rPr>
+        <w:t>sie</w:t>
+      </w:r>
+      <w:proofErr w:type="spellEnd"/>
+      <w:r>
+        <w:rPr>
+          <w:lang w:val="en-US"/>
+        </w:rPr>
+        <w:t xml:space="preserve"> </w:t>
+      </w:r>
+      <w:proofErr w:type="spellStart"/>
+      <w:r>
+        <w:rPr>
+          <w:lang w:val="en-US"/>
+        </w:rPr>
+        <w:t>drei</w:t>
+      </w:r>
+      <w:proofErr w:type="spellEnd"/>
+      <w:r>
+        <w:rPr>
+          <w:lang w:val="en-US"/>
+        </w:rPr>
+        <w:t xml:space="preserve"> </w:t>
+      </w:r>
+      <w:proofErr w:type="spellStart"/>
+      <w:r>
+        <w:rPr>
+          <w:lang w:val="en-US"/>
+        </w:rPr>
+        <w:t>Versicherungssummen</w:t>
+      </w:r>
+      <w:proofErr w:type="spellEnd"/>
+      <w:r>
+        <w:rPr>
+          <w:lang w:val="en-US"/>
+        </w:rPr>
+        <w:t xml:space="preserve"> </w:t>
+      </w:r>
+      <w:proofErr w:type="spellStart"/>
+      <w:r>
+        <w:rPr>
+          <w:lang w:val="en-US"/>
+        </w:rPr>
+        <w:t>handeln</w:t>
+      </w:r>
+      <w:proofErr w:type="spellEnd"/>
+      <w:r>
+        <w:rPr>
+          <w:lang w:val="en-US"/>
+        </w:rPr>
+        <w:t xml:space="preserve"> </w:t>
+      </w:r>
+      <w:proofErr w:type="spellStart"/>
+      <w:proofErr w:type="gramStart"/>
+      <w:r>
+        <w:rPr>
+          <w:lang w:val="en-US"/>
+        </w:rPr>
+        <w:t>können</w:t>
+      </w:r>
+      <w:proofErr w:type="spellEnd"/>
+      <w:proofErr w:type="gramEnd"/>
     </w:p>
     <w:p>
       <w:pPr>
@@ -20682,8 +21617,114 @@
         <w:rPr>
           <w:lang w:val="en-US"/>
         </w:rPr>
-        <w:t>Es braucht ein neues DTO, um die berechnete, zusammengeführte Offerten zu verschicken</w:t>
-      </w:r>
+        <w:t xml:space="preserve">Die Models und DTOs warden so </w:t>
+      </w:r>
+      <w:proofErr w:type="spellStart"/>
+      <w:r>
+        <w:rPr>
+          <w:lang w:val="en-US"/>
+        </w:rPr>
+        <w:t>angepasst</w:t>
+      </w:r>
+      <w:proofErr w:type="spellEnd"/>
+      <w:r>
+        <w:rPr>
+          <w:lang w:val="en-US"/>
+        </w:rPr>
+        <w:t xml:space="preserve">, </w:t>
+      </w:r>
+      <w:proofErr w:type="spellStart"/>
+      <w:r>
+        <w:rPr>
+          <w:lang w:val="en-US"/>
+        </w:rPr>
+        <w:t>dass</w:t>
+      </w:r>
+      <w:proofErr w:type="spellEnd"/>
+      <w:r>
+        <w:rPr>
+          <w:lang w:val="en-US"/>
+        </w:rPr>
+        <w:t xml:space="preserve"> Sie </w:t>
+      </w:r>
+      <w:proofErr w:type="spellStart"/>
+      <w:r>
+        <w:rPr>
+          <w:lang w:val="en-US"/>
+        </w:rPr>
+        <w:t>entsprechend</w:t>
+      </w:r>
+      <w:proofErr w:type="spellEnd"/>
+      <w:r>
+        <w:rPr>
+          <w:lang w:val="en-US"/>
+        </w:rPr>
+        <w:t xml:space="preserve"> </w:t>
+      </w:r>
+      <w:proofErr w:type="spellStart"/>
+      <w:r>
+        <w:rPr>
+          <w:lang w:val="en-US"/>
+        </w:rPr>
+        <w:t>im</w:t>
+      </w:r>
+      <w:proofErr w:type="spellEnd"/>
+      <w:r>
+        <w:rPr>
+          <w:lang w:val="en-US"/>
+        </w:rPr>
+        <w:t xml:space="preserve"> Frontend </w:t>
+      </w:r>
+      <w:proofErr w:type="spellStart"/>
+      <w:r>
+        <w:rPr>
+          <w:lang w:val="en-US"/>
+        </w:rPr>
+        <w:t>validiert</w:t>
+      </w:r>
+      <w:proofErr w:type="spellEnd"/>
+      <w:r>
+        <w:rPr>
+          <w:lang w:val="en-US"/>
+        </w:rPr>
+        <w:t xml:space="preserve"> </w:t>
+      </w:r>
+      <w:proofErr w:type="spellStart"/>
+      <w:r>
+        <w:rPr>
+          <w:lang w:val="en-US"/>
+        </w:rPr>
+        <w:t>w</w:t>
+      </w:r>
+      <w:r>
+        <w:rPr>
+          <w:lang w:val="en-US"/>
+        </w:rPr>
+        <w:t>e</w:t>
+      </w:r>
+      <w:r>
+        <w:rPr>
+          <w:lang w:val="en-US"/>
+        </w:rPr>
+        <w:t>rden</w:t>
+      </w:r>
+      <w:proofErr w:type="spellEnd"/>
+      <w:r>
+        <w:rPr>
+          <w:lang w:val="en-US"/>
+        </w:rPr>
+        <w:t xml:space="preserve"> </w:t>
+      </w:r>
+      <w:proofErr w:type="spellStart"/>
+      <w:proofErr w:type="gramStart"/>
+      <w:r>
+        <w:rPr>
+          <w:lang w:val="en-US"/>
+        </w:rPr>
+        <w:t>können</w:t>
+      </w:r>
+      <w:proofErr w:type="spellEnd"/>
+      <w:proofErr w:type="gramEnd"/>
     </w:p>
     <w:p>
       <w:pPr>
@@ -20693,22 +21734,39 @@
           <w:bCs/>
         </w:rPr>
       </w:pPr>
-      <w:r>
+    </w:p>
+    <w:p>
+      <w:pPr>
+        <w:pStyle w:val="LauftextGenerali"/>
         <w:rPr>
           <w:b/>
           <w:bCs/>
         </w:rPr>
-        <w:t>Tracing und Logging</w:t>
-      </w:r>
-    </w:p>
-    <w:p>
-      <w:pPr>
-        <w:pStyle w:val="LauftextGenerali"/>
+      </w:pPr>
+      <w:r>
         <w:rPr>
           <w:b/>
           <w:bCs/>
         </w:rPr>
-      </w:pPr>
+        <w:t>Unittests</w:t>
+      </w:r>
+    </w:p>
+    <w:p>
+      <w:pPr>
+        <w:pStyle w:val="LauftextGenerali"/>
+        <w:rPr>
+          <w:lang w:val="de-CH"/>
+        </w:rPr>
+      </w:pPr>
+      <w:r>
+        <w:t>Wo m</w:t>
+      </w:r>
+      <w:r>
+        <w:rPr>
+          <w:lang w:val="de-CH"/>
+        </w:rPr>
+        <w:t xml:space="preserve">öglich müssen automatisierte Unit Tests eingesetzt werden. </w:t>
+      </w:r>
     </w:p>
     <w:p>
       <w:pPr>
@@ -20719,13 +21777,6 @@
           <w:lang w:val="en-US"/>
         </w:rPr>
       </w:pPr>
-      <w:r>
-        <w:rPr>
-          <w:b/>
-          <w:bCs/>
-        </w:rPr>
-        <w:t>Unittests</w:t>
-      </w:r>
       <w:r>
         <w:br w:type="page"/>
       </w:r>
@@ -21457,14 +22508,27 @@
       <w:r>
         <w:t xml:space="preserve">Frontend: </w:t>
       </w:r>
-      <w:hyperlink r:id="rId52" w:history="1">
-        <w:r>
-          <w:rPr>
-            <w:rStyle w:val="Hyperlink"/>
-          </w:rPr>
-          <w:t>http://localhost:3000</w:t>
-        </w:r>
-      </w:hyperlink>
+      <w:r>
+        <w:fldChar w:fldCharType="begin"/>
+      </w:r>
+      <w:r>
+        <w:instrText>HYPERLINK "http://localhost:3000"</w:instrText>
+      </w:r>
+      <w:r>
+        <w:fldChar w:fldCharType="separate"/>
+      </w:r>
+      <w:r>
+        <w:rPr>
+          <w:rStyle w:val="Hyperlink"/>
+        </w:rPr>
+        <w:t>http://localhost:3000</w:t>
+      </w:r>
+      <w:r>
+        <w:rPr>
+          <w:rStyle w:val="Hyperlink"/>
+        </w:rPr>
+        <w:fldChar w:fldCharType="end"/>
+      </w:r>
     </w:p>
     <w:p>
       <w:pPr>
@@ -21477,14 +22541,27 @@
         <w:tab/>
         <w:t xml:space="preserve">Backend: </w:t>
       </w:r>
-      <w:hyperlink r:id="rId53" w:history="1">
-        <w:r>
-          <w:rPr>
-            <w:rStyle w:val="Hyperlink"/>
-          </w:rPr>
-          <w:t>http://localhost:8080</w:t>
-        </w:r>
-      </w:hyperlink>
+      <w:r>
+        <w:fldChar w:fldCharType="begin"/>
+      </w:r>
+      <w:r>
+        <w:instrText>HYPERLINK "http://localhost:8080"</w:instrText>
+      </w:r>
+      <w:r>
+        <w:fldChar w:fldCharType="separate"/>
+      </w:r>
+      <w:r>
+        <w:rPr>
+          <w:rStyle w:val="Hyperlink"/>
+        </w:rPr>
+        <w:t>http://localhost:8080</w:t>
+      </w:r>
+      <w:r>
+        <w:rPr>
+          <w:rStyle w:val="Hyperlink"/>
+        </w:rPr>
+        <w:fldChar w:fldCharType="end"/>
+      </w:r>
     </w:p>
     <w:p>
       <w:pPr>
@@ -25204,6 +26281,56 @@
     </w:p>
     <w:p>
       <w:pPr>
+        <w:pStyle w:val="LauftextGenerali"/>
+      </w:pPr>
+    </w:p>
+    <w:p>
+      <w:pPr>
+        <w:pStyle w:val="LauftextGenerali"/>
+      </w:pPr>
+    </w:p>
+    <w:p>
+      <w:pPr>
+        <w:pStyle w:val="LauftextGenerali"/>
+      </w:pPr>
+    </w:p>
+    <w:p>
+      <w:pPr>
+        <w:pStyle w:val="LauftextGenerali"/>
+      </w:pPr>
+    </w:p>
+    <w:p>
+      <w:pPr>
+        <w:pStyle w:val="LauftextGenerali"/>
+      </w:pPr>
+    </w:p>
+    <w:p>
+      <w:pPr>
+        <w:pStyle w:val="LauftextGenerali"/>
+      </w:pPr>
+    </w:p>
+    <w:p>
+      <w:pPr>
+        <w:pStyle w:val="LauftextGenerali"/>
+      </w:pPr>
+    </w:p>
+    <w:p>
+      <w:pPr>
+        <w:pStyle w:val="LauftextGenerali"/>
+      </w:pPr>
+    </w:p>
+    <w:p>
+      <w:pPr>
+        <w:pStyle w:val="LauftextGenerali"/>
+      </w:pPr>
+    </w:p>
+    <w:p>
+      <w:pPr>
+        <w:pStyle w:val="LauftextGenerali"/>
+      </w:pPr>
+    </w:p>
+    <w:p>
+      <w:pPr>
         <w:pStyle w:val="Heading3"/>
       </w:pPr>
       <w:r>
@@ -25227,90 +26354,2634 @@
         <w:rPr>
           <w:lang w:val="de-CH"/>
         </w:rPr>
-        <w:t xml:space="preserve"> und DTOs</w:t>
-      </w:r>
-    </w:p>
-    <w:p>
-      <w:pPr>
-        <w:pStyle w:val="LauftextGenerali"/>
-      </w:pPr>
-      <w:r>
-        <w:t xml:space="preserve">Wegen den Änderungen an der Datenbank und um die neue Funktionalitäten umzusetzen, mussten existente Models und DTOs angepasst werden. Die bestehende vs Variable musste mit eine vs1 Variable getauscht werden, und es mussten zwei neue Variabeln, vs1 und vs2 hinzugefügt werden. Dies musste in LifeInsruanceRequestPostDto und in LifeInsuranceRequestWithCustomerInfoGetDto gemacht werden. </w:t>
-      </w:r>
-    </w:p>
-    <w:p>
-      <w:pPr>
-        <w:pStyle w:val="LauftextGenerali"/>
-      </w:pPr>
-      <w:r>
-        <w:t>Im Model LifeInsuranceRequestWithCustomerInfo musste diese Änderung ebenfalls vorgenommen werden.</w:t>
-      </w:r>
-    </w:p>
-    <w:p>
-      <w:pPr>
-        <w:pStyle w:val="LauftextGenerali"/>
-      </w:pPr>
-      <w:r>
-        <w:t xml:space="preserve">Damit die Applikation noch läuft mussten auch sämtliche Tests angepasst werden. Das DataPopulationTest, welches für die Population der Datenbank zuständig ist, musste </w:t>
-      </w:r>
+        <w:t>, DTOs und Mappers</w:t>
+      </w:r>
+    </w:p>
+    <w:p>
+      <w:pPr>
+        <w:pStyle w:val="LauftextGenerali"/>
+      </w:pPr>
+      <w:r>
+        <w:t xml:space="preserve">Wegen den Änderungen an der Datenbank und um die neue Funktionalitäten umzusetzen, mussten existente Models und DTOs angepasst werden. Die bestehende </w:t>
+      </w:r>
+      <w:r>
+        <w:t>„</w:t>
+      </w:r>
+      <w:r>
+        <w:t>vs</w:t>
+      </w:r>
+      <w:r>
+        <w:t>“</w:t>
+      </w:r>
+      <w:r>
+        <w:t xml:space="preserve"> Variable musste mit eine </w:t>
+      </w:r>
+      <w:r>
+        <w:t>„</w:t>
+      </w:r>
+      <w:r>
+        <w:t>vs1</w:t>
+      </w:r>
+      <w:r>
+        <w:t>“</w:t>
+      </w:r>
+      <w:r>
+        <w:t xml:space="preserve"> Variable getauscht werden, und es mussten zwei neue Variabeln, vs1 und vs2 hinzugefügt werden. </w:t>
+      </w:r>
+      <w:r>
+        <w:t>Ebenfalls mussten die Models und DTOs umgeschrieben werden, um die Validierung im Frontend zu ermöglichen.</w:t>
+      </w:r>
+    </w:p>
+    <w:p>
+      <w:pPr>
+        <w:pStyle w:val="LauftextGenerali"/>
+      </w:pPr>
+    </w:p>
+    <w:p>
+      <w:pPr>
+        <w:pStyle w:val="LauftextGenerali"/>
+        <w:rPr>
+          <w:b/>
+          <w:bCs/>
+        </w:rPr>
+      </w:pPr>
+      <w:r>
+        <w:rPr>
+          <w:b/>
+          <w:bCs/>
+        </w:rPr>
+        <w:t>LifeInsuranceRequestWithCustomerInfo</w:t>
+      </w:r>
+      <w:r>
+        <w:rPr>
+          <w:b/>
+          <w:bCs/>
+        </w:rPr>
+        <w:t xml:space="preserve"> Model</w:t>
+      </w:r>
+    </w:p>
+    <w:p>
+      <w:pPr>
+        <w:pStyle w:val="LauftextGenerali"/>
+      </w:pPr>
+      <w:r>
+        <w:t>Dieser Dto enthaltet alle Information die für die Berechnung einer Offerte erforderlich sind. Er enspricht der Tabelle in der Datenbank.</w:t>
+      </w:r>
+    </w:p>
+    <w:p>
+      <w:pPr>
+        <w:pStyle w:val="LauftextGenerali"/>
+      </w:pPr>
+      <w:r>
+        <w:t>Hier mussten die Variabeln angepasst werden, um die neue Versicherungssummen zu erlauben.</w:t>
+      </w:r>
+    </w:p>
+    <w:p>
+      <w:pPr>
+        <w:pStyle w:val="LauftextGenerali"/>
+        <w:rPr>
+          <w:lang w:val="de-CH"/>
+        </w:rPr>
+      </w:pPr>
+      <w:r>
+        <w:t xml:space="preserve">Weil es sein könnte, dass ein Offerten-Bundle aber nur eine Offerte enthaltet und somit nur eine Versicherungssumme, werden die neue Variabeln vs1 und vs2 als </w:t>
+      </w:r>
+      <w:r>
+        <w:rPr>
+          <w:b/>
+          <w:bCs/>
+        </w:rPr>
+        <w:t>nullable = true</w:t>
+      </w:r>
+      <w:r>
+        <w:t xml:space="preserve"> markiert. Die Annotation </w:t>
+      </w:r>
+      <w:r>
+        <w:rPr>
+          <w:lang w:val="en-US"/>
+        </w:rPr>
+        <w:t>@</w:t>
+      </w:r>
+      <w:r>
+        <w:rPr>
+          <w:lang w:val="de-CH"/>
+        </w:rPr>
+        <w:t>Column verbindet die Variable zu einem Feld in der Datenbanktabelle.</w:t>
+      </w:r>
+    </w:p>
+    <w:p>
+      <w:pPr>
+        <w:shd w:val="clear" w:color="auto" w:fill="1E1F22"/>
+        <w:tabs>
+          <w:tab w:val="left" w:pos="916"/>
+          <w:tab w:val="left" w:pos="1832"/>
+          <w:tab w:val="left" w:pos="2748"/>
+          <w:tab w:val="left" w:pos="3664"/>
+          <w:tab w:val="left" w:pos="4580"/>
+          <w:tab w:val="left" w:pos="5496"/>
+          <w:tab w:val="left" w:pos="6412"/>
+          <w:tab w:val="left" w:pos="7328"/>
+          <w:tab w:val="left" w:pos="8244"/>
+          <w:tab w:val="left" w:pos="9160"/>
+          <w:tab w:val="left" w:pos="10076"/>
+          <w:tab w:val="left" w:pos="10992"/>
+          <w:tab w:val="left" w:pos="11908"/>
+          <w:tab w:val="left" w:pos="12824"/>
+          <w:tab w:val="left" w:pos="13740"/>
+          <w:tab w:val="left" w:pos="14656"/>
+        </w:tabs>
+        <w:spacing w:after="0" w:line="240" w:lineRule="auto"/>
+        <w:rPr>
+          <w:rFonts w:ascii="Courier New" w:eastAsia="Times New Roman" w:hAnsi="Courier New" w:cs="Courier New"/>
+          <w:color w:val="BCBEC4"/>
+          <w:kern w:val="0"/>
+          <w:sz w:val="20"/>
+          <w:szCs w:val="20"/>
+          <w:lang/>
+          <w14:ligatures w14:val="none"/>
+        </w:rPr>
+      </w:pPr>
+      <w:r>
+        <w:rPr>
+          <w:rFonts w:ascii="Courier New" w:eastAsia="Times New Roman" w:hAnsi="Courier New" w:cs="Courier New"/>
+          <w:color w:val="B3AE60"/>
+          <w:kern w:val="0"/>
+          <w:sz w:val="20"/>
+          <w:szCs w:val="20"/>
+          <w:lang/>
+          <w14:ligatures w14:val="none"/>
+        </w:rPr>
+        <w:t>@Column</w:t>
+      </w:r>
+      <w:r>
+        <w:rPr>
+          <w:rFonts w:ascii="Courier New" w:eastAsia="Times New Roman" w:hAnsi="Courier New" w:cs="Courier New"/>
+          <w:color w:val="BCBEC4"/>
+          <w:kern w:val="0"/>
+          <w:sz w:val="20"/>
+          <w:szCs w:val="20"/>
+          <w:lang/>
+          <w14:ligatures w14:val="none"/>
+        </w:rPr>
+        <w:t xml:space="preserve">(nullable = </w:t>
+      </w:r>
+      <w:r>
+        <w:rPr>
+          <w:rFonts w:ascii="Courier New" w:eastAsia="Times New Roman" w:hAnsi="Courier New" w:cs="Courier New"/>
+          <w:color w:val="CF8E6D"/>
+          <w:kern w:val="0"/>
+          <w:sz w:val="20"/>
+          <w:szCs w:val="20"/>
+          <w:lang/>
+          <w14:ligatures w14:val="none"/>
+        </w:rPr>
+        <w:t>false</w:t>
+      </w:r>
+      <w:r>
+        <w:rPr>
+          <w:rFonts w:ascii="Courier New" w:eastAsia="Times New Roman" w:hAnsi="Courier New" w:cs="Courier New"/>
+          <w:color w:val="BCBEC4"/>
+          <w:kern w:val="0"/>
+          <w:sz w:val="20"/>
+          <w:szCs w:val="20"/>
+          <w:lang/>
+          <w14:ligatures w14:val="none"/>
+        </w:rPr>
+        <w:t>)</w:t>
+      </w:r>
+      <w:r>
+        <w:rPr>
+          <w:rFonts w:ascii="Courier New" w:eastAsia="Times New Roman" w:hAnsi="Courier New" w:cs="Courier New"/>
+          <w:color w:val="BCBEC4"/>
+          <w:kern w:val="0"/>
+          <w:sz w:val="20"/>
+          <w:szCs w:val="20"/>
+          <w:lang/>
+          <w14:ligatures w14:val="none"/>
+        </w:rPr>
+        <w:br/>
+      </w:r>
+      <w:r>
+        <w:rPr>
+          <w:rFonts w:ascii="Courier New" w:eastAsia="Times New Roman" w:hAnsi="Courier New" w:cs="Courier New"/>
+          <w:color w:val="CF8E6D"/>
+          <w:kern w:val="0"/>
+          <w:sz w:val="20"/>
+          <w:szCs w:val="20"/>
+          <w:lang/>
+          <w14:ligatures w14:val="none"/>
+        </w:rPr>
+        <w:t xml:space="preserve">private </w:t>
+      </w:r>
+      <w:r>
+        <w:rPr>
+          <w:rFonts w:ascii="Courier New" w:eastAsia="Times New Roman" w:hAnsi="Courier New" w:cs="Courier New"/>
+          <w:color w:val="BCBEC4"/>
+          <w:kern w:val="0"/>
+          <w:sz w:val="20"/>
+          <w:szCs w:val="20"/>
+          <w:lang/>
+          <w14:ligatures w14:val="none"/>
+        </w:rPr>
+        <w:t xml:space="preserve">Integer </w:t>
+      </w:r>
+      <w:r>
+        <w:rPr>
+          <w:rFonts w:ascii="Courier New" w:eastAsia="Times New Roman" w:hAnsi="Courier New" w:cs="Courier New"/>
+          <w:color w:val="C77DBB"/>
+          <w:kern w:val="0"/>
+          <w:sz w:val="20"/>
+          <w:szCs w:val="20"/>
+          <w:lang/>
+          <w14:ligatures w14:val="none"/>
+        </w:rPr>
+        <w:t>vs1</w:t>
+      </w:r>
+      <w:r>
+        <w:rPr>
+          <w:rFonts w:ascii="Courier New" w:eastAsia="Times New Roman" w:hAnsi="Courier New" w:cs="Courier New"/>
+          <w:color w:val="BCBEC4"/>
+          <w:kern w:val="0"/>
+          <w:sz w:val="20"/>
+          <w:szCs w:val="20"/>
+          <w:lang/>
+          <w14:ligatures w14:val="none"/>
+        </w:rPr>
+        <w:t>;</w:t>
+      </w:r>
+      <w:r>
+        <w:rPr>
+          <w:rFonts w:ascii="Courier New" w:eastAsia="Times New Roman" w:hAnsi="Courier New" w:cs="Courier New"/>
+          <w:color w:val="BCBEC4"/>
+          <w:kern w:val="0"/>
+          <w:sz w:val="20"/>
+          <w:szCs w:val="20"/>
+          <w:lang/>
+          <w14:ligatures w14:val="none"/>
+        </w:rPr>
+        <w:br/>
+      </w:r>
+      <w:r>
+        <w:rPr>
+          <w:rFonts w:ascii="Courier New" w:eastAsia="Times New Roman" w:hAnsi="Courier New" w:cs="Courier New"/>
+          <w:color w:val="BCBEC4"/>
+          <w:kern w:val="0"/>
+          <w:sz w:val="20"/>
+          <w:szCs w:val="20"/>
+          <w:lang/>
+          <w14:ligatures w14:val="none"/>
+        </w:rPr>
+        <w:br/>
+      </w:r>
+      <w:r>
+        <w:rPr>
+          <w:rFonts w:ascii="Courier New" w:eastAsia="Times New Roman" w:hAnsi="Courier New" w:cs="Courier New"/>
+          <w:color w:val="B3AE60"/>
+          <w:kern w:val="0"/>
+          <w:sz w:val="20"/>
+          <w:szCs w:val="20"/>
+          <w:lang/>
+          <w14:ligatures w14:val="none"/>
+        </w:rPr>
+        <w:t>@Column</w:t>
+      </w:r>
+      <w:r>
+        <w:rPr>
+          <w:rFonts w:ascii="Courier New" w:eastAsia="Times New Roman" w:hAnsi="Courier New" w:cs="Courier New"/>
+          <w:color w:val="BCBEC4"/>
+          <w:kern w:val="0"/>
+          <w:sz w:val="20"/>
+          <w:szCs w:val="20"/>
+          <w:lang/>
+          <w14:ligatures w14:val="none"/>
+        </w:rPr>
+        <w:t xml:space="preserve">(nullable = </w:t>
+      </w:r>
+      <w:r>
+        <w:rPr>
+          <w:rFonts w:ascii="Courier New" w:eastAsia="Times New Roman" w:hAnsi="Courier New" w:cs="Courier New"/>
+          <w:color w:val="CF8E6D"/>
+          <w:kern w:val="0"/>
+          <w:sz w:val="20"/>
+          <w:szCs w:val="20"/>
+          <w:lang/>
+          <w14:ligatures w14:val="none"/>
+        </w:rPr>
+        <w:t>true</w:t>
+      </w:r>
+      <w:r>
+        <w:rPr>
+          <w:rFonts w:ascii="Courier New" w:eastAsia="Times New Roman" w:hAnsi="Courier New" w:cs="Courier New"/>
+          <w:color w:val="BCBEC4"/>
+          <w:kern w:val="0"/>
+          <w:sz w:val="20"/>
+          <w:szCs w:val="20"/>
+          <w:lang/>
+          <w14:ligatures w14:val="none"/>
+        </w:rPr>
+        <w:t>)</w:t>
+      </w:r>
+      <w:r>
+        <w:rPr>
+          <w:rFonts w:ascii="Courier New" w:eastAsia="Times New Roman" w:hAnsi="Courier New" w:cs="Courier New"/>
+          <w:color w:val="BCBEC4"/>
+          <w:kern w:val="0"/>
+          <w:sz w:val="20"/>
+          <w:szCs w:val="20"/>
+          <w:lang/>
+          <w14:ligatures w14:val="none"/>
+        </w:rPr>
+        <w:br/>
+      </w:r>
+      <w:r>
+        <w:rPr>
+          <w:rFonts w:ascii="Courier New" w:eastAsia="Times New Roman" w:hAnsi="Courier New" w:cs="Courier New"/>
+          <w:color w:val="CF8E6D"/>
+          <w:kern w:val="0"/>
+          <w:sz w:val="20"/>
+          <w:szCs w:val="20"/>
+          <w:lang/>
+          <w14:ligatures w14:val="none"/>
+        </w:rPr>
+        <w:t xml:space="preserve">private </w:t>
+      </w:r>
+      <w:r>
+        <w:rPr>
+          <w:rFonts w:ascii="Courier New" w:eastAsia="Times New Roman" w:hAnsi="Courier New" w:cs="Courier New"/>
+          <w:color w:val="BCBEC4"/>
+          <w:kern w:val="0"/>
+          <w:sz w:val="20"/>
+          <w:szCs w:val="20"/>
+          <w:lang/>
+          <w14:ligatures w14:val="none"/>
+        </w:rPr>
+        <w:t xml:space="preserve">Integer </w:t>
+      </w:r>
+      <w:r>
+        <w:rPr>
+          <w:rFonts w:ascii="Courier New" w:eastAsia="Times New Roman" w:hAnsi="Courier New" w:cs="Courier New"/>
+          <w:color w:val="C77DBB"/>
+          <w:kern w:val="0"/>
+          <w:sz w:val="20"/>
+          <w:szCs w:val="20"/>
+          <w:lang/>
+          <w14:ligatures w14:val="none"/>
+        </w:rPr>
+        <w:t>vs2</w:t>
+      </w:r>
+      <w:r>
+        <w:rPr>
+          <w:rFonts w:ascii="Courier New" w:eastAsia="Times New Roman" w:hAnsi="Courier New" w:cs="Courier New"/>
+          <w:color w:val="BCBEC4"/>
+          <w:kern w:val="0"/>
+          <w:sz w:val="20"/>
+          <w:szCs w:val="20"/>
+          <w:lang/>
+          <w14:ligatures w14:val="none"/>
+        </w:rPr>
+        <w:t>;</w:t>
+      </w:r>
+      <w:r>
+        <w:rPr>
+          <w:rFonts w:ascii="Courier New" w:eastAsia="Times New Roman" w:hAnsi="Courier New" w:cs="Courier New"/>
+          <w:color w:val="BCBEC4"/>
+          <w:kern w:val="0"/>
+          <w:sz w:val="20"/>
+          <w:szCs w:val="20"/>
+          <w:lang/>
+          <w14:ligatures w14:val="none"/>
+        </w:rPr>
+        <w:br/>
+      </w:r>
+      <w:r>
+        <w:rPr>
+          <w:rFonts w:ascii="Courier New" w:eastAsia="Times New Roman" w:hAnsi="Courier New" w:cs="Courier New"/>
+          <w:color w:val="BCBEC4"/>
+          <w:kern w:val="0"/>
+          <w:sz w:val="20"/>
+          <w:szCs w:val="20"/>
+          <w:lang/>
+          <w14:ligatures w14:val="none"/>
+        </w:rPr>
+        <w:br/>
+      </w:r>
+      <w:r>
+        <w:rPr>
+          <w:rFonts w:ascii="Courier New" w:eastAsia="Times New Roman" w:hAnsi="Courier New" w:cs="Courier New"/>
+          <w:color w:val="B3AE60"/>
+          <w:kern w:val="0"/>
+          <w:sz w:val="20"/>
+          <w:szCs w:val="20"/>
+          <w:lang/>
+          <w14:ligatures w14:val="none"/>
+        </w:rPr>
+        <w:t>@Column</w:t>
+      </w:r>
+      <w:r>
+        <w:rPr>
+          <w:rFonts w:ascii="Courier New" w:eastAsia="Times New Roman" w:hAnsi="Courier New" w:cs="Courier New"/>
+          <w:color w:val="BCBEC4"/>
+          <w:kern w:val="0"/>
+          <w:sz w:val="20"/>
+          <w:szCs w:val="20"/>
+          <w:lang/>
+          <w14:ligatures w14:val="none"/>
+        </w:rPr>
+        <w:t xml:space="preserve">(nullable = </w:t>
+      </w:r>
+      <w:r>
+        <w:rPr>
+          <w:rFonts w:ascii="Courier New" w:eastAsia="Times New Roman" w:hAnsi="Courier New" w:cs="Courier New"/>
+          <w:color w:val="CF8E6D"/>
+          <w:kern w:val="0"/>
+          <w:sz w:val="20"/>
+          <w:szCs w:val="20"/>
+          <w:lang/>
+          <w14:ligatures w14:val="none"/>
+        </w:rPr>
+        <w:t>true</w:t>
+      </w:r>
+      <w:r>
+        <w:rPr>
+          <w:rFonts w:ascii="Courier New" w:eastAsia="Times New Roman" w:hAnsi="Courier New" w:cs="Courier New"/>
+          <w:color w:val="BCBEC4"/>
+          <w:kern w:val="0"/>
+          <w:sz w:val="20"/>
+          <w:szCs w:val="20"/>
+          <w:lang/>
+          <w14:ligatures w14:val="none"/>
+        </w:rPr>
+        <w:t>)</w:t>
+      </w:r>
+      <w:r>
+        <w:rPr>
+          <w:rFonts w:ascii="Courier New" w:eastAsia="Times New Roman" w:hAnsi="Courier New" w:cs="Courier New"/>
+          <w:color w:val="BCBEC4"/>
+          <w:kern w:val="0"/>
+          <w:sz w:val="20"/>
+          <w:szCs w:val="20"/>
+          <w:lang/>
+          <w14:ligatures w14:val="none"/>
+        </w:rPr>
+        <w:br/>
+      </w:r>
+      <w:r>
+        <w:rPr>
+          <w:rFonts w:ascii="Courier New" w:eastAsia="Times New Roman" w:hAnsi="Courier New" w:cs="Courier New"/>
+          <w:color w:val="CF8E6D"/>
+          <w:kern w:val="0"/>
+          <w:sz w:val="20"/>
+          <w:szCs w:val="20"/>
+          <w:lang/>
+          <w14:ligatures w14:val="none"/>
+        </w:rPr>
+        <w:t xml:space="preserve">private </w:t>
+      </w:r>
+      <w:r>
+        <w:rPr>
+          <w:rFonts w:ascii="Courier New" w:eastAsia="Times New Roman" w:hAnsi="Courier New" w:cs="Courier New"/>
+          <w:color w:val="BCBEC4"/>
+          <w:kern w:val="0"/>
+          <w:sz w:val="20"/>
+          <w:szCs w:val="20"/>
+          <w:lang/>
+          <w14:ligatures w14:val="none"/>
+        </w:rPr>
+        <w:t xml:space="preserve">Integer </w:t>
+      </w:r>
+      <w:r>
+        <w:rPr>
+          <w:rFonts w:ascii="Courier New" w:eastAsia="Times New Roman" w:hAnsi="Courier New" w:cs="Courier New"/>
+          <w:color w:val="C77DBB"/>
+          <w:kern w:val="0"/>
+          <w:sz w:val="20"/>
+          <w:szCs w:val="20"/>
+          <w:lang/>
+          <w14:ligatures w14:val="none"/>
+        </w:rPr>
+        <w:t>vs3</w:t>
+      </w:r>
+      <w:r>
+        <w:rPr>
+          <w:rFonts w:ascii="Courier New" w:eastAsia="Times New Roman" w:hAnsi="Courier New" w:cs="Courier New"/>
+          <w:color w:val="BCBEC4"/>
+          <w:kern w:val="0"/>
+          <w:sz w:val="20"/>
+          <w:szCs w:val="20"/>
+          <w:lang/>
+          <w14:ligatures w14:val="none"/>
+        </w:rPr>
+        <w:t>;</w:t>
+      </w:r>
+    </w:p>
+    <w:p>
+      <w:pPr>
+        <w:pStyle w:val="LauftextGenerali"/>
+      </w:pPr>
+    </w:p>
+    <w:p>
+      <w:pPr>
+        <w:pStyle w:val="LauftextGenerali"/>
+        <w:rPr>
+          <w:b/>
+          <w:bCs/>
+        </w:rPr>
+      </w:pPr>
+      <w:r>
+        <w:rPr>
+          <w:b/>
+          <w:bCs/>
+        </w:rPr>
+        <w:t>LifeInsuranceRequestPostDto</w:t>
+      </w:r>
+      <w:r>
+        <w:rPr>
+          <w:b/>
+          <w:bCs/>
+        </w:rPr>
+        <w:t xml:space="preserve"> und </w:t>
+      </w:r>
+      <w:r>
+        <w:rPr>
+          <w:b/>
+          <w:bCs/>
+        </w:rPr>
+        <w:t>LifeInsuranceRequestWithCustomerInfoGetDto</w:t>
+      </w:r>
+    </w:p>
+    <w:p>
+      <w:pPr>
+        <w:pStyle w:val="LauftextGenerali"/>
+        <w:rPr>
+          <w:lang w:val="de-CH"/>
+        </w:rPr>
+      </w:pPr>
+      <w:r>
+        <w:t xml:space="preserve">Hier mussten ausser die @Column Annotationen die gleichen </w:t>
+      </w:r>
+      <w:r>
+        <w:rPr>
+          <w:lang w:val="de-CH"/>
+        </w:rPr>
+        <w:t>Änderungen wie im obigen Model vorgenommen werden, um die vs1, vs2 und vs3 Variabeln zu implementieren.</w:t>
+      </w:r>
+    </w:p>
+    <w:p>
+      <w:pPr>
+        <w:pStyle w:val="LauftextGenerali"/>
+        <w:rPr>
+          <w:lang w:val="de-CH"/>
+        </w:rPr>
+      </w:pPr>
+      <w:r>
+        <w:t xml:space="preserve">Die Annotation </w:t>
+      </w:r>
+      <w:r>
+        <w:t>@</w:t>
+      </w:r>
+      <w:r>
+        <w:t>NotNull beschreibt, dass die Variable nicht leer sein darf.</w:t>
+      </w:r>
+    </w:p>
+    <w:p>
+      <w:pPr>
+        <w:shd w:val="clear" w:color="auto" w:fill="1E1F22"/>
+        <w:tabs>
+          <w:tab w:val="left" w:pos="916"/>
+          <w:tab w:val="left" w:pos="1832"/>
+          <w:tab w:val="left" w:pos="2748"/>
+          <w:tab w:val="left" w:pos="3664"/>
+          <w:tab w:val="left" w:pos="4580"/>
+          <w:tab w:val="left" w:pos="5496"/>
+          <w:tab w:val="left" w:pos="6412"/>
+          <w:tab w:val="left" w:pos="7328"/>
+          <w:tab w:val="left" w:pos="8244"/>
+          <w:tab w:val="left" w:pos="9160"/>
+          <w:tab w:val="left" w:pos="10076"/>
+          <w:tab w:val="left" w:pos="10992"/>
+          <w:tab w:val="left" w:pos="11908"/>
+          <w:tab w:val="left" w:pos="12824"/>
+          <w:tab w:val="left" w:pos="13740"/>
+          <w:tab w:val="left" w:pos="14656"/>
+        </w:tabs>
+        <w:spacing w:after="0" w:line="240" w:lineRule="auto"/>
+        <w:rPr>
+          <w:rFonts w:ascii="Courier New" w:eastAsia="Times New Roman" w:hAnsi="Courier New" w:cs="Courier New"/>
+          <w:color w:val="BCBEC4"/>
+          <w:kern w:val="0"/>
+          <w:sz w:val="20"/>
+          <w:szCs w:val="20"/>
+          <w:lang/>
+          <w14:ligatures w14:val="none"/>
+        </w:rPr>
+      </w:pPr>
+      <w:r>
+        <w:rPr>
+          <w:rFonts w:ascii="Courier New" w:eastAsia="Times New Roman" w:hAnsi="Courier New" w:cs="Courier New"/>
+          <w:color w:val="B3AE60"/>
+          <w:kern w:val="0"/>
+          <w:sz w:val="20"/>
+          <w:szCs w:val="20"/>
+          <w:lang/>
+          <w14:ligatures w14:val="none"/>
+        </w:rPr>
+        <w:t xml:space="preserve">@NotNull </w:t>
+      </w:r>
+      <w:r>
+        <w:rPr>
+          <w:rFonts w:ascii="Courier New" w:eastAsia="Times New Roman" w:hAnsi="Courier New" w:cs="Courier New"/>
+          <w:color w:val="BCBEC4"/>
+          <w:kern w:val="0"/>
+          <w:sz w:val="20"/>
+          <w:szCs w:val="20"/>
+          <w:lang/>
+          <w14:ligatures w14:val="none"/>
+        </w:rPr>
+        <w:t>Integer vs1,</w:t>
+      </w:r>
+      <w:r>
+        <w:rPr>
+          <w:rFonts w:ascii="Courier New" w:eastAsia="Times New Roman" w:hAnsi="Courier New" w:cs="Courier New"/>
+          <w:color w:val="BCBEC4"/>
+          <w:kern w:val="0"/>
+          <w:sz w:val="20"/>
+          <w:szCs w:val="20"/>
+          <w:lang/>
+          <w14:ligatures w14:val="none"/>
+        </w:rPr>
+        <w:br/>
+        <w:t>Integer vs2,</w:t>
+      </w:r>
+      <w:r>
+        <w:rPr>
+          <w:rFonts w:ascii="Courier New" w:eastAsia="Times New Roman" w:hAnsi="Courier New" w:cs="Courier New"/>
+          <w:color w:val="BCBEC4"/>
+          <w:kern w:val="0"/>
+          <w:sz w:val="20"/>
+          <w:szCs w:val="20"/>
+          <w:lang/>
+          <w14:ligatures w14:val="none"/>
+        </w:rPr>
+        <w:br/>
+        <w:t>Integer vs3,</w:t>
+      </w:r>
+    </w:p>
+    <w:p>
+      <w:pPr>
+        <w:pStyle w:val="LauftextGenerali"/>
+        <w:rPr>
+          <w:lang w:val="de-CH"/>
+        </w:rPr>
+      </w:pPr>
+    </w:p>
+    <w:p>
+      <w:pPr>
+        <w:pStyle w:val="LauftextGenerali"/>
+        <w:rPr>
+          <w:lang w:val="de-CH"/>
+        </w:rPr>
+      </w:pPr>
+    </w:p>
+    <w:p>
+      <w:pPr>
+        <w:pStyle w:val="LauftextGenerali"/>
+        <w:rPr>
+          <w:lang w:val="de-CH"/>
+        </w:rPr>
+      </w:pPr>
+    </w:p>
+    <w:p>
+      <w:pPr>
+        <w:pStyle w:val="LauftextGenerali"/>
+        <w:rPr>
+          <w:lang w:val="de-CH"/>
+        </w:rPr>
+      </w:pPr>
+    </w:p>
+    <w:p>
+      <w:pPr>
+        <w:pStyle w:val="LauftextGenerali"/>
+        <w:rPr>
+          <w:b/>
+          <w:bCs/>
+        </w:rPr>
+      </w:pPr>
+      <w:r>
+        <w:rPr>
+          <w:b/>
+          <w:bCs/>
+        </w:rPr>
+        <w:t>LifeInsuranceOfferDto</w:t>
+      </w:r>
+    </w:p>
+    <w:p>
+      <w:pPr>
+        <w:pStyle w:val="LauftextGenerali"/>
+      </w:pPr>
+      <w:r>
+        <w:t xml:space="preserve">In diesem Dto mussten Änderungen vorgenommen werden, damit die Validierung im Frontend implementiert werden konnte. </w:t>
+      </w:r>
+      <w:r>
+        <w:br/>
+      </w:r>
+      <w:r>
+        <w:t xml:space="preserve">Das LifeInsuranceOfferDto wird benutzt, um berechnete Offerten zwischen dem Backend und Frontend der OVWEB Applikation zu übergeben, sprich auf der Detail Seite. </w:t>
+      </w:r>
+    </w:p>
+    <w:p>
+      <w:pPr>
+        <w:pStyle w:val="LauftextGenerali"/>
+      </w:pPr>
+      <w:r>
+        <w:t>Anpassungen mussten vorgenommen werden, damit im Frontend überprüfbar ist, ob eine Offerte erfolgreich oder nicht berechnet wurde. Dies ist Teil des Error Handling für die Berechnung der Offerten, nicht für die Validierung.</w:t>
+      </w:r>
+    </w:p>
+    <w:p>
+      <w:pPr>
+        <w:pStyle w:val="LauftextGenerali"/>
+      </w:pPr>
+      <w:r>
+        <w:t xml:space="preserve">Die LifeInsuranceOfferDto beinhaltet drei wichtige Teilen. </w:t>
+      </w:r>
+    </w:p>
+    <w:p>
+      <w:pPr>
+        <w:shd w:val="clear" w:color="auto" w:fill="1E1F22"/>
+        <w:tabs>
+          <w:tab w:val="left" w:pos="916"/>
+          <w:tab w:val="left" w:pos="1832"/>
+          <w:tab w:val="left" w:pos="2748"/>
+          <w:tab w:val="left" w:pos="3664"/>
+          <w:tab w:val="left" w:pos="4580"/>
+          <w:tab w:val="left" w:pos="5496"/>
+          <w:tab w:val="left" w:pos="6412"/>
+          <w:tab w:val="left" w:pos="7328"/>
+          <w:tab w:val="left" w:pos="8244"/>
+          <w:tab w:val="left" w:pos="9160"/>
+          <w:tab w:val="left" w:pos="10076"/>
+          <w:tab w:val="left" w:pos="10992"/>
+          <w:tab w:val="left" w:pos="11908"/>
+          <w:tab w:val="left" w:pos="12824"/>
+          <w:tab w:val="left" w:pos="13740"/>
+          <w:tab w:val="left" w:pos="14656"/>
+        </w:tabs>
+        <w:spacing w:after="0" w:line="240" w:lineRule="auto"/>
+        <w:rPr>
+          <w:rFonts w:ascii="Courier New" w:eastAsia="Times New Roman" w:hAnsi="Courier New" w:cs="Courier New"/>
+          <w:color w:val="BCBEC4"/>
+          <w:kern w:val="0"/>
+          <w:sz w:val="20"/>
+          <w:szCs w:val="20"/>
+          <w:lang/>
+          <w14:ligatures w14:val="none"/>
+        </w:rPr>
+      </w:pPr>
+      <w:r>
+        <w:rPr>
+          <w:rFonts w:ascii="Courier New" w:eastAsia="Times New Roman" w:hAnsi="Courier New" w:cs="Courier New"/>
+          <w:color w:val="B3AE60"/>
+          <w:kern w:val="0"/>
+          <w:sz w:val="20"/>
+          <w:szCs w:val="20"/>
+          <w:lang/>
+          <w14:ligatures w14:val="none"/>
+        </w:rPr>
+        <w:t xml:space="preserve">@NotNull </w:t>
+      </w:r>
+      <w:r>
+        <w:rPr>
+          <w:rFonts w:ascii="Courier New" w:eastAsia="Times New Roman" w:hAnsi="Courier New" w:cs="Courier New"/>
+          <w:color w:val="BCBEC4"/>
+          <w:kern w:val="0"/>
+          <w:sz w:val="20"/>
+          <w:szCs w:val="20"/>
+          <w:lang/>
+          <w14:ligatures w14:val="none"/>
+        </w:rPr>
+        <w:t xml:space="preserve">Status status, OfferDetail offerDetail, </w:t>
+      </w:r>
+      <w:r>
+        <w:rPr>
+          <w:rFonts w:ascii="Courier New" w:eastAsia="Times New Roman" w:hAnsi="Courier New" w:cs="Courier New"/>
+          <w:color w:val="B3AE60"/>
+          <w:kern w:val="0"/>
+          <w:sz w:val="20"/>
+          <w:szCs w:val="20"/>
+          <w:lang/>
+          <w14:ligatures w14:val="none"/>
+        </w:rPr>
+        <w:t xml:space="preserve">@NotNull </w:t>
+      </w:r>
+      <w:r>
+        <w:rPr>
+          <w:rFonts w:ascii="Courier New" w:eastAsia="Times New Roman" w:hAnsi="Courier New" w:cs="Courier New"/>
+          <w:color w:val="BCBEC4"/>
+          <w:kern w:val="0"/>
+          <w:sz w:val="20"/>
+          <w:szCs w:val="20"/>
+          <w:lang/>
+          <w14:ligatures w14:val="none"/>
+        </w:rPr>
+        <w:t>List&lt;String&gt; error) {</w:t>
+      </w:r>
+    </w:p>
+    <w:p>
+      <w:pPr>
+        <w:pStyle w:val="LauftextGenerali"/>
+      </w:pPr>
+    </w:p>
+    <w:p>
+      <w:pPr>
+        <w:pStyle w:val="LauftextGenerali"/>
+      </w:pPr>
+      <w:r>
+        <w:t xml:space="preserve">Der Status, die Offertendetails und ein Error Code. </w:t>
+      </w:r>
+      <w:r>
+        <w:br/>
+        <w:t xml:space="preserve">Der Status und der Error Code werden mit jede Antwort der ANGEBOTSoftware zurückgewiesen. Die Offertendetails nur dann, wenn die Berechnung erfolgreich war. </w:t>
+      </w:r>
+    </w:p>
+    <w:p>
+      <w:pPr>
+        <w:pStyle w:val="LauftextGenerali"/>
+      </w:pPr>
+      <w:r>
+        <w:t xml:space="preserve">Der Status beschreibt ob die Offerte erfolgreich berechnet wurde oder nicht, dieser kann ein SUCCESS oder ein ERROR sein. </w:t>
+      </w:r>
+    </w:p>
+    <w:p>
+      <w:pPr>
+        <w:shd w:val="clear" w:color="auto" w:fill="1E1F22"/>
+        <w:tabs>
+          <w:tab w:val="left" w:pos="916"/>
+          <w:tab w:val="left" w:pos="1832"/>
+          <w:tab w:val="left" w:pos="2748"/>
+          <w:tab w:val="left" w:pos="3664"/>
+          <w:tab w:val="left" w:pos="4580"/>
+          <w:tab w:val="left" w:pos="5496"/>
+          <w:tab w:val="left" w:pos="6412"/>
+          <w:tab w:val="left" w:pos="7328"/>
+          <w:tab w:val="left" w:pos="8244"/>
+          <w:tab w:val="left" w:pos="9160"/>
+          <w:tab w:val="left" w:pos="10076"/>
+          <w:tab w:val="left" w:pos="10992"/>
+          <w:tab w:val="left" w:pos="11908"/>
+          <w:tab w:val="left" w:pos="12824"/>
+          <w:tab w:val="left" w:pos="13740"/>
+          <w:tab w:val="left" w:pos="14656"/>
+        </w:tabs>
+        <w:spacing w:after="0" w:line="240" w:lineRule="auto"/>
+        <w:rPr>
+          <w:rFonts w:ascii="Courier New" w:eastAsia="Times New Roman" w:hAnsi="Courier New" w:cs="Courier New"/>
+          <w:color w:val="BCBEC4"/>
+          <w:kern w:val="0"/>
+          <w:sz w:val="20"/>
+          <w:szCs w:val="20"/>
+          <w:lang/>
+          <w14:ligatures w14:val="none"/>
+        </w:rPr>
+      </w:pPr>
+      <w:r>
+        <w:rPr>
+          <w:rFonts w:ascii="Courier New" w:eastAsia="Times New Roman" w:hAnsi="Courier New" w:cs="Courier New"/>
+          <w:color w:val="CF8E6D"/>
+          <w:kern w:val="0"/>
+          <w:sz w:val="20"/>
+          <w:szCs w:val="20"/>
+          <w:lang/>
+          <w14:ligatures w14:val="none"/>
+        </w:rPr>
+        <w:t xml:space="preserve">public enum </w:t>
+      </w:r>
+      <w:r>
+        <w:rPr>
+          <w:rFonts w:ascii="Courier New" w:eastAsia="Times New Roman" w:hAnsi="Courier New" w:cs="Courier New"/>
+          <w:color w:val="BCBEC4"/>
+          <w:kern w:val="0"/>
+          <w:sz w:val="20"/>
+          <w:szCs w:val="20"/>
+          <w:lang/>
+          <w14:ligatures w14:val="none"/>
+        </w:rPr>
+        <w:t>Status {</w:t>
+      </w:r>
+      <w:r>
+        <w:rPr>
+          <w:rFonts w:ascii="Courier New" w:eastAsia="Times New Roman" w:hAnsi="Courier New" w:cs="Courier New"/>
+          <w:color w:val="BCBEC4"/>
+          <w:kern w:val="0"/>
+          <w:sz w:val="20"/>
+          <w:szCs w:val="20"/>
+          <w:lang/>
+          <w14:ligatures w14:val="none"/>
+        </w:rPr>
+        <w:br/>
+        <w:t xml:space="preserve">  </w:t>
+      </w:r>
+      <w:r>
+        <w:rPr>
+          <w:rFonts w:ascii="Courier New" w:eastAsia="Times New Roman" w:hAnsi="Courier New" w:cs="Courier New"/>
+          <w:i/>
+          <w:iCs/>
+          <w:color w:val="C77DBB"/>
+          <w:kern w:val="0"/>
+          <w:sz w:val="20"/>
+          <w:szCs w:val="20"/>
+          <w:lang/>
+          <w14:ligatures w14:val="none"/>
+        </w:rPr>
+        <w:t>SUCCESS</w:t>
+      </w:r>
+      <w:r>
+        <w:rPr>
+          <w:rFonts w:ascii="Courier New" w:eastAsia="Times New Roman" w:hAnsi="Courier New" w:cs="Courier New"/>
+          <w:color w:val="BCBEC4"/>
+          <w:kern w:val="0"/>
+          <w:sz w:val="20"/>
+          <w:szCs w:val="20"/>
+          <w:lang/>
+          <w14:ligatures w14:val="none"/>
+        </w:rPr>
+        <w:t>(</w:t>
+      </w:r>
+      <w:r>
+        <w:rPr>
+          <w:rFonts w:ascii="Courier New" w:eastAsia="Times New Roman" w:hAnsi="Courier New" w:cs="Courier New"/>
+          <w:color w:val="6AAB73"/>
+          <w:kern w:val="0"/>
+          <w:sz w:val="20"/>
+          <w:szCs w:val="20"/>
+          <w:lang/>
+          <w14:ligatures w14:val="none"/>
+        </w:rPr>
+        <w:t>"0"</w:t>
+      </w:r>
+      <w:r>
+        <w:rPr>
+          <w:rFonts w:ascii="Courier New" w:eastAsia="Times New Roman" w:hAnsi="Courier New" w:cs="Courier New"/>
+          <w:color w:val="BCBEC4"/>
+          <w:kern w:val="0"/>
+          <w:sz w:val="20"/>
+          <w:szCs w:val="20"/>
+          <w:lang/>
+          <w14:ligatures w14:val="none"/>
+        </w:rPr>
+        <w:t>),</w:t>
+      </w:r>
+      <w:r>
+        <w:rPr>
+          <w:rFonts w:ascii="Courier New" w:eastAsia="Times New Roman" w:hAnsi="Courier New" w:cs="Courier New"/>
+          <w:color w:val="BCBEC4"/>
+          <w:kern w:val="0"/>
+          <w:sz w:val="20"/>
+          <w:szCs w:val="20"/>
+          <w:lang/>
+          <w14:ligatures w14:val="none"/>
+        </w:rPr>
+        <w:br/>
+        <w:t xml:space="preserve">  </w:t>
+      </w:r>
+      <w:r>
+        <w:rPr>
+          <w:rFonts w:ascii="Courier New" w:eastAsia="Times New Roman" w:hAnsi="Courier New" w:cs="Courier New"/>
+          <w:i/>
+          <w:iCs/>
+          <w:color w:val="C77DBB"/>
+          <w:kern w:val="0"/>
+          <w:sz w:val="20"/>
+          <w:szCs w:val="20"/>
+          <w:lang/>
+          <w14:ligatures w14:val="none"/>
+        </w:rPr>
+        <w:t>ERROR</w:t>
+      </w:r>
+      <w:r>
+        <w:rPr>
+          <w:rFonts w:ascii="Courier New" w:eastAsia="Times New Roman" w:hAnsi="Courier New" w:cs="Courier New"/>
+          <w:color w:val="BCBEC4"/>
+          <w:kern w:val="0"/>
+          <w:sz w:val="20"/>
+          <w:szCs w:val="20"/>
+          <w:lang/>
+          <w14:ligatures w14:val="none"/>
+        </w:rPr>
+        <w:t>(</w:t>
+      </w:r>
+      <w:r>
+        <w:rPr>
+          <w:rFonts w:ascii="Courier New" w:eastAsia="Times New Roman" w:hAnsi="Courier New" w:cs="Courier New"/>
+          <w:color w:val="6AAB73"/>
+          <w:kern w:val="0"/>
+          <w:sz w:val="20"/>
+          <w:szCs w:val="20"/>
+          <w:lang/>
+          <w14:ligatures w14:val="none"/>
+        </w:rPr>
+        <w:t>"-9999"</w:t>
+      </w:r>
+      <w:r>
+        <w:rPr>
+          <w:rFonts w:ascii="Courier New" w:eastAsia="Times New Roman" w:hAnsi="Courier New" w:cs="Courier New"/>
+          <w:color w:val="BCBEC4"/>
+          <w:kern w:val="0"/>
+          <w:sz w:val="20"/>
+          <w:szCs w:val="20"/>
+          <w:lang/>
+          <w14:ligatures w14:val="none"/>
+        </w:rPr>
+        <w:t>);</w:t>
+      </w:r>
+    </w:p>
+    <w:p>
+      <w:pPr>
+        <w:pStyle w:val="LauftextGenerali"/>
+        <w:rPr>
+          <w:b/>
+          <w:bCs/>
+        </w:rPr>
+      </w:pPr>
+    </w:p>
+    <w:p>
+      <w:pPr>
+        <w:pStyle w:val="LauftextGenerali"/>
+      </w:pPr>
+      <w:r>
+        <w:t>Die OffertenDetails beinhaltet alle Daten zur erfolgreich berechneten Offerte</w:t>
+      </w:r>
+      <w:r>
+        <w:t>, dieser wurde im Rahmen dieser IPA neu erstellt. Zuvor befangen sich alle Daten der OfferDetails direkt im LifeInsuranceOfferDto</w:t>
+      </w:r>
+      <w:r>
+        <w:t>.</w:t>
+      </w:r>
+    </w:p>
+    <w:p>
+      <w:pPr>
+        <w:pStyle w:val="LauftextGenerali"/>
+        <w:rPr>
+          <w:lang w:val="de-CH"/>
+        </w:rPr>
+      </w:pPr>
+      <w:r>
+        <w:t>Die OffertenDetails wurden nicht mit der @NotNull Annotation markiert, da es sein kann, dass die Offerte nicht erfolgreich berechnet wird, in welchem Fall die OfferDetails tats</w:t>
+      </w:r>
+      <w:r>
+        <w:rPr>
+          <w:lang w:val="de-CH"/>
+        </w:rPr>
+        <w:t>ächlich null wären.</w:t>
+      </w:r>
+      <w:r>
+        <w:rPr>
+          <w:lang w:val="de-CH"/>
+        </w:rPr>
+        <w:br/>
+        <w:t>Alle Variabeln, die im Frontend auf der Detail Seite angezeigt werden und sich jetzt innerhalb der Offer</w:t>
+      </w:r>
+      <w:r>
+        <w:rPr>
+          <w:lang w:val="de-CH"/>
+        </w:rPr>
+        <w:t xml:space="preserve">Detail befinden, wurden mit @NotNull markiert, um sicherzustellen, dass auch alles richtig übergeben wird. </w:t>
+      </w:r>
+    </w:p>
+    <w:p>
+      <w:pPr>
+        <w:pStyle w:val="LauftextGenerali"/>
+      </w:pPr>
+      <w:r>
+        <w:br/>
+      </w:r>
+      <w:r>
+        <w:rPr>
+          <w:color w:val="4EA72E" w:themeColor="accent6"/>
+        </w:rPr>
+        <w:t>Die error beinhaltet interne Fehler i</w:t>
+      </w:r>
+      <w:r>
+        <w:rPr>
+          <w:color w:val="4EA72E" w:themeColor="accent6"/>
+        </w:rPr>
+        <w:t>n der OVWEB Applikation.</w:t>
+      </w:r>
+    </w:p>
+    <w:p>
+      <w:pPr>
+        <w:pStyle w:val="LauftextGenerali"/>
+        <w:rPr>
+          <w:lang w:val="en-US"/>
+        </w:rPr>
+      </w:pPr>
+    </w:p>
+    <w:p>
+      <w:pPr>
+        <w:pStyle w:val="LauftextGenerali"/>
+        <w:rPr>
+          <w:lang w:val="en-US"/>
+        </w:rPr>
+      </w:pPr>
+    </w:p>
+    <w:p>
+      <w:pPr>
+        <w:pStyle w:val="LauftextGenerali"/>
+        <w:rPr>
+          <w:lang w:val="en-US"/>
+        </w:rPr>
+      </w:pPr>
+    </w:p>
+    <w:p>
+      <w:pPr>
+        <w:pStyle w:val="LauftextGenerali"/>
+        <w:rPr>
+          <w:lang w:val="en-US"/>
+        </w:rPr>
+      </w:pPr>
+    </w:p>
+    <w:p>
+      <w:pPr>
+        <w:pStyle w:val="LauftextGenerali"/>
+        <w:rPr>
+          <w:b/>
+          <w:bCs/>
+        </w:rPr>
+      </w:pPr>
+      <w:r>
+        <w:rPr>
+          <w:b/>
+          <w:bCs/>
+        </w:rPr>
+        <w:t>DtoMapper</w:t>
+      </w:r>
+    </w:p>
+    <w:p>
+      <w:pPr>
+        <w:pStyle w:val="LauftextGenerali"/>
+      </w:pPr>
+      <w:r>
+        <w:t xml:space="preserve">Weil sich die Struktur des </w:t>
+      </w:r>
+      <w:r>
+        <w:t>LifeInsuranceOfferDto</w:t>
+      </w:r>
+      <w:r>
+        <w:t>s wie oben beschrieben geändert hat, mussten Änderungen am Mapper vorgenommen werden.</w:t>
+      </w:r>
+    </w:p>
+    <w:p>
+      <w:pPr>
+        <w:pStyle w:val="LauftextGenerali"/>
+      </w:pPr>
+      <w:r>
+        <w:t xml:space="preserve">Es wurde eine neue Variable offerDetails von Typ LifeInsuranceOfferDto.OfferDetail programmiert. In der werden die OffertenDetails folgend eingefügt. </w:t>
+      </w:r>
+    </w:p>
+    <w:p>
+      <w:pPr>
+        <w:pStyle w:val="LauftextGenerali"/>
+      </w:pPr>
+    </w:p>
+    <w:p>
+      <w:pPr>
+        <w:shd w:val="clear" w:color="auto" w:fill="1E1F22"/>
+        <w:tabs>
+          <w:tab w:val="left" w:pos="916"/>
+          <w:tab w:val="left" w:pos="1832"/>
+          <w:tab w:val="left" w:pos="2748"/>
+          <w:tab w:val="left" w:pos="3664"/>
+          <w:tab w:val="left" w:pos="4580"/>
+          <w:tab w:val="left" w:pos="5496"/>
+          <w:tab w:val="left" w:pos="6412"/>
+          <w:tab w:val="left" w:pos="7328"/>
+          <w:tab w:val="left" w:pos="8244"/>
+          <w:tab w:val="left" w:pos="9160"/>
+          <w:tab w:val="left" w:pos="10076"/>
+          <w:tab w:val="left" w:pos="10992"/>
+          <w:tab w:val="left" w:pos="11908"/>
+          <w:tab w:val="left" w:pos="12824"/>
+          <w:tab w:val="left" w:pos="13740"/>
+          <w:tab w:val="left" w:pos="14656"/>
+        </w:tabs>
+        <w:spacing w:after="0" w:line="240" w:lineRule="auto"/>
+        <w:rPr>
+          <w:rFonts w:ascii="Courier New" w:eastAsia="Times New Roman" w:hAnsi="Courier New" w:cs="Courier New"/>
+          <w:color w:val="BCBEC4"/>
+          <w:kern w:val="0"/>
+          <w:sz w:val="20"/>
+          <w:szCs w:val="20"/>
+          <w:lang/>
+          <w14:ligatures w14:val="none"/>
+        </w:rPr>
+      </w:pPr>
+      <w:r>
+        <w:rPr>
+          <w:rFonts w:ascii="Courier New" w:eastAsia="Times New Roman" w:hAnsi="Courier New" w:cs="Courier New"/>
+          <w:color w:val="CF8E6D"/>
+          <w:kern w:val="0"/>
+          <w:sz w:val="20"/>
+          <w:szCs w:val="20"/>
+          <w:lang/>
+          <w14:ligatures w14:val="none"/>
+        </w:rPr>
+        <w:t xml:space="preserve">var </w:t>
+      </w:r>
+      <w:r>
+        <w:rPr>
+          <w:rFonts w:ascii="Courier New" w:eastAsia="Times New Roman" w:hAnsi="Courier New" w:cs="Courier New"/>
+          <w:color w:val="BCBEC4"/>
+          <w:kern w:val="0"/>
+          <w:sz w:val="20"/>
+          <w:szCs w:val="20"/>
+          <w:lang/>
+          <w14:ligatures w14:val="none"/>
+        </w:rPr>
+        <w:t>offerDetail =</w:t>
+      </w:r>
+      <w:r>
+        <w:rPr>
+          <w:rFonts w:ascii="Courier New" w:eastAsia="Times New Roman" w:hAnsi="Courier New" w:cs="Courier New"/>
+          <w:color w:val="BCBEC4"/>
+          <w:kern w:val="0"/>
+          <w:sz w:val="20"/>
+          <w:szCs w:val="20"/>
+          <w:lang/>
+          <w14:ligatures w14:val="none"/>
+        </w:rPr>
+        <w:br/>
+        <w:t xml:space="preserve">    </w:t>
+      </w:r>
+      <w:r>
+        <w:rPr>
+          <w:rFonts w:ascii="Courier New" w:eastAsia="Times New Roman" w:hAnsi="Courier New" w:cs="Courier New"/>
+          <w:color w:val="CF8E6D"/>
+          <w:kern w:val="0"/>
+          <w:sz w:val="20"/>
+          <w:szCs w:val="20"/>
+          <w:lang/>
+          <w14:ligatures w14:val="none"/>
+        </w:rPr>
+        <w:t xml:space="preserve">new </w:t>
+      </w:r>
+      <w:r>
+        <w:rPr>
+          <w:rFonts w:ascii="Courier New" w:eastAsia="Times New Roman" w:hAnsi="Courier New" w:cs="Courier New"/>
+          <w:color w:val="BCBEC4"/>
+          <w:kern w:val="0"/>
+          <w:sz w:val="20"/>
+          <w:szCs w:val="20"/>
+          <w:lang/>
+          <w14:ligatures w14:val="none"/>
+        </w:rPr>
+        <w:t>LifeInsuranceOfferDto.OfferDetail(</w:t>
+      </w:r>
+      <w:r>
+        <w:rPr>
+          <w:rFonts w:ascii="Courier New" w:eastAsia="Times New Roman" w:hAnsi="Courier New" w:cs="Courier New"/>
+          <w:color w:val="BCBEC4"/>
+          <w:kern w:val="0"/>
+          <w:sz w:val="20"/>
+          <w:szCs w:val="20"/>
+          <w:lang/>
+          <w14:ligatures w14:val="none"/>
+        </w:rPr>
+        <w:br/>
+        <w:t xml:space="preserve">        calculation.getOverview(),</w:t>
+      </w:r>
+      <w:r>
+        <w:rPr>
+          <w:rFonts w:ascii="Courier New" w:eastAsia="Times New Roman" w:hAnsi="Courier New" w:cs="Courier New"/>
+          <w:color w:val="BCBEC4"/>
+          <w:kern w:val="0"/>
+          <w:sz w:val="20"/>
+          <w:szCs w:val="20"/>
+          <w:lang/>
+          <w14:ligatures w14:val="none"/>
+        </w:rPr>
+        <w:br/>
+        <w:t xml:space="preserve">        berechnungsliste,</w:t>
+      </w:r>
+      <w:r>
+        <w:rPr>
+          <w:rFonts w:ascii="Courier New" w:eastAsia="Times New Roman" w:hAnsi="Courier New" w:cs="Courier New"/>
+          <w:color w:val="BCBEC4"/>
+          <w:kern w:val="0"/>
+          <w:sz w:val="20"/>
+          <w:szCs w:val="20"/>
+          <w:lang/>
+          <w14:ligatures w14:val="none"/>
+        </w:rPr>
+        <w:br/>
+        <w:t xml:space="preserve">        calculation.getGraphScaleMaxValue(),</w:t>
+      </w:r>
+      <w:r>
+        <w:rPr>
+          <w:rFonts w:ascii="Courier New" w:eastAsia="Times New Roman" w:hAnsi="Courier New" w:cs="Courier New"/>
+          <w:color w:val="BCBEC4"/>
+          <w:kern w:val="0"/>
+          <w:sz w:val="20"/>
+          <w:szCs w:val="20"/>
+          <w:lang/>
+          <w14:ligatures w14:val="none"/>
+        </w:rPr>
+        <w:br/>
+        <w:t xml:space="preserve">        praemienzahlartliste,</w:t>
+      </w:r>
+      <w:r>
+        <w:rPr>
+          <w:rFonts w:ascii="Courier New" w:eastAsia="Times New Roman" w:hAnsi="Courier New" w:cs="Courier New"/>
+          <w:color w:val="BCBEC4"/>
+          <w:kern w:val="0"/>
+          <w:sz w:val="20"/>
+          <w:szCs w:val="20"/>
+          <w:lang/>
+          <w14:ligatures w14:val="none"/>
+        </w:rPr>
+        <w:br/>
+        <w:t xml:space="preserve">        vorsorgeartliste,</w:t>
+      </w:r>
+      <w:r>
+        <w:rPr>
+          <w:rFonts w:ascii="Courier New" w:eastAsia="Times New Roman" w:hAnsi="Courier New" w:cs="Courier New"/>
+          <w:color w:val="BCBEC4"/>
+          <w:kern w:val="0"/>
+          <w:sz w:val="20"/>
+          <w:szCs w:val="20"/>
+          <w:lang/>
+          <w14:ligatures w14:val="none"/>
+        </w:rPr>
+        <w:br/>
+        <w:t xml:space="preserve">        avbListe);</w:t>
+      </w:r>
+    </w:p>
+    <w:p>
+      <w:pPr>
+        <w:pStyle w:val="LauftextGenerali"/>
+      </w:pPr>
+    </w:p>
+    <w:p>
+      <w:pPr>
+        <w:pStyle w:val="LauftextGenerali"/>
+      </w:pPr>
+      <w:r>
+        <w:t>Die offerDetail Variable wird dann direkt dem LifeInsuranceOfferDtos übergeben, wo die jetzt im offerDetail erhaltene Daten jetzt nicht mehr direkt übergeben werden, sondern über die neue offerDetail Variable.</w:t>
+      </w:r>
+    </w:p>
+    <w:p>
+      <w:pPr>
+        <w:pStyle w:val="LauftextGenerali"/>
+      </w:pPr>
+    </w:p>
+    <w:p>
+      <w:pPr>
+        <w:shd w:val="clear" w:color="auto" w:fill="1E1F22"/>
+        <w:tabs>
+          <w:tab w:val="left" w:pos="916"/>
+          <w:tab w:val="left" w:pos="1832"/>
+          <w:tab w:val="left" w:pos="2748"/>
+          <w:tab w:val="left" w:pos="3664"/>
+          <w:tab w:val="left" w:pos="4580"/>
+          <w:tab w:val="left" w:pos="5496"/>
+          <w:tab w:val="left" w:pos="6412"/>
+          <w:tab w:val="left" w:pos="7328"/>
+          <w:tab w:val="left" w:pos="8244"/>
+          <w:tab w:val="left" w:pos="9160"/>
+          <w:tab w:val="left" w:pos="10076"/>
+          <w:tab w:val="left" w:pos="10992"/>
+          <w:tab w:val="left" w:pos="11908"/>
+          <w:tab w:val="left" w:pos="12824"/>
+          <w:tab w:val="left" w:pos="13740"/>
+          <w:tab w:val="left" w:pos="14656"/>
+        </w:tabs>
+        <w:spacing w:after="0" w:line="240" w:lineRule="auto"/>
+        <w:rPr>
+          <w:rFonts w:ascii="Courier New" w:eastAsia="Times New Roman" w:hAnsi="Courier New" w:cs="Courier New"/>
+          <w:color w:val="BCBEC4"/>
+          <w:kern w:val="0"/>
+          <w:sz w:val="20"/>
+          <w:szCs w:val="20"/>
+          <w:lang/>
+          <w14:ligatures w14:val="none"/>
+        </w:rPr>
+      </w:pPr>
+      <w:r>
+        <w:rPr>
+          <w:rFonts w:ascii="Courier New" w:eastAsia="Times New Roman" w:hAnsi="Courier New" w:cs="Courier New"/>
+          <w:color w:val="BCBEC4"/>
+          <w:kern w:val="0"/>
+          <w:sz w:val="20"/>
+          <w:szCs w:val="20"/>
+          <w:lang/>
+          <w14:ligatures w14:val="none"/>
+        </w:rPr>
+        <w:t xml:space="preserve">  </w:t>
+      </w:r>
+      <w:r>
+        <w:rPr>
+          <w:rFonts w:ascii="Courier New" w:eastAsia="Times New Roman" w:hAnsi="Courier New" w:cs="Courier New"/>
+          <w:color w:val="CF8E6D"/>
+          <w:kern w:val="0"/>
+          <w:sz w:val="20"/>
+          <w:szCs w:val="20"/>
+          <w:lang/>
+          <w14:ligatures w14:val="none"/>
+        </w:rPr>
+        <w:t xml:space="preserve">return new </w:t>
+      </w:r>
+      <w:r>
+        <w:rPr>
+          <w:rFonts w:ascii="Courier New" w:eastAsia="Times New Roman" w:hAnsi="Courier New" w:cs="Courier New"/>
+          <w:color w:val="BCBEC4"/>
+          <w:kern w:val="0"/>
+          <w:sz w:val="20"/>
+          <w:szCs w:val="20"/>
+          <w:lang/>
+          <w14:ligatures w14:val="none"/>
+        </w:rPr>
+        <w:t>LifeInsuranceOfferDto(</w:t>
+      </w:r>
+      <w:r>
+        <w:rPr>
+          <w:rFonts w:ascii="Courier New" w:eastAsia="Times New Roman" w:hAnsi="Courier New" w:cs="Courier New"/>
+          <w:color w:val="BCBEC4"/>
+          <w:kern w:val="0"/>
+          <w:sz w:val="20"/>
+          <w:szCs w:val="20"/>
+          <w:lang/>
+          <w14:ligatures w14:val="none"/>
+        </w:rPr>
+        <w:br/>
+        <w:t xml:space="preserve">      LifeInsuranceOfferDto.Status.</w:t>
+      </w:r>
+      <w:r>
+        <w:rPr>
+          <w:rFonts w:ascii="Courier New" w:eastAsia="Times New Roman" w:hAnsi="Courier New" w:cs="Courier New"/>
+          <w:i/>
+          <w:iCs/>
+          <w:color w:val="BCBEC4"/>
+          <w:kern w:val="0"/>
+          <w:sz w:val="20"/>
+          <w:szCs w:val="20"/>
+          <w:lang/>
+          <w14:ligatures w14:val="none"/>
+        </w:rPr>
+        <w:t>fromValue</w:t>
+      </w:r>
+      <w:r>
+        <w:rPr>
+          <w:rFonts w:ascii="Courier New" w:eastAsia="Times New Roman" w:hAnsi="Courier New" w:cs="Courier New"/>
+          <w:color w:val="BCBEC4"/>
+          <w:kern w:val="0"/>
+          <w:sz w:val="20"/>
+          <w:szCs w:val="20"/>
+          <w:lang/>
+          <w14:ligatures w14:val="none"/>
+        </w:rPr>
+        <w:t>(calculation.getStatus().getValue()),</w:t>
+      </w:r>
+      <w:r>
+        <w:rPr>
+          <w:rFonts w:ascii="Courier New" w:eastAsia="Times New Roman" w:hAnsi="Courier New" w:cs="Courier New"/>
+          <w:color w:val="BCBEC4"/>
+          <w:kern w:val="0"/>
+          <w:sz w:val="20"/>
+          <w:szCs w:val="20"/>
+          <w:lang/>
+          <w14:ligatures w14:val="none"/>
+        </w:rPr>
+        <w:br/>
+        <w:t xml:space="preserve">      offerDetail,</w:t>
+      </w:r>
+      <w:r>
+        <w:rPr>
+          <w:rFonts w:ascii="Courier New" w:eastAsia="Times New Roman" w:hAnsi="Courier New" w:cs="Courier New"/>
+          <w:color w:val="BCBEC4"/>
+          <w:kern w:val="0"/>
+          <w:sz w:val="20"/>
+          <w:szCs w:val="20"/>
+          <w:lang/>
+          <w14:ligatures w14:val="none"/>
+        </w:rPr>
+        <w:br/>
+        <w:t xml:space="preserve">      calculation.getError().stream().map(com.generali.fosoft.model.Error::getValue).toList());</w:t>
+      </w:r>
+      <w:r>
+        <w:rPr>
+          <w:rFonts w:ascii="Courier New" w:eastAsia="Times New Roman" w:hAnsi="Courier New" w:cs="Courier New"/>
+          <w:color w:val="BCBEC4"/>
+          <w:kern w:val="0"/>
+          <w:sz w:val="20"/>
+          <w:szCs w:val="20"/>
+          <w:lang/>
+          <w14:ligatures w14:val="none"/>
+        </w:rPr>
+        <w:br/>
+        <w:t>}</w:t>
+      </w:r>
+    </w:p>
+    <w:p>
+      <w:pPr>
+        <w:pStyle w:val="LauftextGenerali"/>
+      </w:pPr>
+    </w:p>
+    <w:p>
+      <w:pPr>
+        <w:pStyle w:val="LauftextGenerali"/>
+      </w:pPr>
+    </w:p>
+    <w:p>
+      <w:pPr>
+        <w:pStyle w:val="LauftextGenerali"/>
+      </w:pPr>
+    </w:p>
+    <w:p>
+      <w:pPr>
+        <w:pStyle w:val="LauftextGenerali"/>
+      </w:pPr>
+    </w:p>
+    <w:p>
+      <w:pPr>
+        <w:pStyle w:val="LauftextGenerali"/>
+      </w:pPr>
+    </w:p>
+    <w:p>
+      <w:pPr>
+        <w:pStyle w:val="LauftextGenerali"/>
+      </w:pPr>
+    </w:p>
+    <w:p>
+      <w:pPr>
+        <w:pStyle w:val="LauftextGenerali"/>
+      </w:pPr>
+    </w:p>
+    <w:p>
+      <w:pPr>
+        <w:pStyle w:val="LauftextGenerali"/>
+      </w:pPr>
+    </w:p>
+    <w:p>
+      <w:pPr>
+        <w:pStyle w:val="LauftextGenerali"/>
+      </w:pPr>
+    </w:p>
+    <w:p>
+      <w:pPr>
+        <w:pStyle w:val="LauftextGenerali"/>
+      </w:pPr>
+    </w:p>
+    <w:p>
+      <w:pPr>
+        <w:pStyle w:val="LauftextGenerali"/>
+      </w:pPr>
+    </w:p>
+    <w:p>
+      <w:pPr>
+        <w:pStyle w:val="Heading4"/>
+      </w:pPr>
+      <w:r>
+        <w:t>Controller und Services</w:t>
+      </w:r>
+    </w:p>
+    <w:p>
+      <w:pPr>
+        <w:pStyle w:val="LauftextGenerali"/>
+      </w:pPr>
+      <w:r>
+        <w:t>Um diese Änderungen an der Models, DTOs und Mappers einzusetzen, mussten die Services und Controllers geändert werden.</w:t>
+      </w:r>
+    </w:p>
+    <w:p>
+      <w:pPr>
+        <w:pStyle w:val="LauftextGenerali"/>
+      </w:pPr>
+      <w:r>
+        <w:t>Wie im Kapitel 8.3.3 beschrieben, sind die Controllers und Services wie folgend strukturiert:</w:t>
+      </w:r>
+    </w:p>
+    <w:p>
+      <w:pPr>
+        <w:pStyle w:val="LauftextGenerali"/>
+        <w:rPr>
+          <w:u w:val="single"/>
+          <w:lang w:val="en-US"/>
+        </w:rPr>
+      </w:pPr>
+      <w:r>
+        <w:rPr>
+          <w:u w:val="single"/>
+        </w:rPr>
+        <w:t>LifeInsuranceRequest  –</w:t>
+      </w:r>
+      <w:r>
+        <w:rPr>
+          <w:u w:val="single"/>
+          <w:lang w:val="en-US"/>
+        </w:rPr>
+        <w:t xml:space="preserve">&gt; </w:t>
+      </w:r>
+      <w:proofErr w:type="spellStart"/>
+      <w:r>
+        <w:rPr>
+          <w:u w:val="single"/>
+          <w:lang w:val="en-US"/>
+        </w:rPr>
+        <w:t>Verwaltung</w:t>
+      </w:r>
+      <w:proofErr w:type="spellEnd"/>
+      <w:r>
+        <w:rPr>
+          <w:u w:val="single"/>
+          <w:lang w:val="en-US"/>
+        </w:rPr>
+        <w:t xml:space="preserve"> der </w:t>
+      </w:r>
+      <w:proofErr w:type="spellStart"/>
+      <w:r>
+        <w:rPr>
+          <w:u w:val="single"/>
+          <w:lang w:val="en-US"/>
+        </w:rPr>
+        <w:t>Offerten</w:t>
+      </w:r>
+      <w:proofErr w:type="spellEnd"/>
+    </w:p>
+    <w:p>
+      <w:pPr>
+        <w:pStyle w:val="LauftextGenerali"/>
+        <w:rPr>
+          <w:u w:val="single"/>
+          <w:lang w:val="en-US"/>
+        </w:rPr>
+      </w:pPr>
+      <w:proofErr w:type="spellStart"/>
+      <w:r>
+        <w:rPr>
+          <w:u w:val="single"/>
+          <w:lang w:val="en-US"/>
+        </w:rPr>
+        <w:t>LifeInsuranceCalculation</w:t>
+      </w:r>
+      <w:proofErr w:type="spellEnd"/>
+      <w:r>
+        <w:rPr>
+          <w:u w:val="single"/>
+          <w:lang w:val="en-US"/>
+        </w:rPr>
+        <w:t xml:space="preserve"> -&gt; </w:t>
+      </w:r>
+      <w:proofErr w:type="spellStart"/>
+      <w:r>
+        <w:rPr>
+          <w:u w:val="single"/>
+          <w:lang w:val="en-US"/>
+        </w:rPr>
+        <w:t>Berechnung</w:t>
+      </w:r>
+      <w:proofErr w:type="spellEnd"/>
+      <w:r>
+        <w:rPr>
+          <w:u w:val="single"/>
+          <w:lang w:val="en-US"/>
+        </w:rPr>
+        <w:t xml:space="preserve"> der </w:t>
+      </w:r>
+      <w:proofErr w:type="spellStart"/>
+      <w:r>
+        <w:rPr>
+          <w:u w:val="single"/>
+          <w:lang w:val="en-US"/>
+        </w:rPr>
+        <w:t>Offerten</w:t>
+      </w:r>
+      <w:proofErr w:type="spellEnd"/>
+      <w:r>
+        <w:rPr>
+          <w:u w:val="single"/>
+          <w:lang w:val="en-US"/>
+        </w:rPr>
+        <w:t xml:space="preserve"> </w:t>
+      </w:r>
+    </w:p>
+    <w:p>
+      <w:pPr>
+        <w:pStyle w:val="LauftextGenerali"/>
+      </w:pPr>
+    </w:p>
+    <w:p>
+      <w:pPr>
+        <w:pStyle w:val="LauftextGenerali"/>
+      </w:pPr>
+    </w:p>
+    <w:p>
+      <w:pPr>
+        <w:pStyle w:val="LauftextGenerali"/>
+        <w:rPr>
+          <w:b/>
+          <w:bCs/>
+        </w:rPr>
+      </w:pPr>
+      <w:r>
+        <w:rPr>
+          <w:b/>
+          <w:bCs/>
+        </w:rPr>
+        <w:t>LifeInsuranceRequestController</w:t>
+      </w:r>
+    </w:p>
+    <w:p>
+      <w:pPr>
+        <w:pStyle w:val="LauftextGenerali"/>
+      </w:pPr>
+      <w:r>
+        <w:t xml:space="preserve">In der LifeInsruanceRequestController wird die Validierung, sowie das Verwalten von bis zu drei Offerten implementiert. </w:t>
+      </w:r>
+      <w:r>
+        <w:t xml:space="preserve"> </w:t>
+      </w:r>
+    </w:p>
+    <w:p>
+      <w:pPr>
+        <w:pStyle w:val="LauftextGenerali"/>
+      </w:pPr>
+      <w:r>
+        <w:t xml:space="preserve">Um dies zu ermöglichen wurde </w:t>
+      </w:r>
+      <w:r>
+        <w:t xml:space="preserve">das </w:t>
+      </w:r>
+      <w:r>
+        <w:t xml:space="preserve">LifeInsuranceCalculationService </w:t>
+      </w:r>
+      <w:r>
+        <w:t xml:space="preserve">in der Klasse initialisiert und zum Constructor hinzugefügt. </w:t>
+      </w:r>
+    </w:p>
+    <w:p>
+      <w:pPr>
+        <w:pStyle w:val="LauftextGenerali"/>
+      </w:pPr>
+      <w:r>
+        <w:t xml:space="preserve">Im LifeInsuranceCalculationService wird dann die tatsächliche Logik der neuen </w:t>
+      </w:r>
+      <w:r>
+        <w:t>checkOfferValidity Methode implementiert, hier wird sie aufgerufen und basiert auf den Antworten gehandelt.</w:t>
+      </w:r>
+    </w:p>
+    <w:p>
+      <w:pPr>
+        <w:shd w:val="clear" w:color="auto" w:fill="1E1F22"/>
+        <w:tabs>
+          <w:tab w:val="left" w:pos="916"/>
+          <w:tab w:val="left" w:pos="1832"/>
+          <w:tab w:val="left" w:pos="2748"/>
+          <w:tab w:val="left" w:pos="3664"/>
+          <w:tab w:val="left" w:pos="4580"/>
+          <w:tab w:val="left" w:pos="5496"/>
+          <w:tab w:val="left" w:pos="6412"/>
+          <w:tab w:val="left" w:pos="7328"/>
+          <w:tab w:val="left" w:pos="8244"/>
+          <w:tab w:val="left" w:pos="9160"/>
+          <w:tab w:val="left" w:pos="10076"/>
+          <w:tab w:val="left" w:pos="10992"/>
+          <w:tab w:val="left" w:pos="11908"/>
+          <w:tab w:val="left" w:pos="12824"/>
+          <w:tab w:val="left" w:pos="13740"/>
+          <w:tab w:val="left" w:pos="14656"/>
+        </w:tabs>
+        <w:spacing w:after="0" w:line="240" w:lineRule="auto"/>
+        <w:rPr>
+          <w:rFonts w:ascii="Courier New" w:eastAsia="Times New Roman" w:hAnsi="Courier New" w:cs="Courier New"/>
+          <w:color w:val="BCBEC4"/>
+          <w:kern w:val="0"/>
+          <w:sz w:val="20"/>
+          <w:szCs w:val="20"/>
+          <w:lang/>
+          <w14:ligatures w14:val="none"/>
+        </w:rPr>
+      </w:pPr>
+      <w:r>
+        <w:rPr>
+          <w:rFonts w:ascii="Courier New" w:eastAsia="Times New Roman" w:hAnsi="Courier New" w:cs="Courier New"/>
+          <w:color w:val="BCBEC4"/>
+          <w:kern w:val="0"/>
+          <w:sz w:val="20"/>
+          <w:szCs w:val="20"/>
+          <w:lang/>
+          <w14:ligatures w14:val="none"/>
+        </w:rPr>
+        <w:t>List&lt;ProductCalculationResponse&gt; validityResponses =</w:t>
+      </w:r>
+      <w:r>
+        <w:rPr>
+          <w:rFonts w:ascii="Courier New" w:eastAsia="Times New Roman" w:hAnsi="Courier New" w:cs="Courier New"/>
+          <w:color w:val="BCBEC4"/>
+          <w:kern w:val="0"/>
+          <w:sz w:val="20"/>
+          <w:szCs w:val="20"/>
+          <w:lang/>
+          <w14:ligatures w14:val="none"/>
+        </w:rPr>
+        <w:br/>
+        <w:t xml:space="preserve">    </w:t>
+      </w:r>
+      <w:r>
+        <w:rPr>
+          <w:rFonts w:ascii="Courier New" w:eastAsia="Times New Roman" w:hAnsi="Courier New" w:cs="Courier New"/>
+          <w:color w:val="C77DBB"/>
+          <w:kern w:val="0"/>
+          <w:sz w:val="20"/>
+          <w:szCs w:val="20"/>
+          <w:lang/>
+          <w14:ligatures w14:val="none"/>
+        </w:rPr>
+        <w:t>calculatorService</w:t>
+      </w:r>
+      <w:r>
+        <w:rPr>
+          <w:rFonts w:ascii="Courier New" w:eastAsia="Times New Roman" w:hAnsi="Courier New" w:cs="Courier New"/>
+          <w:color w:val="BCBEC4"/>
+          <w:kern w:val="0"/>
+          <w:sz w:val="20"/>
+          <w:szCs w:val="20"/>
+          <w:lang/>
+          <w14:ligatures w14:val="none"/>
+        </w:rPr>
+        <w:t>.checkOfferValidity(</w:t>
+      </w:r>
+      <w:r>
+        <w:rPr>
+          <w:rFonts w:ascii="Courier New" w:eastAsia="Times New Roman" w:hAnsi="Courier New" w:cs="Courier New"/>
+          <w:color w:val="BCBEC4"/>
+          <w:kern w:val="0"/>
+          <w:sz w:val="20"/>
+          <w:szCs w:val="20"/>
+          <w:lang/>
+          <w14:ligatures w14:val="none"/>
+        </w:rPr>
+        <w:br/>
+        <w:t xml:space="preserve">        request.customerId(), DtoMapper.</w:t>
+      </w:r>
+      <w:r>
+        <w:rPr>
+          <w:rFonts w:ascii="Courier New" w:eastAsia="Times New Roman" w:hAnsi="Courier New" w:cs="Courier New"/>
+          <w:i/>
+          <w:iCs/>
+          <w:color w:val="C77DBB"/>
+          <w:kern w:val="0"/>
+          <w:sz w:val="20"/>
+          <w:szCs w:val="20"/>
+          <w:lang/>
+          <w14:ligatures w14:val="none"/>
+        </w:rPr>
+        <w:t>INSTANCE</w:t>
+      </w:r>
+      <w:r>
+        <w:rPr>
+          <w:rFonts w:ascii="Courier New" w:eastAsia="Times New Roman" w:hAnsi="Courier New" w:cs="Courier New"/>
+          <w:color w:val="BCBEC4"/>
+          <w:kern w:val="0"/>
+          <w:sz w:val="20"/>
+          <w:szCs w:val="20"/>
+          <w:lang/>
+          <w14:ligatures w14:val="none"/>
+        </w:rPr>
+        <w:t>.mapToEntity(request));</w:t>
+      </w:r>
+    </w:p>
+    <w:p>
+      <w:pPr>
+        <w:pStyle w:val="LauftextGenerali"/>
+      </w:pPr>
+    </w:p>
+    <w:p>
+      <w:pPr>
+        <w:pStyle w:val="LauftextGenerali"/>
+      </w:pPr>
+      <w:r>
+        <w:t xml:space="preserve">Wir geben der checkOfferValidity Methode den request ab, zusammen mit der customerId. Der Request wird dann an der notwendigen Struktur gemappt. In diesem Fall zu einem </w:t>
+      </w:r>
+      <w:r>
+        <w:t>LifeInsuranceRequestWithCustomerInfo</w:t>
+      </w:r>
+      <w:r>
+        <w:t xml:space="preserve"> Model. </w:t>
+      </w:r>
+    </w:p>
+    <w:p>
+      <w:pPr>
+        <w:pStyle w:val="LauftextGenerali"/>
+      </w:pPr>
+      <w:r>
+        <w:t xml:space="preserve">Die Antwort ist eine Liste von ProductCalculationResponses.  </w:t>
+      </w:r>
+    </w:p>
+    <w:p>
+      <w:pPr>
+        <w:pStyle w:val="LauftextGenerali"/>
+        <w:rPr>
+          <w:lang w:val="de-CH"/>
+        </w:rPr>
+      </w:pPr>
+      <w:r>
+        <w:t xml:space="preserve">Nachdem wir die Antwort erhalten, </w:t>
+      </w:r>
+      <w:r>
+        <w:t xml:space="preserve">iterieren wir </w:t>
+      </w:r>
+      <w:r>
+        <w:rPr>
+          <w:lang w:val="de-CH"/>
+        </w:rPr>
+        <w:t>über die Liste und verifizieren die Variable Status.</w:t>
+      </w:r>
+    </w:p>
+    <w:p>
+      <w:pPr>
+        <w:shd w:val="clear" w:color="auto" w:fill="1E1F22"/>
+        <w:tabs>
+          <w:tab w:val="left" w:pos="916"/>
+          <w:tab w:val="left" w:pos="1832"/>
+          <w:tab w:val="left" w:pos="2748"/>
+          <w:tab w:val="left" w:pos="3664"/>
+          <w:tab w:val="left" w:pos="4580"/>
+          <w:tab w:val="left" w:pos="5496"/>
+          <w:tab w:val="left" w:pos="6412"/>
+          <w:tab w:val="left" w:pos="7328"/>
+          <w:tab w:val="left" w:pos="8244"/>
+          <w:tab w:val="left" w:pos="9160"/>
+          <w:tab w:val="left" w:pos="10076"/>
+          <w:tab w:val="left" w:pos="10992"/>
+          <w:tab w:val="left" w:pos="11908"/>
+          <w:tab w:val="left" w:pos="12824"/>
+          <w:tab w:val="left" w:pos="13740"/>
+          <w:tab w:val="left" w:pos="14656"/>
+        </w:tabs>
+        <w:spacing w:after="0" w:line="240" w:lineRule="auto"/>
+        <w:rPr>
+          <w:rFonts w:ascii="Courier New" w:eastAsia="Times New Roman" w:hAnsi="Courier New" w:cs="Courier New"/>
+          <w:color w:val="BCBEC4"/>
+          <w:kern w:val="0"/>
+          <w:sz w:val="20"/>
+          <w:szCs w:val="20"/>
+          <w:lang/>
+          <w14:ligatures w14:val="none"/>
+        </w:rPr>
+      </w:pPr>
+      <w:r>
+        <w:rPr>
+          <w:rFonts w:ascii="Courier New" w:eastAsia="Times New Roman" w:hAnsi="Courier New" w:cs="Courier New"/>
+          <w:color w:val="CF8E6D"/>
+          <w:kern w:val="0"/>
+          <w:sz w:val="20"/>
+          <w:szCs w:val="20"/>
+          <w:lang/>
+          <w14:ligatures w14:val="none"/>
+        </w:rPr>
+        <w:t xml:space="preserve">for </w:t>
+      </w:r>
+      <w:r>
+        <w:rPr>
+          <w:rFonts w:ascii="Courier New" w:eastAsia="Times New Roman" w:hAnsi="Courier New" w:cs="Courier New"/>
+          <w:color w:val="BCBEC4"/>
+          <w:kern w:val="0"/>
+          <w:sz w:val="20"/>
+          <w:szCs w:val="20"/>
+          <w:lang/>
+          <w14:ligatures w14:val="none"/>
+        </w:rPr>
+        <w:t>(ProductCalculationResponse response : validityResponses) {</w:t>
+      </w:r>
+      <w:r>
+        <w:rPr>
+          <w:rFonts w:ascii="Courier New" w:eastAsia="Times New Roman" w:hAnsi="Courier New" w:cs="Courier New"/>
+          <w:color w:val="BCBEC4"/>
+          <w:kern w:val="0"/>
+          <w:sz w:val="20"/>
+          <w:szCs w:val="20"/>
+          <w:lang/>
+          <w14:ligatures w14:val="none"/>
+        </w:rPr>
+        <w:br/>
+        <w:t xml:space="preserve">  </w:t>
+      </w:r>
+      <w:r>
+        <w:rPr>
+          <w:rFonts w:ascii="Courier New" w:eastAsia="Times New Roman" w:hAnsi="Courier New" w:cs="Courier New"/>
+          <w:color w:val="CF8E6D"/>
+          <w:kern w:val="0"/>
+          <w:sz w:val="20"/>
+          <w:szCs w:val="20"/>
+          <w:lang/>
+          <w14:ligatures w14:val="none"/>
+        </w:rPr>
+        <w:t xml:space="preserve">if </w:t>
+      </w:r>
+      <w:r>
+        <w:rPr>
+          <w:rFonts w:ascii="Courier New" w:eastAsia="Times New Roman" w:hAnsi="Courier New" w:cs="Courier New"/>
+          <w:color w:val="BCBEC4"/>
+          <w:kern w:val="0"/>
+          <w:sz w:val="20"/>
+          <w:szCs w:val="20"/>
+          <w:lang/>
+          <w14:ligatures w14:val="none"/>
+        </w:rPr>
+        <w:t>(response.getResult().getFirst().getStatus() != Status.</w:t>
+      </w:r>
+      <w:r>
+        <w:rPr>
+          <w:rFonts w:ascii="Courier New" w:eastAsia="Times New Roman" w:hAnsi="Courier New" w:cs="Courier New"/>
+          <w:i/>
+          <w:iCs/>
+          <w:color w:val="C77DBB"/>
+          <w:kern w:val="0"/>
+          <w:sz w:val="20"/>
+          <w:szCs w:val="20"/>
+          <w:lang/>
+          <w14:ligatures w14:val="none"/>
+        </w:rPr>
+        <w:t>_0</w:t>
+      </w:r>
+      <w:r>
+        <w:rPr>
+          <w:rFonts w:ascii="Courier New" w:eastAsia="Times New Roman" w:hAnsi="Courier New" w:cs="Courier New"/>
+          <w:color w:val="BCBEC4"/>
+          <w:kern w:val="0"/>
+          <w:sz w:val="20"/>
+          <w:szCs w:val="20"/>
+          <w:lang/>
+          <w14:ligatures w14:val="none"/>
+        </w:rPr>
+        <w:t>) {</w:t>
+      </w:r>
+      <w:r>
+        <w:rPr>
+          <w:rFonts w:ascii="Courier New" w:eastAsia="Times New Roman" w:hAnsi="Courier New" w:cs="Courier New"/>
+          <w:color w:val="BCBEC4"/>
+          <w:kern w:val="0"/>
+          <w:sz w:val="20"/>
+          <w:szCs w:val="20"/>
+          <w:lang/>
+          <w14:ligatures w14:val="none"/>
+        </w:rPr>
+        <w:br/>
+        <w:t xml:space="preserve">    </w:t>
+      </w:r>
+      <w:r>
+        <w:rPr>
+          <w:rFonts w:ascii="Courier New" w:eastAsia="Times New Roman" w:hAnsi="Courier New" w:cs="Courier New"/>
+          <w:color w:val="CF8E6D"/>
+          <w:kern w:val="0"/>
+          <w:sz w:val="20"/>
+          <w:szCs w:val="20"/>
+          <w:lang/>
+          <w14:ligatures w14:val="none"/>
+        </w:rPr>
+        <w:t xml:space="preserve">throw new </w:t>
+      </w:r>
+      <w:r>
+        <w:rPr>
+          <w:rFonts w:ascii="Courier New" w:eastAsia="Times New Roman" w:hAnsi="Courier New" w:cs="Courier New"/>
+          <w:color w:val="BCBEC4"/>
+          <w:kern w:val="0"/>
+          <w:sz w:val="20"/>
+          <w:szCs w:val="20"/>
+          <w:lang/>
+          <w14:ligatures w14:val="none"/>
+        </w:rPr>
+        <w:t>ResponseStatusException(</w:t>
+      </w:r>
+      <w:r>
+        <w:rPr>
+          <w:rFonts w:ascii="Courier New" w:eastAsia="Times New Roman" w:hAnsi="Courier New" w:cs="Courier New"/>
+          <w:color w:val="BCBEC4"/>
+          <w:kern w:val="0"/>
+          <w:sz w:val="20"/>
+          <w:szCs w:val="20"/>
+          <w:lang/>
+          <w14:ligatures w14:val="none"/>
+        </w:rPr>
+        <w:br/>
+        <w:t xml:space="preserve">        HttpStatus.</w:t>
+      </w:r>
+      <w:r>
+        <w:rPr>
+          <w:rFonts w:ascii="Courier New" w:eastAsia="Times New Roman" w:hAnsi="Courier New" w:cs="Courier New"/>
+          <w:i/>
+          <w:iCs/>
+          <w:color w:val="C77DBB"/>
+          <w:kern w:val="0"/>
+          <w:sz w:val="20"/>
+          <w:szCs w:val="20"/>
+          <w:lang/>
+          <w14:ligatures w14:val="none"/>
+        </w:rPr>
+        <w:t>BAD_REQUEST</w:t>
+      </w:r>
+      <w:r>
+        <w:rPr>
+          <w:rFonts w:ascii="Courier New" w:eastAsia="Times New Roman" w:hAnsi="Courier New" w:cs="Courier New"/>
+          <w:color w:val="BCBEC4"/>
+          <w:kern w:val="0"/>
+          <w:sz w:val="20"/>
+          <w:szCs w:val="20"/>
+          <w:lang/>
+          <w14:ligatures w14:val="none"/>
+        </w:rPr>
+        <w:t>,</w:t>
+      </w:r>
+      <w:r>
+        <w:rPr>
+          <w:rFonts w:ascii="Courier New" w:eastAsia="Times New Roman" w:hAnsi="Courier New" w:cs="Courier New"/>
+          <w:color w:val="BCBEC4"/>
+          <w:kern w:val="0"/>
+          <w:sz w:val="20"/>
+          <w:szCs w:val="20"/>
+          <w:lang/>
+          <w14:ligatures w14:val="none"/>
+        </w:rPr>
+        <w:br/>
+        <w:t xml:space="preserve">        response.getResult().getFirst().getError().getFirst().getValue());</w:t>
+      </w:r>
+      <w:r>
+        <w:rPr>
+          <w:rFonts w:ascii="Courier New" w:eastAsia="Times New Roman" w:hAnsi="Courier New" w:cs="Courier New"/>
+          <w:color w:val="BCBEC4"/>
+          <w:kern w:val="0"/>
+          <w:sz w:val="20"/>
+          <w:szCs w:val="20"/>
+          <w:lang/>
+          <w14:ligatures w14:val="none"/>
+        </w:rPr>
+        <w:br/>
+        <w:t xml:space="preserve">  }</w:t>
+      </w:r>
+      <w:r>
+        <w:rPr>
+          <w:rFonts w:ascii="Courier New" w:eastAsia="Times New Roman" w:hAnsi="Courier New" w:cs="Courier New"/>
+          <w:color w:val="BCBEC4"/>
+          <w:kern w:val="0"/>
+          <w:sz w:val="20"/>
+          <w:szCs w:val="20"/>
+          <w:lang/>
+          <w14:ligatures w14:val="none"/>
+        </w:rPr>
+        <w:br/>
+        <w:t>}</w:t>
+      </w:r>
+    </w:p>
+    <w:p>
+      <w:pPr>
+        <w:pStyle w:val="LauftextGenerali"/>
+        <w:rPr>
+          <w:lang w:val="de-CH"/>
+        </w:rPr>
+      </w:pPr>
+      <w:r>
+        <w:rPr>
+          <w:lang w:val="de-CH"/>
+        </w:rPr>
+        <w:t>Falls diese in jener der berechneten Offerten nicht 0 ist, wird das beschriebene Fehler zurückgewiesen.</w:t>
+      </w:r>
+    </w:p>
+    <w:p>
+      <w:pPr>
+        <w:pStyle w:val="LauftextGenerali"/>
+        <w:rPr>
+          <w:lang w:val="de-CH"/>
+        </w:rPr>
+      </w:pPr>
+    </w:p>
+    <w:p>
+      <w:pPr>
+        <w:pStyle w:val="LauftextGenerali"/>
+        <w:rPr>
+          <w:lang w:val="de-CH"/>
+        </w:rPr>
+      </w:pPr>
+    </w:p>
+    <w:p>
+      <w:pPr>
+        <w:pStyle w:val="LauftextGenerali"/>
+        <w:rPr>
+          <w:b/>
+          <w:bCs/>
+        </w:rPr>
+      </w:pPr>
+      <w:r>
+        <w:rPr>
+          <w:b/>
+          <w:bCs/>
+        </w:rPr>
+        <w:t>LifeInsuranceCalculationService</w:t>
+      </w:r>
+    </w:p>
+    <w:p>
+      <w:pPr>
+        <w:pStyle w:val="LauftextGenerali"/>
+        <w:rPr>
+          <w:lang w:val="en-US"/>
+        </w:rPr>
+      </w:pPr>
+      <w:r>
+        <w:t>Im LifeInsuranceCalculationService wurden die grössten Änderungen am Backend vorgenommen. Hier wurde die Logik zum Berechnen und zum Validieren einer Offerte vorgenommen.</w:t>
+      </w:r>
+    </w:p>
+    <w:p>
+      <w:pPr>
+        <w:pStyle w:val="LauftextGenerali"/>
+        <w:rPr>
+          <w:lang w:val="de-CH"/>
+        </w:rPr>
+      </w:pPr>
+    </w:p>
+    <w:p>
+      <w:pPr>
+        <w:pStyle w:val="LauftextGenerali"/>
+        <w:rPr>
+          <w:i/>
+          <w:iCs/>
+          <w:u w:val="single"/>
+        </w:rPr>
+      </w:pPr>
+      <w:r>
+        <w:rPr>
+          <w:i/>
+          <w:iCs/>
+          <w:u w:val="single"/>
+        </w:rPr>
+        <w:t>checkOfferValidity</w:t>
+      </w:r>
+    </w:p>
+    <w:p>
+      <w:pPr>
+        <w:pStyle w:val="LauftextGenerali"/>
+        <w:rPr>
+          <w:lang w:val="de-CH"/>
+        </w:rPr>
+      </w:pPr>
+      <w:r>
+        <w:t>Weil wir aus dem Controller die Customer ID mitgeben und die Kundendaten f</w:t>
+      </w:r>
+      <w:r>
+        <w:rPr>
+          <w:lang w:val="de-CH"/>
+        </w:rPr>
+        <w:t>ür die Validierung notwendig sind, holen wir diese zuerst aus der Datenbank</w:t>
+      </w:r>
+      <w:r>
+        <w:rPr>
+          <w:lang w:val="de-CH"/>
+        </w:rPr>
+        <w:t>. Dies wird mittels Customerrepositories gemacht, welches importiert und zum Constructor hinzugefügt wurde.</w:t>
+      </w:r>
+    </w:p>
+    <w:p>
+      <w:pPr>
+        <w:shd w:val="clear" w:color="auto" w:fill="1E1F22"/>
+        <w:tabs>
+          <w:tab w:val="left" w:pos="916"/>
+          <w:tab w:val="left" w:pos="1832"/>
+          <w:tab w:val="left" w:pos="2748"/>
+          <w:tab w:val="left" w:pos="3664"/>
+          <w:tab w:val="left" w:pos="4580"/>
+          <w:tab w:val="left" w:pos="5496"/>
+          <w:tab w:val="left" w:pos="6412"/>
+          <w:tab w:val="left" w:pos="7328"/>
+          <w:tab w:val="left" w:pos="8244"/>
+          <w:tab w:val="left" w:pos="9160"/>
+          <w:tab w:val="left" w:pos="10076"/>
+          <w:tab w:val="left" w:pos="10992"/>
+          <w:tab w:val="left" w:pos="11908"/>
+          <w:tab w:val="left" w:pos="12824"/>
+          <w:tab w:val="left" w:pos="13740"/>
+          <w:tab w:val="left" w:pos="14656"/>
+        </w:tabs>
+        <w:spacing w:after="0" w:line="240" w:lineRule="auto"/>
+        <w:rPr>
+          <w:rFonts w:ascii="Courier New" w:eastAsia="Times New Roman" w:hAnsi="Courier New" w:cs="Courier New"/>
+          <w:color w:val="BCBEC4"/>
+          <w:kern w:val="0"/>
+          <w:sz w:val="20"/>
+          <w:szCs w:val="20"/>
+          <w:lang/>
+          <w14:ligatures w14:val="none"/>
+        </w:rPr>
+      </w:pPr>
+      <w:r>
+        <w:rPr>
+          <w:rFonts w:ascii="Courier New" w:eastAsia="Times New Roman" w:hAnsi="Courier New" w:cs="Courier New"/>
+          <w:color w:val="BCBEC4"/>
+          <w:kern w:val="0"/>
+          <w:sz w:val="20"/>
+          <w:szCs w:val="20"/>
+          <w:lang/>
+          <w14:ligatures w14:val="none"/>
+        </w:rPr>
+        <w:t>Customer customer =</w:t>
+      </w:r>
+      <w:r>
+        <w:rPr>
+          <w:rFonts w:ascii="Courier New" w:eastAsia="Times New Roman" w:hAnsi="Courier New" w:cs="Courier New"/>
+          <w:color w:val="BCBEC4"/>
+          <w:kern w:val="0"/>
+          <w:sz w:val="20"/>
+          <w:szCs w:val="20"/>
+          <w:lang/>
+          <w14:ligatures w14:val="none"/>
+        </w:rPr>
+        <w:br/>
+        <w:t xml:space="preserve">    </w:t>
+      </w:r>
+      <w:r>
+        <w:rPr>
+          <w:rFonts w:ascii="Courier New" w:eastAsia="Times New Roman" w:hAnsi="Courier New" w:cs="Courier New"/>
+          <w:color w:val="C77DBB"/>
+          <w:kern w:val="0"/>
+          <w:sz w:val="20"/>
+          <w:szCs w:val="20"/>
+          <w:lang/>
+          <w14:ligatures w14:val="none"/>
+        </w:rPr>
+        <w:t>customerRepository</w:t>
+      </w:r>
+      <w:r>
+        <w:rPr>
+          <w:rFonts w:ascii="Courier New" w:eastAsia="Times New Roman" w:hAnsi="Courier New" w:cs="Courier New"/>
+          <w:color w:val="C77DBB"/>
+          <w:kern w:val="0"/>
+          <w:sz w:val="20"/>
+          <w:szCs w:val="20"/>
+          <w:lang/>
+          <w14:ligatures w14:val="none"/>
+        </w:rPr>
+        <w:br/>
+        <w:t xml:space="preserve">        </w:t>
+      </w:r>
+      <w:r>
+        <w:rPr>
+          <w:rFonts w:ascii="Courier New" w:eastAsia="Times New Roman" w:hAnsi="Courier New" w:cs="Courier New"/>
+          <w:color w:val="BCBEC4"/>
+          <w:kern w:val="0"/>
+          <w:sz w:val="20"/>
+          <w:szCs w:val="20"/>
+          <w:lang/>
+          <w14:ligatures w14:val="none"/>
+        </w:rPr>
+        <w:t>.findById(customerId)</w:t>
+      </w:r>
+      <w:r>
+        <w:rPr>
+          <w:rFonts w:ascii="Courier New" w:eastAsia="Times New Roman" w:hAnsi="Courier New" w:cs="Courier New"/>
+          <w:color w:val="BCBEC4"/>
+          <w:kern w:val="0"/>
+          <w:sz w:val="20"/>
+          <w:szCs w:val="20"/>
+          <w:lang/>
+          <w14:ligatures w14:val="none"/>
+        </w:rPr>
+        <w:br/>
+        <w:t xml:space="preserve">        .orElseThrow(</w:t>
+      </w:r>
+      <w:r>
+        <w:rPr>
+          <w:rFonts w:ascii="Courier New" w:eastAsia="Times New Roman" w:hAnsi="Courier New" w:cs="Courier New"/>
+          <w:color w:val="BCBEC4"/>
+          <w:kern w:val="0"/>
+          <w:sz w:val="20"/>
+          <w:szCs w:val="20"/>
+          <w:lang/>
+          <w14:ligatures w14:val="none"/>
+        </w:rPr>
+        <w:br/>
+        <w:t xml:space="preserve">            () -&gt; </w:t>
+      </w:r>
+      <w:r>
+        <w:rPr>
+          <w:rFonts w:ascii="Courier New" w:eastAsia="Times New Roman" w:hAnsi="Courier New" w:cs="Courier New"/>
+          <w:color w:val="CF8E6D"/>
+          <w:kern w:val="0"/>
+          <w:sz w:val="20"/>
+          <w:szCs w:val="20"/>
+          <w:lang/>
+          <w14:ligatures w14:val="none"/>
+        </w:rPr>
+        <w:t xml:space="preserve">new </w:t>
+      </w:r>
+      <w:r>
+        <w:rPr>
+          <w:rFonts w:ascii="Courier New" w:eastAsia="Times New Roman" w:hAnsi="Courier New" w:cs="Courier New"/>
+          <w:color w:val="BCBEC4"/>
+          <w:kern w:val="0"/>
+          <w:sz w:val="20"/>
+          <w:szCs w:val="20"/>
+          <w:lang/>
+          <w14:ligatures w14:val="none"/>
+        </w:rPr>
+        <w:t>EntityNotFoundException(</w:t>
+      </w:r>
+      <w:r>
+        <w:rPr>
+          <w:rFonts w:ascii="Courier New" w:eastAsia="Times New Roman" w:hAnsi="Courier New" w:cs="Courier New"/>
+          <w:color w:val="6AAB73"/>
+          <w:kern w:val="0"/>
+          <w:sz w:val="20"/>
+          <w:szCs w:val="20"/>
+          <w:lang/>
+          <w14:ligatures w14:val="none"/>
+        </w:rPr>
+        <w:t xml:space="preserve">"Customer not found with ID: " </w:t>
+      </w:r>
+      <w:r>
+        <w:rPr>
+          <w:rFonts w:ascii="Courier New" w:eastAsia="Times New Roman" w:hAnsi="Courier New" w:cs="Courier New"/>
+          <w:color w:val="BCBEC4"/>
+          <w:kern w:val="0"/>
+          <w:sz w:val="20"/>
+          <w:szCs w:val="20"/>
+          <w:lang/>
+          <w14:ligatures w14:val="none"/>
+        </w:rPr>
+        <w:t xml:space="preserve">+ </w:t>
+      </w:r>
+      <w:r>
+        <w:rPr>
+          <w:rFonts w:ascii="Courier New" w:eastAsia="Times New Roman" w:hAnsi="Courier New" w:cs="Courier New"/>
+          <w:color w:val="C77DBB"/>
+          <w:kern w:val="0"/>
+          <w:sz w:val="20"/>
+          <w:szCs w:val="20"/>
+          <w:lang/>
+          <w14:ligatures w14:val="none"/>
+        </w:rPr>
+        <w:t>customerId</w:t>
+      </w:r>
+      <w:r>
+        <w:rPr>
+          <w:rFonts w:ascii="Courier New" w:eastAsia="Times New Roman" w:hAnsi="Courier New" w:cs="Courier New"/>
+          <w:color w:val="BCBEC4"/>
+          <w:kern w:val="0"/>
+          <w:sz w:val="20"/>
+          <w:szCs w:val="20"/>
+          <w:lang/>
+          <w14:ligatures w14:val="none"/>
+        </w:rPr>
+        <w:t>));</w:t>
+      </w:r>
+    </w:p>
+    <w:p>
+      <w:pPr>
+        <w:pStyle w:val="LauftextGenerali"/>
+        <w:rPr>
+          <w:lang w:val="de-CH"/>
+        </w:rPr>
+      </w:pPr>
+    </w:p>
+    <w:p>
+      <w:pPr>
+        <w:pStyle w:val="LauftextGenerali"/>
+        <w:rPr>
+          <w:lang w:val="de-CH"/>
+        </w:rPr>
+      </w:pPr>
+      <w:r>
+        <w:rPr>
+          <w:lang w:val="de-CH"/>
+        </w:rPr>
+        <w:t>Dies gibt uns die Kundendaten zurück.</w:t>
+      </w:r>
+    </w:p>
+    <w:p>
+      <w:pPr>
+        <w:pStyle w:val="LauftextGenerali"/>
+        <w:rPr>
+          <w:lang w:val="de-CH"/>
+        </w:rPr>
+      </w:pPr>
+    </w:p>
+    <w:p>
+      <w:pPr>
+        <w:pStyle w:val="LauftextGenerali"/>
+        <w:rPr>
+          <w:lang w:val="de-CH"/>
+        </w:rPr>
+      </w:pPr>
+      <w:r>
+        <w:rPr>
+          <w:lang w:val="de-CH"/>
+        </w:rPr>
+        <w:t>Weil wir jetzt womöglich ein Offerten-Bundle validieren müssen, das heisst mehrere Berechnungen weil es mehr als eine Versicherungssumme gibt, holen wir die Versicherungssummen aus dem Request heraus und speichern sie in einer Liste.</w:t>
+      </w:r>
+    </w:p>
+    <w:p>
+      <w:pPr>
+        <w:shd w:val="clear" w:color="auto" w:fill="1E1F22"/>
+        <w:tabs>
+          <w:tab w:val="left" w:pos="916"/>
+          <w:tab w:val="left" w:pos="1832"/>
+          <w:tab w:val="left" w:pos="2748"/>
+          <w:tab w:val="left" w:pos="3664"/>
+          <w:tab w:val="left" w:pos="4580"/>
+          <w:tab w:val="left" w:pos="5496"/>
+          <w:tab w:val="left" w:pos="6412"/>
+          <w:tab w:val="left" w:pos="7328"/>
+          <w:tab w:val="left" w:pos="8244"/>
+          <w:tab w:val="left" w:pos="9160"/>
+          <w:tab w:val="left" w:pos="10076"/>
+          <w:tab w:val="left" w:pos="10992"/>
+          <w:tab w:val="left" w:pos="11908"/>
+          <w:tab w:val="left" w:pos="12824"/>
+          <w:tab w:val="left" w:pos="13740"/>
+          <w:tab w:val="left" w:pos="14656"/>
+        </w:tabs>
+        <w:spacing w:after="0" w:line="240" w:lineRule="auto"/>
+        <w:rPr>
+          <w:rFonts w:ascii="Courier New" w:eastAsia="Times New Roman" w:hAnsi="Courier New" w:cs="Courier New"/>
+          <w:color w:val="BCBEC4"/>
+          <w:kern w:val="0"/>
+          <w:sz w:val="20"/>
+          <w:szCs w:val="20"/>
+          <w:lang/>
+          <w14:ligatures w14:val="none"/>
+        </w:rPr>
+      </w:pPr>
+      <w:r>
+        <w:rPr>
+          <w:rFonts w:ascii="Courier New" w:eastAsia="Times New Roman" w:hAnsi="Courier New" w:cs="Courier New"/>
+          <w:color w:val="BCBEC4"/>
+          <w:kern w:val="0"/>
+          <w:sz w:val="20"/>
+          <w:szCs w:val="20"/>
+          <w:lang/>
+          <w14:ligatures w14:val="none"/>
+        </w:rPr>
+        <w:t>Integer[] vsValues = {request.getVs1(), request.getVs2(), request.getVs3()};</w:t>
+      </w:r>
+    </w:p>
+    <w:p>
+      <w:pPr>
+        <w:pStyle w:val="LauftextGenerali"/>
+        <w:rPr>
+          <w:lang w:val="de-CH"/>
+        </w:rPr>
+      </w:pPr>
+    </w:p>
+    <w:p>
+      <w:pPr>
+        <w:pStyle w:val="LauftextGenerali"/>
+        <w:rPr>
+          <w:lang w:val="de-CH"/>
+        </w:rPr>
+      </w:pPr>
+      <w:r>
+        <w:rPr>
+          <w:lang w:val="de-CH"/>
+        </w:rPr>
+        <w:t xml:space="preserve">Mithilfe dieser Liste kann jetzt iteriert werden und somit für jede Versicherungssumme eine Validierung gemacht werden, je nachdem wie viel Versicherungssummen vorhanden sind. Die Validierung findet mittels der calculateLifeInsurance Methode stadt. Diese antwortet entweder mit eine berechnete Offerte, oder mit einem Fehler. Wir speichern jede dieser Responses in einer Liste von Typ ProductCalculationResponse. </w:t>
+      </w:r>
+    </w:p>
+    <w:p>
+      <w:pPr>
+        <w:pStyle w:val="LauftextGenerali"/>
+      </w:pPr>
+    </w:p>
+    <w:p>
+      <w:pPr>
+        <w:pStyle w:val="LauftextGenerali"/>
+      </w:pPr>
+    </w:p>
+    <w:p>
+      <w:pPr>
+        <w:pStyle w:val="LauftextGenerali"/>
+      </w:pPr>
+    </w:p>
+    <w:p>
+      <w:pPr>
+        <w:pStyle w:val="Heading4"/>
+      </w:pPr>
+      <w:r>
+        <w:t>Observability Logging</w:t>
+      </w:r>
+    </w:p>
+    <w:p>
+      <w:pPr>
+        <w:pStyle w:val="LauftextGenerali"/>
+      </w:pPr>
+    </w:p>
+    <w:p>
+      <w:pPr>
+        <w:pStyle w:val="Heading3"/>
+      </w:pPr>
       <w:r>
         <w:lastRenderedPageBreak/>
-        <w:t>angepasst werden, es musste das Feld vs mit vs1 ersetzt werden.</w:t>
-      </w:r>
-      <w:r>
-        <w:t xml:space="preserve"> Das DtoMapperTest benötigte die gleichen Änderungen.</w:t>
-      </w:r>
-    </w:p>
-    <w:p>
-      <w:pPr>
-        <w:pStyle w:val="LauftextGenerali"/>
-      </w:pPr>
-    </w:p>
-    <w:p>
-      <w:pPr>
-        <w:pStyle w:val="LauftextGenerali"/>
-      </w:pPr>
+        <w:t>Frontend</w:t>
+      </w:r>
     </w:p>
     <w:p>
       <w:pPr>
         <w:pStyle w:val="Heading3"/>
       </w:pPr>
       <w:r>
-        <w:t>Controller und Services</w:t>
-      </w:r>
-    </w:p>
-    <w:p>
-      <w:pPr>
-        <w:pStyle w:val="LauftextGenerali"/>
-      </w:pPr>
-    </w:p>
-    <w:p>
-      <w:pPr>
-        <w:pStyle w:val="LauftextGenerali"/>
-      </w:pPr>
-    </w:p>
-    <w:p>
-      <w:pPr>
-        <w:pStyle w:val="Heading3"/>
-      </w:pPr>
-      <w:r>
-        <w:t>Frontend</w:t>
-      </w:r>
-    </w:p>
-    <w:p>
-      <w:pPr>
-        <w:pStyle w:val="Heading3"/>
-      </w:pPr>
-      <w:r>
         <w:t>Tracing</w:t>
-      </w:r>
-    </w:p>
-    <w:p>
-      <w:pPr>
-        <w:pStyle w:val="Heading3"/>
-      </w:pPr>
-      <w:r>
-        <w:t>Observability Logging</w:t>
       </w:r>
     </w:p>
     <w:p>
@@ -25507,7 +29178,7 @@
       </w:r>
     </w:p>
     <w:p>
-      <w:hyperlink r:id="rId54" w:history="1">
+      <w:hyperlink r:id="rId52" w:history="1">
         <w:r>
           <w:rPr>
             <w:rStyle w:val="Hyperlink"/>
@@ -25555,24 +29226,51 @@
       <w:pPr>
         <w:pStyle w:val="LauftextGenerali"/>
       </w:pPr>
-    </w:p>
-    <w:p>
-      <w:pPr>
-        <w:pStyle w:val="LauftextGenerali"/>
-        <w:rPr>
-          <w:lang w:val="de-CH"/>
-        </w:rPr>
-      </w:pPr>
-      <w:r>
-        <w:t>https://tailwindcss.com/docs/</w:t>
-      </w:r>
-    </w:p>
-    <w:p>
-      <w:pPr>
+      <w:r>
+        <w:t xml:space="preserve">styling </w:t>
+      </w:r>
+    </w:p>
+    <w:p>
+      <w:pPr>
+        <w:pStyle w:val="LauftextGenerali"/>
+      </w:pPr>
+      <w:hyperlink r:id="rId53" w:history="1">
+        <w:r>
+          <w:rPr>
+            <w:rStyle w:val="Hyperlink"/>
+          </w:rPr>
+          <w:t>https://tailwindcss.com/docs/</w:t>
+        </w:r>
+      </w:hyperlink>
+    </w:p>
+    <w:p>
+      <w:pPr>
+        <w:pStyle w:val="LauftextGenerali"/>
+      </w:pPr>
+    </w:p>
+    <w:p>
+      <w:pPr>
+        <w:pStyle w:val="LauftextGenerali"/>
         <w:rPr>
           <w:lang w:val="en-US"/>
         </w:rPr>
       </w:pPr>
+      <w:r>
+        <w:t>Error handling on creation site</w:t>
+      </w:r>
+    </w:p>
+    <w:p>
+      <w:pPr>
+        <w:rPr>
+          <w:lang w:val="en-US"/>
+        </w:rPr>
+      </w:pPr>
+      <w:r>
+        <w:rPr>
+          <w:lang w:val="en-US"/>
+        </w:rPr>
+        <w:t>https://react-hook-form.com/docs/useform/seterror</w:t>
+      </w:r>
     </w:p>
     <w:p>
       <w:pPr>
@@ -25593,6 +29291,7 @@
         <w:pStyle w:val="Heading2"/>
       </w:pPr>
       <w:r>
+        <w:lastRenderedPageBreak/>
         <w:t xml:space="preserve"> </w:t>
       </w:r>
       <w:bookmarkStart w:id="136" w:name="_Toc163202017"/>
@@ -25602,8 +29301,8 @@
       <w:bookmarkEnd w:id="136"/>
     </w:p>
     <w:sectPr>
-      <w:headerReference w:type="first" r:id="rId55"/>
-      <w:footerReference w:type="first" r:id="rId56"/>
+      <w:headerReference w:type="first" r:id="rId54"/>
+      <w:footerReference w:type="first" r:id="rId55"/>
       <w:pgSz w:w="11906" w:h="16838"/>
       <w:pgMar w:top="1440" w:right="1440" w:bottom="1440" w:left="1440" w:header="720" w:footer="720" w:gutter="0"/>
       <w:cols w:space="720"/>
@@ -27211,7 +30910,18 @@
         <w:sz w:val="20"/>
         <w:szCs w:val="20"/>
       </w:rPr>
-      <w:t>Generali AG</w:t>
+      <w:t xml:space="preserve">Generali </w:t>
+    </w:r>
+    <w:r>
+      <w:rPr>
+        <w:rFonts w:ascii="Segoe UI" w:hAnsi="Segoe UI" w:cs="Segoe UI"/>
+        <w:b/>
+        <w:bCs/>
+        <w:color w:val="7F7F7F" w:themeColor="text1" w:themeTint="80"/>
+        <w:sz w:val="20"/>
+        <w:szCs w:val="20"/>
+      </w:rPr>
+      <w:t>AG</w:t>
     </w:r>
   </w:p>
   <w:p>
@@ -31865,7 +35575,7 @@
     <w:name w:val="Normal"/>
     <w:aliases w:val="Intro Pages"/>
     <w:qFormat/>
-    <w:rsid w:val="008963F8"/>
+    <w:rsid w:val="008E5254"/>
     <w:rPr>
       <w:lang w:val="de-DE"/>
     </w:rPr>

</xml_diff>

<commit_message>
Tag 7 - Backup Commit und Push
</commit_message>
<xml_diff>
--- a/IPA_2024.docx
+++ b/IPA_2024.docx
@@ -753,16 +753,7 @@
                                 <w:bCs/>
                                 <w:color w:val="7F7F7F" w:themeColor="text1" w:themeTint="80"/>
                               </w:rPr>
-                              <w:t xml:space="preserve">Andrei </w:t>
-                            </w:r>
-                            <w:r>
-                              <w:rPr>
-                                <w:rFonts w:ascii="Segoe UI" w:hAnsi="Segoe UI" w:cs="Segoe UI"/>
-                                <w:b/>
-                                <w:bCs/>
-                                <w:color w:val="7F7F7F" w:themeColor="text1" w:themeTint="80"/>
-                              </w:rPr>
-                              <w:t>Mititelu</w:t>
+                              <w:t>Andrei Mititelu</w:t>
                             </w:r>
                           </w:p>
                           <w:p>
@@ -974,16 +965,7 @@
                           <w:bCs/>
                           <w:color w:val="7F7F7F" w:themeColor="text1" w:themeTint="80"/>
                         </w:rPr>
-                        <w:t xml:space="preserve">Andrei </w:t>
-                      </w:r>
-                      <w:r>
-                        <w:rPr>
-                          <w:rFonts w:ascii="Segoe UI" w:hAnsi="Segoe UI" w:cs="Segoe UI"/>
-                          <w:b/>
-                          <w:bCs/>
-                          <w:color w:val="7F7F7F" w:themeColor="text1" w:themeTint="80"/>
-                        </w:rPr>
-                        <w:t>Mititelu</w:t>
+                        <w:t>Andrei Mititelu</w:t>
                       </w:r>
                     </w:p>
                     <w:p>
@@ -1233,16 +1215,7 @@
                                 <w:bCs/>
                                 <w:color w:val="7F7F7F" w:themeColor="text1" w:themeTint="80"/>
                               </w:rPr>
-                              <w:t xml:space="preserve">Kandidat </w:t>
-                            </w:r>
-                            <w:r>
-                              <w:rPr>
-                                <w:rFonts w:ascii="Segoe UI" w:hAnsi="Segoe UI" w:cs="Segoe UI"/>
-                                <w:b/>
-                                <w:bCs/>
-                                <w:color w:val="7F7F7F" w:themeColor="text1" w:themeTint="80"/>
-                              </w:rPr>
-                              <w:t>/ Author:</w:t>
+                              <w:t>Kandidat / Author:</w:t>
                             </w:r>
                           </w:p>
                           <w:p>
@@ -1454,16 +1427,7 @@
                           <w:bCs/>
                           <w:color w:val="7F7F7F" w:themeColor="text1" w:themeTint="80"/>
                         </w:rPr>
-                        <w:t xml:space="preserve">Kandidat </w:t>
-                      </w:r>
-                      <w:r>
-                        <w:rPr>
-                          <w:rFonts w:ascii="Segoe UI" w:hAnsi="Segoe UI" w:cs="Segoe UI"/>
-                          <w:b/>
-                          <w:bCs/>
-                          <w:color w:val="7F7F7F" w:themeColor="text1" w:themeTint="80"/>
-                        </w:rPr>
-                        <w:t>/ Author:</w:t>
+                        <w:t>Kandidat / Author:</w:t>
                       </w:r>
                     </w:p>
                     <w:p>
@@ -6151,20 +6115,7 @@
                                 <w:szCs w:val="19"/>
                                 <w14:ligatures w14:val="none"/>
                               </w:rPr>
-                              <w:t xml:space="preserve">Lehrbetrieb </w:t>
-                            </w:r>
-                            <w:r>
-                              <w:rPr>
-                                <w:rFonts w:eastAsia="Calibri"/>
-                                <w:b/>
-                                <w:bCs/>
-                                <w:color w:val="000000"/>
-                                <w:kern w:val="0"/>
-                                <w:sz w:val="24"/>
-                                <w:szCs w:val="19"/>
-                                <w14:ligatures w14:val="none"/>
-                              </w:rPr>
-                              <w:t>und Durchführungsort</w:t>
+                              <w:t>Lehrbetrieb und Durchführungsort</w:t>
                             </w:r>
                             <w:r>
                               <w:rPr>
@@ -6786,20 +6737,7 @@
                           <w:szCs w:val="19"/>
                           <w14:ligatures w14:val="none"/>
                         </w:rPr>
-                        <w:t xml:space="preserve">Lehrbetrieb </w:t>
-                      </w:r>
-                      <w:r>
-                        <w:rPr>
-                          <w:rFonts w:eastAsia="Calibri"/>
-                          <w:b/>
-                          <w:bCs/>
-                          <w:color w:val="000000"/>
-                          <w:kern w:val="0"/>
-                          <w:sz w:val="24"/>
-                          <w:szCs w:val="19"/>
-                          <w14:ligatures w14:val="none"/>
-                        </w:rPr>
-                        <w:t>und Durchführungsort</w:t>
+                        <w:t>Lehrbetrieb und Durchführungsort</w:t>
                       </w:r>
                       <w:r>
                         <w:rPr>
@@ -12982,26 +12920,6 @@
     </w:tbl>
     <w:p>
       <w:pPr>
-        <w:pStyle w:val="LauftextGenerali"/>
-      </w:pPr>
-    </w:p>
-    <w:p>
-      <w:pPr>
-        <w:pStyle w:val="LauftextGenerali"/>
-      </w:pPr>
-    </w:p>
-    <w:p>
-      <w:pPr>
-        <w:pStyle w:val="LauftextGenerali"/>
-      </w:pPr>
-    </w:p>
-    <w:p>
-      <w:pPr>
-        <w:pStyle w:val="LauftextGenerali"/>
-      </w:pPr>
-    </w:p>
-    <w:p>
-      <w:pPr>
         <w:tabs>
           <w:tab w:val="left" w:pos="7743"/>
         </w:tabs>
@@ -13025,7 +12943,6 @@
       <w:bookmarkStart w:id="91" w:name="_Toc162465124"/>
       <w:bookmarkStart w:id="92" w:name="_Toc163201973"/>
       <w:r>
-        <w:lastRenderedPageBreak/>
         <w:t>Tag 2</w:t>
       </w:r>
       <w:bookmarkEnd w:id="83"/>
@@ -13162,6 +13079,7 @@
               </w:numPr>
             </w:pPr>
             <w:r>
+              <w:lastRenderedPageBreak/>
               <w:t>Dokumentation - Planen</w:t>
             </w:r>
           </w:p>
@@ -13200,6 +13118,7 @@
                 <w:b/>
                 <w:bCs/>
               </w:rPr>
+              <w:lastRenderedPageBreak/>
               <w:t>Reflexion</w:t>
             </w:r>
           </w:p>
@@ -13964,7 +13883,7 @@
       </w:tr>
       <w:tr>
         <w:trPr>
-          <w:trHeight w:val="3680"/>
+          <w:trHeight w:val="2420"/>
         </w:trPr>
         <w:tc>
           <w:tcPr>
@@ -14418,20 +14337,20 @@
               <w:rPr>
                 <w:lang w:val="de-CH"/>
               </w:rPr>
-              <w:t xml:space="preserve">ürde, die ich erst merkte, als ich das Frontend implementierte. Ich legte heute eigentlich direkt mit den Controller und Services los, ich merkte am Tag zuvor, dass das Fehlerhandling bei der Validierung noch ungenügend war. Deshalb implementierte ich neues Fehlerhandling. Nach dem programmierte ich die noch kleinen notwendigen Änderungen im Frontend auf der Erstellungsseite, die Erstellungsseite war somit schneller fertig als erwartet, um etwa eine Stunde. Ich machte dann weiter mit der Offer-Detail Seite. Dort kam ich auch schnell vorwärts. Ich implementierte zuerst die Möglichkeit, eine Liste von Offerten zu empfangen. Nachher machte ich mich ans Darstellen der Offerten. Ich schrieb ein neues Component, welches ich auf der Detail Seite einsetzte. Um diesen Component zu schreiben musste ich die Dokumentation von TailwindCSS zur Hilfe nehmen, damit ich die Offerten auch nach meinem </w:t>
+              <w:t xml:space="preserve">ürde, die ich erst merkte, als ich das Frontend implementierte. Ich legte heute eigentlich direkt mit den Controller und Services los, ich merkte am Tag zuvor, dass das Fehlerhandling bei der Validierung noch ungenügend war. Deshalb implementierte ich neues Fehlerhandling. Nach dem programmierte ich die noch kleinen notwendigen Änderungen im Frontend auf der Erstellungsseite, die Erstellungsseite war somit schneller fertig als erwartet, um etwa eine Stunde. Ich machte dann weiter mit der Offer-Detail Seite. Dort kam ich auch schnell vorwärts. Ich implementierte zuerst die Möglichkeit, eine Liste von Offerten zu empfangen. Nachher machte ich mich ans Darstellen der Offerten. Ich schrieb ein neues Component, welches ich auf der Detail Seite einsetzte. Um diesen Component zu schreiben musste ich die Dokumentation von TailwindCSS zur Hilfe nehmen, damit ich die Offerten auch nach meinem Figma Design stylen konnte. Ich schaute ebenfalls darauf, dass der neue Komponente reusable ist. Nachdem ich den Komponenten fertig hatte, merkte ich, dass obwohl die Applikation funktionierte, noch viele Fehler auf der Detail Seite jetzt erschienen. </w:t>
             </w:r>
             <w:r>
               <w:rPr>
                 <w:lang w:val="de-CH"/>
               </w:rPr>
+              <w:t xml:space="preserve">Diese muss ich dann am folgenden Tag </w:t>
+            </w:r>
+            <w:r>
+              <w:rPr>
+                <w:lang w:val="de-CH"/>
+              </w:rPr>
               <w:lastRenderedPageBreak/>
-              <w:t xml:space="preserve">Figma Design stylen konnte. Ich schaute ebenfalls darauf, dass der neue Komponente reusable ist. Nachdem ich den Komponenten fertig hatte, merkte ich, dass obwohl die Applikation funktionierte, noch viele Fehler auf der Detail Seite jetzt erschienen. </w:t>
-            </w:r>
-            <w:r>
-              <w:rPr>
-                <w:lang w:val="de-CH"/>
-              </w:rPr>
-              <w:t>Diese muss ich dann am folgenden Tag beheben. Auch muss das Fehlerhandling im Controller und Services für die Berechnungen geschrieben werden, so wie im Frontend.</w:t>
+              <w:t>beheben. Auch muss das Fehlerhandling im Controller und Services für die Berechnungen geschrieben werden, so wie im Frontend.</w:t>
             </w:r>
           </w:p>
         </w:tc>
@@ -14523,11 +14442,6 @@
         </w:tc>
       </w:tr>
     </w:tbl>
-    <w:p>
-      <w:pPr>
-        <w:pStyle w:val="LauftextGenerali"/>
-      </w:pPr>
-    </w:p>
     <w:p>
       <w:pPr>
         <w:pStyle w:val="LauftextGenerali"/>
@@ -14623,28 +14537,9 @@
                 <w:ilvl w:val="0"/>
                 <w:numId w:val="21"/>
               </w:numPr>
-              <w:spacing w:after="0" w:line="240" w:lineRule="auto"/>
-            </w:pPr>
-            <w:r>
-              <w:t xml:space="preserve">Anpassungen an der </w:t>
-            </w:r>
-            <w:r>
-              <w:t>Create</w:t>
-            </w:r>
-            <w:r>
-              <w:t>-</w:t>
-            </w:r>
-            <w:r>
-              <w:t xml:space="preserve"> </w:t>
-            </w:r>
-            <w:r>
-              <w:t>Offer</w:t>
-            </w:r>
-            <w:r>
-              <w:t xml:space="preserve"> </w:t>
-            </w:r>
-            <w:r>
-              <w:t>Seite</w:t>
+            </w:pPr>
+            <w:r>
+              <w:t>Anpassungen an der Create- Offer Seite</w:t>
             </w:r>
           </w:p>
           <w:p>
@@ -14654,7 +14549,6 @@
                 <w:ilvl w:val="0"/>
                 <w:numId w:val="21"/>
               </w:numPr>
-              <w:spacing w:after="0" w:line="240" w:lineRule="auto"/>
             </w:pPr>
             <w:r>
               <w:t>Anpassungen an Controller und Services</w:t>
@@ -14667,7 +14561,6 @@
                 <w:ilvl w:val="0"/>
                 <w:numId w:val="21"/>
               </w:numPr>
-              <w:spacing w:after="0" w:line="240" w:lineRule="auto"/>
             </w:pPr>
             <w:r>
               <w:t>Implementierung Logging</w:t>
@@ -14861,6 +14754,12 @@
               </w:rPr>
               <w:t xml:space="preserve">. Ich machte dann mit der Umsetzung der Detail Seite weiter. Heute war das Ziel das Design so nah wie möglich an dem Figma Mockup zu bringen. Dafür benutzte ich wieder die Dokumentation von Tailwind CSS. Als ich das Testen wollte merkte ich aber, dass mein Backend nicht mehr richtig lief. Dies war aus dem Grund, dass die schon bestehende Tests fehlgeschlagten, weil diese nicht mit den neuen Versicherungssummen versehen wurde. Dies musste repariert werden, somit musste ich schon jetzt eine halbe Stunde in den Tests einsetzen. Nachdem dies repariert war entwickelte ich im Backend weiter. Ich musste ein Model anpassen, damit meine Validierung im Frontend richtig funktionierte. Nach all diesen Änderungen wollte ich dokumentieren, es machte Sinn dies zu tun, bevor ich mit dem Logging und Tracing anfangen müsste. Ich merkte aber, dass es bei der Dokumentation mehr Aufwand braucht, Sie sinnvoll zu schreiben, damit eine Person die nichts mit dem Projekt zu tun hat diese auch verstehen kann, als gedacht. </w:t>
             </w:r>
+            <w:r>
+              <w:rPr>
+                <w:lang w:val="de-CH"/>
+              </w:rPr>
+              <w:t xml:space="preserve"> REfactor</w:t>
+            </w:r>
           </w:p>
           <w:p>
             <w:pPr>
@@ -14887,8 +14786,14 @@
               <w:rPr>
                 <w:lang w:val="de-CH"/>
               </w:rPr>
+              <w:t xml:space="preserve">Ich merkte dabei, dass viel Logging und Tracing schon implementiert ist. Im Rahmen dieser IPA werden viele Methoden umgeschrieben, und nicht neugeschrieben, aus dem Grund scheint viel im Tracing und Logging schon </w:t>
+            </w:r>
+            <w:r>
+              <w:rPr>
+                <w:lang w:val="de-CH"/>
+              </w:rPr>
               <w:lastRenderedPageBreak/>
-              <w:t>Ich merkte dabei, dass viel Logging und Tracing schon implementiert ist. Im Rahmen dieser IPA werden viele Methoden umgeschrieben, und nicht neugeschrieben, aus dem Grund scheint viel im Tracing und Logging schon gemacht zu sein und wird wahrscheinlich weniger dauern als gemeint. Dies ist aber gut, weil ich denke, dass ich mehr Zeit an der Dokumentation brauchen muss.</w:t>
+              <w:t>gemacht zu sein und wird wahrscheinlich weniger dauern als gemeint. Dies ist aber gut, weil ich denke, dass ich mehr Zeit an der Dokumentation brauchen muss.</w:t>
             </w:r>
           </w:p>
         </w:tc>
@@ -14932,7 +14837,7 @@
               </w:numPr>
             </w:pPr>
             <w:r>
-              <w:t>Realisieren Dokumentieren</w:t>
+              <w:t>Implementierung Tracing</w:t>
             </w:r>
           </w:p>
           <w:p>
@@ -14944,7 +14849,7 @@
               </w:numPr>
             </w:pPr>
             <w:r>
-              <w:t>Implementierung Tracing</w:t>
+              <w:t>Implementierung Logging</w:t>
             </w:r>
           </w:p>
           <w:p>
@@ -14956,7 +14861,7 @@
               </w:numPr>
             </w:pPr>
             <w:r>
-              <w:t>Implementierung Logging</w:t>
+              <w:t>Unit Tests schreiben</w:t>
             </w:r>
           </w:p>
           <w:p>
@@ -14968,9 +14873,344 @@
               </w:numPr>
             </w:pPr>
             <w:r>
-              <w:t>Unit Tests schreiben</w:t>
-            </w:r>
-          </w:p>
+              <w:t>2. Experteninterview</w:t>
+            </w:r>
+          </w:p>
+          <w:p>
+            <w:pPr>
+              <w:pStyle w:val="LauftextGenerali"/>
+              <w:ind w:left="360"/>
+            </w:pPr>
+          </w:p>
+        </w:tc>
+      </w:tr>
+    </w:tbl>
+    <w:p>
+      <w:pPr>
+        <w:pStyle w:val="LauftextGenerali"/>
+      </w:pPr>
+    </w:p>
+    <w:p>
+      <w:pPr>
+        <w:pStyle w:val="Heading3"/>
+      </w:pPr>
+      <w:r>
+        <w:t xml:space="preserve">Tag </w:t>
+      </w:r>
+      <w:r>
+        <w:t>7</w:t>
+      </w:r>
+      <w:r>
+        <w:t xml:space="preserve">: </w:t>
+      </w:r>
+      <w:r>
+        <w:t>Donnerstag</w:t>
+      </w:r>
+      <w:r>
+        <w:t xml:space="preserve">, </w:t>
+      </w:r>
+      <w:r>
+        <w:t>11</w:t>
+      </w:r>
+      <w:r>
+        <w:t>.0</w:t>
+      </w:r>
+      <w:r>
+        <w:t>4</w:t>
+      </w:r>
+      <w:r>
+        <w:t>.2024</w:t>
+      </w:r>
+    </w:p>
+    <w:tbl>
+      <w:tblPr>
+        <w:tblStyle w:val="TableGrid"/>
+        <w:tblW w:w="9895" w:type="dxa"/>
+        <w:tblLook w:val="04A0" w:firstRow="1" w:lastRow="0" w:firstColumn="1" w:lastColumn="0" w:noHBand="0" w:noVBand="1"/>
+      </w:tblPr>
+      <w:tblGrid>
+        <w:gridCol w:w="2245"/>
+        <w:gridCol w:w="7650"/>
+      </w:tblGrid>
+      <w:tr>
+        <w:trPr>
+          <w:trHeight w:val="917"/>
+        </w:trPr>
+        <w:tc>
+          <w:tcPr>
+            <w:tcW w:w="2245" w:type="dxa"/>
+          </w:tcPr>
+          <w:p>
+            <w:pPr>
+              <w:pStyle w:val="LauftextGenerali"/>
+              <w:rPr>
+                <w:b/>
+                <w:bCs/>
+              </w:rPr>
+            </w:pPr>
+            <w:r>
+              <w:rPr>
+                <w:b/>
+                <w:bCs/>
+              </w:rPr>
+              <w:t>Tätigkeiten</w:t>
+            </w:r>
+          </w:p>
+        </w:tc>
+        <w:tc>
+          <w:tcPr>
+            <w:tcW w:w="7650" w:type="dxa"/>
+          </w:tcPr>
+          <w:p>
+            <w:pPr>
+              <w:pStyle w:val="LauftextGenerali"/>
+              <w:numPr>
+                <w:ilvl w:val="0"/>
+                <w:numId w:val="21"/>
+              </w:numPr>
+            </w:pPr>
+            <w:r>
+              <w:t>Implementierung Tracing</w:t>
+            </w:r>
+          </w:p>
+          <w:p>
+            <w:pPr>
+              <w:pStyle w:val="LauftextGenerali"/>
+              <w:numPr>
+                <w:ilvl w:val="0"/>
+                <w:numId w:val="21"/>
+              </w:numPr>
+            </w:pPr>
+            <w:r>
+              <w:t>Implementierung Logging</w:t>
+            </w:r>
+          </w:p>
+          <w:p>
+            <w:pPr>
+              <w:pStyle w:val="LauftextGenerali"/>
+              <w:numPr>
+                <w:ilvl w:val="0"/>
+                <w:numId w:val="21"/>
+              </w:numPr>
+            </w:pPr>
+            <w:r>
+              <w:t>Tests schreiben</w:t>
+            </w:r>
+          </w:p>
+          <w:p>
+            <w:pPr>
+              <w:pStyle w:val="LauftextGenerali"/>
+              <w:numPr>
+                <w:ilvl w:val="0"/>
+                <w:numId w:val="21"/>
+              </w:numPr>
+            </w:pPr>
+            <w:r>
+              <w:t>2. Experteninterview</w:t>
+            </w:r>
+          </w:p>
+          <w:p>
+            <w:pPr>
+              <w:pStyle w:val="LauftextGenerali"/>
+              <w:numPr>
+                <w:ilvl w:val="0"/>
+                <w:numId w:val="21"/>
+              </w:numPr>
+            </w:pPr>
+            <w:r>
+              <w:t>Arbeitsjournal schreiben.</w:t>
+            </w:r>
+          </w:p>
+        </w:tc>
+      </w:tr>
+      <w:tr>
+        <w:trPr>
+          <w:trHeight w:val="683"/>
+        </w:trPr>
+        <w:tc>
+          <w:tcPr>
+            <w:tcW w:w="2245" w:type="dxa"/>
+          </w:tcPr>
+          <w:p>
+            <w:pPr>
+              <w:pStyle w:val="LauftextGenerali"/>
+              <w:rPr>
+                <w:b/>
+                <w:bCs/>
+              </w:rPr>
+            </w:pPr>
+            <w:r>
+              <w:rPr>
+                <w:b/>
+                <w:bCs/>
+              </w:rPr>
+              <w:t>Ausserplanmässige</w:t>
+            </w:r>
+          </w:p>
+          <w:p>
+            <w:pPr>
+              <w:pStyle w:val="LauftextGenerali"/>
+              <w:rPr>
+                <w:b/>
+                <w:bCs/>
+              </w:rPr>
+            </w:pPr>
+            <w:r>
+              <w:rPr>
+                <w:b/>
+                <w:bCs/>
+              </w:rPr>
+              <w:t>Arbeiten</w:t>
+            </w:r>
+          </w:p>
+        </w:tc>
+        <w:tc>
+          <w:tcPr>
+            <w:tcW w:w="7650" w:type="dxa"/>
+          </w:tcPr>
+          <w:p>
+            <w:pPr>
+              <w:pStyle w:val="LauftextGenerali"/>
+              <w:numPr>
+                <w:ilvl w:val="0"/>
+                <w:numId w:val="21"/>
+              </w:numPr>
+            </w:pPr>
+            <w:r>
+              <w:t>Realisieren Dokumentieren</w:t>
+            </w:r>
+          </w:p>
+          <w:p>
+            <w:pPr>
+              <w:pStyle w:val="LauftextGenerali"/>
+            </w:pPr>
+          </w:p>
+        </w:tc>
+      </w:tr>
+      <w:tr>
+        <w:trPr>
+          <w:trHeight w:val="1781"/>
+        </w:trPr>
+        <w:tc>
+          <w:tcPr>
+            <w:tcW w:w="2245" w:type="dxa"/>
+          </w:tcPr>
+          <w:p>
+            <w:pPr>
+              <w:pStyle w:val="LauftextGenerali"/>
+              <w:rPr>
+                <w:b/>
+                <w:bCs/>
+              </w:rPr>
+            </w:pPr>
+            <w:r>
+              <w:rPr>
+                <w:b/>
+                <w:bCs/>
+              </w:rPr>
+              <w:t>Reflexion</w:t>
+            </w:r>
+          </w:p>
+        </w:tc>
+        <w:tc>
+          <w:tcPr>
+            <w:tcW w:w="7650" w:type="dxa"/>
+          </w:tcPr>
+          <w:p>
+            <w:pPr>
+              <w:pStyle w:val="LauftextGenerali"/>
+              <w:rPr>
+                <w:lang w:val="de-CH"/>
+              </w:rPr>
+            </w:pPr>
+            <w:r>
+              <w:rPr>
+                <w:lang w:val="de-CH"/>
+              </w:rPr>
+              <w:t>Heute war ein erfolgreicher Tag. Ich konnte komplett mit der Implementierung abschliessen. Ich schrieb die letzten Tests und pushte somit meine letzte Commits. Das Tracing und Loggin dauerten weniger Zeit als erwartet, jede eine Stunde weniger. Deshalb wurde ich auchmit den Tests schon heute fertig. Das bedeut</w:t>
+            </w:r>
+            <w:r>
+              <w:rPr>
+                <w:lang w:val="de-CH"/>
+              </w:rPr>
+              <w:t>e</w:t>
+            </w:r>
+            <w:r>
+              <w:rPr>
+                <w:lang w:val="de-CH"/>
+              </w:rPr>
+              <w:t xml:space="preserve">t, dass ich dann morgen mehr Zeit für die Dokumentation haben werde. Was ich auch brauche. </w:t>
+            </w:r>
+            <w:r>
+              <w:rPr>
+                <w:lang w:val="de-CH"/>
+              </w:rPr>
+              <w:t>Heute fand auch das 2. Expertengespräch statt. Welches schneller fertig war, als gedacht.</w:t>
+            </w:r>
+          </w:p>
+          <w:p>
+            <w:pPr>
+              <w:pStyle w:val="LauftextGenerali"/>
+              <w:rPr>
+                <w:lang w:val="de-CH"/>
+              </w:rPr>
+            </w:pPr>
+            <w:r>
+              <w:rPr>
+                <w:lang w:val="de-CH"/>
+              </w:rPr>
+              <w:t xml:space="preserve">Ich änderte </w:t>
+            </w:r>
+            <w:r>
+              <w:rPr>
+                <w:lang w:val="de-CH"/>
+              </w:rPr>
+              <w:t>nach Besprechung mit meinem Hauptexperte</w:t>
+            </w:r>
+            <w:r>
+              <w:rPr>
+                <w:lang w:val="de-CH"/>
+              </w:rPr>
+              <w:t xml:space="preserve"> auf dem Zeitplan die Beschreibung für die Tests von «Unit Tests» zu Tests, weil ich ein Fehler bei der Erstellung des Zeitplans gemacht hatte. Ich wollte das es klar ist, dass mit Unit Tests auch Frontend Tests gemeint sind, nicht nur die im Backend. Ich hatte heute keine Probleme und der Tag lief eigentlich ziemlich nach Plan.</w:t>
+            </w:r>
+            <w:r>
+              <w:rPr>
+                <w:lang w:val="de-CH"/>
+              </w:rPr>
+              <w:t xml:space="preserve"> Für den morgigen Tag ist somit Dokumentation angesagt, da die automatisierte Tests so wie das Testprotokoll auch dokumentiert werden müssen.</w:t>
+            </w:r>
+          </w:p>
+        </w:tc>
+      </w:tr>
+      <w:tr>
+        <w:trPr>
+          <w:trHeight w:val="557"/>
+        </w:trPr>
+        <w:tc>
+          <w:tcPr>
+            <w:tcW w:w="2245" w:type="dxa"/>
+          </w:tcPr>
+          <w:p>
+            <w:pPr>
+              <w:pStyle w:val="LauftextGenerali"/>
+              <w:rPr>
+                <w:b/>
+                <w:bCs/>
+              </w:rPr>
+            </w:pPr>
+            <w:r>
+              <w:rPr>
+                <w:b/>
+                <w:bCs/>
+              </w:rPr>
+              <w:t>Nächste Schritte</w:t>
+            </w:r>
+          </w:p>
+        </w:tc>
+        <w:tc>
+          <w:tcPr>
+            <w:tcW w:w="7650" w:type="dxa"/>
+          </w:tcPr>
           <w:p>
             <w:pPr>
               <w:pStyle w:val="LauftextGenerali"/>
@@ -14980,14 +15220,32 @@
               </w:numPr>
             </w:pPr>
             <w:r>
-              <w:t>2. Experteninterview</w:t>
+              <w:t>Realisieren Dokumentieren</w:t>
             </w:r>
           </w:p>
           <w:p>
             <w:pPr>
               <w:pStyle w:val="LauftextGenerali"/>
-              <w:ind w:left="360"/>
-            </w:pPr>
+              <w:numPr>
+                <w:ilvl w:val="0"/>
+                <w:numId w:val="25"/>
+              </w:numPr>
+            </w:pPr>
+            <w:r>
+              <w:t>Automatisierte Tests</w:t>
+            </w:r>
+          </w:p>
+          <w:p>
+            <w:pPr>
+              <w:pStyle w:val="LauftextGenerali"/>
+              <w:numPr>
+                <w:ilvl w:val="0"/>
+                <w:numId w:val="25"/>
+              </w:numPr>
+            </w:pPr>
+            <w:r>
+              <w:t>Testprotokoll durchführen</w:t>
+            </w:r>
           </w:p>
         </w:tc>
       </w:tr>
@@ -14998,17 +15256,6 @@
       </w:pPr>
     </w:p>
     <w:p/>
-    <w:p/>
-    <w:p/>
-    <w:p/>
-    <w:p/>
-    <w:p/>
-    <w:p/>
-    <w:p>
-      <w:r>
-        <w:br w:type="page"/>
-      </w:r>
-    </w:p>
     <w:p>
       <w:pPr>
         <w:pStyle w:val="LauftextGenerali"/>
@@ -15027,6 +15274,7 @@
           <w:sz w:val="36"/>
           <w:szCs w:val="36"/>
         </w:rPr>
+        <w:lastRenderedPageBreak/>
         <w:t>Teil 2 – Indivudueller Praktischer Teil</w:t>
       </w:r>
     </w:p>
@@ -15156,6 +15404,7 @@
       </w:pPr>
       <w:bookmarkStart w:id="98" w:name="_Toc163201979"/>
       <w:r>
+        <w:lastRenderedPageBreak/>
         <w:t>Projektvorgehen</w:t>
       </w:r>
       <w:bookmarkEnd w:id="98"/>
@@ -15679,7 +15928,7 @@
           <w:lang w:val="de-CH"/>
         </w:rPr>
         <w:drawing>
-          <wp:anchor distT="0" distB="0" distL="114300" distR="114300" simplePos="0" relativeHeight="251669504" behindDoc="1" locked="0" layoutInCell="1" allowOverlap="1" wp14:anchorId="0DDFD100" wp14:editId="2E6E53A7">
+          <wp:anchor distT="0" distB="0" distL="114300" distR="114300" simplePos="0" relativeHeight="251669504" behindDoc="1" locked="0" layoutInCell="1" allowOverlap="1" wp14:anchorId="0DDFD100" wp14:editId="5D6A7BB2">
             <wp:simplePos x="0" y="0"/>
             <wp:positionH relativeFrom="margin">
               <wp:align>center</wp:align>
@@ -15832,7 +16081,7 @@
           <w:noProof/>
         </w:rPr>
         <w:drawing>
-          <wp:anchor distT="0" distB="0" distL="114300" distR="114300" simplePos="0" relativeHeight="251670528" behindDoc="1" locked="0" layoutInCell="1" allowOverlap="1" wp14:anchorId="4F570BED" wp14:editId="608A2305">
+          <wp:anchor distT="0" distB="0" distL="114300" distR="114300" simplePos="0" relativeHeight="251670528" behindDoc="1" locked="0" layoutInCell="1" allowOverlap="1" wp14:anchorId="4F570BED" wp14:editId="778FA99A">
             <wp:simplePos x="0" y="0"/>
             <wp:positionH relativeFrom="column">
               <wp:posOffset>-580030</wp:posOffset>
@@ -15930,7 +16179,7 @@
           <w:noProof/>
         </w:rPr>
         <w:drawing>
-          <wp:anchor distT="0" distB="0" distL="114300" distR="114300" simplePos="0" relativeHeight="251671552" behindDoc="1" locked="0" layoutInCell="1" allowOverlap="1" wp14:anchorId="050A5AB4" wp14:editId="5BEAFA1D">
+          <wp:anchor distT="0" distB="0" distL="114300" distR="114300" simplePos="0" relativeHeight="251671552" behindDoc="1" locked="0" layoutInCell="1" allowOverlap="1" wp14:anchorId="050A5AB4" wp14:editId="423EA012">
             <wp:simplePos x="0" y="0"/>
             <wp:positionH relativeFrom="column">
               <wp:posOffset>-634365</wp:posOffset>
@@ -16049,7 +16298,7 @@
           <w:noProof/>
         </w:rPr>
         <w:drawing>
-          <wp:anchor distT="0" distB="0" distL="114300" distR="114300" simplePos="0" relativeHeight="251672576" behindDoc="1" locked="0" layoutInCell="1" allowOverlap="1" wp14:anchorId="7264AA70" wp14:editId="0CD4D48E">
+          <wp:anchor distT="0" distB="0" distL="114300" distR="114300" simplePos="0" relativeHeight="251672576" behindDoc="1" locked="0" layoutInCell="1" allowOverlap="1" wp14:anchorId="7264AA70" wp14:editId="396A68AE">
             <wp:simplePos x="0" y="0"/>
             <wp:positionH relativeFrom="margin">
               <wp:align>center</wp:align>
@@ -16526,7 +16775,7 @@
           <w:noProof/>
         </w:rPr>
         <w:drawing>
-          <wp:inline distT="0" distB="0" distL="0" distR="0" wp14:anchorId="3322B978" wp14:editId="4BD38652">
+          <wp:inline distT="0" distB="0" distL="0" distR="0" wp14:anchorId="3322B978" wp14:editId="73A26E32">
             <wp:extent cx="5270740" cy="2856688"/>
             <wp:effectExtent l="0" t="0" r="6350" b="1270"/>
             <wp:docPr id="1800840519" name="Picture 5" descr="A screenshot of a computer screen&#10;&#10;Description automatically generated"/>
@@ -17092,7 +17341,7 @@
           <w:noProof/>
         </w:rPr>
         <w:drawing>
-          <wp:inline distT="0" distB="0" distL="0" distR="0" wp14:anchorId="04673FEC" wp14:editId="53179C49">
+          <wp:inline distT="0" distB="0" distL="0" distR="0" wp14:anchorId="04673FEC" wp14:editId="2C632C2C">
             <wp:extent cx="4209691" cy="2143555"/>
             <wp:effectExtent l="0" t="0" r="635" b="9525"/>
             <wp:docPr id="842203576" name="Picture 3" descr="A screenshot of a computer&#10;&#10;Description automatically generated"/>
@@ -21065,10 +21314,7 @@
         <w:t xml:space="preserve">bestehende Feld </w:t>
       </w:r>
       <w:r>
-        <w:t xml:space="preserve">„vs“ </w:t>
-      </w:r>
-      <w:r>
-        <w:t>wird zu „vs1“ umbenannt</w:t>
+        <w:t>„vs“ wird zu „vs1“ umbenannt</w:t>
       </w:r>
     </w:p>
     <w:p>
@@ -21464,7 +21710,6 @@
         <w:t xml:space="preserve">Model und DTO </w:t>
       </w:r>
       <w:proofErr w:type="spellStart"/>
-      <w:proofErr w:type="gramStart"/>
       <w:r>
         <w:rPr>
           <w:b/>
@@ -21474,7 +21719,6 @@
         <w:t>Änderungen</w:t>
       </w:r>
       <w:proofErr w:type="spellEnd"/>
-      <w:proofErr w:type="gramEnd"/>
     </w:p>
     <w:p>
       <w:pPr>
@@ -21592,7 +21836,6 @@
         <w:t xml:space="preserve"> </w:t>
       </w:r>
       <w:proofErr w:type="spellStart"/>
-      <w:proofErr w:type="gramStart"/>
       <w:r>
         <w:rPr>
           <w:lang w:val="en-US"/>
@@ -21600,7 +21843,6 @@
         <w:t>können</w:t>
       </w:r>
       <w:proofErr w:type="spellEnd"/>
-      <w:proofErr w:type="gramEnd"/>
     </w:p>
     <w:p>
       <w:pPr>
@@ -21716,7 +21958,6 @@
         <w:t xml:space="preserve"> </w:t>
       </w:r>
       <w:proofErr w:type="spellStart"/>
-      <w:proofErr w:type="gramStart"/>
       <w:r>
         <w:rPr>
           <w:lang w:val="en-US"/>
@@ -21724,7 +21965,6 @@
         <w:t>können</w:t>
       </w:r>
       <w:proofErr w:type="spellEnd"/>
-      <w:proofErr w:type="gramEnd"/>
     </w:p>
     <w:p>
       <w:pPr>
@@ -26410,14 +26650,7 @@
           <w:b/>
           <w:bCs/>
         </w:rPr>
-        <w:t>LifeInsuranceRequestWithCustomerInfo</w:t>
-      </w:r>
-      <w:r>
-        <w:rPr>
-          <w:b/>
-          <w:bCs/>
-        </w:rPr>
-        <w:t xml:space="preserve"> Model</w:t>
+        <w:t>LifeInsuranceRequestWithCustomerInfo Model</w:t>
       </w:r>
     </w:p>
     <w:p>
@@ -26497,7 +26730,6 @@
           <w:kern w:val="0"/>
           <w:sz w:val="20"/>
           <w:szCs w:val="20"/>
-          <w:lang/>
           <w14:ligatures w14:val="none"/>
         </w:rPr>
       </w:pPr>
@@ -26508,7 +26740,6 @@
           <w:kern w:val="0"/>
           <w:sz w:val="20"/>
           <w:szCs w:val="20"/>
-          <w:lang/>
           <w14:ligatures w14:val="none"/>
         </w:rPr>
         <w:t>@Column</w:t>
@@ -26520,7 +26751,6 @@
           <w:kern w:val="0"/>
           <w:sz w:val="20"/>
           <w:szCs w:val="20"/>
-          <w:lang/>
           <w14:ligatures w14:val="none"/>
         </w:rPr>
         <w:t xml:space="preserve">(nullable = </w:t>
@@ -26532,7 +26762,6 @@
           <w:kern w:val="0"/>
           <w:sz w:val="20"/>
           <w:szCs w:val="20"/>
-          <w:lang/>
           <w14:ligatures w14:val="none"/>
         </w:rPr>
         <w:t>false</w:t>
@@ -26544,7 +26773,6 @@
           <w:kern w:val="0"/>
           <w:sz w:val="20"/>
           <w:szCs w:val="20"/>
-          <w:lang/>
           <w14:ligatures w14:val="none"/>
         </w:rPr>
         <w:t>)</w:t>
@@ -26556,7 +26784,6 @@
           <w:kern w:val="0"/>
           <w:sz w:val="20"/>
           <w:szCs w:val="20"/>
-          <w:lang/>
           <w14:ligatures w14:val="none"/>
         </w:rPr>
         <w:br/>
@@ -26568,7 +26795,6 @@
           <w:kern w:val="0"/>
           <w:sz w:val="20"/>
           <w:szCs w:val="20"/>
-          <w:lang/>
           <w14:ligatures w14:val="none"/>
         </w:rPr>
         <w:t xml:space="preserve">private </w:t>
@@ -26580,7 +26806,6 @@
           <w:kern w:val="0"/>
           <w:sz w:val="20"/>
           <w:szCs w:val="20"/>
-          <w:lang/>
           <w14:ligatures w14:val="none"/>
         </w:rPr>
         <w:t xml:space="preserve">Integer </w:t>
@@ -26592,7 +26817,6 @@
           <w:kern w:val="0"/>
           <w:sz w:val="20"/>
           <w:szCs w:val="20"/>
-          <w:lang/>
           <w14:ligatures w14:val="none"/>
         </w:rPr>
         <w:t>vs1</w:t>
@@ -26604,7 +26828,6 @@
           <w:kern w:val="0"/>
           <w:sz w:val="20"/>
           <w:szCs w:val="20"/>
-          <w:lang/>
           <w14:ligatures w14:val="none"/>
         </w:rPr>
         <w:t>;</w:t>
@@ -26616,7 +26839,6 @@
           <w:kern w:val="0"/>
           <w:sz w:val="20"/>
           <w:szCs w:val="20"/>
-          <w:lang/>
           <w14:ligatures w14:val="none"/>
         </w:rPr>
         <w:br/>
@@ -26628,7 +26850,6 @@
           <w:kern w:val="0"/>
           <w:sz w:val="20"/>
           <w:szCs w:val="20"/>
-          <w:lang/>
           <w14:ligatures w14:val="none"/>
         </w:rPr>
         <w:br/>
@@ -26640,7 +26861,6 @@
           <w:kern w:val="0"/>
           <w:sz w:val="20"/>
           <w:szCs w:val="20"/>
-          <w:lang/>
           <w14:ligatures w14:val="none"/>
         </w:rPr>
         <w:t>@Column</w:t>
@@ -26652,7 +26872,6 @@
           <w:kern w:val="0"/>
           <w:sz w:val="20"/>
           <w:szCs w:val="20"/>
-          <w:lang/>
           <w14:ligatures w14:val="none"/>
         </w:rPr>
         <w:t xml:space="preserve">(nullable = </w:t>
@@ -26664,7 +26883,6 @@
           <w:kern w:val="0"/>
           <w:sz w:val="20"/>
           <w:szCs w:val="20"/>
-          <w:lang/>
           <w14:ligatures w14:val="none"/>
         </w:rPr>
         <w:t>true</w:t>
@@ -26676,7 +26894,6 @@
           <w:kern w:val="0"/>
           <w:sz w:val="20"/>
           <w:szCs w:val="20"/>
-          <w:lang/>
           <w14:ligatures w14:val="none"/>
         </w:rPr>
         <w:t>)</w:t>
@@ -26688,7 +26905,6 @@
           <w:kern w:val="0"/>
           <w:sz w:val="20"/>
           <w:szCs w:val="20"/>
-          <w:lang/>
           <w14:ligatures w14:val="none"/>
         </w:rPr>
         <w:br/>
@@ -26700,7 +26916,6 @@
           <w:kern w:val="0"/>
           <w:sz w:val="20"/>
           <w:szCs w:val="20"/>
-          <w:lang/>
           <w14:ligatures w14:val="none"/>
         </w:rPr>
         <w:t xml:space="preserve">private </w:t>
@@ -26712,7 +26927,6 @@
           <w:kern w:val="0"/>
           <w:sz w:val="20"/>
           <w:szCs w:val="20"/>
-          <w:lang/>
           <w14:ligatures w14:val="none"/>
         </w:rPr>
         <w:t xml:space="preserve">Integer </w:t>
@@ -26724,7 +26938,6 @@
           <w:kern w:val="0"/>
           <w:sz w:val="20"/>
           <w:szCs w:val="20"/>
-          <w:lang/>
           <w14:ligatures w14:val="none"/>
         </w:rPr>
         <w:t>vs2</w:t>
@@ -26736,7 +26949,6 @@
           <w:kern w:val="0"/>
           <w:sz w:val="20"/>
           <w:szCs w:val="20"/>
-          <w:lang/>
           <w14:ligatures w14:val="none"/>
         </w:rPr>
         <w:t>;</w:t>
@@ -26748,7 +26960,6 @@
           <w:kern w:val="0"/>
           <w:sz w:val="20"/>
           <w:szCs w:val="20"/>
-          <w:lang/>
           <w14:ligatures w14:val="none"/>
         </w:rPr>
         <w:br/>
@@ -26760,7 +26971,6 @@
           <w:kern w:val="0"/>
           <w:sz w:val="20"/>
           <w:szCs w:val="20"/>
-          <w:lang/>
           <w14:ligatures w14:val="none"/>
         </w:rPr>
         <w:br/>
@@ -26772,7 +26982,6 @@
           <w:kern w:val="0"/>
           <w:sz w:val="20"/>
           <w:szCs w:val="20"/>
-          <w:lang/>
           <w14:ligatures w14:val="none"/>
         </w:rPr>
         <w:t>@Column</w:t>
@@ -26784,7 +26993,6 @@
           <w:kern w:val="0"/>
           <w:sz w:val="20"/>
           <w:szCs w:val="20"/>
-          <w:lang/>
           <w14:ligatures w14:val="none"/>
         </w:rPr>
         <w:t xml:space="preserve">(nullable = </w:t>
@@ -26796,7 +27004,6 @@
           <w:kern w:val="0"/>
           <w:sz w:val="20"/>
           <w:szCs w:val="20"/>
-          <w:lang/>
           <w14:ligatures w14:val="none"/>
         </w:rPr>
         <w:t>true</w:t>
@@ -26808,7 +27015,6 @@
           <w:kern w:val="0"/>
           <w:sz w:val="20"/>
           <w:szCs w:val="20"/>
-          <w:lang/>
           <w14:ligatures w14:val="none"/>
         </w:rPr>
         <w:t>)</w:t>
@@ -26820,7 +27026,6 @@
           <w:kern w:val="0"/>
           <w:sz w:val="20"/>
           <w:szCs w:val="20"/>
-          <w:lang/>
           <w14:ligatures w14:val="none"/>
         </w:rPr>
         <w:br/>
@@ -26832,7 +27037,6 @@
           <w:kern w:val="0"/>
           <w:sz w:val="20"/>
           <w:szCs w:val="20"/>
-          <w:lang/>
           <w14:ligatures w14:val="none"/>
         </w:rPr>
         <w:t xml:space="preserve">private </w:t>
@@ -26844,7 +27048,6 @@
           <w:kern w:val="0"/>
           <w:sz w:val="20"/>
           <w:szCs w:val="20"/>
-          <w:lang/>
           <w14:ligatures w14:val="none"/>
         </w:rPr>
         <w:t xml:space="preserve">Integer </w:t>
@@ -26856,7 +27059,6 @@
           <w:kern w:val="0"/>
           <w:sz w:val="20"/>
           <w:szCs w:val="20"/>
-          <w:lang/>
           <w14:ligatures w14:val="none"/>
         </w:rPr>
         <w:t>vs3</w:t>
@@ -26868,7 +27070,6 @@
           <w:kern w:val="0"/>
           <w:sz w:val="20"/>
           <w:szCs w:val="20"/>
-          <w:lang/>
           <w14:ligatures w14:val="none"/>
         </w:rPr>
         <w:t>;</w:t>
@@ -26934,13 +27135,7 @@
         </w:rPr>
       </w:pPr>
       <w:r>
-        <w:t xml:space="preserve">Die Annotation </w:t>
-      </w:r>
-      <w:r>
-        <w:t>@</w:t>
-      </w:r>
-      <w:r>
-        <w:t>NotNull beschreibt, dass die Variable nicht leer sein darf.</w:t>
+        <w:t>Die Annotation @NotNull beschreibt, dass die Variable nicht leer sein darf.</w:t>
       </w:r>
     </w:p>
     <w:p>
@@ -26971,7 +27166,6 @@
           <w:kern w:val="0"/>
           <w:sz w:val="20"/>
           <w:szCs w:val="20"/>
-          <w:lang/>
           <w14:ligatures w14:val="none"/>
         </w:rPr>
       </w:pPr>
@@ -26982,7 +27176,6 @@
           <w:kern w:val="0"/>
           <w:sz w:val="20"/>
           <w:szCs w:val="20"/>
-          <w:lang/>
           <w14:ligatures w14:val="none"/>
         </w:rPr>
         <w:t xml:space="preserve">@NotNull </w:t>
@@ -26994,7 +27187,6 @@
           <w:kern w:val="0"/>
           <w:sz w:val="20"/>
           <w:szCs w:val="20"/>
-          <w:lang/>
           <w14:ligatures w14:val="none"/>
         </w:rPr>
         <w:t>Integer vs1,</w:t>
@@ -27006,7 +27198,6 @@
           <w:kern w:val="0"/>
           <w:sz w:val="20"/>
           <w:szCs w:val="20"/>
-          <w:lang/>
           <w14:ligatures w14:val="none"/>
         </w:rPr>
         <w:br/>
@@ -27019,7 +27210,6 @@
           <w:kern w:val="0"/>
           <w:sz w:val="20"/>
           <w:szCs w:val="20"/>
-          <w:lang/>
           <w14:ligatures w14:val="none"/>
         </w:rPr>
         <w:br/>
@@ -27132,7 +27322,6 @@
           <w:kern w:val="0"/>
           <w:sz w:val="20"/>
           <w:szCs w:val="20"/>
-          <w:lang/>
           <w14:ligatures w14:val="none"/>
         </w:rPr>
       </w:pPr>
@@ -27143,7 +27332,6 @@
           <w:kern w:val="0"/>
           <w:sz w:val="20"/>
           <w:szCs w:val="20"/>
-          <w:lang/>
           <w14:ligatures w14:val="none"/>
         </w:rPr>
         <w:t xml:space="preserve">@NotNull </w:t>
@@ -27155,7 +27343,6 @@
           <w:kern w:val="0"/>
           <w:sz w:val="20"/>
           <w:szCs w:val="20"/>
-          <w:lang/>
           <w14:ligatures w14:val="none"/>
         </w:rPr>
         <w:t xml:space="preserve">Status status, OfferDetail offerDetail, </w:t>
@@ -27167,7 +27354,6 @@
           <w:kern w:val="0"/>
           <w:sz w:val="20"/>
           <w:szCs w:val="20"/>
-          <w:lang/>
           <w14:ligatures w14:val="none"/>
         </w:rPr>
         <w:t xml:space="preserve">@NotNull </w:t>
@@ -27179,7 +27365,6 @@
           <w:kern w:val="0"/>
           <w:sz w:val="20"/>
           <w:szCs w:val="20"/>
-          <w:lang/>
           <w14:ligatures w14:val="none"/>
         </w:rPr>
         <w:t>List&lt;String&gt; error) {</w:t>
@@ -27238,7 +27423,6 @@
           <w:kern w:val="0"/>
           <w:sz w:val="20"/>
           <w:szCs w:val="20"/>
-          <w:lang/>
           <w14:ligatures w14:val="none"/>
         </w:rPr>
       </w:pPr>
@@ -27249,7 +27433,6 @@
           <w:kern w:val="0"/>
           <w:sz w:val="20"/>
           <w:szCs w:val="20"/>
-          <w:lang/>
           <w14:ligatures w14:val="none"/>
         </w:rPr>
         <w:t xml:space="preserve">public enum </w:t>
@@ -27261,7 +27444,6 @@
           <w:kern w:val="0"/>
           <w:sz w:val="20"/>
           <w:szCs w:val="20"/>
-          <w:lang/>
           <w14:ligatures w14:val="none"/>
         </w:rPr>
         <w:t>Status {</w:t>
@@ -27273,7 +27455,6 @@
           <w:kern w:val="0"/>
           <w:sz w:val="20"/>
           <w:szCs w:val="20"/>
-          <w:lang/>
           <w14:ligatures w14:val="none"/>
         </w:rPr>
         <w:br/>
@@ -27288,7 +27469,6 @@
           <w:kern w:val="0"/>
           <w:sz w:val="20"/>
           <w:szCs w:val="20"/>
-          <w:lang/>
           <w14:ligatures w14:val="none"/>
         </w:rPr>
         <w:t>SUCCESS</w:t>
@@ -27300,7 +27480,6 @@
           <w:kern w:val="0"/>
           <w:sz w:val="20"/>
           <w:szCs w:val="20"/>
-          <w:lang/>
           <w14:ligatures w14:val="none"/>
         </w:rPr>
         <w:t>(</w:t>
@@ -27312,7 +27491,6 @@
           <w:kern w:val="0"/>
           <w:sz w:val="20"/>
           <w:szCs w:val="20"/>
-          <w:lang/>
           <w14:ligatures w14:val="none"/>
         </w:rPr>
         <w:t>"0"</w:t>
@@ -27324,7 +27502,6 @@
           <w:kern w:val="0"/>
           <w:sz w:val="20"/>
           <w:szCs w:val="20"/>
-          <w:lang/>
           <w14:ligatures w14:val="none"/>
         </w:rPr>
         <w:t>),</w:t>
@@ -27336,7 +27513,6 @@
           <w:kern w:val="0"/>
           <w:sz w:val="20"/>
           <w:szCs w:val="20"/>
-          <w:lang/>
           <w14:ligatures w14:val="none"/>
         </w:rPr>
         <w:br/>
@@ -27351,7 +27527,6 @@
           <w:kern w:val="0"/>
           <w:sz w:val="20"/>
           <w:szCs w:val="20"/>
-          <w:lang/>
           <w14:ligatures w14:val="none"/>
         </w:rPr>
         <w:t>ERROR</w:t>
@@ -27363,7 +27538,6 @@
           <w:kern w:val="0"/>
           <w:sz w:val="20"/>
           <w:szCs w:val="20"/>
-          <w:lang/>
           <w14:ligatures w14:val="none"/>
         </w:rPr>
         <w:t>(</w:t>
@@ -27375,7 +27549,6 @@
           <w:kern w:val="0"/>
           <w:sz w:val="20"/>
           <w:szCs w:val="20"/>
-          <w:lang/>
           <w14:ligatures w14:val="none"/>
         </w:rPr>
         <w:t>"-9999"</w:t>
@@ -27387,7 +27560,6 @@
           <w:kern w:val="0"/>
           <w:sz w:val="20"/>
           <w:szCs w:val="20"/>
-          <w:lang/>
           <w14:ligatures w14:val="none"/>
         </w:rPr>
         <w:t>);</w:t>
@@ -27569,7 +27741,6 @@
           <w:kern w:val="0"/>
           <w:sz w:val="20"/>
           <w:szCs w:val="20"/>
-          <w:lang/>
           <w14:ligatures w14:val="none"/>
         </w:rPr>
       </w:pPr>
@@ -27580,7 +27751,6 @@
           <w:kern w:val="0"/>
           <w:sz w:val="20"/>
           <w:szCs w:val="20"/>
-          <w:lang/>
           <w14:ligatures w14:val="none"/>
         </w:rPr>
         <w:t xml:space="preserve">var </w:t>
@@ -27592,7 +27762,6 @@
           <w:kern w:val="0"/>
           <w:sz w:val="20"/>
           <w:szCs w:val="20"/>
-          <w:lang/>
           <w14:ligatures w14:val="none"/>
         </w:rPr>
         <w:t>offerDetail =</w:t>
@@ -27604,7 +27773,6 @@
           <w:kern w:val="0"/>
           <w:sz w:val="20"/>
           <w:szCs w:val="20"/>
-          <w:lang/>
           <w14:ligatures w14:val="none"/>
         </w:rPr>
         <w:br/>
@@ -27617,7 +27785,6 @@
           <w:kern w:val="0"/>
           <w:sz w:val="20"/>
           <w:szCs w:val="20"/>
-          <w:lang/>
           <w14:ligatures w14:val="none"/>
         </w:rPr>
         <w:t xml:space="preserve">new </w:t>
@@ -27629,7 +27796,6 @@
           <w:kern w:val="0"/>
           <w:sz w:val="20"/>
           <w:szCs w:val="20"/>
-          <w:lang/>
           <w14:ligatures w14:val="none"/>
         </w:rPr>
         <w:t>LifeInsuranceOfferDto.OfferDetail(</w:t>
@@ -27641,7 +27807,6 @@
           <w:kern w:val="0"/>
           <w:sz w:val="20"/>
           <w:szCs w:val="20"/>
-          <w:lang/>
           <w14:ligatures w14:val="none"/>
         </w:rPr>
         <w:br/>
@@ -27654,7 +27819,6 @@
           <w:kern w:val="0"/>
           <w:sz w:val="20"/>
           <w:szCs w:val="20"/>
-          <w:lang/>
           <w14:ligatures w14:val="none"/>
         </w:rPr>
         <w:br/>
@@ -27667,7 +27831,6 @@
           <w:kern w:val="0"/>
           <w:sz w:val="20"/>
           <w:szCs w:val="20"/>
-          <w:lang/>
           <w14:ligatures w14:val="none"/>
         </w:rPr>
         <w:br/>
@@ -27680,7 +27843,6 @@
           <w:kern w:val="0"/>
           <w:sz w:val="20"/>
           <w:szCs w:val="20"/>
-          <w:lang/>
           <w14:ligatures w14:val="none"/>
         </w:rPr>
         <w:br/>
@@ -27693,7 +27855,6 @@
           <w:kern w:val="0"/>
           <w:sz w:val="20"/>
           <w:szCs w:val="20"/>
-          <w:lang/>
           <w14:ligatures w14:val="none"/>
         </w:rPr>
         <w:br/>
@@ -27706,7 +27867,6 @@
           <w:kern w:val="0"/>
           <w:sz w:val="20"/>
           <w:szCs w:val="20"/>
-          <w:lang/>
           <w14:ligatures w14:val="none"/>
         </w:rPr>
         <w:br/>
@@ -27759,7 +27919,6 @@
           <w:kern w:val="0"/>
           <w:sz w:val="20"/>
           <w:szCs w:val="20"/>
-          <w:lang/>
           <w14:ligatures w14:val="none"/>
         </w:rPr>
       </w:pPr>
@@ -27770,7 +27929,6 @@
           <w:kern w:val="0"/>
           <w:sz w:val="20"/>
           <w:szCs w:val="20"/>
-          <w:lang/>
           <w14:ligatures w14:val="none"/>
         </w:rPr>
         <w:t xml:space="preserve">  </w:t>
@@ -27782,7 +27940,6 @@
           <w:kern w:val="0"/>
           <w:sz w:val="20"/>
           <w:szCs w:val="20"/>
-          <w:lang/>
           <w14:ligatures w14:val="none"/>
         </w:rPr>
         <w:t xml:space="preserve">return new </w:t>
@@ -27794,7 +27951,6 @@
           <w:kern w:val="0"/>
           <w:sz w:val="20"/>
           <w:szCs w:val="20"/>
-          <w:lang/>
           <w14:ligatures w14:val="none"/>
         </w:rPr>
         <w:t>LifeInsuranceOfferDto(</w:t>
@@ -27806,7 +27962,6 @@
           <w:kern w:val="0"/>
           <w:sz w:val="20"/>
           <w:szCs w:val="20"/>
-          <w:lang/>
           <w14:ligatures w14:val="none"/>
         </w:rPr>
         <w:br/>
@@ -27821,7 +27976,6 @@
           <w:kern w:val="0"/>
           <w:sz w:val="20"/>
           <w:szCs w:val="20"/>
-          <w:lang/>
           <w14:ligatures w14:val="none"/>
         </w:rPr>
         <w:t>fromValue</w:t>
@@ -27833,7 +27987,6 @@
           <w:kern w:val="0"/>
           <w:sz w:val="20"/>
           <w:szCs w:val="20"/>
-          <w:lang/>
           <w14:ligatures w14:val="none"/>
         </w:rPr>
         <w:t>(calculation.getStatus().getValue()),</w:t>
@@ -27845,7 +27998,6 @@
           <w:kern w:val="0"/>
           <w:sz w:val="20"/>
           <w:szCs w:val="20"/>
-          <w:lang/>
           <w14:ligatures w14:val="none"/>
         </w:rPr>
         <w:br/>
@@ -27858,7 +28010,6 @@
           <w:kern w:val="0"/>
           <w:sz w:val="20"/>
           <w:szCs w:val="20"/>
-          <w:lang/>
           <w14:ligatures w14:val="none"/>
         </w:rPr>
         <w:br/>
@@ -27871,7 +28022,6 @@
           <w:kern w:val="0"/>
           <w:sz w:val="20"/>
           <w:szCs w:val="20"/>
-          <w:lang/>
           <w14:ligatures w14:val="none"/>
         </w:rPr>
         <w:br/>
@@ -28154,7 +28304,6 @@
           <w:kern w:val="0"/>
           <w:sz w:val="20"/>
           <w:szCs w:val="20"/>
-          <w:lang/>
           <w14:ligatures w14:val="none"/>
         </w:rPr>
       </w:pPr>
@@ -28165,7 +28314,6 @@
           <w:kern w:val="0"/>
           <w:sz w:val="20"/>
           <w:szCs w:val="20"/>
-          <w:lang/>
           <w14:ligatures w14:val="none"/>
         </w:rPr>
         <w:t>List&lt;ProductCalculationResponse&gt; validityResponses =</w:t>
@@ -28177,7 +28325,6 @@
           <w:kern w:val="0"/>
           <w:sz w:val="20"/>
           <w:szCs w:val="20"/>
-          <w:lang/>
           <w14:ligatures w14:val="none"/>
         </w:rPr>
         <w:br/>
@@ -28190,7 +28337,6 @@
           <w:kern w:val="0"/>
           <w:sz w:val="20"/>
           <w:szCs w:val="20"/>
-          <w:lang/>
           <w14:ligatures w14:val="none"/>
         </w:rPr>
         <w:t>calculatorService</w:t>
@@ -28202,7 +28348,6 @@
           <w:kern w:val="0"/>
           <w:sz w:val="20"/>
           <w:szCs w:val="20"/>
-          <w:lang/>
           <w14:ligatures w14:val="none"/>
         </w:rPr>
         <w:t>.checkOfferValidity(</w:t>
@@ -28214,7 +28359,6 @@
           <w:kern w:val="0"/>
           <w:sz w:val="20"/>
           <w:szCs w:val="20"/>
-          <w:lang/>
           <w14:ligatures w14:val="none"/>
         </w:rPr>
         <w:br/>
@@ -28229,7 +28373,6 @@
           <w:kern w:val="0"/>
           <w:sz w:val="20"/>
           <w:szCs w:val="20"/>
-          <w:lang/>
           <w14:ligatures w14:val="none"/>
         </w:rPr>
         <w:t>INSTANCE</w:t>
@@ -28241,7 +28384,6 @@
           <w:kern w:val="0"/>
           <w:sz w:val="20"/>
           <w:szCs w:val="20"/>
-          <w:lang/>
           <w14:ligatures w14:val="none"/>
         </w:rPr>
         <w:t>.mapToEntity(request));</w:t>
@@ -28322,7 +28464,6 @@
           <w:kern w:val="0"/>
           <w:sz w:val="20"/>
           <w:szCs w:val="20"/>
-          <w:lang/>
           <w14:ligatures w14:val="none"/>
         </w:rPr>
       </w:pPr>
@@ -28333,7 +28474,6 @@
           <w:kern w:val="0"/>
           <w:sz w:val="20"/>
           <w:szCs w:val="20"/>
-          <w:lang/>
           <w14:ligatures w14:val="none"/>
         </w:rPr>
         <w:t xml:space="preserve">for </w:t>
@@ -28345,7 +28485,6 @@
           <w:kern w:val="0"/>
           <w:sz w:val="20"/>
           <w:szCs w:val="20"/>
-          <w:lang/>
           <w14:ligatures w14:val="none"/>
         </w:rPr>
         <w:t>(ProductCalculationResponse response : validityResponses) {</w:t>
@@ -28357,7 +28496,6 @@
           <w:kern w:val="0"/>
           <w:sz w:val="20"/>
           <w:szCs w:val="20"/>
-          <w:lang/>
           <w14:ligatures w14:val="none"/>
         </w:rPr>
         <w:br/>
@@ -28370,7 +28508,6 @@
           <w:kern w:val="0"/>
           <w:sz w:val="20"/>
           <w:szCs w:val="20"/>
-          <w:lang/>
           <w14:ligatures w14:val="none"/>
         </w:rPr>
         <w:t xml:space="preserve">if </w:t>
@@ -28382,7 +28519,6 @@
           <w:kern w:val="0"/>
           <w:sz w:val="20"/>
           <w:szCs w:val="20"/>
-          <w:lang/>
           <w14:ligatures w14:val="none"/>
         </w:rPr>
         <w:t>(response.getResult().getFirst().getStatus() != Status.</w:t>
@@ -28396,7 +28532,6 @@
           <w:kern w:val="0"/>
           <w:sz w:val="20"/>
           <w:szCs w:val="20"/>
-          <w:lang/>
           <w14:ligatures w14:val="none"/>
         </w:rPr>
         <w:t>_0</w:t>
@@ -28408,7 +28543,6 @@
           <w:kern w:val="0"/>
           <w:sz w:val="20"/>
           <w:szCs w:val="20"/>
-          <w:lang/>
           <w14:ligatures w14:val="none"/>
         </w:rPr>
         <w:t>) {</w:t>
@@ -28420,7 +28554,6 @@
           <w:kern w:val="0"/>
           <w:sz w:val="20"/>
           <w:szCs w:val="20"/>
-          <w:lang/>
           <w14:ligatures w14:val="none"/>
         </w:rPr>
         <w:br/>
@@ -28433,7 +28566,6 @@
           <w:kern w:val="0"/>
           <w:sz w:val="20"/>
           <w:szCs w:val="20"/>
-          <w:lang/>
           <w14:ligatures w14:val="none"/>
         </w:rPr>
         <w:t xml:space="preserve">throw new </w:t>
@@ -28445,7 +28577,6 @@
           <w:kern w:val="0"/>
           <w:sz w:val="20"/>
           <w:szCs w:val="20"/>
-          <w:lang/>
           <w14:ligatures w14:val="none"/>
         </w:rPr>
         <w:t>ResponseStatusException(</w:t>
@@ -28457,7 +28588,6 @@
           <w:kern w:val="0"/>
           <w:sz w:val="20"/>
           <w:szCs w:val="20"/>
-          <w:lang/>
           <w14:ligatures w14:val="none"/>
         </w:rPr>
         <w:br/>
@@ -28472,7 +28602,6 @@
           <w:kern w:val="0"/>
           <w:sz w:val="20"/>
           <w:szCs w:val="20"/>
-          <w:lang/>
           <w14:ligatures w14:val="none"/>
         </w:rPr>
         <w:t>BAD_REQUEST</w:t>
@@ -28484,7 +28613,6 @@
           <w:kern w:val="0"/>
           <w:sz w:val="20"/>
           <w:szCs w:val="20"/>
-          <w:lang/>
           <w14:ligatures w14:val="none"/>
         </w:rPr>
         <w:t>,</w:t>
@@ -28496,7 +28624,6 @@
           <w:kern w:val="0"/>
           <w:sz w:val="20"/>
           <w:szCs w:val="20"/>
-          <w:lang/>
           <w14:ligatures w14:val="none"/>
         </w:rPr>
         <w:br/>
@@ -28509,7 +28636,6 @@
           <w:kern w:val="0"/>
           <w:sz w:val="20"/>
           <w:szCs w:val="20"/>
-          <w:lang/>
           <w14:ligatures w14:val="none"/>
         </w:rPr>
         <w:br/>
@@ -28522,7 +28648,6 @@
           <w:kern w:val="0"/>
           <w:sz w:val="20"/>
           <w:szCs w:val="20"/>
-          <w:lang/>
           <w14:ligatures w14:val="none"/>
         </w:rPr>
         <w:br/>
@@ -28663,7 +28788,6 @@
           <w:kern w:val="0"/>
           <w:sz w:val="20"/>
           <w:szCs w:val="20"/>
-          <w:lang/>
           <w14:ligatures w14:val="none"/>
         </w:rPr>
       </w:pPr>
@@ -28674,7 +28798,6 @@
           <w:kern w:val="0"/>
           <w:sz w:val="20"/>
           <w:szCs w:val="20"/>
-          <w:lang/>
           <w14:ligatures w14:val="none"/>
         </w:rPr>
         <w:t>Customer customer =</w:t>
@@ -28686,7 +28809,6 @@
           <w:kern w:val="0"/>
           <w:sz w:val="20"/>
           <w:szCs w:val="20"/>
-          <w:lang/>
           <w14:ligatures w14:val="none"/>
         </w:rPr>
         <w:br/>
@@ -28699,7 +28821,6 @@
           <w:kern w:val="0"/>
           <w:sz w:val="20"/>
           <w:szCs w:val="20"/>
-          <w:lang/>
           <w14:ligatures w14:val="none"/>
         </w:rPr>
         <w:t>customerRepository</w:t>
@@ -28711,7 +28832,6 @@
           <w:kern w:val="0"/>
           <w:sz w:val="20"/>
           <w:szCs w:val="20"/>
-          <w:lang/>
           <w14:ligatures w14:val="none"/>
         </w:rPr>
         <w:br/>
@@ -28724,7 +28844,6 @@
           <w:kern w:val="0"/>
           <w:sz w:val="20"/>
           <w:szCs w:val="20"/>
-          <w:lang/>
           <w14:ligatures w14:val="none"/>
         </w:rPr>
         <w:t>.findById(customerId)</w:t>
@@ -28736,7 +28855,6 @@
           <w:kern w:val="0"/>
           <w:sz w:val="20"/>
           <w:szCs w:val="20"/>
-          <w:lang/>
           <w14:ligatures w14:val="none"/>
         </w:rPr>
         <w:br/>
@@ -28749,7 +28867,6 @@
           <w:kern w:val="0"/>
           <w:sz w:val="20"/>
           <w:szCs w:val="20"/>
-          <w:lang/>
           <w14:ligatures w14:val="none"/>
         </w:rPr>
         <w:br/>
@@ -28762,7 +28879,6 @@
           <w:kern w:val="0"/>
           <w:sz w:val="20"/>
           <w:szCs w:val="20"/>
-          <w:lang/>
           <w14:ligatures w14:val="none"/>
         </w:rPr>
         <w:t xml:space="preserve">new </w:t>
@@ -28774,7 +28890,6 @@
           <w:kern w:val="0"/>
           <w:sz w:val="20"/>
           <w:szCs w:val="20"/>
-          <w:lang/>
           <w14:ligatures w14:val="none"/>
         </w:rPr>
         <w:t>EntityNotFoundException(</w:t>
@@ -28786,7 +28901,6 @@
           <w:kern w:val="0"/>
           <w:sz w:val="20"/>
           <w:szCs w:val="20"/>
-          <w:lang/>
           <w14:ligatures w14:val="none"/>
         </w:rPr>
         <w:t xml:space="preserve">"Customer not found with ID: " </w:t>
@@ -28798,7 +28912,6 @@
           <w:kern w:val="0"/>
           <w:sz w:val="20"/>
           <w:szCs w:val="20"/>
-          <w:lang/>
           <w14:ligatures w14:val="none"/>
         </w:rPr>
         <w:t xml:space="preserve">+ </w:t>
@@ -28810,7 +28923,6 @@
           <w:kern w:val="0"/>
           <w:sz w:val="20"/>
           <w:szCs w:val="20"/>
-          <w:lang/>
           <w14:ligatures w14:val="none"/>
         </w:rPr>
         <w:t>customerId</w:t>
@@ -28822,7 +28934,6 @@
           <w:kern w:val="0"/>
           <w:sz w:val="20"/>
           <w:szCs w:val="20"/>
-          <w:lang/>
           <w14:ligatures w14:val="none"/>
         </w:rPr>
         <w:t>));</w:t>
@@ -28900,7 +29011,6 @@
           <w:kern w:val="0"/>
           <w:sz w:val="20"/>
           <w:szCs w:val="20"/>
-          <w:lang/>
           <w14:ligatures w14:val="none"/>
         </w:rPr>
       </w:pPr>
@@ -28911,7 +29021,6 @@
           <w:kern w:val="0"/>
           <w:sz w:val="20"/>
           <w:szCs w:val="20"/>
-          <w:lang/>
           <w14:ligatures w14:val="none"/>
         </w:rPr>
         <w:t>Integer[] vsValues = {request.getVs1(), request.getVs2(), request.getVs3()};</w:t>
@@ -30910,18 +31019,7 @@
         <w:sz w:val="20"/>
         <w:szCs w:val="20"/>
       </w:rPr>
-      <w:t xml:space="preserve">Generali </w:t>
-    </w:r>
-    <w:r>
-      <w:rPr>
-        <w:rFonts w:ascii="Segoe UI" w:hAnsi="Segoe UI" w:cs="Segoe UI"/>
-        <w:b/>
-        <w:bCs/>
-        <w:color w:val="7F7F7F" w:themeColor="text1" w:themeTint="80"/>
-        <w:sz w:val="20"/>
-        <w:szCs w:val="20"/>
-      </w:rPr>
-      <w:t>AG</w:t>
+      <w:t>Generali AG</w:t>
     </w:r>
   </w:p>
   <w:p>

</xml_diff>